<commit_message>
Matrizen & Vektoren fertig
</commit_message>
<xml_diff>
--- a/Quanteninformation.docx
+++ b/Quanteninformation.docx
@@ -63,7 +63,7 @@
           <w:r>
             <w:fldChar w:fldCharType="separate"/>
           </w:r>
-          <w:hyperlink w:anchor="_Toc473993208" w:history="1">
+          <w:hyperlink w:anchor="_Toc474049362" w:history="1">
             <w:r>
               <w:rPr>
                 <w:rStyle w:val="Hyperlink"/>
@@ -90,7 +90,7 @@
                 <w:noProof/>
                 <w:webHidden/>
               </w:rPr>
-              <w:instrText xml:space="preserve"> PAGEREF _Toc473993208 \h </w:instrText>
+              <w:instrText xml:space="preserve"> PAGEREF _Toc474049362 \h </w:instrText>
             </w:r>
             <w:r>
               <w:rPr>
@@ -133,7 +133,7 @@
               <w:lang w:eastAsia="de-DE"/>
             </w:rPr>
           </w:pPr>
-          <w:hyperlink w:anchor="_Toc473993209" w:history="1">
+          <w:hyperlink w:anchor="_Toc474049363" w:history="1">
             <w:r>
               <w:rPr>
                 <w:rStyle w:val="Hyperlink"/>
@@ -160,7 +160,7 @@
                 <w:noProof/>
                 <w:webHidden/>
               </w:rPr>
-              <w:instrText xml:space="preserve"> PAGEREF _Toc473993209 \h </w:instrText>
+              <w:instrText xml:space="preserve"> PAGEREF _Toc474049363 \h </w:instrText>
             </w:r>
             <w:r>
               <w:rPr>
@@ -203,7 +203,7 @@
               <w:lang w:eastAsia="de-DE"/>
             </w:rPr>
           </w:pPr>
-          <w:hyperlink w:anchor="_Toc473993210" w:history="1">
+          <w:hyperlink w:anchor="_Toc474049364" w:history="1">
             <w:r>
               <w:rPr>
                 <w:rStyle w:val="Hyperlink"/>
@@ -230,7 +230,7 @@
                 <w:noProof/>
                 <w:webHidden/>
               </w:rPr>
-              <w:instrText xml:space="preserve"> PAGEREF _Toc473993210 \h </w:instrText>
+              <w:instrText xml:space="preserve"> PAGEREF _Toc474049364 \h </w:instrText>
             </w:r>
             <w:r>
               <w:rPr>
@@ -273,7 +273,7 @@
               <w:lang w:eastAsia="de-DE"/>
             </w:rPr>
           </w:pPr>
-          <w:hyperlink w:anchor="_Toc473993211" w:history="1">
+          <w:hyperlink w:anchor="_Toc474049365" w:history="1">
             <w:r>
               <w:rPr>
                 <w:rStyle w:val="Hyperlink"/>
@@ -300,7 +300,7 @@
                 <w:noProof/>
                 <w:webHidden/>
               </w:rPr>
-              <w:instrText xml:space="preserve"> PAGEREF _Toc473993211 \h </w:instrText>
+              <w:instrText xml:space="preserve"> PAGEREF _Toc474049365 \h </w:instrText>
             </w:r>
             <w:r>
               <w:rPr>
@@ -343,7 +343,7 @@
               <w:lang w:eastAsia="de-DE"/>
             </w:rPr>
           </w:pPr>
-          <w:hyperlink w:anchor="_Toc473993212" w:history="1">
+          <w:hyperlink w:anchor="_Toc474049366" w:history="1">
             <w:r>
               <w:rPr>
                 <w:rStyle w:val="Hyperlink"/>
@@ -370,7 +370,7 @@
                 <w:noProof/>
                 <w:webHidden/>
               </w:rPr>
-              <w:instrText xml:space="preserve"> PAGEREF _Toc473993212 \h </w:instrText>
+              <w:instrText xml:space="preserve"> PAGEREF _Toc474049366 \h </w:instrText>
             </w:r>
             <w:r>
               <w:rPr>
@@ -413,7 +413,7 @@
               <w:lang w:eastAsia="de-DE"/>
             </w:rPr>
           </w:pPr>
-          <w:hyperlink w:anchor="_Toc473993213" w:history="1">
+          <w:hyperlink w:anchor="_Toc474049367" w:history="1">
             <w:r>
               <w:rPr>
                 <w:rStyle w:val="Hyperlink"/>
@@ -440,7 +440,7 @@
                 <w:noProof/>
                 <w:webHidden/>
               </w:rPr>
-              <w:instrText xml:space="preserve"> PAGEREF _Toc473993213 \h </w:instrText>
+              <w:instrText xml:space="preserve"> PAGEREF _Toc474049367 \h </w:instrText>
             </w:r>
             <w:r>
               <w:rPr>
@@ -460,7 +460,7 @@
                 <w:noProof/>
                 <w:webHidden/>
               </w:rPr>
-              <w:t>6</w:t>
+              <w:t>7</w:t>
             </w:r>
             <w:r>
               <w:rPr>
@@ -483,7 +483,7 @@
               <w:lang w:eastAsia="de-DE"/>
             </w:rPr>
           </w:pPr>
-          <w:hyperlink w:anchor="_Toc473993214" w:history="1">
+          <w:hyperlink w:anchor="_Toc474049368" w:history="1">
             <w:r>
               <w:rPr>
                 <w:rStyle w:val="Hyperlink"/>
@@ -510,7 +510,7 @@
                 <w:noProof/>
                 <w:webHidden/>
               </w:rPr>
-              <w:instrText xml:space="preserve"> PAGEREF _Toc473993214 \h </w:instrText>
+              <w:instrText xml:space="preserve"> PAGEREF _Toc474049368 \h </w:instrText>
             </w:r>
             <w:r>
               <w:rPr>
@@ -530,7 +530,7 @@
                 <w:noProof/>
                 <w:webHidden/>
               </w:rPr>
-              <w:t>6</w:t>
+              <w:t>8</w:t>
             </w:r>
             <w:r>
               <w:rPr>
@@ -553,7 +553,7 @@
               <w:lang w:eastAsia="de-DE"/>
             </w:rPr>
           </w:pPr>
-          <w:hyperlink w:anchor="_Toc473993215" w:history="1">
+          <w:hyperlink w:anchor="_Toc474049369" w:history="1">
             <w:r>
               <w:rPr>
                 <w:rStyle w:val="Hyperlink"/>
@@ -580,7 +580,7 @@
                 <w:noProof/>
                 <w:webHidden/>
               </w:rPr>
-              <w:instrText xml:space="preserve"> PAGEREF _Toc473993215 \h </w:instrText>
+              <w:instrText xml:space="preserve"> PAGEREF _Toc474049369 \h </w:instrText>
             </w:r>
             <w:r>
               <w:rPr>
@@ -600,7 +600,7 @@
                 <w:noProof/>
                 <w:webHidden/>
               </w:rPr>
-              <w:t>7</w:t>
+              <w:t>8</w:t>
             </w:r>
             <w:r>
               <w:rPr>
@@ -623,7 +623,7 @@
               <w:lang w:eastAsia="de-DE"/>
             </w:rPr>
           </w:pPr>
-          <w:hyperlink w:anchor="_Toc473993216" w:history="1">
+          <w:hyperlink w:anchor="_Toc474049370" w:history="1">
             <w:r>
               <w:rPr>
                 <w:rStyle w:val="Hyperlink"/>
@@ -650,7 +650,7 @@
                 <w:noProof/>
                 <w:webHidden/>
               </w:rPr>
-              <w:instrText xml:space="preserve"> PAGEREF _Toc473993216 \h </w:instrText>
+              <w:instrText xml:space="preserve"> PAGEREF _Toc474049370 \h </w:instrText>
             </w:r>
             <w:r>
               <w:rPr>
@@ -670,7 +670,7 @@
                 <w:noProof/>
                 <w:webHidden/>
               </w:rPr>
-              <w:t>7</w:t>
+              <w:t>8</w:t>
             </w:r>
             <w:r>
               <w:rPr>
@@ -693,7 +693,7 @@
               <w:lang w:eastAsia="de-DE"/>
             </w:rPr>
           </w:pPr>
-          <w:hyperlink w:anchor="_Toc473993217" w:history="1">
+          <w:hyperlink w:anchor="_Toc474049371" w:history="1">
             <w:r>
               <w:rPr>
                 <w:rStyle w:val="Hyperlink"/>
@@ -720,7 +720,7 @@
                 <w:noProof/>
                 <w:webHidden/>
               </w:rPr>
-              <w:instrText xml:space="preserve"> PAGEREF _Toc473993217 \h </w:instrText>
+              <w:instrText xml:space="preserve"> PAGEREF _Toc474049371 \h </w:instrText>
             </w:r>
             <w:r>
               <w:rPr>
@@ -740,7 +740,7 @@
                 <w:noProof/>
                 <w:webHidden/>
               </w:rPr>
-              <w:t>7</w:t>
+              <w:t>8</w:t>
             </w:r>
             <w:r>
               <w:rPr>
@@ -763,7 +763,7 @@
               <w:lang w:eastAsia="de-DE"/>
             </w:rPr>
           </w:pPr>
-          <w:hyperlink w:anchor="_Toc473993218" w:history="1">
+          <w:hyperlink w:anchor="_Toc474049372" w:history="1">
             <w:r>
               <w:rPr>
                 <w:rStyle w:val="Hyperlink"/>
@@ -790,7 +790,7 @@
                 <w:noProof/>
                 <w:webHidden/>
               </w:rPr>
-              <w:instrText xml:space="preserve"> PAGEREF _Toc473993218 \h </w:instrText>
+              <w:instrText xml:space="preserve"> PAGEREF _Toc474049372 \h </w:instrText>
             </w:r>
             <w:r>
               <w:rPr>
@@ -810,7 +810,7 @@
                 <w:noProof/>
                 <w:webHidden/>
               </w:rPr>
-              <w:t>7</w:t>
+              <w:t>8</w:t>
             </w:r>
             <w:r>
               <w:rPr>
@@ -833,7 +833,7 @@
               <w:lang w:eastAsia="de-DE"/>
             </w:rPr>
           </w:pPr>
-          <w:hyperlink w:anchor="_Toc473993219" w:history="1">
+          <w:hyperlink w:anchor="_Toc474049373" w:history="1">
             <w:r>
               <w:rPr>
                 <w:rStyle w:val="Hyperlink"/>
@@ -860,7 +860,7 @@
                 <w:noProof/>
                 <w:webHidden/>
               </w:rPr>
-              <w:instrText xml:space="preserve"> PAGEREF _Toc473993219 \h </w:instrText>
+              <w:instrText xml:space="preserve"> PAGEREF _Toc474049373 \h </w:instrText>
             </w:r>
             <w:r>
               <w:rPr>
@@ -880,7 +880,7 @@
                 <w:noProof/>
                 <w:webHidden/>
               </w:rPr>
-              <w:t>7</w:t>
+              <w:t>8</w:t>
             </w:r>
             <w:r>
               <w:rPr>
@@ -903,7 +903,7 @@
               <w:lang w:eastAsia="de-DE"/>
             </w:rPr>
           </w:pPr>
-          <w:hyperlink w:anchor="_Toc473993220" w:history="1">
+          <w:hyperlink w:anchor="_Toc474049374" w:history="1">
             <w:r>
               <w:rPr>
                 <w:rStyle w:val="Hyperlink"/>
@@ -930,7 +930,7 @@
                 <w:noProof/>
                 <w:webHidden/>
               </w:rPr>
-              <w:instrText xml:space="preserve"> PAGEREF _Toc473993220 \h </w:instrText>
+              <w:instrText xml:space="preserve"> PAGEREF _Toc474049374 \h </w:instrText>
             </w:r>
             <w:r>
               <w:rPr>
@@ -950,7 +950,7 @@
                 <w:noProof/>
                 <w:webHidden/>
               </w:rPr>
-              <w:t>7</w:t>
+              <w:t>9</w:t>
             </w:r>
             <w:r>
               <w:rPr>
@@ -973,7 +973,7 @@
               <w:lang w:eastAsia="de-DE"/>
             </w:rPr>
           </w:pPr>
-          <w:hyperlink w:anchor="_Toc473993221" w:history="1">
+          <w:hyperlink w:anchor="_Toc474049375" w:history="1">
             <w:r>
               <w:rPr>
                 <w:rStyle w:val="Hyperlink"/>
@@ -1000,7 +1000,7 @@
                 <w:noProof/>
                 <w:webHidden/>
               </w:rPr>
-              <w:instrText xml:space="preserve"> PAGEREF _Toc473993221 \h </w:instrText>
+              <w:instrText xml:space="preserve"> PAGEREF _Toc474049375 \h </w:instrText>
             </w:r>
             <w:r>
               <w:rPr>
@@ -1020,7 +1020,7 @@
                 <w:noProof/>
                 <w:webHidden/>
               </w:rPr>
-              <w:t>8</w:t>
+              <w:t>9</w:t>
             </w:r>
             <w:r>
               <w:rPr>
@@ -1043,7 +1043,7 @@
               <w:lang w:eastAsia="de-DE"/>
             </w:rPr>
           </w:pPr>
-          <w:hyperlink w:anchor="_Toc473993222" w:history="1">
+          <w:hyperlink w:anchor="_Toc474049376" w:history="1">
             <w:r>
               <w:rPr>
                 <w:rStyle w:val="Hyperlink"/>
@@ -1070,7 +1070,7 @@
                 <w:noProof/>
                 <w:webHidden/>
               </w:rPr>
-              <w:instrText xml:space="preserve"> PAGEREF _Toc473993222 \h </w:instrText>
+              <w:instrText xml:space="preserve"> PAGEREF _Toc474049376 \h </w:instrText>
             </w:r>
             <w:r>
               <w:rPr>
@@ -1090,7 +1090,7 @@
                 <w:noProof/>
                 <w:webHidden/>
               </w:rPr>
-              <w:t>8</w:t>
+              <w:t>10</w:t>
             </w:r>
             <w:r>
               <w:rPr>
@@ -1116,7 +1116,7 @@
       <w:pPr>
         <w:pStyle w:val="berschrift1"/>
       </w:pPr>
-      <w:bookmarkStart w:id="0" w:name="_Toc473993208"/>
+      <w:bookmarkStart w:id="0" w:name="_Toc474049362"/>
       <w:r>
         <w:t>Mathe-Auffrischung</w:t>
       </w:r>
@@ -1126,7 +1126,7 @@
       <w:pPr>
         <w:pStyle w:val="berschrift2"/>
       </w:pPr>
-      <w:bookmarkStart w:id="1" w:name="_Toc473993209"/>
+      <w:bookmarkStart w:id="1" w:name="_Toc474049363"/>
       <w:r>
         <w:t>Vektoren und Matrizen</w:t>
       </w:r>
@@ -1884,7 +1884,7 @@
       <w:pPr>
         <w:pStyle w:val="berschrift3"/>
       </w:pPr>
-      <w:bookmarkStart w:id="6" w:name="_Toc473993210"/>
+      <w:bookmarkStart w:id="6" w:name="_Toc474049364"/>
       <w:r>
         <w:t>Addition</w:t>
       </w:r>
@@ -2092,7 +2092,7 @@
       <w:pPr>
         <w:pStyle w:val="berschrift3"/>
       </w:pPr>
-      <w:bookmarkStart w:id="8" w:name="_Toc473993211"/>
+      <w:bookmarkStart w:id="8" w:name="_Toc474049365"/>
       <w:r>
         <w:t>Multiplikation</w:t>
       </w:r>
@@ -3802,6 +3802,12 @@
         <w:t>Dadurch abweichendes Transformationsverhalten eher einsichtig.</w:t>
       </w:r>
       <w:r>
+        <w:t xml:space="preserve"> Richtigerweise sollte man zwischen ko- und kontrvarianten Indizes unterscheiden.</w:t>
+      </w:r>
+      <w:r>
+        <w:t xml:space="preserve"> Dazu weiter unten...</w:t>
+      </w:r>
+      <w:r>
         <w:t>]</w:t>
       </w:r>
     </w:p>
@@ -3830,7 +3836,7 @@
       <w:pPr>
         <w:pStyle w:val="berschrift3"/>
       </w:pPr>
-      <w:bookmarkStart w:id="17" w:name="_Toc473993212"/>
+      <w:bookmarkStart w:id="17" w:name="_Toc474049366"/>
       <w:r>
         <w:t>Weitere Operationen</w:t>
       </w:r>
@@ -5474,10 +5480,7 @@
         <w:pStyle w:val="berschrift4"/>
       </w:pPr>
       <w:r>
-        <w:t>Eigenwerte</w:t>
-      </w:r>
-      <w:r>
-        <w:t xml:space="preserve"> </w:t>
+        <w:t xml:space="preserve">Eigenwerte </w:t>
       </w:r>
       <w:r>
         <w:t xml:space="preserve">und Eigenvektoren </w:t>
@@ -5486,13 +5489,7 @@
         <w:t>q</w:t>
       </w:r>
       <w:r>
-        <w:t>uadratische</w:t>
-      </w:r>
-      <w:r>
-        <w:t>r</w:t>
-      </w:r>
-      <w:r>
-        <w:t xml:space="preserve"> Matrizen</w:t>
+        <w:t>uadratischer Matrizen</w:t>
       </w:r>
     </w:p>
     <w:p>
@@ -6405,7 +6402,31 @@
     </w:p>
     <w:p>
       <w:r>
-        <w:t>In der klassischen Physik glaubt man daran, dass die Gesetze unter diesen Transformationen invariant sein müssen:</w:t>
+        <w:t xml:space="preserve">In der klassischen </w:t>
+      </w:r>
+      <w:r>
+        <w:t>Mechanik</w:t>
+      </w:r>
+      <w:r>
+        <w:t xml:space="preserve"> glaubt man daran, dass die Gesetze unter diesen Transformationen </w:t>
+      </w:r>
+      <w:r>
+        <w:t>(</w:t>
+      </w:r>
+      <w:r>
+        <w:t xml:space="preserve">10-parametrige </w:t>
+      </w:r>
+      <w:r>
+        <w:t>Galilei-Gruppe</w:t>
+      </w:r>
+      <w:r>
+        <w:t xml:space="preserve"> + Spiegelungen + Zeitumkehr</w:t>
+      </w:r>
+      <w:r>
+        <w:t xml:space="preserve">) </w:t>
+      </w:r>
+      <w:r>
+        <w:t>invariant sein müssen:</w:t>
       </w:r>
     </w:p>
     <w:p>
@@ -6419,6 +6440,9 @@
       <w:r>
         <w:t>Drehungen</w:t>
       </w:r>
+      <w:r>
+        <w:t>, s.o.</w:t>
+      </w:r>
     </w:p>
     <w:p>
       <w:pPr>
@@ -6431,6 +6455,18 @@
       <w:r>
         <w:t>Spiegelungen</w:t>
       </w:r>
+      <w:r>
+        <w:t xml:space="preserve"> x‘ = -x</w:t>
+      </w:r>
+      <w:r>
+        <w:t xml:space="preserve"> (Quantentheorie </w:t>
+      </w:r>
+      <w:r>
+        <w:t>→</w:t>
+      </w:r>
+      <w:r>
+        <w:t xml:space="preserve"> Parität)</w:t>
+      </w:r>
     </w:p>
     <w:p>
       <w:pPr>
@@ -6441,19 +6477,16 @@
         </w:numPr>
       </w:pPr>
       <w:r>
-        <w:t>Translationen</w:t>
-      </w:r>
-      <w:r>
-        <w:t xml:space="preserve"> x‘ = x + b</w:t>
-      </w:r>
-      <w:r>
-        <w:t xml:space="preserve"> (</w:t>
-      </w:r>
-      <w:r>
-        <w:t>→</w:t>
-      </w:r>
-      <w:r>
-        <w:t xml:space="preserve"> Ableitungen und Entfernungen, keine absoluten Orte)</w:t>
+        <w:t xml:space="preserve">Zeitumkehr </w:t>
+      </w:r>
+      <w:r>
+        <w:t xml:space="preserve">t‘ = </w:t>
+      </w:r>
+      <w:r>
+        <w:t>-</w:t>
+      </w:r>
+      <w:r>
+        <w:t>t</w:t>
       </w:r>
     </w:p>
     <w:p>
@@ -6465,13 +6498,55 @@
         </w:numPr>
       </w:pPr>
       <w:r>
-        <w:t>Gleichförmige Bewegungen (Relativitätsprinzip</w:t>
-      </w:r>
-      <w:r>
-        <w:t>, Galileitransformation</w:t>
-      </w:r>
-      <w:r>
-        <w:t>) x‘ = x + vt</w:t>
+        <w:t>Translationen</w:t>
+      </w:r>
+      <w:r>
+        <w:t xml:space="preserve"> x‘ = x + b</w:t>
+      </w:r>
+      <w:r>
+        <w:t xml:space="preserve"> (</w:t>
+      </w:r>
+      <w:r>
+        <w:t>→</w:t>
+      </w:r>
+      <w:r>
+        <w:t xml:space="preserve"> Ableitungen und Entfernungen, keine absoluten Orte)</w:t>
+      </w:r>
+    </w:p>
+    <w:p>
+      <w:pPr>
+        <w:pStyle w:val="Listenabsatz"/>
+        <w:numPr>
+          <w:ilvl w:val="0"/>
+          <w:numId w:val="13"/>
+        </w:numPr>
+      </w:pPr>
+      <w:r>
+        <w:t>Translationen t‘ = t + a (</w:t>
+      </w:r>
+      <w:r>
+        <w:t>→ Ableitungen</w:t>
+      </w:r>
+      <w:r>
+        <w:t xml:space="preserve"> nach der Zeit, keine absolute Zeit)</w:t>
+      </w:r>
+    </w:p>
+    <w:p>
+      <w:pPr>
+        <w:pStyle w:val="Listenabsatz"/>
+        <w:numPr>
+          <w:ilvl w:val="0"/>
+          <w:numId w:val="13"/>
+        </w:numPr>
+      </w:pPr>
+      <w:r>
+        <w:t>Gleichförmige Bewegungen (Relativitätsprinzip) x‘ = x + v</w:t>
+      </w:r>
+      <w:r>
+        <w:t xml:space="preserve"> </w:t>
+      </w:r>
+      <w:r>
+        <w:t>t</w:t>
       </w:r>
     </w:p>
     <w:p>
@@ -6479,7 +6554,13 @@
         <w:t xml:space="preserve">Für skalare Größen gilt: sie ändern sich </w:t>
       </w:r>
       <w:r>
-        <w:t>dann nicht. Die Temperatur an einem Punkt (Objekt der Wirklichkeit) soll den gleichen Wert haben, egal ob wir direkt darauf schauen oder uns dre</w:t>
+        <w:t xml:space="preserve">dann nicht. Die Temperatur </w:t>
+      </w:r>
+      <w:r>
+        <w:t xml:space="preserve">(statistische Physik: mittlere kinetische Energie, also klassische Mechanik) </w:t>
+      </w:r>
+      <w:r>
+        <w:t>an einem Punkt (Objekt der Wirklichkeit) soll den gleichen Wert haben, egal ob wir direkt darauf schauen oder uns dre</w:t>
       </w:r>
       <w:r>
         <w:t xml:space="preserve">hen und </w:t>
@@ -6514,18 +6595,280 @@
     </w:p>
     <w:p>
       <w:r>
-        <w:t xml:space="preserve">Für vektorielle Größen gilt: sie ändern ihren Betrag nicht, der ja eine skalare Größe ist (s.o.), aber ihre Richtung in Bezug </w:t>
+        <w:t xml:space="preserve">Für vektorielle Größen gilt: sie ändern ihren Betrag nicht, der ja eine skalare Größe ist, aber ihre Richtung in Bezug </w:t>
       </w:r>
       <w:r>
         <w:t xml:space="preserve">auf das neue Koordinatensystem. Vektoren in der Physik </w:t>
       </w:r>
       <w:r>
-        <w:t>sind nicht irgendwelche Zahlen in Spalten oder Zeilen, sondern n Größen, die sich bei Transformationen wie ein Vektor transformieren, d.h. entweder kovariant oder kontravariant zum Transformationsverhalten der Vektoren, die das Koordinatensystem aufspannen.</w:t>
-      </w:r>
-    </w:p>
-    <w:p>
+        <w:t xml:space="preserve">sind nicht irgendwelche Zahlen in Spalten oder Zeilen, sondern n Größen, die sich bei Transformationen wie ein Vektor </w:t>
+      </w:r>
       <w:r>
         <w:lastRenderedPageBreak/>
+        <w:t>transformieren, d.h. entweder kovariant oder kontravariant zum Transformationsverhalten der Vektoren, die das Koordinatensystem aufspannen.</w:t>
+      </w:r>
+    </w:p>
+    <w:p/>
+    <w:p>
+      <w:pPr>
+        <w:jc w:val="center"/>
+      </w:pPr>
+      <w:r>
+        <w:rPr>
+          <w:noProof/>
+          <w:lang w:eastAsia="de-DE"/>
+        </w:rPr>
+        <w:drawing>
+          <wp:inline distT="0" distB="0" distL="0" distR="0">
+            <wp:extent cx="1901825" cy="1901825"/>
+            <wp:effectExtent l="0" t="0" r="0" b="0"/>
+            <wp:docPr id="2" name="Grafik 2" descr="https://upload.wikimedia.org/wikipedia/commons/thumb/3/33/Transformation2polar_basis_vectors.svg/200px-Transformation2polar_basis_vectors.svg.png"/>
+            <wp:cNvGraphicFramePr>
+              <a:graphicFrameLocks xmlns:a="http://schemas.openxmlformats.org/drawingml/2006/main" noChangeAspect="1"/>
+            </wp:cNvGraphicFramePr>
+            <a:graphic xmlns:a="http://schemas.openxmlformats.org/drawingml/2006/main">
+              <a:graphicData uri="http://schemas.openxmlformats.org/drawingml/2006/picture">
+                <pic:pic xmlns:pic="http://schemas.openxmlformats.org/drawingml/2006/picture">
+                  <pic:nvPicPr>
+                    <pic:cNvPr id="0" name="Picture 1" descr="https://upload.wikimedia.org/wikipedia/commons/thumb/3/33/Transformation2polar_basis_vectors.svg/200px-Transformation2polar_basis_vectors.svg.png"/>
+                    <pic:cNvPicPr>
+                      <a:picLocks noChangeAspect="1" noChangeArrowheads="1"/>
+                    </pic:cNvPicPr>
+                  </pic:nvPicPr>
+                  <pic:blipFill>
+                    <a:blip r:embed="rId35">
+                      <a:extLst>
+                        <a:ext uri="{28A0092B-C50C-407E-A947-70E740481C1C}">
+                          <a14:useLocalDpi xmlns:a14="http://schemas.microsoft.com/office/drawing/2010/main" val="0"/>
+                        </a:ext>
+                      </a:extLst>
+                    </a:blip>
+                    <a:srcRect/>
+                    <a:stretch>
+                      <a:fillRect/>
+                    </a:stretch>
+                  </pic:blipFill>
+                  <pic:spPr bwMode="auto">
+                    <a:xfrm>
+                      <a:off x="0" y="0"/>
+                      <a:ext cx="1901825" cy="1901825"/>
+                    </a:xfrm>
+                    <a:prstGeom prst="rect">
+                      <a:avLst/>
+                    </a:prstGeom>
+                    <a:noFill/>
+                    <a:ln>
+                      <a:noFill/>
+                    </a:ln>
+                  </pic:spPr>
+                </pic:pic>
+              </a:graphicData>
+            </a:graphic>
+          </wp:inline>
+        </w:drawing>
+      </w:r>
+      <w:r>
+        <w:rPr>
+          <w:noProof/>
+          <w:lang w:eastAsia="de-DE"/>
+        </w:rPr>
+        <w:drawing>
+          <wp:inline distT="0" distB="0" distL="0" distR="0">
+            <wp:extent cx="1901825" cy="1901825"/>
+            <wp:effectExtent l="0" t="0" r="0" b="0"/>
+            <wp:docPr id="5" name="Grafik 5" descr="https://upload.wikimedia.org/wikipedia/commons/thumb/c/c4/Transformation2polar_contravariant_vector.svg/200px-Transformation2polar_contravariant_vector.svg.png"/>
+            <wp:cNvGraphicFramePr>
+              <a:graphicFrameLocks xmlns:a="http://schemas.openxmlformats.org/drawingml/2006/main" noChangeAspect="1"/>
+            </wp:cNvGraphicFramePr>
+            <a:graphic xmlns:a="http://schemas.openxmlformats.org/drawingml/2006/main">
+              <a:graphicData uri="http://schemas.openxmlformats.org/drawingml/2006/picture">
+                <pic:pic xmlns:pic="http://schemas.openxmlformats.org/drawingml/2006/picture">
+                  <pic:nvPicPr>
+                    <pic:cNvPr id="0" name="Picture 3" descr="https://upload.wikimedia.org/wikipedia/commons/thumb/c/c4/Transformation2polar_contravariant_vector.svg/200px-Transformation2polar_contravariant_vector.svg.png"/>
+                    <pic:cNvPicPr>
+                      <a:picLocks noChangeAspect="1" noChangeArrowheads="1"/>
+                    </pic:cNvPicPr>
+                  </pic:nvPicPr>
+                  <pic:blipFill>
+                    <a:blip r:embed="rId36">
+                      <a:extLst>
+                        <a:ext uri="{28A0092B-C50C-407E-A947-70E740481C1C}">
+                          <a14:useLocalDpi xmlns:a14="http://schemas.microsoft.com/office/drawing/2010/main" val="0"/>
+                        </a:ext>
+                      </a:extLst>
+                    </a:blip>
+                    <a:srcRect/>
+                    <a:stretch>
+                      <a:fillRect/>
+                    </a:stretch>
+                  </pic:blipFill>
+                  <pic:spPr bwMode="auto">
+                    <a:xfrm>
+                      <a:off x="0" y="0"/>
+                      <a:ext cx="1901825" cy="1901825"/>
+                    </a:xfrm>
+                    <a:prstGeom prst="rect">
+                      <a:avLst/>
+                    </a:prstGeom>
+                    <a:noFill/>
+                    <a:ln>
+                      <a:noFill/>
+                    </a:ln>
+                  </pic:spPr>
+                </pic:pic>
+              </a:graphicData>
+            </a:graphic>
+          </wp:inline>
+        </w:drawing>
+      </w:r>
+    </w:p>
+    <w:tbl>
+      <w:tblPr>
+        <w:tblStyle w:val="Tabellenraster"/>
+        <w:tblW w:w="5000" w:type="pct"/>
+        <w:tblBorders>
+          <w:top w:val="none" w:sz="0" w:space="0" w:color="auto"/>
+          <w:left w:val="none" w:sz="0" w:space="0" w:color="auto"/>
+          <w:bottom w:val="none" w:sz="0" w:space="0" w:color="auto"/>
+          <w:right w:val="none" w:sz="0" w:space="0" w:color="auto"/>
+          <w:insideH w:val="none" w:sz="0" w:space="0" w:color="auto"/>
+          <w:insideV w:val="none" w:sz="0" w:space="0" w:color="auto"/>
+        </w:tblBorders>
+        <w:tblLook w:val="04A0" w:firstRow="1" w:lastRow="0" w:firstColumn="1" w:lastColumn="0" w:noHBand="0" w:noVBand="1"/>
+      </w:tblPr>
+      <w:tblGrid>
+        <w:gridCol w:w="7866"/>
+        <w:gridCol w:w="849"/>
+        <w:gridCol w:w="573"/>
+      </w:tblGrid>
+      <w:tr>
+        <w:tc>
+          <w:tcPr>
+            <w:tcW w:w="4234" w:type="pct"/>
+            <w:shd w:val="clear" w:color="auto" w:fill="FFC000"/>
+            <w:vAlign w:val="center"/>
+          </w:tcPr>
+          <w:p>
+            <w:pPr>
+              <w:jc w:val="center"/>
+            </w:pPr>
+            <w:r>
+              <w:rPr>
+                <w:noProof/>
+                <w:lang w:eastAsia="de-DE"/>
+              </w:rPr>
+              <w:drawing>
+                <wp:inline distT="0" distB="0" distL="0" distR="0" wp14:anchorId="6EC0D157" wp14:editId="762BE2B9">
+                  <wp:extent cx="3183642" cy="275845"/>
+                  <wp:effectExtent l="0" t="0" r="0" b="0"/>
+                  <wp:docPr id="27" name="Grafik 27" descr="%FontSize=11&#10;%TeXFontSize=11&#10;\documentclass{article}&#10;\pagestyle{empty}&#10;\begin{document}&#10;\[&#10;{\mathbf  {v}}=&#10;\begin{pmatrix}&#10;v_x &amp; v_y&#10;\end{pmatrix}&#10;\begin{pmatrix}&#10;{\mathbf e_x} \\ {\mathbf e_y}&#10;\end{pmatrix}&#10;=&#10;\begin{pmatrix}&#10;v_r &amp; v_{\varphi}&#10;\end{pmatrix} &#10;\begin{pmatrix}&#10;{\mathbf e_r} \\ {\mathbf e_{\varphi}}&#10;\end{pmatrix}&#10;\quad\quad\quad&#10;{\mathbf  {v}}=v^{i}{{\mathbf  e}}_{i}={v'\,}^{j}{\mathbf  {e}}'_{j}&#10;\]&#10;\end{document}"/>
+                  <wp:cNvGraphicFramePr>
+                    <a:graphicFrameLocks xmlns:a="http://schemas.openxmlformats.org/drawingml/2006/main" noChangeAspect="1"/>
+                  </wp:cNvGraphicFramePr>
+                  <a:graphic xmlns:a="http://schemas.openxmlformats.org/drawingml/2006/main">
+                    <a:graphicData uri="http://schemas.openxmlformats.org/drawingml/2006/picture">
+                      <pic:pic xmlns:pic="http://schemas.openxmlformats.org/drawingml/2006/picture">
+                        <pic:nvPicPr>
+                          <pic:cNvPr id="0" name=""/>
+                          <pic:cNvPicPr/>
+                        </pic:nvPicPr>
+                        <pic:blipFill>
+                          <a:blip r:embed="rId37">
+                            <a:lum/>
+                          </a:blip>
+                          <a:stretch>
+                            <a:fillRect/>
+                          </a:stretch>
+                        </pic:blipFill>
+                        <pic:spPr>
+                          <a:xfrm>
+                            <a:off x="0" y="0"/>
+                            <a:ext cx="3183642" cy="275845"/>
+                          </a:xfrm>
+                          <a:prstGeom prst="rect">
+                            <a:avLst/>
+                          </a:prstGeom>
+                          <a:noFill/>
+                          <a:ln>
+                            <a:noFill/>
+                          </a:ln>
+                        </pic:spPr>
+                      </pic:pic>
+                    </a:graphicData>
+                  </a:graphic>
+                </wp:inline>
+              </w:drawing>
+            </w:r>
+          </w:p>
+        </w:tc>
+        <w:tc>
+          <w:tcPr>
+            <w:tcW w:w="457" w:type="pct"/>
+            <w:shd w:val="clear" w:color="auto" w:fill="auto"/>
+            <w:vAlign w:val="center"/>
+          </w:tcPr>
+          <w:p>
+            <w:pPr>
+              <w:jc w:val="right"/>
+              <w:rPr>
+                <w:rFonts w:ascii="Arial" w:hAnsi="Arial" w:cs="Arial"/>
+                <w:vanish/>
+                <w:sz w:val="16"/>
+              </w:rPr>
+            </w:pPr>
+            <w:r>
+              <w:rPr>
+                <w:rFonts w:ascii="Arial" w:hAnsi="Arial" w:cs="Arial"/>
+                <w:vanish/>
+                <w:sz w:val="16"/>
+              </w:rPr>
+              <w:t>TransformationVektor</w:t>
+            </w:r>
+          </w:p>
+        </w:tc>
+        <w:tc>
+          <w:tcPr>
+            <w:tcW w:w="308" w:type="pct"/>
+            <w:shd w:val="clear" w:color="auto" w:fill="auto"/>
+            <w:vAlign w:val="center"/>
+          </w:tcPr>
+          <w:p>
+            <w:pPr>
+              <w:jc w:val="right"/>
+            </w:pPr>
+            <w:r>
+              <w:t>(</w:t>
+            </w:r>
+            <w:bookmarkStart w:id="32" w:name="TransformationVektor"/>
+            <w:r>
+              <w:fldChar w:fldCharType="begin"/>
+            </w:r>
+            <w:r>
+              <w:instrText xml:space="preserve"> SEQ Eq \* MERGEFORMAT </w:instrText>
+            </w:r>
+            <w:r>
+              <w:fldChar w:fldCharType="separate"/>
+            </w:r>
+            <w:r>
+              <w:rPr>
+                <w:noProof/>
+              </w:rPr>
+              <w:t>28</w:t>
+            </w:r>
+            <w:r>
+              <w:fldChar w:fldCharType="end"/>
+            </w:r>
+            <w:bookmarkEnd w:id="32"/>
+            <w:r>
+              <w:t>)</w:t>
+            </w:r>
+          </w:p>
+        </w:tc>
+      </w:tr>
+    </w:tbl>
+    <w:p/>
+    <w:p>
+      <w:r>
         <w:t>E</w:t>
       </w:r>
       <w:r>
@@ -6545,38 +6888,698 @@
     </w:p>
     <w:p>
       <w:r>
-        <w:t>TODO Beispiel</w:t>
-      </w:r>
-    </w:p>
-    <w:p>
-      <w:r>
-        <w:t xml:space="preserve">Wie transformiert sich ein Tensor 2. Stufe? Ein Tensor T 2. Stufe ordnet jedem Vektor (= Tensor 1. Stufe) einen Vektor zu. Bei einer Transformation soll nun das Skalarprodukt </w:t>
-      </w:r>
-      <w:r>
-        <w:t>(ein Skalar!) invariant sind.</w:t>
-      </w:r>
-    </w:p>
-    <w:p>
-      <w:r>
-        <w:t>...</w:t>
-      </w:r>
-      <w:bookmarkStart w:id="32" w:name="_GoBack"/>
-      <w:bookmarkEnd w:id="32"/>
-    </w:p>
-    <w:p>
-      <w:r>
-        <w:t>TODO Beispiel, aus Greiner Symmetrien?</w:t>
-      </w:r>
-    </w:p>
+        <w:t>Drehmatrix Q(α), im Beispiel sogar an jedem Punkt anders:</w:t>
+      </w:r>
+    </w:p>
+    <w:tbl>
+      <w:tblPr>
+        <w:tblStyle w:val="Tabellenraster"/>
+        <w:tblW w:w="5000" w:type="pct"/>
+        <w:tblBorders>
+          <w:top w:val="none" w:sz="0" w:space="0" w:color="auto"/>
+          <w:left w:val="none" w:sz="0" w:space="0" w:color="auto"/>
+          <w:bottom w:val="none" w:sz="0" w:space="0" w:color="auto"/>
+          <w:right w:val="none" w:sz="0" w:space="0" w:color="auto"/>
+          <w:insideH w:val="none" w:sz="0" w:space="0" w:color="auto"/>
+          <w:insideV w:val="none" w:sz="0" w:space="0" w:color="auto"/>
+        </w:tblBorders>
+        <w:tblLook w:val="04A0" w:firstRow="1" w:lastRow="0" w:firstColumn="1" w:lastColumn="0" w:noHBand="0" w:noVBand="1"/>
+      </w:tblPr>
+      <w:tblGrid>
+        <w:gridCol w:w="7866"/>
+        <w:gridCol w:w="849"/>
+        <w:gridCol w:w="573"/>
+      </w:tblGrid>
+      <w:tr>
+        <w:tc>
+          <w:tcPr>
+            <w:tcW w:w="4256" w:type="pct"/>
+            <w:shd w:val="clear" w:color="auto" w:fill="FFC000"/>
+            <w:vAlign w:val="center"/>
+          </w:tcPr>
+          <w:p>
+            <w:pPr>
+              <w:jc w:val="center"/>
+            </w:pPr>
+            <w:r>
+              <w:rPr>
+                <w:noProof/>
+                <w:lang w:eastAsia="de-DE"/>
+              </w:rPr>
+              <w:drawing>
+                <wp:inline distT="0" distB="0" distL="0" distR="0" wp14:anchorId="1BE0934A" wp14:editId="117F4358">
+                  <wp:extent cx="1975108" cy="275845"/>
+                  <wp:effectExtent l="0" t="0" r="6350" b="0"/>
+                  <wp:docPr id="291" name="Grafik 291" descr="%FontSize=11&#10;%TeXFontSize=11&#10;\documentclass{article}&#10;\pagestyle{empty}&#10;\begin{document}&#10;\[&#10;\begin{pmatrix}&#10;v_x &amp; v_y&#10;\end{pmatrix}&#10;\begin{pmatrix}&#10;{\mathbf e_x} \\ {\mathbf e_y}&#10;\end{pmatrix}&#10;=&#10;\begin{pmatrix}&#10;v_r &amp; v_{\varphi}&#10;\end{pmatrix} &#10;{\mathbf Q}^{-1}{\mathbf Q}&#10;\begin{pmatrix}&#10;{\mathbf e_r} \\ {\mathbf e_{\varphi}}&#10;\end{pmatrix}&#10;\]&#10;\end{document}"/>
+                  <wp:cNvGraphicFramePr>
+                    <a:graphicFrameLocks xmlns:a="http://schemas.openxmlformats.org/drawingml/2006/main" noChangeAspect="1"/>
+                  </wp:cNvGraphicFramePr>
+                  <a:graphic xmlns:a="http://schemas.openxmlformats.org/drawingml/2006/main">
+                    <a:graphicData uri="http://schemas.openxmlformats.org/drawingml/2006/picture">
+                      <pic:pic xmlns:pic="http://schemas.openxmlformats.org/drawingml/2006/picture">
+                        <pic:nvPicPr>
+                          <pic:cNvPr id="0" name=""/>
+                          <pic:cNvPicPr/>
+                        </pic:nvPicPr>
+                        <pic:blipFill>
+                          <a:blip r:embed="rId38">
+                            <a:lum/>
+                          </a:blip>
+                          <a:stretch>
+                            <a:fillRect/>
+                          </a:stretch>
+                        </pic:blipFill>
+                        <pic:spPr>
+                          <a:xfrm>
+                            <a:off x="0" y="0"/>
+                            <a:ext cx="1975108" cy="275845"/>
+                          </a:xfrm>
+                          <a:prstGeom prst="rect">
+                            <a:avLst/>
+                          </a:prstGeom>
+                          <a:noFill/>
+                          <a:ln>
+                            <a:noFill/>
+                          </a:ln>
+                        </pic:spPr>
+                      </pic:pic>
+                    </a:graphicData>
+                  </a:graphic>
+                </wp:inline>
+              </w:drawing>
+            </w:r>
+          </w:p>
+        </w:tc>
+        <w:tc>
+          <w:tcPr>
+            <w:tcW w:w="478" w:type="pct"/>
+            <w:shd w:val="clear" w:color="auto" w:fill="auto"/>
+            <w:vAlign w:val="center"/>
+          </w:tcPr>
+          <w:p>
+            <w:pPr>
+              <w:jc w:val="right"/>
+              <w:rPr>
+                <w:rFonts w:ascii="Arial" w:hAnsi="Arial" w:cs="Arial"/>
+                <w:vanish/>
+                <w:sz w:val="16"/>
+              </w:rPr>
+            </w:pPr>
+            <w:r>
+              <w:rPr>
+                <w:rFonts w:ascii="Arial" w:hAnsi="Arial" w:cs="Arial"/>
+                <w:vanish/>
+                <w:sz w:val="16"/>
+              </w:rPr>
+              <w:t>TransformationDrehmatrix</w:t>
+            </w:r>
+          </w:p>
+        </w:tc>
+        <w:tc>
+          <w:tcPr>
+            <w:tcW w:w="266" w:type="pct"/>
+            <w:shd w:val="clear" w:color="auto" w:fill="auto"/>
+            <w:vAlign w:val="center"/>
+          </w:tcPr>
+          <w:p>
+            <w:pPr>
+              <w:jc w:val="right"/>
+            </w:pPr>
+            <w:r>
+              <w:t>(</w:t>
+            </w:r>
+            <w:bookmarkStart w:id="33" w:name="TransformationDrehmatrix"/>
+            <w:r>
+              <w:fldChar w:fldCharType="begin"/>
+            </w:r>
+            <w:r>
+              <w:instrText xml:space="preserve"> SEQ Eq \* MERGEFORMAT </w:instrText>
+            </w:r>
+            <w:r>
+              <w:fldChar w:fldCharType="separate"/>
+            </w:r>
+            <w:r>
+              <w:rPr>
+                <w:noProof/>
+              </w:rPr>
+              <w:t>29</w:t>
+            </w:r>
+            <w:r>
+              <w:fldChar w:fldCharType="end"/>
+            </w:r>
+            <w:bookmarkEnd w:id="33"/>
+            <w:r>
+              <w:t>)</w:t>
+            </w:r>
+          </w:p>
+        </w:tc>
+      </w:tr>
+    </w:tbl>
+    <w:p>
+      <w:r>
+        <w:t>Die Basisvektoren transformieren sich kovariant, die Komponenten kontravariant.</w:t>
+      </w:r>
+    </w:p>
+    <w:p>
+      <w:r>
+        <w:t xml:space="preserve">In modernen Formulierungen wird mit n-Formen gearbeitet. Ein Skalar entsteht durch die Anwendung einer 1-Form </w:t>
+      </w:r>
+      <w:r>
+        <w:t>(</w:t>
+      </w:r>
+      <w:r>
+        <w:t>auch: „</w:t>
+      </w:r>
+      <w:r>
+        <w:t>lineares Funktional</w:t>
+      </w:r>
+      <w:r>
+        <w:t>“</w:t>
+      </w:r>
+      <w:r>
+        <w:t xml:space="preserve">) </w:t>
+      </w:r>
+      <w:r>
+        <w:t>auf einen Vektor. Werden die Vektor</w:t>
+      </w:r>
+      <w:r>
+        <w:t>en</w:t>
+      </w:r>
+      <w:r>
+        <w:t xml:space="preserve"> nach einer Basis entwickelt, dann gibt es dazu eine analoge Entwicklung der 1-Formen nach ihrer Basis.</w:t>
+      </w:r>
+      <w:r>
+        <w:t xml:space="preserve"> Die 1-Formen leben im sogenannten Dualraum. Transformieren sich die Komponenten der Vektoren </w:t>
+      </w:r>
+      <w:r>
+        <w:t>kontravariant, dann transformieren sich die Komponenten der 1-Formen im dualen Raum kovariant. Die Unterscheidung in der Indexschreibweise wird durch Hoch-</w:t>
+      </w:r>
+      <w:r>
+        <w:t xml:space="preserve"> (kontra)</w:t>
+      </w:r>
+      <w:r>
+        <w:t xml:space="preserve"> und Tiefstellen</w:t>
+      </w:r>
+      <w:r>
+        <w:t xml:space="preserve"> (ko)</w:t>
+      </w:r>
+      <w:r>
+        <w:t xml:space="preserve"> erreicht. </w:t>
+      </w:r>
+    </w:p>
+    <w:p>
+      <w:r>
+        <w:t>Beispiel: Drehimpuls mit kovarianten Komponenten</w:t>
+      </w:r>
+      <w:bookmarkStart w:id="34" w:name="_GoBack"/>
+      <w:bookmarkEnd w:id="34"/>
+    </w:p>
+    <w:tbl>
+      <w:tblPr>
+        <w:tblStyle w:val="Tabellenraster"/>
+        <w:tblW w:w="5000" w:type="pct"/>
+        <w:tblBorders>
+          <w:top w:val="none" w:sz="0" w:space="0" w:color="auto"/>
+          <w:left w:val="none" w:sz="0" w:space="0" w:color="auto"/>
+          <w:bottom w:val="none" w:sz="0" w:space="0" w:color="auto"/>
+          <w:right w:val="none" w:sz="0" w:space="0" w:color="auto"/>
+          <w:insideH w:val="none" w:sz="0" w:space="0" w:color="auto"/>
+          <w:insideV w:val="none" w:sz="0" w:space="0" w:color="auto"/>
+        </w:tblBorders>
+        <w:tblLook w:val="04A0" w:firstRow="1" w:lastRow="0" w:firstColumn="1" w:lastColumn="0" w:noHBand="0" w:noVBand="1"/>
+      </w:tblPr>
+      <w:tblGrid>
+        <w:gridCol w:w="7866"/>
+        <w:gridCol w:w="849"/>
+        <w:gridCol w:w="573"/>
+      </w:tblGrid>
+      <w:tr>
+        <w:tc>
+          <w:tcPr>
+            <w:tcW w:w="4256" w:type="pct"/>
+            <w:shd w:val="clear" w:color="auto" w:fill="auto"/>
+            <w:vAlign w:val="center"/>
+          </w:tcPr>
+          <w:p>
+            <w:pPr>
+              <w:jc w:val="center"/>
+            </w:pPr>
+            <w:r>
+              <w:rPr>
+                <w:noProof/>
+                <w:lang w:eastAsia="de-DE"/>
+              </w:rPr>
+              <w:drawing>
+                <wp:inline distT="0" distB="0" distL="0" distR="0">
+                  <wp:extent cx="746762" cy="182880"/>
+                  <wp:effectExtent l="0" t="0" r="0" b="7620"/>
+                  <wp:docPr id="305" name="Grafik 305" descr="%FontSize=11&#10;%TeXFontSize=11&#10;\documentclass{article}&#10;\pagestyle{empty}&#10;\begin{document}&#10;\[&#10;L_k = \varepsilon_{ijk} x^i p^j&#10;\]&#10;\end{document}"/>
+                  <wp:cNvGraphicFramePr>
+                    <a:graphicFrameLocks xmlns:a="http://schemas.openxmlformats.org/drawingml/2006/main" noChangeAspect="1"/>
+                  </wp:cNvGraphicFramePr>
+                  <a:graphic xmlns:a="http://schemas.openxmlformats.org/drawingml/2006/main">
+                    <a:graphicData uri="http://schemas.openxmlformats.org/drawingml/2006/picture">
+                      <pic:pic xmlns:pic="http://schemas.openxmlformats.org/drawingml/2006/picture">
+                        <pic:nvPicPr>
+                          <pic:cNvPr id="0" name=""/>
+                          <pic:cNvPicPr/>
+                        </pic:nvPicPr>
+                        <pic:blipFill>
+                          <a:blip r:embed="rId39">
+                            <a:lum/>
+                          </a:blip>
+                          <a:stretch>
+                            <a:fillRect/>
+                          </a:stretch>
+                        </pic:blipFill>
+                        <pic:spPr>
+                          <a:xfrm>
+                            <a:off x="0" y="0"/>
+                            <a:ext cx="746762" cy="182880"/>
+                          </a:xfrm>
+                          <a:prstGeom prst="rect">
+                            <a:avLst/>
+                          </a:prstGeom>
+                          <a:noFill/>
+                          <a:ln>
+                            <a:noFill/>
+                          </a:ln>
+                        </pic:spPr>
+                      </pic:pic>
+                    </a:graphicData>
+                  </a:graphic>
+                </wp:inline>
+              </w:drawing>
+            </w:r>
+          </w:p>
+        </w:tc>
+        <w:tc>
+          <w:tcPr>
+            <w:tcW w:w="478" w:type="pct"/>
+            <w:shd w:val="clear" w:color="auto" w:fill="auto"/>
+            <w:vAlign w:val="center"/>
+          </w:tcPr>
+          <w:p>
+            <w:pPr>
+              <w:jc w:val="right"/>
+              <w:rPr>
+                <w:rFonts w:ascii="Arial" w:hAnsi="Arial" w:cs="Arial"/>
+                <w:vanish/>
+                <w:sz w:val="16"/>
+              </w:rPr>
+            </w:pPr>
+            <w:r>
+              <w:rPr>
+                <w:rFonts w:ascii="Arial" w:hAnsi="Arial" w:cs="Arial"/>
+                <w:vanish/>
+                <w:sz w:val="16"/>
+              </w:rPr>
+              <w:t>KoKontravarianteIndizes</w:t>
+            </w:r>
+          </w:p>
+        </w:tc>
+        <w:tc>
+          <w:tcPr>
+            <w:tcW w:w="266" w:type="pct"/>
+            <w:shd w:val="clear" w:color="auto" w:fill="auto"/>
+            <w:vAlign w:val="center"/>
+          </w:tcPr>
+          <w:p>
+            <w:pPr>
+              <w:jc w:val="right"/>
+            </w:pPr>
+            <w:r>
+              <w:t>(</w:t>
+            </w:r>
+            <w:bookmarkStart w:id="35" w:name="KoKontravarianteIndizes"/>
+            <w:r>
+              <w:fldChar w:fldCharType="begin"/>
+            </w:r>
+            <w:r>
+              <w:instrText xml:space="preserve"> SEQ Eq \* MERGEFORMAT </w:instrText>
+            </w:r>
+            <w:r>
+              <w:fldChar w:fldCharType="separate"/>
+            </w:r>
+            <w:r>
+              <w:rPr>
+                <w:noProof/>
+              </w:rPr>
+              <w:t>30</w:t>
+            </w:r>
+            <w:r>
+              <w:fldChar w:fldCharType="end"/>
+            </w:r>
+            <w:bookmarkEnd w:id="35"/>
+            <w:r>
+              <w:t>)</w:t>
+            </w:r>
+          </w:p>
+        </w:tc>
+      </w:tr>
+    </w:tbl>
+    <w:p/>
+    <w:p>
+      <w:r>
+        <w:t xml:space="preserve">Ein Tensor 2. Stufe ordnet jedem Vektor </w:t>
+      </w:r>
+      <w:r>
+        <w:t>v</w:t>
+      </w:r>
+      <w:r>
+        <w:t xml:space="preserve"> </w:t>
+      </w:r>
+      <w:r>
+        <w:t>einen Vektor</w:t>
+      </w:r>
+      <w:r>
+        <w:t xml:space="preserve"> u</w:t>
+      </w:r>
+      <w:r>
+        <w:t xml:space="preserve"> zu: </w:t>
+      </w:r>
+      <w:r>
+        <w:t xml:space="preserve">  </w:t>
+      </w:r>
+      <w:r>
+        <w:t>u</w:t>
+      </w:r>
+      <w:r>
+        <w:t xml:space="preserve"> = T v</w:t>
+      </w:r>
+    </w:p>
+    <w:p>
+      <w:r>
+        <w:t>Wie sieht die Sache in einem anderen Koordinatensystem aus?</w:t>
+      </w:r>
+      <w:r>
+        <w:t xml:space="preserve">    u‘ = Q u     v‘ = Q v</w:t>
+      </w:r>
+    </w:p>
+    <w:tbl>
+      <w:tblPr>
+        <w:tblStyle w:val="Tabellenraster"/>
+        <w:tblW w:w="5000" w:type="pct"/>
+        <w:tblBorders>
+          <w:top w:val="none" w:sz="0" w:space="0" w:color="auto"/>
+          <w:left w:val="none" w:sz="0" w:space="0" w:color="auto"/>
+          <w:bottom w:val="none" w:sz="0" w:space="0" w:color="auto"/>
+          <w:right w:val="none" w:sz="0" w:space="0" w:color="auto"/>
+          <w:insideH w:val="none" w:sz="0" w:space="0" w:color="auto"/>
+          <w:insideV w:val="none" w:sz="0" w:space="0" w:color="auto"/>
+        </w:tblBorders>
+        <w:tblLook w:val="04A0" w:firstRow="1" w:lastRow="0" w:firstColumn="1" w:lastColumn="0" w:noHBand="0" w:noVBand="1"/>
+      </w:tblPr>
+      <w:tblGrid>
+        <w:gridCol w:w="7866"/>
+        <w:gridCol w:w="849"/>
+        <w:gridCol w:w="573"/>
+      </w:tblGrid>
+      <w:tr>
+        <w:tc>
+          <w:tcPr>
+            <w:tcW w:w="4256" w:type="pct"/>
+            <w:shd w:val="clear" w:color="auto" w:fill="auto"/>
+            <w:vAlign w:val="center"/>
+          </w:tcPr>
+          <w:p>
+            <w:pPr>
+              <w:jc w:val="center"/>
+            </w:pPr>
+            <w:r>
+              <w:rPr>
+                <w:noProof/>
+                <w:lang w:eastAsia="de-DE"/>
+              </w:rPr>
+              <w:drawing>
+                <wp:inline distT="0" distB="0" distL="0" distR="0">
+                  <wp:extent cx="2506985" cy="160020"/>
+                  <wp:effectExtent l="0" t="0" r="7620" b="0"/>
+                  <wp:docPr id="298" name="Grafik 298" descr="%FontSize=11&#10;%TeXFontSize=11&#10;\documentclass{article}&#10;\pagestyle{empty}&#10;\begin{document}&#10;\[&#10;{\mathbf u}' = &#10;{\mathbf Q}\,{\mathbf u} = &#10;{\mathbf Q} {\mathbf T}\,{\mathbf v} =&#10;{\mathbf Q} {\mathbf T} {\mathbf Q}^{-1}\,{\mathbf Q} {\mathbf v} = &#10;{\mathbf Q} {\mathbf T} {\mathbf Q}^{-1}\,{\mathbf v}' &#10;\]&#10;\end{document}"/>
+                  <wp:cNvGraphicFramePr>
+                    <a:graphicFrameLocks xmlns:a="http://schemas.openxmlformats.org/drawingml/2006/main" noChangeAspect="1"/>
+                  </wp:cNvGraphicFramePr>
+                  <a:graphic xmlns:a="http://schemas.openxmlformats.org/drawingml/2006/main">
+                    <a:graphicData uri="http://schemas.openxmlformats.org/drawingml/2006/picture">
+                      <pic:pic xmlns:pic="http://schemas.openxmlformats.org/drawingml/2006/picture">
+                        <pic:nvPicPr>
+                          <pic:cNvPr id="0" name=""/>
+                          <pic:cNvPicPr/>
+                        </pic:nvPicPr>
+                        <pic:blipFill>
+                          <a:blip r:embed="rId40">
+                            <a:lum/>
+                          </a:blip>
+                          <a:stretch>
+                            <a:fillRect/>
+                          </a:stretch>
+                        </pic:blipFill>
+                        <pic:spPr>
+                          <a:xfrm>
+                            <a:off x="0" y="0"/>
+                            <a:ext cx="2506985" cy="160020"/>
+                          </a:xfrm>
+                          <a:prstGeom prst="rect">
+                            <a:avLst/>
+                          </a:prstGeom>
+                          <a:noFill/>
+                          <a:ln>
+                            <a:noFill/>
+                          </a:ln>
+                        </pic:spPr>
+                      </pic:pic>
+                    </a:graphicData>
+                  </a:graphic>
+                </wp:inline>
+              </w:drawing>
+            </w:r>
+          </w:p>
+        </w:tc>
+        <w:tc>
+          <w:tcPr>
+            <w:tcW w:w="478" w:type="pct"/>
+            <w:shd w:val="clear" w:color="auto" w:fill="auto"/>
+            <w:vAlign w:val="center"/>
+          </w:tcPr>
+          <w:p>
+            <w:pPr>
+              <w:jc w:val="right"/>
+              <w:rPr>
+                <w:rFonts w:ascii="Arial" w:hAnsi="Arial" w:cs="Arial"/>
+                <w:vanish/>
+                <w:sz w:val="16"/>
+              </w:rPr>
+            </w:pPr>
+            <w:r>
+              <w:rPr>
+                <w:rFonts w:ascii="Arial" w:hAnsi="Arial" w:cs="Arial"/>
+                <w:vanish/>
+                <w:sz w:val="16"/>
+              </w:rPr>
+              <w:t>TransformationTensor2</w:t>
+            </w:r>
+          </w:p>
+        </w:tc>
+        <w:tc>
+          <w:tcPr>
+            <w:tcW w:w="266" w:type="pct"/>
+            <w:shd w:val="clear" w:color="auto" w:fill="auto"/>
+            <w:vAlign w:val="center"/>
+          </w:tcPr>
+          <w:p>
+            <w:pPr>
+              <w:jc w:val="right"/>
+            </w:pPr>
+            <w:r>
+              <w:t>(</w:t>
+            </w:r>
+            <w:bookmarkStart w:id="36" w:name="TransformationTensor2"/>
+            <w:r>
+              <w:fldChar w:fldCharType="begin"/>
+            </w:r>
+            <w:r>
+              <w:instrText xml:space="preserve"> SEQ Eq \* MERGEFORMAT </w:instrText>
+            </w:r>
+            <w:r>
+              <w:fldChar w:fldCharType="separate"/>
+            </w:r>
+            <w:r>
+              <w:rPr>
+                <w:noProof/>
+              </w:rPr>
+              <w:t>30</w:t>
+            </w:r>
+            <w:r>
+              <w:fldChar w:fldCharType="end"/>
+            </w:r>
+            <w:bookmarkEnd w:id="36"/>
+            <w:r>
+              <w:t>)</w:t>
+            </w:r>
+          </w:p>
+        </w:tc>
+      </w:tr>
+    </w:tbl>
+    <w:p>
+      <w:r>
+        <w:t>also</w:t>
+      </w:r>
+    </w:p>
+    <w:tbl>
+      <w:tblPr>
+        <w:tblStyle w:val="Tabellenraster"/>
+        <w:tblW w:w="5000" w:type="pct"/>
+        <w:tblBorders>
+          <w:top w:val="none" w:sz="0" w:space="0" w:color="auto"/>
+          <w:left w:val="none" w:sz="0" w:space="0" w:color="auto"/>
+          <w:bottom w:val="none" w:sz="0" w:space="0" w:color="auto"/>
+          <w:right w:val="none" w:sz="0" w:space="0" w:color="auto"/>
+          <w:insideH w:val="none" w:sz="0" w:space="0" w:color="auto"/>
+          <w:insideV w:val="none" w:sz="0" w:space="0" w:color="auto"/>
+        </w:tblBorders>
+        <w:tblLook w:val="04A0" w:firstRow="1" w:lastRow="0" w:firstColumn="1" w:lastColumn="0" w:noHBand="0" w:noVBand="1"/>
+      </w:tblPr>
+      <w:tblGrid>
+        <w:gridCol w:w="7866"/>
+        <w:gridCol w:w="849"/>
+        <w:gridCol w:w="573"/>
+      </w:tblGrid>
+      <w:tr>
+        <w:tc>
+          <w:tcPr>
+            <w:tcW w:w="4256" w:type="pct"/>
+            <w:shd w:val="clear" w:color="auto" w:fill="auto"/>
+            <w:vAlign w:val="center"/>
+          </w:tcPr>
+          <w:p>
+            <w:pPr>
+              <w:jc w:val="center"/>
+            </w:pPr>
+            <w:r>
+              <w:rPr>
+                <w:noProof/>
+                <w:lang w:eastAsia="de-DE"/>
+              </w:rPr>
+              <w:lastRenderedPageBreak/>
+              <w:drawing>
+                <wp:inline distT="0" distB="0" distL="0" distR="0" wp14:anchorId="4A4F543F" wp14:editId="605FD192">
+                  <wp:extent cx="775718" cy="160020"/>
+                  <wp:effectExtent l="0" t="0" r="5715" b="0"/>
+                  <wp:docPr id="300" name="Grafik 300" descr="%FontSize=11&#10;%TeXFontSize=11&#10;\documentclass{article}&#10;\pagestyle{empty}&#10;\begin{document}&#10;\[&#10;{\mathbf T}' = &#10;{\mathbf Q}\,{\mathbf T}\,{\mathbf Q}^{-1}&#10;\]&#10;\end{document}"/>
+                  <wp:cNvGraphicFramePr>
+                    <a:graphicFrameLocks xmlns:a="http://schemas.openxmlformats.org/drawingml/2006/main" noChangeAspect="1"/>
+                  </wp:cNvGraphicFramePr>
+                  <a:graphic xmlns:a="http://schemas.openxmlformats.org/drawingml/2006/main">
+                    <a:graphicData uri="http://schemas.openxmlformats.org/drawingml/2006/picture">
+                      <pic:pic xmlns:pic="http://schemas.openxmlformats.org/drawingml/2006/picture">
+                        <pic:nvPicPr>
+                          <pic:cNvPr id="0" name=""/>
+                          <pic:cNvPicPr/>
+                        </pic:nvPicPr>
+                        <pic:blipFill>
+                          <a:blip r:embed="rId41">
+                            <a:lum/>
+                          </a:blip>
+                          <a:stretch>
+                            <a:fillRect/>
+                          </a:stretch>
+                        </pic:blipFill>
+                        <pic:spPr>
+                          <a:xfrm>
+                            <a:off x="0" y="0"/>
+                            <a:ext cx="775718" cy="160020"/>
+                          </a:xfrm>
+                          <a:prstGeom prst="rect">
+                            <a:avLst/>
+                          </a:prstGeom>
+                          <a:noFill/>
+                          <a:ln>
+                            <a:noFill/>
+                          </a:ln>
+                        </pic:spPr>
+                      </pic:pic>
+                    </a:graphicData>
+                  </a:graphic>
+                </wp:inline>
+              </w:drawing>
+            </w:r>
+          </w:p>
+        </w:tc>
+        <w:tc>
+          <w:tcPr>
+            <w:tcW w:w="478" w:type="pct"/>
+            <w:shd w:val="clear" w:color="auto" w:fill="auto"/>
+            <w:vAlign w:val="center"/>
+          </w:tcPr>
+          <w:p>
+            <w:pPr>
+              <w:jc w:val="right"/>
+              <w:rPr>
+                <w:rFonts w:ascii="Arial" w:hAnsi="Arial" w:cs="Arial"/>
+                <w:vanish/>
+                <w:sz w:val="16"/>
+              </w:rPr>
+            </w:pPr>
+            <w:r>
+              <w:rPr>
+                <w:rFonts w:ascii="Arial" w:hAnsi="Arial" w:cs="Arial"/>
+                <w:vanish/>
+                <w:sz w:val="16"/>
+              </w:rPr>
+              <w:t>TransformationTensor</w:t>
+            </w:r>
+          </w:p>
+        </w:tc>
+        <w:tc>
+          <w:tcPr>
+            <w:tcW w:w="266" w:type="pct"/>
+            <w:shd w:val="clear" w:color="auto" w:fill="auto"/>
+            <w:vAlign w:val="center"/>
+          </w:tcPr>
+          <w:p>
+            <w:pPr>
+              <w:jc w:val="right"/>
+            </w:pPr>
+            <w:r>
+              <w:t>(</w:t>
+            </w:r>
+            <w:bookmarkStart w:id="37" w:name="TransformationTensor"/>
+            <w:r>
+              <w:fldChar w:fldCharType="begin"/>
+            </w:r>
+            <w:r>
+              <w:instrText xml:space="preserve"> SEQ Eq \* MERGEFORMAT </w:instrText>
+            </w:r>
+            <w:r>
+              <w:fldChar w:fldCharType="separate"/>
+            </w:r>
+            <w:r>
+              <w:rPr>
+                <w:noProof/>
+              </w:rPr>
+              <w:t>31</w:t>
+            </w:r>
+            <w:r>
+              <w:fldChar w:fldCharType="end"/>
+            </w:r>
+            <w:bookmarkEnd w:id="37"/>
+            <w:r>
+              <w:t>)</w:t>
+            </w:r>
+          </w:p>
+        </w:tc>
+      </w:tr>
+    </w:tbl>
+    <w:p/>
     <w:p>
       <w:pPr>
         <w:pStyle w:val="berschrift2"/>
       </w:pPr>
-      <w:bookmarkStart w:id="33" w:name="_Toc473993213"/>
+      <w:bookmarkStart w:id="38" w:name="_Toc474049367"/>
       <w:r>
         <w:t>Analysis</w:t>
       </w:r>
-      <w:bookmarkEnd w:id="33"/>
+      <w:bookmarkEnd w:id="38"/>
     </w:p>
     <w:p>
       <w:r>
@@ -6648,11 +7651,11 @@
       <w:pPr>
         <w:pStyle w:val="berschrift2"/>
       </w:pPr>
-      <w:bookmarkStart w:id="34" w:name="_Toc473993214"/>
+      <w:bookmarkStart w:id="39" w:name="_Toc474049368"/>
       <w:r>
         <w:t>Komplexe Zahlen</w:t>
       </w:r>
-      <w:bookmarkEnd w:id="34"/>
+      <w:bookmarkEnd w:id="39"/>
     </w:p>
     <w:p>
       <w:r>
@@ -6699,83 +7702,83 @@
     </w:p>
     <w:p>
       <w:r>
+        <w:t>[Quaternionen und Dirac-Matrizen</w:t>
+      </w:r>
+      <w:r>
+        <w:t>, Clifford-Algebren</w:t>
+      </w:r>
+      <w:r>
+        <w:t>]</w:t>
+      </w:r>
+    </w:p>
+    <w:p>
+      <w:pPr>
+        <w:pStyle w:val="berschrift2"/>
+      </w:pPr>
+      <w:bookmarkStart w:id="40" w:name="_Toc474049369"/>
+      <w:r>
+        <w:t>Gruppen</w:t>
+      </w:r>
+      <w:bookmarkEnd w:id="40"/>
+    </w:p>
+    <w:p>
+      <w:r>
+        <w:t>Definition</w:t>
+      </w:r>
+    </w:p>
+    <w:p>
+      <w:pPr>
+        <w:pStyle w:val="berschrift2"/>
+      </w:pPr>
+      <w:bookmarkStart w:id="41" w:name="_Toc474049370"/>
+      <w:r>
+        <w:t>Vektorräume</w:t>
+      </w:r>
+      <w:bookmarkEnd w:id="41"/>
+    </w:p>
+    <w:p>
+      <w:pPr>
+        <w:pStyle w:val="berschrift1"/>
+      </w:pPr>
+      <w:bookmarkStart w:id="42" w:name="_Toc474049371"/>
+      <w:r>
+        <w:t>Hilberträume</w:t>
+      </w:r>
+      <w:bookmarkEnd w:id="42"/>
+    </w:p>
+    <w:p/>
+    <w:p>
+      <w:pPr>
+        <w:pStyle w:val="berschrift1"/>
+      </w:pPr>
+      <w:bookmarkStart w:id="43" w:name="_Toc474049372"/>
+      <w:r>
+        <w:t>Shannonsche Informationstheorie</w:t>
+      </w:r>
+      <w:bookmarkEnd w:id="43"/>
+    </w:p>
+    <w:p/>
+    <w:p>
+      <w:pPr>
+        <w:pStyle w:val="berschrift1"/>
+      </w:pPr>
+      <w:bookmarkStart w:id="44" w:name="_Toc474049373"/>
+      <w:r>
         <w:lastRenderedPageBreak/>
-        <w:t>[Quaternionen und Dirac-Matrizen</w:t>
-      </w:r>
-      <w:r>
-        <w:t>, Clifford-Algebren</w:t>
-      </w:r>
-      <w:r>
-        <w:t>]</w:t>
-      </w:r>
-    </w:p>
-    <w:p>
-      <w:pPr>
-        <w:pStyle w:val="berschrift2"/>
-      </w:pPr>
-      <w:bookmarkStart w:id="35" w:name="_Toc473993215"/>
-      <w:r>
-        <w:t>Gruppen</w:t>
-      </w:r>
-      <w:bookmarkEnd w:id="35"/>
-    </w:p>
-    <w:p>
-      <w:r>
-        <w:t>Definition</w:t>
-      </w:r>
-    </w:p>
-    <w:p>
-      <w:pPr>
-        <w:pStyle w:val="berschrift2"/>
-      </w:pPr>
-      <w:bookmarkStart w:id="36" w:name="_Toc473993216"/>
-      <w:r>
-        <w:t>Vektorräume</w:t>
-      </w:r>
-      <w:bookmarkEnd w:id="36"/>
-    </w:p>
+        <w:t>Philosophischer Ausflug</w:t>
+      </w:r>
+      <w:bookmarkEnd w:id="44"/>
+    </w:p>
+    <w:p/>
     <w:p>
       <w:pPr>
         <w:pStyle w:val="berschrift1"/>
       </w:pPr>
-      <w:bookmarkStart w:id="37" w:name="_Toc473993217"/>
-      <w:r>
-        <w:t>Hilberträume</w:t>
-      </w:r>
-      <w:bookmarkEnd w:id="37"/>
-    </w:p>
-    <w:p/>
-    <w:p>
-      <w:pPr>
-        <w:pStyle w:val="berschrift1"/>
-      </w:pPr>
-      <w:bookmarkStart w:id="38" w:name="_Toc473993218"/>
-      <w:r>
-        <w:t>Shannonsche Informationstheorie</w:t>
-      </w:r>
-      <w:bookmarkEnd w:id="38"/>
-    </w:p>
-    <w:p/>
-    <w:p>
-      <w:pPr>
-        <w:pStyle w:val="berschrift1"/>
-      </w:pPr>
-      <w:bookmarkStart w:id="39" w:name="_Toc473993219"/>
-      <w:r>
-        <w:t>Philosophischer Ausflug</w:t>
-      </w:r>
-      <w:bookmarkEnd w:id="39"/>
-    </w:p>
-    <w:p/>
-    <w:p>
-      <w:pPr>
-        <w:pStyle w:val="berschrift1"/>
-      </w:pPr>
-      <w:bookmarkStart w:id="40" w:name="_Toc473993220"/>
+      <w:bookmarkStart w:id="45" w:name="_Toc474049374"/>
       <w:r>
         <w:t>Quantentheorie</w:t>
       </w:r>
-      <w:bookmarkEnd w:id="40"/>
+      <w:bookmarkEnd w:id="45"/>
     </w:p>
     <w:p>
       <w:pPr>
@@ -6802,7 +7805,7 @@
                     <pic:cNvPicPr/>
                   </pic:nvPicPr>
                   <pic:blipFill>
-                    <a:blip r:embed="rId35"/>
+                    <a:blip r:embed="rId42"/>
                     <a:stretch>
                       <a:fillRect/>
                     </a:stretch>
@@ -6900,7 +7903,6 @@
         </w:numPr>
       </w:pPr>
       <w:r>
-        <w:lastRenderedPageBreak/>
         <w:t>es gibt eine absolute Zeit (passend zu unserer Alltagsvorstellung, erst mal ausreichend für Quantenrechner)</w:t>
       </w:r>
     </w:p>
@@ -6941,11 +7943,11 @@
       <w:pPr>
         <w:pStyle w:val="berschrift1"/>
       </w:pPr>
-      <w:bookmarkStart w:id="41" w:name="_Toc473993221"/>
+      <w:bookmarkStart w:id="46" w:name="_Toc474049375"/>
       <w:r>
         <w:t>Interpretationen der Quantentheorie</w:t>
       </w:r>
-      <w:bookmarkEnd w:id="41"/>
+      <w:bookmarkEnd w:id="46"/>
     </w:p>
     <w:p>
       <w:pPr>
@@ -6977,6 +7979,7 @@
         </w:numPr>
       </w:pPr>
       <w:r>
+        <w:lastRenderedPageBreak/>
         <w:t>Die Wahrscheinlichkeitsinterpretation (z.B. Stern-Gerlach-Experimente) mit Kollaps der Wellenfunktion</w:t>
       </w:r>
     </w:p>
@@ -7035,11 +8038,11 @@
       <w:pPr>
         <w:pStyle w:val="berschrift1"/>
       </w:pPr>
-      <w:bookmarkStart w:id="42" w:name="_Toc473993222"/>
+      <w:bookmarkStart w:id="47" w:name="_Toc474049376"/>
       <w:r>
         <w:t>Quanteninformation</w:t>
       </w:r>
-      <w:bookmarkEnd w:id="42"/>
+      <w:bookmarkEnd w:id="47"/>
     </w:p>
     <w:p/>
     <w:p>
@@ -7096,7 +8099,7 @@
       <w:r>
         <w:t xml:space="preserve">In etwa bis zur Hälfte von </w:t>
       </w:r>
-      <w:hyperlink r:id="rId36" w:history="1">
+      <w:hyperlink r:id="rId43" w:history="1">
         <w:r>
           <w:rPr>
             <w:rStyle w:val="Hyperlink"/>
@@ -10137,7 +11140,7 @@
 </file>
 
 <file path=customXml/itemProps1.xml><?xml version="1.0" encoding="utf-8"?>
-<ds:datastoreItem xmlns:ds="http://schemas.openxmlformats.org/officeDocument/2006/customXml" ds:itemID="{79EB5BB4-CC92-41AF-8EE7-6E35140F48C1}">
+<ds:datastoreItem xmlns:ds="http://schemas.openxmlformats.org/officeDocument/2006/customXml" ds:itemID="{223B0B2C-3439-4A3C-85B6-14815D281324}">
   <ds:schemaRefs>
     <ds:schemaRef ds:uri="http://schemas.openxmlformats.org/officeDocument/2006/bibliography"/>
   </ds:schemaRefs>

</xml_diff>

<commit_message>
bis Matrixdarstellung Operator fertig
</commit_message>
<xml_diff>
--- a/Quanteninformation.docx
+++ b/Quanteninformation.docx
@@ -4826,7 +4826,23 @@
               <w:rPr>
                 <w:rStyle w:val="Buchtitel"/>
               </w:rPr>
-              <w:t>Ist diese Matrix ein Tensorprodukt aus Vektoren?</w:t>
+              <w:t>Ist diese Matrix</w:t>
+            </w:r>
+            <w:r>
+              <w:rPr>
+                <w:rStyle w:val="Funotenzeichen"/>
+                <w:b/>
+                <w:bCs/>
+                <w:smallCaps/>
+                <w:spacing w:val="5"/>
+              </w:rPr>
+              <w:footnoteReference w:id="1"/>
+            </w:r>
+            <w:r>
+              <w:rPr>
+                <w:rStyle w:val="Buchtitel"/>
+              </w:rPr>
+              <w:t xml:space="preserve"> ein Tensorprodukt aus Vektoren?</w:t>
             </w:r>
           </w:p>
           <w:p>
@@ -5619,6 +5635,7 @@
         <w:pStyle w:val="berschrift4"/>
       </w:pPr>
       <w:r>
+        <w:lastRenderedPageBreak/>
         <w:t>Transposition</w:t>
       </w:r>
       <w:r>
@@ -5677,7 +5694,6 @@
                 <w:noProof/>
                 <w:lang w:eastAsia="de-DE"/>
               </w:rPr>
-              <w:lastRenderedPageBreak/>
               <w:drawing>
                 <wp:inline distT="0" distB="0" distL="0" distR="0">
                   <wp:extent cx="2042164" cy="304801"/>
@@ -7937,6 +7953,7 @@
         </w:numPr>
       </w:pPr>
       <w:r>
+        <w:lastRenderedPageBreak/>
         <w:t>Spiegelungen sind auch orthogonale Matrizen</w:t>
       </w:r>
       <w:r>
@@ -7976,7 +7993,6 @@
       </w:pPr>
       <w:bookmarkStart w:id="34" w:name="_Toc475383958"/>
       <w:r>
-        <w:lastRenderedPageBreak/>
         <w:t>Transformation</w:t>
       </w:r>
       <w:r>
@@ -8027,7 +8043,7 @@
         <w:rPr>
           <w:rStyle w:val="Funotenzeichen"/>
         </w:rPr>
-        <w:footnoteReference w:id="1"/>
+        <w:footnoteReference w:id="2"/>
       </w:r>
       <w:r>
         <w:t>:</w:t>
@@ -8244,6 +8260,7 @@
           <w:noProof/>
           <w:lang w:eastAsia="de-DE"/>
         </w:rPr>
+        <w:lastRenderedPageBreak/>
         <w:drawing>
           <wp:inline distT="0" distB="0" distL="0" distR="0">
             <wp:extent cx="1901825" cy="1901825"/>
@@ -8350,7 +8367,6 @@
     </w:p>
     <w:p>
       <w:r>
-        <w:lastRenderedPageBreak/>
         <w:t>Es muss zwischen den Objekten, den Tensoren n-</w:t>
       </w:r>
       <w:proofErr w:type="spellStart"/>
@@ -9255,6 +9271,7 @@
       </w:pPr>
       <w:bookmarkStart w:id="40" w:name="_Toc475383959"/>
       <w:r>
+        <w:lastRenderedPageBreak/>
         <w:t>Analysis</w:t>
       </w:r>
       <w:bookmarkEnd w:id="40"/>
@@ -9311,7 +9328,6 @@
       </w:pPr>
       <w:bookmarkStart w:id="42" w:name="_Toc475383961"/>
       <w:r>
-        <w:lastRenderedPageBreak/>
         <w:t>Skalarprodukt</w:t>
       </w:r>
       <w:bookmarkEnd w:id="42"/>
@@ -10570,6 +10586,7 @@
                 <w:noProof/>
                 <w:lang w:eastAsia="de-DE"/>
               </w:rPr>
+              <w:lastRenderedPageBreak/>
               <w:drawing>
                 <wp:inline distT="0" distB="0" distL="0" distR="0" wp14:anchorId="24533CB9" wp14:editId="284D553B">
                   <wp:extent cx="2034544" cy="394717"/>
@@ -10860,7 +10877,6 @@
                 <w:noProof/>
                 <w:lang w:eastAsia="de-DE"/>
               </w:rPr>
-              <w:lastRenderedPageBreak/>
               <w:drawing>
                 <wp:inline distT="0" distB="0" distL="0" distR="0">
                   <wp:extent cx="2481077" cy="393193"/>
@@ -11364,6 +11380,7 @@
         <w:pStyle w:val="berschrift4"/>
       </w:pPr>
       <w:r>
+        <w:lastRenderedPageBreak/>
         <w:t>Fourier-Transformation</w:t>
       </w:r>
     </w:p>
@@ -11664,7 +11681,6 @@
                 <w:noProof/>
                 <w:lang w:eastAsia="de-DE"/>
               </w:rPr>
-              <w:lastRenderedPageBreak/>
               <w:drawing>
                 <wp:inline distT="0" distB="0" distL="0" distR="0">
                   <wp:extent cx="1840996" cy="333757"/>
@@ -11945,6 +11961,7 @@
               <w:rPr>
                 <w:shd w:val="clear" w:color="auto" w:fill="FFFFFF"/>
               </w:rPr>
+              <w:lastRenderedPageBreak/>
               <w:t>Beispiel Volumen Rotationsellipsoid</w:t>
             </w:r>
           </w:p>
@@ -13064,7 +13081,6 @@
           </w:tcPr>
           <w:p>
             <w:r>
-              <w:lastRenderedPageBreak/>
               <w:t xml:space="preserve">Beispiel Federpendel: </w:t>
             </w:r>
             <w:r>
@@ -13579,6 +13595,7 @@
                 <w:noProof/>
                 <w:lang w:eastAsia="de-DE"/>
               </w:rPr>
+              <w:lastRenderedPageBreak/>
               <w:drawing>
                 <wp:inline distT="0" distB="0" distL="0" distR="0">
                   <wp:extent cx="2543561" cy="338329"/>
@@ -13946,7 +13963,7 @@
         <w:rPr>
           <w:rStyle w:val="Funotenzeichen"/>
         </w:rPr>
-        <w:footnoteReference w:id="2"/>
+        <w:footnoteReference w:id="3"/>
       </w:r>
     </w:p>
     <w:tbl>
@@ -14159,7 +14176,6 @@
                 <w:noProof/>
                 <w:lang w:eastAsia="de-DE"/>
               </w:rPr>
-              <w:lastRenderedPageBreak/>
               <w:drawing>
                 <wp:inline distT="0" distB="0" distL="0" distR="0">
                   <wp:extent cx="3665227" cy="1143002"/>
@@ -14290,6 +14306,7 @@
     </w:p>
     <w:p>
       <w:r>
+        <w:lastRenderedPageBreak/>
         <w:t xml:space="preserve">Dadurch werden die Maxwellgleichungen </w:t>
       </w:r>
       <w:r>
@@ -14831,7 +14848,6 @@
                 <w:noProof/>
                 <w:lang w:eastAsia="de-DE"/>
               </w:rPr>
-              <w:lastRenderedPageBreak/>
               <w:drawing>
                 <wp:inline distT="0" distB="0" distL="0" distR="0" wp14:anchorId="612CAC60" wp14:editId="09DDC3F5">
                   <wp:extent cx="2889504" cy="1272616"/>
@@ -14946,6 +14962,7 @@
           </w:tcPr>
           <w:p>
             <w:r>
+              <w:lastRenderedPageBreak/>
               <w:t>Nichtlineare DGL eignen sich als Modell für Effekte wie den Schmetterlingseffekt oder Tsunamis.</w:t>
             </w:r>
             <w:r>
@@ -15940,7 +15957,6 @@
     </w:p>
     <w:p>
       <w:r>
-        <w:lastRenderedPageBreak/>
         <w:t>Für die Division folgt:</w:t>
       </w:r>
     </w:p>
@@ -16081,6 +16097,7 @@
           <w:noProof/>
           <w:lang w:eastAsia="de-DE"/>
         </w:rPr>
+        <w:lastRenderedPageBreak/>
         <w:drawing>
           <wp:inline distT="0" distB="0" distL="0" distR="0">
             <wp:extent cx="2744730" cy="396241"/>
@@ -16911,7 +16928,6 @@
                 <w:noProof/>
                 <w:lang w:eastAsia="de-DE"/>
               </w:rPr>
-              <w:lastRenderedPageBreak/>
               <w:drawing>
                 <wp:inline distT="0" distB="0" distL="0" distR="0">
                   <wp:extent cx="1610871" cy="179832"/>
@@ -17097,7 +17113,11 @@
         <w:t xml:space="preserve"> muss dort ein Schritt stehen, der wieder reelle Zahlen liefert. </w:t>
       </w:r>
       <w:r>
-        <w:t xml:space="preserve">Das geschieht durch Re(z), manchmal Im(z). </w:t>
+        <w:t xml:space="preserve">Das geschieht durch Re(z), manchmal </w:t>
+      </w:r>
+      <w:r>
+        <w:lastRenderedPageBreak/>
+        <w:t xml:space="preserve">Im(z). </w:t>
       </w:r>
       <w:r>
         <w:t xml:space="preserve">Grob gesagt wird am Ende der Rechnung die Hälfte weggeworfen, da sie nicht reell ist, sondern nur </w:t>
@@ -17344,7 +17364,6 @@
       </w:pPr>
       <w:bookmarkStart w:id="83" w:name="_Toc475383974"/>
       <w:r>
-        <w:lastRenderedPageBreak/>
         <w:t>Gruppen</w:t>
       </w:r>
       <w:bookmarkEnd w:id="83"/>
@@ -17394,7 +17413,7 @@
               <w:rPr>
                 <w:rStyle w:val="Funotenzeichen"/>
               </w:rPr>
-              <w:footnoteReference w:id="3"/>
+              <w:footnoteReference w:id="4"/>
             </w:r>
             <w:r>
               <w:t xml:space="preserve"> D.h. dass die mathematischen Objekte in den Gleichungen durch andere Objekte ersetzt werden können, wobei die Gestalt der Gleichung erhalten bleibt. Die Ersetzungsoperationen zusammen genommen bilden mathematische Gruppen.</w:t>
@@ -17481,7 +17500,11 @@
         <w:t xml:space="preserve"> </w:t>
       </w:r>
       <w:r>
-        <w:t xml:space="preserve">Es ist aber noch lange nicht ausgemacht, dass diese fundamentale Gruppen der Natur sind, es könnten genauso gut die Symmetrien eines zusammengesetzten Zustands sein, wobei noch fundamentalere Naturgesetze ganz andere Symmetrien haben könnten. Im Festkörper, so gesehen ein zusammengesetzter Zustand aus elementaren Zuständen des Standardmodells, können sich ganz andere Symmetrien herausbilden: </w:t>
+        <w:t xml:space="preserve">Es ist aber noch lange nicht ausgemacht, dass diese fundamentale Gruppen der Natur sind, es könnten genauso gut die Symmetrien eines zusammengesetzten Zustands sein, wobei noch fundamentalere Naturgesetze ganz andere Symmetrien haben könnten. Im Festkörper, so gesehen ein zusammengesetzter Zustand aus </w:t>
+      </w:r>
+      <w:r>
+        <w:lastRenderedPageBreak/>
+        <w:t xml:space="preserve">elementaren Zuständen des Standardmodells, können sich ganz andere Symmetrien herausbilden: </w:t>
       </w:r>
       <w:hyperlink r:id="rId96" w:history="1">
         <w:r>
@@ -17535,7 +17558,7 @@
         <w:rPr>
           <w:rStyle w:val="Funotenzeichen"/>
         </w:rPr>
-        <w:footnoteReference w:id="4"/>
+        <w:footnoteReference w:id="5"/>
       </w:r>
       <w:r>
         <w:t xml:space="preserve"> Auf diese Art bedeutet </w:t>
@@ -17609,7 +17632,7 @@
         <w:rPr>
           <w:rStyle w:val="Funotenzeichen"/>
         </w:rPr>
-        <w:footnoteReference w:id="5"/>
+        <w:footnoteReference w:id="6"/>
       </w:r>
       <w:bookmarkEnd w:id="84"/>
     </w:p>
@@ -17724,7 +17747,6 @@
         </w:numPr>
       </w:pPr>
       <w:r>
-        <w:lastRenderedPageBreak/>
         <w:t>assoziativ</w:t>
       </w:r>
       <w:r>
@@ -18255,6 +18277,7 @@
               <w:rPr>
                 <w:rStyle w:val="Buchtitel"/>
               </w:rPr>
+              <w:lastRenderedPageBreak/>
               <w:t>Zeige, dass aus den Definitionen oben folgt:</w:t>
             </w:r>
           </w:p>
@@ -18905,7 +18928,6 @@
     </w:p>
     <w:p>
       <w:r>
-        <w:lastRenderedPageBreak/>
         <w:t xml:space="preserve">Wenn die Basisvektoren </w:t>
       </w:r>
       <w:r>
@@ -19303,215 +19325,311 @@
         <w:t>) in die Zerlegung eines Vektors eingesetzt ergibt die Identität:</w:t>
       </w:r>
     </w:p>
-    <w:p>
-      <w:pPr>
-        <w:jc w:val="center"/>
-      </w:pPr>
+    <w:tbl>
+      <w:tblPr>
+        <w:tblStyle w:val="Tabellenraster"/>
+        <w:tblW w:w="5000" w:type="pct"/>
+        <w:tblBorders>
+          <w:top w:val="none" w:sz="0" w:space="0" w:color="auto"/>
+          <w:left w:val="none" w:sz="0" w:space="0" w:color="auto"/>
+          <w:bottom w:val="none" w:sz="0" w:space="0" w:color="auto"/>
+          <w:right w:val="none" w:sz="0" w:space="0" w:color="auto"/>
+          <w:insideH w:val="none" w:sz="0" w:space="0" w:color="auto"/>
+          <w:insideV w:val="none" w:sz="0" w:space="0" w:color="auto"/>
+        </w:tblBorders>
+        <w:tblLook w:val="04A0" w:firstRow="1" w:lastRow="0" w:firstColumn="1" w:lastColumn="0" w:noHBand="0" w:noVBand="1"/>
+      </w:tblPr>
+      <w:tblGrid>
+        <w:gridCol w:w="7866"/>
+        <w:gridCol w:w="849"/>
+        <w:gridCol w:w="573"/>
+      </w:tblGrid>
+      <w:tr>
+        <w:tc>
+          <w:tcPr>
+            <w:tcW w:w="4256" w:type="pct"/>
+            <w:shd w:val="clear" w:color="auto" w:fill="auto"/>
+            <w:vAlign w:val="center"/>
+          </w:tcPr>
+          <w:p>
+            <w:pPr>
+              <w:jc w:val="center"/>
+            </w:pPr>
+            <w:r>
+              <w:rPr>
+                <w:noProof/>
+                <w:lang w:eastAsia="de-DE"/>
+              </w:rPr>
+              <w:drawing>
+                <wp:inline distT="0" distB="0" distL="0" distR="0" wp14:anchorId="03149A2F" wp14:editId="486BACF4">
+                  <wp:extent cx="1221638" cy="267714"/>
+                  <wp:effectExtent l="0" t="0" r="0" b="0"/>
+                  <wp:docPr id="366" name="Grafik 366"/>
+                  <wp:cNvGraphicFramePr>
+                    <a:graphicFrameLocks xmlns:a="http://schemas.openxmlformats.org/drawingml/2006/main" noChangeAspect="1"/>
+                  </wp:cNvGraphicFramePr>
+                  <a:graphic xmlns:a="http://schemas.openxmlformats.org/drawingml/2006/main">
+                    <a:graphicData uri="http://schemas.openxmlformats.org/drawingml/2006/picture">
+                      <pic:pic xmlns:pic="http://schemas.openxmlformats.org/drawingml/2006/picture">
+                        <pic:nvPicPr>
+                          <pic:cNvPr id="0" name=""/>
+                          <pic:cNvPicPr/>
+                        </pic:nvPicPr>
+                        <pic:blipFill>
+                          <a:blip r:embed="rId114"/>
+                          <a:stretch>
+                            <a:fillRect/>
+                          </a:stretch>
+                        </pic:blipFill>
+                        <pic:spPr>
+                          <a:xfrm>
+                            <a:off x="0" y="0"/>
+                            <a:ext cx="1238958" cy="271510"/>
+                          </a:xfrm>
+                          <a:prstGeom prst="rect">
+                            <a:avLst/>
+                          </a:prstGeom>
+                        </pic:spPr>
+                      </pic:pic>
+                    </a:graphicData>
+                  </a:graphic>
+                </wp:inline>
+              </w:drawing>
+            </w:r>
+          </w:p>
+        </w:tc>
+        <w:tc>
+          <w:tcPr>
+            <w:tcW w:w="478" w:type="pct"/>
+            <w:shd w:val="clear" w:color="auto" w:fill="auto"/>
+            <w:vAlign w:val="center"/>
+          </w:tcPr>
+          <w:p>
+            <w:pPr>
+              <w:jc w:val="right"/>
+              <w:rPr>
+                <w:rFonts w:ascii="Arial" w:hAnsi="Arial" w:cs="Arial"/>
+                <w:vanish/>
+                <w:sz w:val="16"/>
+              </w:rPr>
+            </w:pPr>
+            <w:r>
+              <w:rPr>
+                <w:rFonts w:ascii="Arial" w:hAnsi="Arial" w:cs="Arial"/>
+                <w:vanish/>
+                <w:sz w:val="16"/>
+              </w:rPr>
+              <w:t>OrthonormalIdentitaetSumme</w:t>
+            </w:r>
+          </w:p>
+        </w:tc>
+        <w:tc>
+          <w:tcPr>
+            <w:tcW w:w="266" w:type="pct"/>
+            <w:shd w:val="clear" w:color="auto" w:fill="auto"/>
+            <w:vAlign w:val="center"/>
+          </w:tcPr>
+          <w:p>
+            <w:pPr>
+              <w:jc w:val="right"/>
+            </w:pPr>
+            <w:r>
+              <w:t>(</w:t>
+            </w:r>
+            <w:bookmarkStart w:id="90" w:name="OrthonormalIdentitaetSumme"/>
+            <w:r>
+              <w:fldChar w:fldCharType="begin"/>
+            </w:r>
+            <w:r>
+              <w:instrText xml:space="preserve"> SEQ Eq \* MERGEFORMAT </w:instrText>
+            </w:r>
+            <w:r>
+              <w:fldChar w:fldCharType="separate"/>
+            </w:r>
+            <w:r>
+              <w:rPr>
+                <w:noProof/>
+              </w:rPr>
+              <w:t>67</w:t>
+            </w:r>
+            <w:r>
+              <w:fldChar w:fldCharType="end"/>
+            </w:r>
+            <w:bookmarkEnd w:id="90"/>
+            <w:r>
+              <w:t>)</w:t>
+            </w:r>
+          </w:p>
+        </w:tc>
+      </w:tr>
+    </w:tbl>
+    <w:p>
+      <w:r>
+        <w:t>|</w:t>
+      </w:r>
+      <w:proofErr w:type="spellStart"/>
+      <w:r>
+        <w:t>v</w:t>
+      </w:r>
+      <w:r>
+        <w:rPr>
+          <w:vertAlign w:val="subscript"/>
+        </w:rPr>
+        <w:t>k</w:t>
+      </w:r>
+      <w:proofErr w:type="spellEnd"/>
+      <w:r>
+        <w:t>&gt;&lt;</w:t>
+      </w:r>
+      <w:proofErr w:type="spellStart"/>
+      <w:r>
+        <w:t>v</w:t>
+      </w:r>
+      <w:r>
+        <w:rPr>
+          <w:vertAlign w:val="subscript"/>
+        </w:rPr>
+        <w:t>k</w:t>
+      </w:r>
+      <w:proofErr w:type="spellEnd"/>
+      <w:r>
+        <w:t>| ist ein Tensorprodukt aus 2 Basisvektoren.</w:t>
+      </w:r>
+      <w:r>
+        <w:t xml:space="preserve"> Wir haben so etwas Ähnliches schon in Aufgabe (</w:t>
+      </w:r>
+      <w:r>
+        <w:fldChar w:fldCharType="begin"/>
+      </w:r>
+      <w:r>
+        <w:instrText xml:space="preserve"> REF AufgabeTensorprodukt \h </w:instrText>
+      </w:r>
+      <w:r>
+        <w:fldChar w:fldCharType="separate"/>
+      </w:r>
       <w:r>
         <w:rPr>
           <w:noProof/>
-          <w:lang w:eastAsia="de-DE"/>
-        </w:rPr>
-        <w:drawing>
-          <wp:inline distT="0" distB="0" distL="0" distR="0" wp14:anchorId="4536B108" wp14:editId="4C1CEC65">
-            <wp:extent cx="1221638" cy="267714"/>
-            <wp:effectExtent l="0" t="0" r="0" b="0"/>
-            <wp:docPr id="366" name="Grafik 366"/>
-            <wp:cNvGraphicFramePr>
-              <a:graphicFrameLocks xmlns:a="http://schemas.openxmlformats.org/drawingml/2006/main" noChangeAspect="1"/>
-            </wp:cNvGraphicFramePr>
-            <a:graphic xmlns:a="http://schemas.openxmlformats.org/drawingml/2006/main">
-              <a:graphicData uri="http://schemas.openxmlformats.org/drawingml/2006/picture">
-                <pic:pic xmlns:pic="http://schemas.openxmlformats.org/drawingml/2006/picture">
-                  <pic:nvPicPr>
-                    <pic:cNvPr id="0" name=""/>
-                    <pic:cNvPicPr/>
-                  </pic:nvPicPr>
-                  <pic:blipFill>
-                    <a:blip r:embed="rId114"/>
-                    <a:stretch>
-                      <a:fillRect/>
-                    </a:stretch>
-                  </pic:blipFill>
-                  <pic:spPr>
-                    <a:xfrm>
-                      <a:off x="0" y="0"/>
-                      <a:ext cx="1238958" cy="271510"/>
-                    </a:xfrm>
-                    <a:prstGeom prst="rect">
-                      <a:avLst/>
-                    </a:prstGeom>
-                  </pic:spPr>
-                </pic:pic>
-              </a:graphicData>
-            </a:graphic>
-          </wp:inline>
-        </w:drawing>
-      </w:r>
-    </w:p>
-    <w:p>
-      <w:r>
-        <w:t>|</w:t>
+        </w:rPr>
+        <w:t>13</w:t>
+      </w:r>
+      <w:r>
+        <w:fldChar w:fldCharType="end"/>
+      </w:r>
+      <w:r>
+        <w:t>) in Form einer Matrix kennengelernt.</w:t>
+      </w:r>
+      <w:r>
+        <w:t xml:space="preserve"> Die Summe der </w:t>
       </w:r>
       <w:proofErr w:type="spellStart"/>
       <w:r>
-        <w:t>v</w:t>
-      </w:r>
-      <w:r>
-        <w:rPr>
-          <w:vertAlign w:val="subscript"/>
-        </w:rPr>
-        <w:t>k</w:t>
+        <w:t>Tensorprodukte</w:t>
       </w:r>
       <w:proofErr w:type="spellEnd"/>
       <w:r>
-        <w:t>&gt;&lt;</w:t>
-      </w:r>
+        <w:t xml:space="preserve"> aus den Basisvektoren ist also die Einheitsoperation (oder „Identität“).</w:t>
+      </w:r>
+      <w:r>
+        <w:t xml:space="preserve"> </w:t>
+      </w:r>
+    </w:p>
+    <w:p>
+      <w:r>
+        <w:t>Bei einem Q-Bit bes</w:t>
+      </w:r>
+      <w:r>
+        <w:t>chränkt man sich (per Abmachung</w:t>
+      </w:r>
+      <w:r>
+        <w:t xml:space="preserve"> oder durch die konkrete technische </w:t>
+      </w:r>
+      <w:r>
+        <w:t>Realisierung</w:t>
+      </w:r>
+      <w:r>
+        <w:t xml:space="preserve"> des Quantenrechners</w:t>
+      </w:r>
+      <w:r>
+        <w:t xml:space="preserve">) auf einen 2-dimensionalen unitären Raum. </w:t>
+      </w:r>
+      <w:r>
+        <w:t xml:space="preserve">Man braucht also 2 Basisvektoren, um jeden </w:t>
+      </w:r>
+      <w:r>
+        <w:t xml:space="preserve">Vektor linear kombinieren zu können, der einem </w:t>
+      </w:r>
+      <w:r>
+        <w:t xml:space="preserve">Zustand des Q-Bits </w:t>
+      </w:r>
+      <w:r>
+        <w:lastRenderedPageBreak/>
+        <w:t>entspricht</w:t>
+      </w:r>
+      <w:r>
+        <w:t>.</w:t>
+      </w:r>
+      <w:r>
+        <w:t xml:space="preserve"> Diese Basiszustände bezeichnet man dann als |0&gt; und |1&gt; in Analogie zu den 2 Zuständen eines klassischen Bits.</w:t>
+      </w:r>
+      <w:r>
+        <w:rPr>
+          <w:rStyle w:val="Funotenzeichen"/>
+        </w:rPr>
+        <w:footnoteReference w:id="7"/>
+      </w:r>
+      <w:r>
+        <w:t xml:space="preserve"> </w:t>
+      </w:r>
+    </w:p>
+    <w:p>
+      <w:pPr>
+        <w:pStyle w:val="berschrift2"/>
+      </w:pPr>
+      <w:bookmarkStart w:id="91" w:name="_Toc475383977"/>
       <w:proofErr w:type="spellStart"/>
       <w:r>
-        <w:t>v</w:t>
-      </w:r>
-      <w:r>
-        <w:rPr>
-          <w:vertAlign w:val="subscript"/>
-        </w:rPr>
-        <w:t>k</w:t>
+        <w:t>Diracsche</w:t>
       </w:r>
       <w:proofErr w:type="spellEnd"/>
       <w:r>
-        <w:t>| ist ein Tensorprodukt aus 2 Basisvektoren.</w:t>
-      </w:r>
-      <w:r>
-        <w:t xml:space="preserve"> Wir haben so etwas Ähnliches schon in Aufgabe (</w:t>
-      </w:r>
-      <w:r>
-        <w:fldChar w:fldCharType="begin"/>
-      </w:r>
-      <w:r>
-        <w:instrText xml:space="preserve"> REF AufgabeTensorprodukt \h </w:instrText>
-      </w:r>
-      <w:r>
-        <w:fldChar w:fldCharType="separate"/>
-      </w:r>
-      <w:r>
-        <w:rPr>
-          <w:noProof/>
-        </w:rPr>
-        <w:t>13</w:t>
-      </w:r>
-      <w:r>
-        <w:fldChar w:fldCharType="end"/>
-      </w:r>
-      <w:r>
-        <w:t>) in Form einer Matrix kennengelernt.</w:t>
-      </w:r>
-      <w:r>
-        <w:t xml:space="preserve"> Die Summe der </w:t>
-      </w:r>
-      <w:proofErr w:type="spellStart"/>
-      <w:r>
-        <w:t>Tensorprodukte</w:t>
-      </w:r>
-      <w:proofErr w:type="spellEnd"/>
-      <w:r>
-        <w:t xml:space="preserve"> aus den Basisvektoren ist also die Einheitsoperation (oder „Identität“).</w:t>
-      </w:r>
-      <w:r>
-        <w:t xml:space="preserve"> </w:t>
-      </w:r>
-    </w:p>
-    <w:p>
-      <w:r>
-        <w:t>Bei einem Q-Bit bes</w:t>
-      </w:r>
-      <w:r>
-        <w:t>chränkt man sich (per Abmachung</w:t>
-      </w:r>
-      <w:r>
-        <w:t xml:space="preserve"> oder durch die konkrete technische </w:t>
-      </w:r>
-      <w:r>
-        <w:t>Realisierung</w:t>
-      </w:r>
-      <w:r>
-        <w:t xml:space="preserve"> des Quantenrechners</w:t>
-      </w:r>
-      <w:r>
-        <w:t xml:space="preserve">) auf einen 2-dimensionalen unitären Raum. </w:t>
-      </w:r>
-      <w:r>
-        <w:t xml:space="preserve">Man braucht also 2 Basisvektoren, um jeden </w:t>
-      </w:r>
-      <w:r>
-        <w:t xml:space="preserve">Vektor linear kombinieren zu können, der einem </w:t>
-      </w:r>
-      <w:r>
-        <w:t>Zustand des Q-Bits entspricht</w:t>
-      </w:r>
-      <w:r>
-        <w:t>.</w:t>
-      </w:r>
-      <w:r>
-        <w:t xml:space="preserve"> Diese Basiszustände bezeichnet man dann als |0&gt; und |1&gt; in Analogie zu den 2 Zuständen eines klassischen Bits.</w:t>
+        <w:t xml:space="preserve"> Vektoren</w:t>
+      </w:r>
+      <w:bookmarkEnd w:id="91"/>
+    </w:p>
+    <w:p>
+      <w:r>
+        <w:t xml:space="preserve">Unitäre </w:t>
+      </w:r>
+      <w:r>
+        <w:t>V</w:t>
+      </w:r>
+      <w:r>
+        <w:t>ektoren</w:t>
+      </w:r>
+      <w:r>
+        <w:t xml:space="preserve"> sollen sowohl von abzählbar</w:t>
+      </w:r>
+      <w:r>
+        <w:t>en Indizes als auch</w:t>
+      </w:r>
+      <w:r>
+        <w:t xml:space="preserve"> von kontinuierlichen Indizes (also Funktionsvariablen) abhängen können. </w:t>
+      </w:r>
+      <w:r>
+        <w:t xml:space="preserve">Man braucht </w:t>
+      </w:r>
+      <w:r>
+        <w:t xml:space="preserve">in der Quantentheorie </w:t>
+      </w:r>
+      <w:r>
+        <w:t>beides.</w:t>
       </w:r>
       <w:r>
         <w:rPr>
           <w:rStyle w:val="Funotenzeichen"/>
         </w:rPr>
-        <w:footnoteReference w:id="6"/>
-      </w:r>
-      <w:r>
-        <w:t xml:space="preserve"> </w:t>
-      </w:r>
-    </w:p>
-    <w:p>
-      <w:pPr>
-        <w:pStyle w:val="berschrift2"/>
-      </w:pPr>
-      <w:bookmarkStart w:id="90" w:name="_Toc475383977"/>
-      <w:proofErr w:type="spellStart"/>
-      <w:r>
-        <w:t>Diracsche</w:t>
-      </w:r>
-      <w:proofErr w:type="spellEnd"/>
-      <w:r>
-        <w:t xml:space="preserve"> Vektoren</w:t>
-      </w:r>
-      <w:bookmarkEnd w:id="90"/>
-    </w:p>
-    <w:p>
-      <w:r>
-        <w:t xml:space="preserve">Unitäre </w:t>
-      </w:r>
-      <w:r>
-        <w:t>V</w:t>
-      </w:r>
-      <w:r>
-        <w:t>ektoren</w:t>
-      </w:r>
-      <w:r>
-        <w:t xml:space="preserve"> sollen sowohl von abzählbar</w:t>
-      </w:r>
-      <w:r>
-        <w:t>en Indizes als auch</w:t>
-      </w:r>
-      <w:r>
-        <w:t xml:space="preserve"> von kontinuierlichen Indizes (also Funktionsvariablen) abhängen können. </w:t>
-      </w:r>
-      <w:r>
-        <w:t xml:space="preserve">Man braucht </w:t>
-      </w:r>
-      <w:r>
-        <w:t xml:space="preserve">in der Quantentheorie </w:t>
-      </w:r>
-      <w:r>
-        <w:t>beides.</w:t>
-      </w:r>
-      <w:r>
-        <w:rPr>
-          <w:rStyle w:val="Funotenzeichen"/>
-        </w:rPr>
-        <w:footnoteReference w:id="7"/>
+        <w:footnoteReference w:id="8"/>
       </w:r>
       <w:r>
         <w:t xml:space="preserve"> </w:t>
@@ -19645,52 +19763,144 @@
         <w:t>Vektors stellt sich so dar:</w:t>
       </w:r>
     </w:p>
-    <w:p>
-      <w:pPr>
-        <w:jc w:val="center"/>
-      </w:pPr>
-      <w:r>
-        <w:rPr>
-          <w:noProof/>
-          <w:lang w:eastAsia="de-DE"/>
-        </w:rPr>
-        <w:drawing>
-          <wp:inline distT="0" distB="0" distL="0" distR="0" wp14:anchorId="628D9E0D" wp14:editId="7F8172D9">
-            <wp:extent cx="3247948" cy="392269"/>
-            <wp:effectExtent l="0" t="0" r="0" b="8255"/>
-            <wp:docPr id="367" name="Grafik 367"/>
-            <wp:cNvGraphicFramePr>
-              <a:graphicFrameLocks xmlns:a="http://schemas.openxmlformats.org/drawingml/2006/main" noChangeAspect="1"/>
-            </wp:cNvGraphicFramePr>
-            <a:graphic xmlns:a="http://schemas.openxmlformats.org/drawingml/2006/main">
-              <a:graphicData uri="http://schemas.openxmlformats.org/drawingml/2006/picture">
-                <pic:pic xmlns:pic="http://schemas.openxmlformats.org/drawingml/2006/picture">
-                  <pic:nvPicPr>
-                    <pic:cNvPr id="0" name=""/>
-                    <pic:cNvPicPr/>
-                  </pic:nvPicPr>
-                  <pic:blipFill>
-                    <a:blip r:embed="rId115"/>
-                    <a:stretch>
-                      <a:fillRect/>
-                    </a:stretch>
-                  </pic:blipFill>
-                  <pic:spPr>
-                    <a:xfrm>
-                      <a:off x="0" y="0"/>
-                      <a:ext cx="3251691" cy="392721"/>
-                    </a:xfrm>
-                    <a:prstGeom prst="rect">
-                      <a:avLst/>
-                    </a:prstGeom>
-                  </pic:spPr>
-                </pic:pic>
-              </a:graphicData>
-            </a:graphic>
-          </wp:inline>
-        </w:drawing>
-      </w:r>
-    </w:p>
+    <w:tbl>
+      <w:tblPr>
+        <w:tblStyle w:val="Tabellenraster"/>
+        <w:tblW w:w="5000" w:type="pct"/>
+        <w:tblBorders>
+          <w:top w:val="none" w:sz="0" w:space="0" w:color="auto"/>
+          <w:left w:val="none" w:sz="0" w:space="0" w:color="auto"/>
+          <w:bottom w:val="none" w:sz="0" w:space="0" w:color="auto"/>
+          <w:right w:val="none" w:sz="0" w:space="0" w:color="auto"/>
+          <w:insideH w:val="none" w:sz="0" w:space="0" w:color="auto"/>
+          <w:insideV w:val="none" w:sz="0" w:space="0" w:color="auto"/>
+        </w:tblBorders>
+        <w:tblLook w:val="04A0" w:firstRow="1" w:lastRow="0" w:firstColumn="1" w:lastColumn="0" w:noHBand="0" w:noVBand="1"/>
+      </w:tblPr>
+      <w:tblGrid>
+        <w:gridCol w:w="7866"/>
+        <w:gridCol w:w="849"/>
+        <w:gridCol w:w="573"/>
+      </w:tblGrid>
+      <w:tr>
+        <w:tc>
+          <w:tcPr>
+            <w:tcW w:w="4256" w:type="pct"/>
+            <w:shd w:val="clear" w:color="auto" w:fill="auto"/>
+            <w:vAlign w:val="center"/>
+          </w:tcPr>
+          <w:p>
+            <w:pPr>
+              <w:jc w:val="center"/>
+            </w:pPr>
+            <w:r>
+              <w:rPr>
+                <w:noProof/>
+                <w:lang w:eastAsia="de-DE"/>
+              </w:rPr>
+              <w:drawing>
+                <wp:inline distT="0" distB="0" distL="0" distR="0" wp14:anchorId="7B730C40" wp14:editId="07A9F51B">
+                  <wp:extent cx="3043123" cy="367531"/>
+                  <wp:effectExtent l="0" t="0" r="5080" b="0"/>
+                  <wp:docPr id="367" name="Grafik 367"/>
+                  <wp:cNvGraphicFramePr>
+                    <a:graphicFrameLocks xmlns:a="http://schemas.openxmlformats.org/drawingml/2006/main" noChangeAspect="1"/>
+                  </wp:cNvGraphicFramePr>
+                  <a:graphic xmlns:a="http://schemas.openxmlformats.org/drawingml/2006/main">
+                    <a:graphicData uri="http://schemas.openxmlformats.org/drawingml/2006/picture">
+                      <pic:pic xmlns:pic="http://schemas.openxmlformats.org/drawingml/2006/picture">
+                        <pic:nvPicPr>
+                          <pic:cNvPr id="0" name=""/>
+                          <pic:cNvPicPr/>
+                        </pic:nvPicPr>
+                        <pic:blipFill>
+                          <a:blip r:embed="rId115"/>
+                          <a:stretch>
+                            <a:fillRect/>
+                          </a:stretch>
+                        </pic:blipFill>
+                        <pic:spPr>
+                          <a:xfrm>
+                            <a:off x="0" y="0"/>
+                            <a:ext cx="3046629" cy="367954"/>
+                          </a:xfrm>
+                          <a:prstGeom prst="rect">
+                            <a:avLst/>
+                          </a:prstGeom>
+                        </pic:spPr>
+                      </pic:pic>
+                    </a:graphicData>
+                  </a:graphic>
+                </wp:inline>
+              </w:drawing>
+            </w:r>
+          </w:p>
+        </w:tc>
+        <w:tc>
+          <w:tcPr>
+            <w:tcW w:w="478" w:type="pct"/>
+            <w:shd w:val="clear" w:color="auto" w:fill="auto"/>
+            <w:vAlign w:val="center"/>
+          </w:tcPr>
+          <w:p>
+            <w:pPr>
+              <w:jc w:val="right"/>
+              <w:rPr>
+                <w:rFonts w:ascii="Arial" w:hAnsi="Arial" w:cs="Arial"/>
+                <w:vanish/>
+                <w:sz w:val="16"/>
+              </w:rPr>
+            </w:pPr>
+            <w:r>
+              <w:rPr>
+                <w:rFonts w:ascii="Arial" w:hAnsi="Arial" w:cs="Arial"/>
+                <w:vanish/>
+                <w:sz w:val="16"/>
+              </w:rPr>
+              <w:t>OrthonormalIdentitaetIntegral</w:t>
+            </w:r>
+          </w:p>
+        </w:tc>
+        <w:tc>
+          <w:tcPr>
+            <w:tcW w:w="266" w:type="pct"/>
+            <w:shd w:val="clear" w:color="auto" w:fill="auto"/>
+            <w:vAlign w:val="center"/>
+          </w:tcPr>
+          <w:p>
+            <w:pPr>
+              <w:jc w:val="right"/>
+            </w:pPr>
+            <w:r>
+              <w:t>(</w:t>
+            </w:r>
+            <w:bookmarkStart w:id="92" w:name="OrthonormalIdentitaetIntegral"/>
+            <w:r>
+              <w:fldChar w:fldCharType="begin"/>
+            </w:r>
+            <w:r>
+              <w:instrText xml:space="preserve"> SEQ Eq \* MERGEFORMAT </w:instrText>
+            </w:r>
+            <w:r>
+              <w:fldChar w:fldCharType="separate"/>
+            </w:r>
+            <w:r>
+              <w:rPr>
+                <w:noProof/>
+              </w:rPr>
+              <w:t>68</w:t>
+            </w:r>
+            <w:r>
+              <w:fldChar w:fldCharType="end"/>
+            </w:r>
+            <w:bookmarkEnd w:id="92"/>
+            <w:r>
+              <w:t>)</w:t>
+            </w:r>
+          </w:p>
+        </w:tc>
+      </w:tr>
+    </w:tbl>
     <w:p>
       <w:r>
         <w:t xml:space="preserve">In der </w:t>
@@ -19755,7 +19965,6 @@
     </w:p>
     <w:p>
       <w:r>
-        <w:lastRenderedPageBreak/>
         <w:t>Durch die Gewinnung der Dirac-Vektoren mittels Grenzübergang ist klar: k ist immer reell, auch wenn der Funktionswert im Allgemeinen komplex ist.</w:t>
       </w:r>
       <w:r>
@@ -19772,11 +19981,11 @@
       <w:pPr>
         <w:pStyle w:val="berschrift2"/>
       </w:pPr>
-      <w:bookmarkStart w:id="91" w:name="_Toc475383978"/>
+      <w:bookmarkStart w:id="93" w:name="_Toc475383978"/>
       <w:r>
         <w:t>Zusammenfassende Schreibweise</w:t>
       </w:r>
-      <w:bookmarkEnd w:id="91"/>
+      <w:bookmarkEnd w:id="93"/>
     </w:p>
     <w:p>
       <w:r>
@@ -19910,6 +20119,7 @@
     </w:p>
     <w:p>
       <w:r>
+        <w:lastRenderedPageBreak/>
         <w:t>δ(</w:t>
       </w:r>
       <w:proofErr w:type="spellStart"/>
@@ -19929,15 +20139,7 @@
         <w:t xml:space="preserve">) soll </w:t>
       </w:r>
       <w:r>
-        <w:t xml:space="preserve">sowohl die Einheitsmatrix als auch die Delta-Distribution darstellen, je nach Kontext. Die </w:t>
-      </w:r>
-      <w:proofErr w:type="spellStart"/>
-      <w:r>
-        <w:t>Orthonormierung</w:t>
-      </w:r>
-      <w:proofErr w:type="spellEnd"/>
-      <w:r>
-        <w:t xml:space="preserve"> der Basisvektoren drückt sich dann so aus:</w:t>
+        <w:t>sowohl die Einheitsmatrix als auch die Delta-Distribution darstellen, je nach Kontext. Die Orthonormierung der Basisvektoren drückt sich dann so aus:</w:t>
       </w:r>
       <w:r>
         <w:br/>
@@ -20037,7 +20239,7 @@
       <w:pPr>
         <w:pStyle w:val="berschrift2"/>
       </w:pPr>
-      <w:bookmarkStart w:id="92" w:name="_Toc475383979"/>
+      <w:bookmarkStart w:id="94" w:name="_Toc475383979"/>
       <w:r>
         <w:t>Skalarprodukt in Komponentenform</w:t>
       </w:r>
@@ -20155,15 +20357,7 @@
     </w:p>
     <w:p>
       <w:r>
-        <w:t xml:space="preserve">Und die </w:t>
-      </w:r>
-      <w:proofErr w:type="spellStart"/>
-      <w:r>
-        <w:t>Orthonormierung</w:t>
-      </w:r>
-      <w:proofErr w:type="spellEnd"/>
-      <w:r>
-        <w:t xml:space="preserve"> </w:t>
+        <w:t xml:space="preserve">Und die Orthonormierung </w:t>
       </w:r>
       <w:r>
         <w:rPr>
@@ -20409,7 +20603,7 @@
             <w:r>
               <w:t>(</w:t>
             </w:r>
-            <w:bookmarkStart w:id="93" w:name="AufgabeSkalarproduktUnitaer"/>
+            <w:bookmarkStart w:id="95" w:name="AufgabeSkalarproduktUnitaer"/>
             <w:r>
               <w:fldChar w:fldCharType="begin"/>
             </w:r>
@@ -20428,7 +20622,7 @@
             <w:r>
               <w:fldChar w:fldCharType="end"/>
             </w:r>
-            <w:bookmarkEnd w:id="93"/>
+            <w:bookmarkEnd w:id="95"/>
             <w:r>
               <w:t>)</w:t>
             </w:r>
@@ -20441,7 +20635,6 @@
         <w:pStyle w:val="berschrift2"/>
       </w:pPr>
       <w:r>
-        <w:lastRenderedPageBreak/>
         <w:t>Unitäre Basistransformationen</w:t>
       </w:r>
     </w:p>
@@ -20713,7 +20906,11 @@
         <w:t xml:space="preserve"> wieder</w:t>
       </w:r>
       <w:r>
-        <w:t xml:space="preserve"> das Skalarprodukt zwischen neuen und alten Basisvektoren.</w:t>
+        <w:t xml:space="preserve"> das Skalarprodukt zwischen neuen und alten </w:t>
+      </w:r>
+      <w:r>
+        <w:lastRenderedPageBreak/>
+        <w:t>Basisvektoren.</w:t>
       </w:r>
       <w:r>
         <w:br/>
@@ -20876,7 +21073,7 @@
             <w:r>
               <w:t>(</w:t>
             </w:r>
-            <w:bookmarkStart w:id="94" w:name="Unitaritaet"/>
+            <w:bookmarkStart w:id="96" w:name="Unitaritaet"/>
             <w:r>
               <w:fldChar w:fldCharType="begin"/>
             </w:r>
@@ -20895,7 +21092,7 @@
             <w:r>
               <w:fldChar w:fldCharType="end"/>
             </w:r>
-            <w:bookmarkEnd w:id="94"/>
+            <w:bookmarkEnd w:id="96"/>
             <w:r>
               <w:t>)</w:t>
             </w:r>
@@ -21030,7 +21227,7 @@
         <w:rPr>
           <w:rStyle w:val="Funotenzeichen"/>
         </w:rPr>
-        <w:footnoteReference w:id="8"/>
+        <w:footnoteReference w:id="9"/>
       </w:r>
       <w:r>
         <w:t xml:space="preserve"> Bei Transformationsmatrizen mit reellen Komponenten hatten wir </w:t>
@@ -21089,10 +21286,7 @@
         <w:t>Umkehrtransformation gilt entsprechend</w:t>
       </w:r>
       <w:r>
-        <w:t xml:space="preserve"> statt </w:t>
-      </w:r>
-      <w:r>
-        <w:t>Q</w:t>
+        <w:t xml:space="preserve"> statt Q</w:t>
       </w:r>
       <w:r>
         <w:rPr>
@@ -21217,22 +21411,84 @@
       <w:proofErr w:type="spellEnd"/>
       <w:proofErr w:type="gramEnd"/>
       <w:r>
-        <w:t xml:space="preserve">) </w:t>
-      </w:r>
-      <w:r>
-        <w:t>:</w:t>
-      </w:r>
-      <w:r>
-        <w:t xml:space="preserve">= </w:t>
-      </w:r>
+        <w:t>) := u</w:t>
+      </w:r>
+      <w:r>
+        <w:rPr>
+          <w:vertAlign w:val="superscript"/>
+        </w:rPr>
+        <w:t>-1</w:t>
+      </w:r>
+      <w:r>
+        <w:t>(</w:t>
+      </w:r>
+      <w:proofErr w:type="spellStart"/>
+      <w:r>
+        <w:t>x,k</w:t>
+      </w:r>
+      <w:proofErr w:type="spellEnd"/>
+      <w:r>
+        <w:t>) = &lt;</w:t>
+      </w:r>
+      <w:proofErr w:type="spellStart"/>
       <w:r>
         <w:t>u</w:t>
       </w:r>
       <w:r>
         <w:rPr>
+          <w:vertAlign w:val="subscript"/>
+        </w:rPr>
+        <w:t>x</w:t>
+      </w:r>
+      <w:r>
+        <w:t>|v</w:t>
+      </w:r>
+      <w:r>
+        <w:rPr>
+          <w:vertAlign w:val="subscript"/>
+        </w:rPr>
+        <w:t>k</w:t>
+      </w:r>
+      <w:proofErr w:type="spellEnd"/>
+      <w:r>
+        <w:t>&gt; = &lt;</w:t>
+      </w:r>
+      <w:proofErr w:type="spellStart"/>
+      <w:r>
+        <w:t>v</w:t>
+      </w:r>
+      <w:r>
+        <w:rPr>
+          <w:vertAlign w:val="subscript"/>
+        </w:rPr>
+        <w:t>k</w:t>
+      </w:r>
+      <w:r>
+        <w:t>|u</w:t>
+      </w:r>
+      <w:r>
+        <w:rPr>
+          <w:vertAlign w:val="subscript"/>
+        </w:rPr>
+        <w:t>x</w:t>
+      </w:r>
+      <w:proofErr w:type="spellEnd"/>
+      <w:r>
+        <w:t>&gt;* = u(</w:t>
+      </w:r>
+      <w:proofErr w:type="spellStart"/>
+      <w:r>
+        <w:t>k,x</w:t>
+      </w:r>
+      <w:proofErr w:type="spellEnd"/>
+      <w:r>
+        <w:t>)* = u*</w:t>
+      </w:r>
+      <w:r>
+        <w:rPr>
           <w:vertAlign w:val="superscript"/>
         </w:rPr>
-        <w:t>-1</w:t>
+        <w:t>T</w:t>
       </w:r>
       <w:r>
         <w:t>(</w:t>
@@ -21243,334 +21499,309 @@
       </w:r>
       <w:proofErr w:type="spellEnd"/>
       <w:r>
-        <w:t>) = &lt;</w:t>
+        <w:t>)</w:t>
+      </w:r>
+    </w:p>
+    <w:p>
+      <w:r>
+        <w:t xml:space="preserve">Der „abstrakte“ </w:t>
       </w:r>
       <w:proofErr w:type="spellStart"/>
       <w:r>
-        <w:t>u</w:t>
+        <w:t>Vektor|ϕ</w:t>
+      </w:r>
+      <w:proofErr w:type="spellEnd"/>
+      <w:r>
+        <w:t xml:space="preserve">&gt; </w:t>
+      </w:r>
+      <w:r>
+        <w:t>kann also nach verschiedenen Basissystemen entwickelt werden. In der Quantentheorie wird er für den Zustand einer Welt</w:t>
+      </w:r>
+      <w:r>
+        <w:rPr>
+          <w:rStyle w:val="Funotenzeichen"/>
+        </w:rPr>
+        <w:footnoteReference w:id="10"/>
+      </w:r>
+      <w:r>
+        <w:t xml:space="preserve"> st</w:t>
+      </w:r>
+      <w:r>
+        <w:t xml:space="preserve">ehen. Seine Komponenten können endliche oder unendlich große Zahlentupel sein oder unendlich große unendlich dichte Zahlentupel, d.h. Funktionen. Eine Wellenfunktion ϕ(x) muss also angesehen werden als die Entwicklung eines „abstrakten“ Vektors |ϕ&gt; nach einer bestimmten Basis. Wenn x den Ort bedeuten soll, dann ist es die Ortsbasis. Über Koordinatentransformationen kommt man zu anderen Darstellungen von |ϕ&gt;, z.B. in der Impulsbasis ϕ(p). Beim Wasserstoffproblem werden wir sehen, dass es selbst die Mischung aus Funktionen und Zahlentupeln geben kann, und dass bei der Transformation zwischen Orts- und Energiebasis </w:t>
+      </w:r>
+      <w:r>
+        <w:t xml:space="preserve">sogar </w:t>
+      </w:r>
+      <w:r>
+        <w:t xml:space="preserve">von kontinuierlichen Indizes </w:t>
+      </w:r>
+      <w:r>
+        <w:t>zu disk</w:t>
+      </w:r>
+      <w:r>
+        <w:t>reten Indizes gewechselt werden kann („Quantenzahlen“).</w:t>
+      </w:r>
+      <w:r>
+        <w:t xml:space="preserve"> Nun mag man sich die Frage stellen, warum überhaupt die eine Basis wichtiger als die anderen sein soll, wenn der Vektor |ϕ&gt; </w:t>
+      </w:r>
+      <w:r>
+        <w:t xml:space="preserve">als Vertreter des </w:t>
+      </w:r>
+      <w:r>
+        <w:t>(Mikro-)</w:t>
+      </w:r>
+      <w:r>
+        <w:t xml:space="preserve">Weltzustands </w:t>
+      </w:r>
+      <w:r>
+        <w:t xml:space="preserve">ungerührt </w:t>
+      </w:r>
+      <w:r>
+        <w:t xml:space="preserve">von </w:t>
+      </w:r>
+      <w:r>
+        <w:t>unserer Sicht auf ihn</w:t>
+      </w:r>
+      <w:r>
+        <w:t xml:space="preserve"> sein Wesen </w:t>
+      </w:r>
+      <w:r>
+        <w:t>weiter</w:t>
+      </w:r>
+      <w:r>
+        <w:t>treibt.</w:t>
+      </w:r>
+      <w:r>
+        <w:t xml:space="preserve"> Die Auswahl erfolgt erst durch die Umgebung</w:t>
+      </w:r>
+      <w:r>
+        <w:t>: die Wahl der bevorzugten Basis kann durch die sogenannte „Dekohärenztheorie“ erklärt werden.</w:t>
+      </w:r>
+      <w:r>
+        <w:rPr>
+          <w:rStyle w:val="Funotenzeichen"/>
+        </w:rPr>
+        <w:footnoteReference w:id="11"/>
+      </w:r>
+      <w:r>
+        <w:t xml:space="preserve"> </w:t>
+      </w:r>
+      <w:r>
+        <w:t xml:space="preserve">   </w:t>
+      </w:r>
+    </w:p>
+    <w:p>
+      <w:pPr>
+        <w:pStyle w:val="berschrift2"/>
+      </w:pPr>
+      <w:r>
+        <w:t>Lineare Operatoren</w:t>
+      </w:r>
+    </w:p>
+    <w:p>
+      <w:r>
+        <w:t>Die Eigenschaften von quadratischen Matrizen und linearen Differentialoperatoren werden in abstrakter Weise auf den unitären Raum übertragen und dadurch unter einem Dach zusammengefasst.</w:t>
+      </w:r>
+      <w:r>
+        <w:t xml:space="preserve"> In der abstrakten Sicht</w:t>
+      </w:r>
+      <w:r>
+        <w:t xml:space="preserve"> ist ein Operator</w:t>
+      </w:r>
+      <w:r>
+        <w:t xml:space="preserve"> L</w:t>
+      </w:r>
+      <w:r>
+        <w:t xml:space="preserve"> eine</w:t>
+      </w:r>
+      <w:r>
+        <w:t xml:space="preserve"> Maschin</w:t>
+      </w:r>
+      <w:r>
+        <w:t>e</w:t>
+      </w:r>
+      <w:r>
+        <w:t>, die jedem</w:t>
+      </w:r>
+      <w:r>
+        <w:t xml:space="preserve"> unitären</w:t>
+      </w:r>
+      <w:r>
+        <w:t xml:space="preserve"> Vektor |ϕ&gt; einen anderen Vektor |ϕ</w:t>
+      </w:r>
+      <w:r>
+        <w:t>‘</w:t>
+      </w:r>
+      <w:r>
+        <w:t>&gt; (welcher zufällig auch der gleiche sein kann) zuordnet.</w:t>
+      </w:r>
+    </w:p>
+    <w:tbl>
+      <w:tblPr>
+        <w:tblStyle w:val="Tabellenraster"/>
+        <w:tblW w:w="5000" w:type="pct"/>
+        <w:tblBorders>
+          <w:top w:val="none" w:sz="0" w:space="0" w:color="auto"/>
+          <w:left w:val="none" w:sz="0" w:space="0" w:color="auto"/>
+          <w:bottom w:val="none" w:sz="0" w:space="0" w:color="auto"/>
+          <w:right w:val="none" w:sz="0" w:space="0" w:color="auto"/>
+          <w:insideH w:val="none" w:sz="0" w:space="0" w:color="auto"/>
+          <w:insideV w:val="none" w:sz="0" w:space="0" w:color="auto"/>
+        </w:tblBorders>
+        <w:tblLook w:val="04A0" w:firstRow="1" w:lastRow="0" w:firstColumn="1" w:lastColumn="0" w:noHBand="0" w:noVBand="1"/>
+      </w:tblPr>
+      <w:tblGrid>
+        <w:gridCol w:w="7866"/>
+        <w:gridCol w:w="849"/>
+        <w:gridCol w:w="573"/>
+      </w:tblGrid>
+      <w:tr>
+        <w:tc>
+          <w:tcPr>
+            <w:tcW w:w="4256" w:type="pct"/>
+            <w:shd w:val="clear" w:color="auto" w:fill="auto"/>
+            <w:vAlign w:val="center"/>
+          </w:tcPr>
+          <w:p>
+            <w:pPr>
+              <w:jc w:val="center"/>
+            </w:pPr>
+            <w:r>
+              <w:rPr>
+                <w:noProof/>
+                <w:lang w:eastAsia="de-DE"/>
+              </w:rPr>
+              <w:lastRenderedPageBreak/>
+              <w:drawing>
+                <wp:inline distT="0" distB="0" distL="0" distR="0" wp14:anchorId="5422B596" wp14:editId="529D115C">
+                  <wp:extent cx="1426553" cy="270663"/>
+                  <wp:effectExtent l="0" t="0" r="2540" b="0"/>
+                  <wp:docPr id="377" name="Grafik 377"/>
+                  <wp:cNvGraphicFramePr>
+                    <a:graphicFrameLocks xmlns:a="http://schemas.openxmlformats.org/drawingml/2006/main" noChangeAspect="1"/>
+                  </wp:cNvGraphicFramePr>
+                  <a:graphic xmlns:a="http://schemas.openxmlformats.org/drawingml/2006/main">
+                    <a:graphicData uri="http://schemas.openxmlformats.org/drawingml/2006/picture">
+                      <pic:pic xmlns:pic="http://schemas.openxmlformats.org/drawingml/2006/picture">
+                        <pic:nvPicPr>
+                          <pic:cNvPr id="0" name=""/>
+                          <pic:cNvPicPr/>
+                        </pic:nvPicPr>
+                        <pic:blipFill>
+                          <a:blip r:embed="rId132"/>
+                          <a:stretch>
+                            <a:fillRect/>
+                          </a:stretch>
+                        </pic:blipFill>
+                        <pic:spPr>
+                          <a:xfrm>
+                            <a:off x="0" y="0"/>
+                            <a:ext cx="1450025" cy="275116"/>
+                          </a:xfrm>
+                          <a:prstGeom prst="rect">
+                            <a:avLst/>
+                          </a:prstGeom>
+                        </pic:spPr>
+                      </pic:pic>
+                    </a:graphicData>
+                  </a:graphic>
+                </wp:inline>
+              </w:drawing>
+            </w:r>
+          </w:p>
+        </w:tc>
+        <w:tc>
+          <w:tcPr>
+            <w:tcW w:w="478" w:type="pct"/>
+            <w:shd w:val="clear" w:color="auto" w:fill="auto"/>
+            <w:vAlign w:val="center"/>
+          </w:tcPr>
+          <w:p>
+            <w:pPr>
+              <w:jc w:val="right"/>
+              <w:rPr>
+                <w:rFonts w:ascii="Arial" w:hAnsi="Arial" w:cs="Arial"/>
+                <w:vanish/>
+                <w:sz w:val="16"/>
+              </w:rPr>
+            </w:pPr>
+            <w:r>
+              <w:rPr>
+                <w:rFonts w:ascii="Arial" w:hAnsi="Arial" w:cs="Arial"/>
+                <w:vanish/>
+                <w:sz w:val="16"/>
+              </w:rPr>
+              <w:t>DefinitionLinearerOperator</w:t>
+            </w:r>
+          </w:p>
+        </w:tc>
+        <w:tc>
+          <w:tcPr>
+            <w:tcW w:w="266" w:type="pct"/>
+            <w:shd w:val="clear" w:color="auto" w:fill="auto"/>
+            <w:vAlign w:val="center"/>
+          </w:tcPr>
+          <w:p>
+            <w:pPr>
+              <w:jc w:val="right"/>
+            </w:pPr>
+            <w:r>
+              <w:t>(</w:t>
+            </w:r>
+            <w:bookmarkStart w:id="97" w:name="DefinitionLinearerOperator"/>
+            <w:r>
+              <w:fldChar w:fldCharType="begin"/>
+            </w:r>
+            <w:r>
+              <w:instrText xml:space="preserve"> SEQ Eq \* MERGEFORMAT </w:instrText>
+            </w:r>
+            <w:r>
+              <w:fldChar w:fldCharType="separate"/>
+            </w:r>
+            <w:r>
+              <w:rPr>
+                <w:noProof/>
+              </w:rPr>
+              <w:t>71</w:t>
+            </w:r>
+            <w:r>
+              <w:fldChar w:fldCharType="end"/>
+            </w:r>
+            <w:bookmarkEnd w:id="97"/>
+            <w:r>
+              <w:t>)</w:t>
+            </w:r>
+          </w:p>
+        </w:tc>
+      </w:tr>
+    </w:tbl>
+    <w:p>
+      <w:pPr>
+        <w:jc w:val="center"/>
+      </w:pPr>
+    </w:p>
+    <w:p>
+      <w:r>
+        <w:t>Die Vektoren lassen sich stellvertretend durch ihre Komponenten bezüglich einer Basis</w:t>
+      </w:r>
+      <w:r>
+        <w:t xml:space="preserve"> |</w:t>
+      </w:r>
+      <w:proofErr w:type="spellStart"/>
+      <w:r>
+        <w:t>v</w:t>
       </w:r>
       <w:r>
         <w:rPr>
           <w:vertAlign w:val="subscript"/>
         </w:rPr>
-        <w:t>x</w:t>
-      </w:r>
-      <w:r>
-        <w:t>|v</w:t>
-      </w:r>
-      <w:r>
-        <w:rPr>
-          <w:vertAlign w:val="subscript"/>
-        </w:rPr>
         <w:t>k</w:t>
       </w:r>
       <w:proofErr w:type="spellEnd"/>
       <w:r>
-        <w:t>&gt; = &lt;</w:t>
-      </w:r>
-      <w:proofErr w:type="spellStart"/>
-      <w:r>
-        <w:t>v</w:t>
-      </w:r>
-      <w:r>
-        <w:rPr>
-          <w:vertAlign w:val="subscript"/>
-        </w:rPr>
-        <w:t>k</w:t>
-      </w:r>
-      <w:r>
-        <w:t>|u</w:t>
-      </w:r>
-      <w:r>
-        <w:rPr>
-          <w:vertAlign w:val="subscript"/>
-        </w:rPr>
-        <w:t>x</w:t>
-      </w:r>
-      <w:proofErr w:type="spellEnd"/>
-      <w:r>
-        <w:t>&gt;* = u(</w:t>
-      </w:r>
-      <w:proofErr w:type="spellStart"/>
-      <w:r>
-        <w:t>k,x</w:t>
-      </w:r>
-      <w:proofErr w:type="spellEnd"/>
-      <w:r>
-        <w:t>)* = u*</w:t>
-      </w:r>
-      <w:r>
-        <w:rPr>
-          <w:vertAlign w:val="superscript"/>
-        </w:rPr>
-        <w:t>T</w:t>
-      </w:r>
-      <w:r>
-        <w:t>(</w:t>
-      </w:r>
-      <w:proofErr w:type="spellStart"/>
-      <w:r>
-        <w:t>x,k</w:t>
-      </w:r>
-      <w:proofErr w:type="spellEnd"/>
-      <w:r>
-        <w:t>)</w:t>
-      </w:r>
-    </w:p>
-    <w:p>
-      <w:r>
-        <w:t xml:space="preserve">Der „abstrakte“ </w:t>
-      </w:r>
-      <w:proofErr w:type="spellStart"/>
-      <w:r>
-        <w:t>Vektor</w:t>
-      </w:r>
-      <w:r>
-        <w:t>|ϕ</w:t>
-      </w:r>
-      <w:proofErr w:type="spellEnd"/>
-      <w:r>
         <w:t>&gt;</w:t>
       </w:r>
       <w:r>
-        <w:t xml:space="preserve"> </w:t>
-      </w:r>
-      <w:r>
-        <w:t>kann also nach verschiedenen Basissystemen entwickelt werden. In der Quantentheorie wird er für den Zustand einer Welt</w:t>
-      </w:r>
-      <w:r>
-        <w:rPr>
-          <w:rStyle w:val="Funotenzeichen"/>
-        </w:rPr>
-        <w:footnoteReference w:id="9"/>
-      </w:r>
-      <w:r>
-        <w:t xml:space="preserve"> st</w:t>
-      </w:r>
-      <w:r>
-        <w:t xml:space="preserve">ehen. Seine Komponenten können endliche oder unendlich große Zahlentupel sein oder unendlich große unendlich dichte Zahlentupel, d.h. Funktionen. Eine Wellenfunktion </w:t>
-      </w:r>
-      <w:r>
-        <w:t>ϕ</w:t>
-      </w:r>
-      <w:r>
-        <w:t xml:space="preserve">(x) muss also angesehen werden als die Entwicklung eines </w:t>
-      </w:r>
-      <w:r>
-        <w:lastRenderedPageBreak/>
-        <w:t xml:space="preserve">„abstrakten“ Vektors </w:t>
-      </w:r>
-      <w:r>
-        <w:t>|ϕ&gt;</w:t>
-      </w:r>
-      <w:r>
-        <w:t xml:space="preserve"> nach einer bestimmten Basis. Wenn x den Ort bedeuten soll, dann ist es die Ortsbasis. Über Koordinatentransformationen kommt man zu anderen Darstellungen von </w:t>
-      </w:r>
-      <w:r>
-        <w:t>|ϕ&gt;</w:t>
-      </w:r>
-      <w:r>
-        <w:t xml:space="preserve">, z.B. in der Impulsbasis </w:t>
-      </w:r>
-      <w:r>
-        <w:t>ϕ(</w:t>
-      </w:r>
-      <w:r>
-        <w:t xml:space="preserve">p). Beim Wasserstoffproblem werden wir sehen, dass es selbst die Mischung aus Funktionen und Zahlentupeln geben kann, und dass bei der Transformation zwischen Orts- und Energiebasis </w:t>
-      </w:r>
-      <w:r>
-        <w:t xml:space="preserve">sogar </w:t>
-      </w:r>
-      <w:r>
-        <w:t xml:space="preserve">von kontinuierlichen Indizes </w:t>
-      </w:r>
-      <w:r>
-        <w:t>zu disk</w:t>
-      </w:r>
-      <w:r>
-        <w:t>reten Indizes gewechselt werden kann („Quantenzahlen“).</w:t>
-      </w:r>
-      <w:r>
-        <w:t xml:space="preserve"> Nun mag man sich die Frage stellen, warum überhaupt die eine Basis wichtiger als die anderen sein soll, wenn der Vektor </w:t>
-      </w:r>
-      <w:r>
-        <w:t>|ϕ&gt;</w:t>
-      </w:r>
-      <w:r>
-        <w:t xml:space="preserve"> </w:t>
-      </w:r>
-      <w:r>
-        <w:t xml:space="preserve">als Vertreter des </w:t>
-      </w:r>
-      <w:r>
-        <w:t>(Mikro-)</w:t>
-      </w:r>
-      <w:r>
-        <w:t xml:space="preserve">Weltzustands </w:t>
-      </w:r>
-      <w:r>
-        <w:t xml:space="preserve">ungerührt </w:t>
-      </w:r>
-      <w:r>
-        <w:t xml:space="preserve">von </w:t>
-      </w:r>
-      <w:r>
-        <w:t>unserer Sicht auf ihn</w:t>
-      </w:r>
-      <w:r>
-        <w:t xml:space="preserve"> sein Wesen </w:t>
-      </w:r>
-      <w:r>
-        <w:t>weiter</w:t>
-      </w:r>
-      <w:r>
-        <w:t>treibt.</w:t>
-      </w:r>
-      <w:r>
-        <w:t xml:space="preserve"> Die Auswahl erfolgt erst durch die Umgebung</w:t>
-      </w:r>
-      <w:r>
-        <w:t>: die Wahl der bevorzugten Basis kann durch die sogenannte „Dekohärenztheorie“ erklärt werden.</w:t>
-      </w:r>
-      <w:r>
-        <w:rPr>
-          <w:rStyle w:val="Funotenzeichen"/>
-        </w:rPr>
-        <w:footnoteReference w:id="10"/>
-      </w:r>
-      <w:r>
-        <w:t xml:space="preserve"> </w:t>
-      </w:r>
-      <w:r>
-        <w:t xml:space="preserve">   </w:t>
-      </w:r>
-    </w:p>
-    <w:p>
-      <w:pPr>
-        <w:pStyle w:val="berschrift2"/>
-      </w:pPr>
-      <w:r>
-        <w:t>Lineare Operatoren</w:t>
-      </w:r>
-    </w:p>
-    <w:p>
-      <w:r>
-        <w:t>Die Eigenschaften von quadratischen Matrizen und linearen Differentialoperatoren werden in abstrakter Weise auf den unitären Raum übertragen und dadurch unter einem Dach zusammengefasst.</w:t>
-      </w:r>
-      <w:r>
-        <w:t xml:space="preserve"> In der abstrakten Sicht</w:t>
-      </w:r>
-      <w:r>
-        <w:t xml:space="preserve"> ist ein Operator</w:t>
-      </w:r>
-      <w:r>
-        <w:t xml:space="preserve"> L</w:t>
-      </w:r>
-      <w:r>
-        <w:t xml:space="preserve"> eine</w:t>
-      </w:r>
-      <w:r>
-        <w:t xml:space="preserve"> Maschin</w:t>
-      </w:r>
-      <w:r>
-        <w:t>e</w:t>
-      </w:r>
-      <w:r>
-        <w:t>, die jedem</w:t>
-      </w:r>
-      <w:r>
-        <w:t xml:space="preserve"> unitären</w:t>
-      </w:r>
-      <w:r>
-        <w:t xml:space="preserve"> Vektor </w:t>
-      </w:r>
-      <w:r>
-        <w:t>|ϕ&gt;</w:t>
-      </w:r>
-      <w:r>
-        <w:t xml:space="preserve"> einen anderen Vektor </w:t>
-      </w:r>
-      <w:r>
-        <w:t>|ϕ</w:t>
-      </w:r>
-      <w:r>
-        <w:t>‘</w:t>
-      </w:r>
-      <w:r>
-        <w:t>&gt;</w:t>
-      </w:r>
-      <w:r>
-        <w:t xml:space="preserve"> (welcher zufällig auch der gleiche sein kann) zuordnet.</w:t>
-      </w:r>
-    </w:p>
-    <w:p>
-      <w:pPr>
-        <w:jc w:val="center"/>
-      </w:pPr>
-      <w:r>
-        <w:rPr>
-          <w:noProof/>
-          <w:lang w:eastAsia="de-DE"/>
-        </w:rPr>
-        <w:drawing>
-          <wp:inline distT="0" distB="0" distL="0" distR="0" wp14:anchorId="62BE312F" wp14:editId="66BA648E">
-            <wp:extent cx="1426553" cy="270663"/>
-            <wp:effectExtent l="0" t="0" r="2540" b="0"/>
-            <wp:docPr id="377" name="Grafik 377"/>
-            <wp:cNvGraphicFramePr>
-              <a:graphicFrameLocks xmlns:a="http://schemas.openxmlformats.org/drawingml/2006/main" noChangeAspect="1"/>
-            </wp:cNvGraphicFramePr>
-            <a:graphic xmlns:a="http://schemas.openxmlformats.org/drawingml/2006/main">
-              <a:graphicData uri="http://schemas.openxmlformats.org/drawingml/2006/picture">
-                <pic:pic xmlns:pic="http://schemas.openxmlformats.org/drawingml/2006/picture">
-                  <pic:nvPicPr>
-                    <pic:cNvPr id="0" name=""/>
-                    <pic:cNvPicPr/>
-                  </pic:nvPicPr>
-                  <pic:blipFill>
-                    <a:blip r:embed="rId132"/>
-                    <a:stretch>
-                      <a:fillRect/>
-                    </a:stretch>
-                  </pic:blipFill>
-                  <pic:spPr>
-                    <a:xfrm>
-                      <a:off x="0" y="0"/>
-                      <a:ext cx="1450025" cy="275116"/>
-                    </a:xfrm>
-                    <a:prstGeom prst="rect">
-                      <a:avLst/>
-                    </a:prstGeom>
-                  </pic:spPr>
-                </pic:pic>
-              </a:graphicData>
-            </a:graphic>
-          </wp:inline>
-        </w:drawing>
-      </w:r>
-    </w:p>
-    <w:p>
-      <w:r>
-        <w:t>Die Vektoren lassen sich stellvertretend durch ihre Komponenten bezüglich einer Basis</w:t>
-      </w:r>
-      <w:r>
-        <w:t xml:space="preserve"> |</w:t>
-      </w:r>
-      <w:proofErr w:type="spellStart"/>
-      <w:r>
-        <w:t>v</w:t>
-      </w:r>
-      <w:r>
-        <w:rPr>
-          <w:vertAlign w:val="subscript"/>
-        </w:rPr>
-        <w:t>k</w:t>
-      </w:r>
-      <w:proofErr w:type="spellEnd"/>
-      <w:r>
-        <w:t>&gt;</w:t>
-      </w:r>
-      <w:r>
         <w:t xml:space="preserve"> ausdrücken, für diese</w:t>
       </w:r>
       <w:r>
@@ -21580,52 +21811,145 @@
         <w:t xml:space="preserve"> muss der Operator L eine entsprechende Wirkung haben:</w:t>
       </w:r>
     </w:p>
-    <w:p>
-      <w:pPr>
-        <w:jc w:val="center"/>
-      </w:pPr>
-      <w:r>
-        <w:rPr>
-          <w:noProof/>
-          <w:lang w:eastAsia="de-DE"/>
-        </w:rPr>
-        <w:drawing>
-          <wp:inline distT="0" distB="0" distL="0" distR="0" wp14:anchorId="32AA535D" wp14:editId="5F289948">
-            <wp:extent cx="1550822" cy="254709"/>
-            <wp:effectExtent l="0" t="0" r="0" b="0"/>
-            <wp:docPr id="378" name="Grafik 378"/>
-            <wp:cNvGraphicFramePr>
-              <a:graphicFrameLocks xmlns:a="http://schemas.openxmlformats.org/drawingml/2006/main" noChangeAspect="1"/>
-            </wp:cNvGraphicFramePr>
-            <a:graphic xmlns:a="http://schemas.openxmlformats.org/drawingml/2006/main">
-              <a:graphicData uri="http://schemas.openxmlformats.org/drawingml/2006/picture">
-                <pic:pic xmlns:pic="http://schemas.openxmlformats.org/drawingml/2006/picture">
-                  <pic:nvPicPr>
-                    <pic:cNvPr id="0" name=""/>
-                    <pic:cNvPicPr/>
-                  </pic:nvPicPr>
-                  <pic:blipFill>
-                    <a:blip r:embed="rId133"/>
-                    <a:stretch>
-                      <a:fillRect/>
-                    </a:stretch>
-                  </pic:blipFill>
-                  <pic:spPr>
-                    <a:xfrm>
-                      <a:off x="0" y="0"/>
-                      <a:ext cx="1568953" cy="257687"/>
-                    </a:xfrm>
-                    <a:prstGeom prst="rect">
-                      <a:avLst/>
-                    </a:prstGeom>
-                  </pic:spPr>
-                </pic:pic>
-              </a:graphicData>
-            </a:graphic>
-          </wp:inline>
-        </w:drawing>
-      </w:r>
-    </w:p>
+    <w:tbl>
+      <w:tblPr>
+        <w:tblStyle w:val="Tabellenraster"/>
+        <w:tblW w:w="5000" w:type="pct"/>
+        <w:tblBorders>
+          <w:top w:val="none" w:sz="0" w:space="0" w:color="auto"/>
+          <w:left w:val="none" w:sz="0" w:space="0" w:color="auto"/>
+          <w:bottom w:val="none" w:sz="0" w:space="0" w:color="auto"/>
+          <w:right w:val="none" w:sz="0" w:space="0" w:color="auto"/>
+          <w:insideH w:val="none" w:sz="0" w:space="0" w:color="auto"/>
+          <w:insideV w:val="none" w:sz="0" w:space="0" w:color="auto"/>
+        </w:tblBorders>
+        <w:tblLook w:val="04A0" w:firstRow="1" w:lastRow="0" w:firstColumn="1" w:lastColumn="0" w:noHBand="0" w:noVBand="1"/>
+      </w:tblPr>
+      <w:tblGrid>
+        <w:gridCol w:w="7866"/>
+        <w:gridCol w:w="849"/>
+        <w:gridCol w:w="573"/>
+      </w:tblGrid>
+      <w:tr>
+        <w:tc>
+          <w:tcPr>
+            <w:tcW w:w="4256" w:type="pct"/>
+            <w:shd w:val="clear" w:color="auto" w:fill="auto"/>
+            <w:vAlign w:val="center"/>
+          </w:tcPr>
+          <w:p>
+            <w:pPr>
+              <w:jc w:val="center"/>
+            </w:pPr>
+            <w:r>
+              <w:rPr>
+                <w:noProof/>
+                <w:lang w:eastAsia="de-DE"/>
+              </w:rPr>
+              <w:drawing>
+                <wp:inline distT="0" distB="0" distL="0" distR="0" wp14:anchorId="2A94AA04" wp14:editId="244B3033">
+                  <wp:extent cx="1550822" cy="254709"/>
+                  <wp:effectExtent l="0" t="0" r="0" b="0"/>
+                  <wp:docPr id="378" name="Grafik 378"/>
+                  <wp:cNvGraphicFramePr>
+                    <a:graphicFrameLocks xmlns:a="http://schemas.openxmlformats.org/drawingml/2006/main" noChangeAspect="1"/>
+                  </wp:cNvGraphicFramePr>
+                  <a:graphic xmlns:a="http://schemas.openxmlformats.org/drawingml/2006/main">
+                    <a:graphicData uri="http://schemas.openxmlformats.org/drawingml/2006/picture">
+                      <pic:pic xmlns:pic="http://schemas.openxmlformats.org/drawingml/2006/picture">
+                        <pic:nvPicPr>
+                          <pic:cNvPr id="0" name=""/>
+                          <pic:cNvPicPr/>
+                        </pic:nvPicPr>
+                        <pic:blipFill>
+                          <a:blip r:embed="rId133"/>
+                          <a:stretch>
+                            <a:fillRect/>
+                          </a:stretch>
+                        </pic:blipFill>
+                        <pic:spPr>
+                          <a:xfrm>
+                            <a:off x="0" y="0"/>
+                            <a:ext cx="1568953" cy="257687"/>
+                          </a:xfrm>
+                          <a:prstGeom prst="rect">
+                            <a:avLst/>
+                          </a:prstGeom>
+                        </pic:spPr>
+                      </pic:pic>
+                    </a:graphicData>
+                  </a:graphic>
+                </wp:inline>
+              </w:drawing>
+            </w:r>
+          </w:p>
+        </w:tc>
+        <w:tc>
+          <w:tcPr>
+            <w:tcW w:w="478" w:type="pct"/>
+            <w:shd w:val="clear" w:color="auto" w:fill="auto"/>
+            <w:vAlign w:val="center"/>
+          </w:tcPr>
+          <w:p>
+            <w:pPr>
+              <w:jc w:val="right"/>
+              <w:rPr>
+                <w:rFonts w:ascii="Arial" w:hAnsi="Arial" w:cs="Arial"/>
+                <w:vanish/>
+                <w:sz w:val="16"/>
+              </w:rPr>
+            </w:pPr>
+            <w:r>
+              <w:rPr>
+                <w:rFonts w:ascii="Arial" w:hAnsi="Arial" w:cs="Arial"/>
+                <w:vanish/>
+                <w:sz w:val="16"/>
+              </w:rPr>
+              <w:t>LinearerOperatorKomponentenwirkung</w:t>
+            </w:r>
+          </w:p>
+        </w:tc>
+        <w:tc>
+          <w:tcPr>
+            <w:tcW w:w="266" w:type="pct"/>
+            <w:shd w:val="clear" w:color="auto" w:fill="auto"/>
+            <w:vAlign w:val="center"/>
+          </w:tcPr>
+          <w:p>
+            <w:pPr>
+              <w:jc w:val="right"/>
+            </w:pPr>
+            <w:r>
+              <w:t>(</w:t>
+            </w:r>
+            <w:bookmarkStart w:id="98" w:name="LinearerOperatorKomponentenwirkung"/>
+            <w:r>
+              <w:fldChar w:fldCharType="begin"/>
+            </w:r>
+            <w:r>
+              <w:instrText xml:space="preserve"> SEQ Eq \* MERGEFORMAT </w:instrText>
+            </w:r>
+            <w:r>
+              <w:fldChar w:fldCharType="separate"/>
+            </w:r>
+            <w:r>
+              <w:rPr>
+                <w:noProof/>
+              </w:rPr>
+              <w:t>72</w:t>
+            </w:r>
+            <w:r>
+              <w:fldChar w:fldCharType="end"/>
+            </w:r>
+            <w:bookmarkEnd w:id="98"/>
+            <w:r>
+              <w:t>)</w:t>
+            </w:r>
+          </w:p>
+        </w:tc>
+      </w:tr>
+    </w:tbl>
+    <w:p/>
     <w:p>
       <w:pPr>
         <w:pStyle w:val="Listenabsatz"/>
@@ -21896,7 +22220,6 @@
     </w:p>
     <w:p>
       <w:r>
-        <w:lastRenderedPageBreak/>
         <w:t xml:space="preserve">Wie bei den Matrizen und den Differentialoperatoren lassen sich über Taylorreihen wieder Funktionen von </w:t>
       </w:r>
       <w:r>
@@ -22034,115 +22357,31 @@
       </w:r>
     </w:p>
     <w:p>
-      <w:pPr>
-        <w:pStyle w:val="berschrift3"/>
-      </w:pPr>
-      <w:r>
-        <w:t>Matrixelemente eines Operators</w:t>
-      </w:r>
-    </w:p>
-    <w:p>
-      <w:pPr>
-        <w:pStyle w:val="berschrift3"/>
-      </w:pPr>
-      <w:r>
-        <w:t xml:space="preserve">L-Darstellung des unitären Vektorraums </w:t>
-      </w:r>
-      <w:bookmarkStart w:id="95" w:name="_GoBack"/>
-      <w:bookmarkEnd w:id="95"/>
-    </w:p>
-    <w:p/>
-    <w:p>
-      <w:pPr>
-        <w:pStyle w:val="berschrift3"/>
-      </w:pPr>
-      <w:r>
-        <w:t>Spezielle Operatoren</w:t>
-      </w:r>
-    </w:p>
-    <w:p>
-      <w:pPr>
-        <w:pStyle w:val="berschrift3"/>
-      </w:pPr>
-      <w:r>
-        <w:t>Eigenwerte und Eigenvektoren</w:t>
-      </w:r>
-    </w:p>
-    <w:p>
-      <w:r>
-        <w:t>+  ein Satz  zu §4 vertauschbarer Operatoren</w:t>
-      </w:r>
-    </w:p>
-    <w:p>
-      <w:pPr>
-        <w:pStyle w:val="berschrift3"/>
-      </w:pPr>
-      <w:r>
-        <w:t>Produktraum</w:t>
-      </w:r>
-    </w:p>
-    <w:p/>
-    <w:p/>
-    <w:p>
+      <w:r>
+        <w:t>Analog zum Tensorprodukt, das wir schon kennen, lässt sich auch im unitären Raum</w:t>
+      </w:r>
+      <w:r>
+        <w:t xml:space="preserve"> aus 2 Vektoren |u&gt; und |v&gt;</w:t>
+      </w:r>
+      <w:r>
+        <w:t xml:space="preserve"> ein Tensorprodukt definieren, das als |u&gt;&lt;v| geschrieben wird. Dieses Konstrukt ist ein linearer Operator mi</w:t>
+      </w:r>
+      <w:r>
+        <w:t>t dieser Eigenschaft:</w:t>
+      </w:r>
       <w:r>
         <w:br/>
       </w:r>
-      <w:r>
-        <w:tab/>
-      </w:r>
-    </w:p>
-    <w:p/>
-    <w:p>
-      <w:pPr>
-        <w:pStyle w:val="berschrift1"/>
-      </w:pPr>
-      <w:proofErr w:type="spellStart"/>
-      <w:r>
-        <w:t>Shannonsche</w:t>
-      </w:r>
-      <w:proofErr w:type="spellEnd"/>
-      <w:r>
-        <w:t xml:space="preserve"> Informationstheorie</w:t>
-      </w:r>
-      <w:bookmarkEnd w:id="92"/>
-    </w:p>
-    <w:p/>
-    <w:p>
-      <w:pPr>
-        <w:pStyle w:val="berschrift1"/>
-      </w:pPr>
-      <w:bookmarkStart w:id="96" w:name="_Toc475383980"/>
-      <w:r>
-        <w:t>Philosophischer Ausflug</w:t>
-      </w:r>
-      <w:bookmarkEnd w:id="96"/>
-    </w:p>
-    <w:p/>
-    <w:p>
-      <w:pPr>
-        <w:pStyle w:val="berschrift1"/>
-      </w:pPr>
-      <w:bookmarkStart w:id="97" w:name="_Toc475383981"/>
-      <w:r>
-        <w:lastRenderedPageBreak/>
-        <w:t>Quantentheorie</w:t>
-      </w:r>
-      <w:bookmarkEnd w:id="97"/>
-    </w:p>
-    <w:p>
-      <w:pPr>
-        <w:jc w:val="center"/>
-      </w:pPr>
       <w:r>
         <w:rPr>
           <w:noProof/>
           <w:lang w:eastAsia="de-DE"/>
         </w:rPr>
         <w:drawing>
-          <wp:inline distT="0" distB="0" distL="0" distR="0" wp14:anchorId="7B941FCF" wp14:editId="0EDCA08E">
-            <wp:extent cx="4206240" cy="1593775"/>
-            <wp:effectExtent l="0" t="0" r="3810" b="6985"/>
-            <wp:docPr id="1" name="Grafik 1"/>
+          <wp:inline distT="0" distB="0" distL="0" distR="0" wp14:anchorId="49811B70" wp14:editId="0974603E">
+            <wp:extent cx="1865376" cy="270133"/>
+            <wp:effectExtent l="0" t="0" r="1905" b="0"/>
+            <wp:docPr id="362" name="Grafik 362"/>
             <wp:cNvGraphicFramePr>
               <a:graphicFrameLocks xmlns:a="http://schemas.openxmlformats.org/drawingml/2006/main" noChangeAspect="1"/>
             </wp:cNvGraphicFramePr>
@@ -22162,6 +22401,1418 @@
                   <pic:spPr>
                     <a:xfrm>
                       <a:off x="0" y="0"/>
+                      <a:ext cx="1909199" cy="276479"/>
+                    </a:xfrm>
+                    <a:prstGeom prst="rect">
+                      <a:avLst/>
+                    </a:prstGeom>
+                  </pic:spPr>
+                </pic:pic>
+              </a:graphicData>
+            </a:graphic>
+          </wp:inline>
+        </w:drawing>
+      </w:r>
+    </w:p>
+    <w:p>
+      <w:r>
+        <w:t xml:space="preserve">Wie bei den Matrizen ist nicht jeder lineare Operator ein Tensorprodukt, doch jeder lineare Operator kann als Summe/Integral über </w:t>
+      </w:r>
+      <w:proofErr w:type="spellStart"/>
+      <w:r>
+        <w:t>Tensorprodukte</w:t>
+      </w:r>
+      <w:proofErr w:type="spellEnd"/>
+      <w:r>
+        <w:t xml:space="preserve"> dargestellt werden. Die Zerlegung ist wieder nicht eindeutig. </w:t>
+      </w:r>
+    </w:p>
+    <w:p>
+      <w:r>
+        <w:lastRenderedPageBreak/>
+        <w:t>D</w:t>
+      </w:r>
+      <w:r>
+        <w:t xml:space="preserve">en Einheitsoperator </w:t>
+      </w:r>
+      <w:r>
+        <w:t xml:space="preserve">kann man </w:t>
+      </w:r>
+      <w:r>
+        <w:t>ablesen aus der Entwicklung eines Vektors nach irgendeiner Basis</w:t>
+      </w:r>
+      <w:r>
+        <w:t xml:space="preserve"> ((</w:t>
+      </w:r>
+      <w:r>
+        <w:fldChar w:fldCharType="begin"/>
+      </w:r>
+      <w:r>
+        <w:instrText xml:space="preserve"> REF OrthonormalIdentitaetSumme \h </w:instrText>
+      </w:r>
+      <w:r>
+        <w:fldChar w:fldCharType="separate"/>
+      </w:r>
+      <w:r>
+        <w:rPr>
+          <w:noProof/>
+        </w:rPr>
+        <w:t>67</w:t>
+      </w:r>
+      <w:r>
+        <w:fldChar w:fldCharType="end"/>
+      </w:r>
+      <w:r>
+        <w:t>) bzw. (</w:t>
+      </w:r>
+      <w:r>
+        <w:fldChar w:fldCharType="begin"/>
+      </w:r>
+      <w:r>
+        <w:instrText xml:space="preserve"> REF OrthonormalIdentitaetIntegral \h </w:instrText>
+      </w:r>
+      <w:r>
+        <w:fldChar w:fldCharType="separate"/>
+      </w:r>
+      <w:r>
+        <w:rPr>
+          <w:noProof/>
+        </w:rPr>
+        <w:t>68</w:t>
+      </w:r>
+      <w:r>
+        <w:fldChar w:fldCharType="end"/>
+      </w:r>
+      <w:r>
+        <w:t xml:space="preserve">)): </w:t>
+      </w:r>
+      <w:r>
+        <w:t xml:space="preserve"> </w:t>
+      </w:r>
+    </w:p>
+    <w:tbl>
+      <w:tblPr>
+        <w:tblStyle w:val="Tabellenraster"/>
+        <w:tblW w:w="5000" w:type="pct"/>
+        <w:tblBorders>
+          <w:top w:val="none" w:sz="0" w:space="0" w:color="auto"/>
+          <w:left w:val="none" w:sz="0" w:space="0" w:color="auto"/>
+          <w:bottom w:val="none" w:sz="0" w:space="0" w:color="auto"/>
+          <w:right w:val="none" w:sz="0" w:space="0" w:color="auto"/>
+          <w:insideH w:val="none" w:sz="0" w:space="0" w:color="auto"/>
+          <w:insideV w:val="none" w:sz="0" w:space="0" w:color="auto"/>
+        </w:tblBorders>
+        <w:tblLook w:val="04A0" w:firstRow="1" w:lastRow="0" w:firstColumn="1" w:lastColumn="0" w:noHBand="0" w:noVBand="1"/>
+      </w:tblPr>
+      <w:tblGrid>
+        <w:gridCol w:w="7866"/>
+        <w:gridCol w:w="849"/>
+        <w:gridCol w:w="573"/>
+      </w:tblGrid>
+      <w:tr>
+        <w:tc>
+          <w:tcPr>
+            <w:tcW w:w="4256" w:type="pct"/>
+            <w:shd w:val="clear" w:color="auto" w:fill="auto"/>
+            <w:vAlign w:val="center"/>
+          </w:tcPr>
+          <w:p>
+            <w:pPr>
+              <w:jc w:val="center"/>
+            </w:pPr>
+            <w:r>
+              <w:rPr>
+                <w:noProof/>
+                <w:lang w:eastAsia="de-DE"/>
+              </w:rPr>
+              <w:drawing>
+                <wp:inline distT="0" distB="0" distL="0" distR="0" wp14:anchorId="436C2050" wp14:editId="26207C73">
+                  <wp:extent cx="1345997" cy="356083"/>
+                  <wp:effectExtent l="0" t="0" r="6985" b="6350"/>
+                  <wp:docPr id="385" name="Grafik 385"/>
+                  <wp:cNvGraphicFramePr>
+                    <a:graphicFrameLocks xmlns:a="http://schemas.openxmlformats.org/drawingml/2006/main" noChangeAspect="1"/>
+                  </wp:cNvGraphicFramePr>
+                  <a:graphic xmlns:a="http://schemas.openxmlformats.org/drawingml/2006/main">
+                    <a:graphicData uri="http://schemas.openxmlformats.org/drawingml/2006/picture">
+                      <pic:pic xmlns:pic="http://schemas.openxmlformats.org/drawingml/2006/picture">
+                        <pic:nvPicPr>
+                          <pic:cNvPr id="0" name=""/>
+                          <pic:cNvPicPr/>
+                        </pic:nvPicPr>
+                        <pic:blipFill>
+                          <a:blip r:embed="rId141"/>
+                          <a:stretch>
+                            <a:fillRect/>
+                          </a:stretch>
+                        </pic:blipFill>
+                        <pic:spPr>
+                          <a:xfrm>
+                            <a:off x="0" y="0"/>
+                            <a:ext cx="1348154" cy="356654"/>
+                          </a:xfrm>
+                          <a:prstGeom prst="rect">
+                            <a:avLst/>
+                          </a:prstGeom>
+                        </pic:spPr>
+                      </pic:pic>
+                    </a:graphicData>
+                  </a:graphic>
+                </wp:inline>
+              </w:drawing>
+            </w:r>
+          </w:p>
+        </w:tc>
+        <w:tc>
+          <w:tcPr>
+            <w:tcW w:w="478" w:type="pct"/>
+            <w:shd w:val="clear" w:color="auto" w:fill="auto"/>
+            <w:vAlign w:val="center"/>
+          </w:tcPr>
+          <w:p>
+            <w:pPr>
+              <w:jc w:val="right"/>
+              <w:rPr>
+                <w:rFonts w:ascii="Arial" w:hAnsi="Arial" w:cs="Arial"/>
+                <w:vanish/>
+                <w:sz w:val="16"/>
+              </w:rPr>
+            </w:pPr>
+            <w:r>
+              <w:rPr>
+                <w:rFonts w:ascii="Arial" w:hAnsi="Arial" w:cs="Arial"/>
+                <w:vanish/>
+                <w:sz w:val="16"/>
+              </w:rPr>
+              <w:t>EinheitsoperatorAusProjektoren</w:t>
+            </w:r>
+          </w:p>
+        </w:tc>
+        <w:tc>
+          <w:tcPr>
+            <w:tcW w:w="266" w:type="pct"/>
+            <w:shd w:val="clear" w:color="auto" w:fill="auto"/>
+            <w:vAlign w:val="center"/>
+          </w:tcPr>
+          <w:p>
+            <w:pPr>
+              <w:jc w:val="right"/>
+            </w:pPr>
+            <w:r>
+              <w:t>(</w:t>
+            </w:r>
+            <w:bookmarkStart w:id="99" w:name="EinheitsoperatorAusProjektoren"/>
+            <w:r>
+              <w:fldChar w:fldCharType="begin"/>
+            </w:r>
+            <w:r>
+              <w:instrText xml:space="preserve"> SEQ Eq \* MERGEFORMAT </w:instrText>
+            </w:r>
+            <w:r>
+              <w:fldChar w:fldCharType="separate"/>
+            </w:r>
+            <w:r>
+              <w:rPr>
+                <w:noProof/>
+              </w:rPr>
+              <w:t>71</w:t>
+            </w:r>
+            <w:r>
+              <w:fldChar w:fldCharType="end"/>
+            </w:r>
+            <w:bookmarkEnd w:id="99"/>
+            <w:r>
+              <w:t>)</w:t>
+            </w:r>
+          </w:p>
+        </w:tc>
+      </w:tr>
+    </w:tbl>
+    <w:p>
+      <w:r>
+        <w:t>Die |</w:t>
+      </w:r>
+      <w:proofErr w:type="spellStart"/>
+      <w:r>
+        <w:t>v</w:t>
+      </w:r>
+      <w:r>
+        <w:rPr>
+          <w:vertAlign w:val="subscript"/>
+        </w:rPr>
+        <w:t>k</w:t>
+      </w:r>
+      <w:proofErr w:type="spellEnd"/>
+      <w:r>
+        <w:t>&gt;&lt;</w:t>
+      </w:r>
+      <w:proofErr w:type="spellStart"/>
+      <w:r>
+        <w:t>v</w:t>
+      </w:r>
+      <w:r>
+        <w:rPr>
+          <w:vertAlign w:val="subscript"/>
+        </w:rPr>
+        <w:t>k</w:t>
+      </w:r>
+      <w:proofErr w:type="spellEnd"/>
+      <w:r>
+        <w:t>| sind Projektionsoperatoren auf die Basisvektoren.</w:t>
+      </w:r>
+      <w:r>
+        <w:t xml:space="preserve"> </w:t>
+      </w:r>
+      <w:r>
+        <w:t xml:space="preserve">Diese </w:t>
+      </w:r>
+      <w:r>
+        <w:t>Zerlegung</w:t>
+      </w:r>
+      <w:r>
+        <w:t xml:space="preserve"> des Einheitsoperators </w:t>
+      </w:r>
+      <w:r>
+        <w:t xml:space="preserve">in Projektionsoperatoren </w:t>
+      </w:r>
+      <w:r>
+        <w:t xml:space="preserve">gilt </w:t>
+      </w:r>
+      <w:r>
+        <w:t xml:space="preserve">für jede </w:t>
+      </w:r>
+      <w:proofErr w:type="spellStart"/>
+      <w:r>
+        <w:t>Orthonormalbasis</w:t>
+      </w:r>
+      <w:proofErr w:type="spellEnd"/>
+      <w:r>
+        <w:t>: |</w:t>
+      </w:r>
+      <w:proofErr w:type="spellStart"/>
+      <w:r>
+        <w:t>v</w:t>
+      </w:r>
+      <w:r>
+        <w:rPr>
+          <w:vertAlign w:val="subscript"/>
+        </w:rPr>
+        <w:t>k</w:t>
+      </w:r>
+      <w:proofErr w:type="spellEnd"/>
+      <w:r>
+        <w:t>&gt;, |</w:t>
+      </w:r>
+      <w:proofErr w:type="spellStart"/>
+      <w:r>
+        <w:t>u</w:t>
+      </w:r>
+      <w:r>
+        <w:rPr>
+          <w:vertAlign w:val="subscript"/>
+        </w:rPr>
+        <w:t>x</w:t>
+      </w:r>
+      <w:proofErr w:type="spellEnd"/>
+      <w:r>
+        <w:t>&gt;, ...</w:t>
+      </w:r>
+    </w:p>
+    <w:p>
+      <w:pPr>
+        <w:pStyle w:val="berschrift3"/>
+      </w:pPr>
+      <w:r>
+        <w:t>Matrixelemente eines Operators</w:t>
+      </w:r>
+    </w:p>
+    <w:p>
+      <w:r>
+        <w:t>Ein abstrakter Vektor erhält durch die Wahl einer Basis konkrete Komponenten: ein Zahlentupel oder eine Funktion einer Veränderlichen. Genauso bekommt ein linearer Operator durch die Wahl dieser Basis entsprechende Komponenten: eine Matrix oder</w:t>
+      </w:r>
+      <w:r>
+        <w:rPr>
+          <w:rStyle w:val="Funotenzeichen"/>
+        </w:rPr>
+        <w:footnoteReference w:id="12"/>
+      </w:r>
+      <w:r>
+        <w:t xml:space="preserve"> eine Funktion zweier Veränderlicher.</w:t>
+      </w:r>
+    </w:p>
+    <w:p>
+      <w:r>
+        <w:t xml:space="preserve">Über die Definition des Einheitsoperators lässt sich die </w:t>
+      </w:r>
+      <w:r>
+        <w:t>Wirkung eines Operators auf die Komponenten eines Vektors</w:t>
+      </w:r>
+      <w:r>
+        <w:t xml:space="preserve"> (</w:t>
+      </w:r>
+      <w:r>
+        <w:fldChar w:fldCharType="begin"/>
+      </w:r>
+      <w:r>
+        <w:instrText xml:space="preserve"> REF LinearerOperatorKomponentenwirkung \h </w:instrText>
+      </w:r>
+      <w:r>
+        <w:fldChar w:fldCharType="separate"/>
+      </w:r>
+      <w:r>
+        <w:rPr>
+          <w:noProof/>
+        </w:rPr>
+        <w:t>72</w:t>
+      </w:r>
+      <w:r>
+        <w:fldChar w:fldCharType="end"/>
+      </w:r>
+      <w:r>
+        <w:t>)</w:t>
+      </w:r>
+      <w:r>
+        <w:t xml:space="preserve"> so ausdrücken:</w:t>
+      </w:r>
+    </w:p>
+    <w:tbl>
+      <w:tblPr>
+        <w:tblStyle w:val="Tabellenraster"/>
+        <w:tblW w:w="5000" w:type="pct"/>
+        <w:tblBorders>
+          <w:top w:val="none" w:sz="0" w:space="0" w:color="auto"/>
+          <w:left w:val="none" w:sz="0" w:space="0" w:color="auto"/>
+          <w:bottom w:val="none" w:sz="0" w:space="0" w:color="auto"/>
+          <w:right w:val="none" w:sz="0" w:space="0" w:color="auto"/>
+          <w:insideH w:val="none" w:sz="0" w:space="0" w:color="auto"/>
+          <w:insideV w:val="none" w:sz="0" w:space="0" w:color="auto"/>
+        </w:tblBorders>
+        <w:tblLook w:val="04A0" w:firstRow="1" w:lastRow="0" w:firstColumn="1" w:lastColumn="0" w:noHBand="0" w:noVBand="1"/>
+      </w:tblPr>
+      <w:tblGrid>
+        <w:gridCol w:w="7866"/>
+        <w:gridCol w:w="849"/>
+        <w:gridCol w:w="573"/>
+      </w:tblGrid>
+      <w:tr>
+        <w:tc>
+          <w:tcPr>
+            <w:tcW w:w="4234" w:type="pct"/>
+            <w:shd w:val="clear" w:color="auto" w:fill="auto"/>
+            <w:vAlign w:val="center"/>
+          </w:tcPr>
+          <w:p>
+            <w:pPr>
+              <w:jc w:val="center"/>
+            </w:pPr>
+            <w:r>
+              <w:rPr>
+                <w:noProof/>
+                <w:lang w:eastAsia="de-DE"/>
+              </w:rPr>
+              <w:drawing>
+                <wp:inline distT="0" distB="0" distL="0" distR="0">
+                  <wp:extent cx="4594869" cy="313945"/>
+                  <wp:effectExtent l="0" t="0" r="0" b="0"/>
+                  <wp:docPr id="393" name="Grafik 393" descr="%FontSize=11&#10;%TeXFontSize=11&#10;\documentclass{article}&#10;\usepackage{mathrsfs}&#10;\pagestyle{empty}&#10;\begin{document}&#10;\[&#10;\mathscr{L} |\phi(k')&gt; = \mathscr{L} &lt;v_k'|\phi&gt; \equiv &lt;v_k'|\mathscr{L} \phi&gt; =&#10;\sum_{k} &lt;v_{k'}|\mathscr{L} v_k&gt;&lt;v_k| \phi&gt; \equiv&#10;\sum_{k} L(k',k)\phi(k)&#10;\]&#10;\end{document}"/>
+                  <wp:cNvGraphicFramePr>
+                    <a:graphicFrameLocks xmlns:a="http://schemas.openxmlformats.org/drawingml/2006/main" noChangeAspect="1"/>
+                  </wp:cNvGraphicFramePr>
+                  <a:graphic xmlns:a="http://schemas.openxmlformats.org/drawingml/2006/main">
+                    <a:graphicData uri="http://schemas.openxmlformats.org/drawingml/2006/picture">
+                      <pic:pic xmlns:pic="http://schemas.openxmlformats.org/drawingml/2006/picture">
+                        <pic:nvPicPr>
+                          <pic:cNvPr id="0" name=""/>
+                          <pic:cNvPicPr/>
+                        </pic:nvPicPr>
+                        <pic:blipFill>
+                          <a:blip r:embed="rId142">
+                            <a:lum/>
+                          </a:blip>
+                          <a:stretch>
+                            <a:fillRect/>
+                          </a:stretch>
+                        </pic:blipFill>
+                        <pic:spPr>
+                          <a:xfrm>
+                            <a:off x="0" y="0"/>
+                            <a:ext cx="4594869" cy="313945"/>
+                          </a:xfrm>
+                          <a:prstGeom prst="rect">
+                            <a:avLst/>
+                          </a:prstGeom>
+                          <a:noFill/>
+                          <a:ln>
+                            <a:noFill/>
+                          </a:ln>
+                        </pic:spPr>
+                      </pic:pic>
+                    </a:graphicData>
+                  </a:graphic>
+                </wp:inline>
+              </w:drawing>
+            </w:r>
+          </w:p>
+        </w:tc>
+        <w:tc>
+          <w:tcPr>
+            <w:tcW w:w="457" w:type="pct"/>
+            <w:shd w:val="clear" w:color="auto" w:fill="auto"/>
+            <w:vAlign w:val="center"/>
+          </w:tcPr>
+          <w:p>
+            <w:pPr>
+              <w:jc w:val="right"/>
+              <w:rPr>
+                <w:rFonts w:ascii="Arial" w:hAnsi="Arial" w:cs="Arial"/>
+                <w:vanish/>
+                <w:sz w:val="16"/>
+              </w:rPr>
+            </w:pPr>
+            <w:r>
+              <w:rPr>
+                <w:rFonts w:ascii="Arial" w:hAnsi="Arial" w:cs="Arial"/>
+                <w:vanish/>
+                <w:sz w:val="16"/>
+              </w:rPr>
+              <w:t>OperatorMatrixelemente</w:t>
+            </w:r>
+          </w:p>
+        </w:tc>
+        <w:tc>
+          <w:tcPr>
+            <w:tcW w:w="308" w:type="pct"/>
+            <w:shd w:val="clear" w:color="auto" w:fill="auto"/>
+            <w:vAlign w:val="center"/>
+          </w:tcPr>
+          <w:p>
+            <w:pPr>
+              <w:jc w:val="right"/>
+            </w:pPr>
+            <w:r>
+              <w:t>(</w:t>
+            </w:r>
+            <w:bookmarkStart w:id="100" w:name="OperatorMatrixelemente"/>
+            <w:r>
+              <w:fldChar w:fldCharType="begin"/>
+            </w:r>
+            <w:r>
+              <w:instrText xml:space="preserve"> SEQ Eq \* MERGEFORMAT </w:instrText>
+            </w:r>
+            <w:r>
+              <w:fldChar w:fldCharType="separate"/>
+            </w:r>
+            <w:r>
+              <w:rPr>
+                <w:noProof/>
+              </w:rPr>
+              <w:t>72</w:t>
+            </w:r>
+            <w:r>
+              <w:fldChar w:fldCharType="end"/>
+            </w:r>
+            <w:bookmarkEnd w:id="100"/>
+            <w:r>
+              <w:t>)</w:t>
+            </w:r>
+          </w:p>
+        </w:tc>
+      </w:tr>
+    </w:tbl>
+    <w:p>
+      <w:r>
+        <w:t>Die Matrixelem</w:t>
+      </w:r>
+      <w:r>
+        <w:t>ente eines Operators sind also:</w:t>
+      </w:r>
+    </w:p>
+    <w:tbl>
+      <w:tblPr>
+        <w:tblStyle w:val="Tabellenraster"/>
+        <w:tblW w:w="5000" w:type="pct"/>
+        <w:tblBorders>
+          <w:top w:val="none" w:sz="0" w:space="0" w:color="auto"/>
+          <w:left w:val="none" w:sz="0" w:space="0" w:color="auto"/>
+          <w:bottom w:val="none" w:sz="0" w:space="0" w:color="auto"/>
+          <w:right w:val="none" w:sz="0" w:space="0" w:color="auto"/>
+          <w:insideH w:val="none" w:sz="0" w:space="0" w:color="auto"/>
+          <w:insideV w:val="none" w:sz="0" w:space="0" w:color="auto"/>
+        </w:tblBorders>
+        <w:tblLook w:val="04A0" w:firstRow="1" w:lastRow="0" w:firstColumn="1" w:lastColumn="0" w:noHBand="0" w:noVBand="1"/>
+      </w:tblPr>
+      <w:tblGrid>
+        <w:gridCol w:w="7866"/>
+        <w:gridCol w:w="849"/>
+        <w:gridCol w:w="573"/>
+      </w:tblGrid>
+      <w:tr>
+        <w:tc>
+          <w:tcPr>
+            <w:tcW w:w="4256" w:type="pct"/>
+            <w:shd w:val="clear" w:color="auto" w:fill="auto"/>
+            <w:vAlign w:val="center"/>
+          </w:tcPr>
+          <w:p>
+            <w:pPr>
+              <w:jc w:val="center"/>
+            </w:pPr>
+            <w:r>
+              <w:rPr>
+                <w:noProof/>
+                <w:lang w:eastAsia="de-DE"/>
+              </w:rPr>
+              <w:drawing>
+                <wp:inline distT="0" distB="0" distL="0" distR="0">
+                  <wp:extent cx="1232919" cy="141732"/>
+                  <wp:effectExtent l="0" t="0" r="5715" b="0"/>
+                  <wp:docPr id="395" name="Grafik 395" descr="%FontSize=11&#10;%TeXFontSize=11&#10;\documentclass{article}&#10;\usepackage{mathrsfs}&#10;\pagestyle{empty}&#10;\begin{document}&#10;\[&#10;L(k',k)&#10;\equiv&#10;&lt;v_{k'}|\mathscr{L} v_k&gt;&#10;\]&#10;\end{document}"/>
+                  <wp:cNvGraphicFramePr>
+                    <a:graphicFrameLocks xmlns:a="http://schemas.openxmlformats.org/drawingml/2006/main" noChangeAspect="1"/>
+                  </wp:cNvGraphicFramePr>
+                  <a:graphic xmlns:a="http://schemas.openxmlformats.org/drawingml/2006/main">
+                    <a:graphicData uri="http://schemas.openxmlformats.org/drawingml/2006/picture">
+                      <pic:pic xmlns:pic="http://schemas.openxmlformats.org/drawingml/2006/picture">
+                        <pic:nvPicPr>
+                          <pic:cNvPr id="0" name=""/>
+                          <pic:cNvPicPr/>
+                        </pic:nvPicPr>
+                        <pic:blipFill>
+                          <a:blip r:embed="rId143">
+                            <a:lum/>
+                          </a:blip>
+                          <a:stretch>
+                            <a:fillRect/>
+                          </a:stretch>
+                        </pic:blipFill>
+                        <pic:spPr>
+                          <a:xfrm>
+                            <a:off x="0" y="0"/>
+                            <a:ext cx="1232919" cy="141732"/>
+                          </a:xfrm>
+                          <a:prstGeom prst="rect">
+                            <a:avLst/>
+                          </a:prstGeom>
+                          <a:noFill/>
+                          <a:ln>
+                            <a:noFill/>
+                          </a:ln>
+                        </pic:spPr>
+                      </pic:pic>
+                    </a:graphicData>
+                  </a:graphic>
+                </wp:inline>
+              </w:drawing>
+            </w:r>
+          </w:p>
+        </w:tc>
+        <w:tc>
+          <w:tcPr>
+            <w:tcW w:w="478" w:type="pct"/>
+            <w:shd w:val="clear" w:color="auto" w:fill="auto"/>
+            <w:vAlign w:val="center"/>
+          </w:tcPr>
+          <w:p>
+            <w:pPr>
+              <w:jc w:val="right"/>
+              <w:rPr>
+                <w:rFonts w:ascii="Arial" w:hAnsi="Arial" w:cs="Arial"/>
+                <w:vanish/>
+                <w:sz w:val="16"/>
+              </w:rPr>
+            </w:pPr>
+            <w:r>
+              <w:rPr>
+                <w:rFonts w:ascii="Arial" w:hAnsi="Arial" w:cs="Arial"/>
+                <w:vanish/>
+                <w:sz w:val="16"/>
+              </w:rPr>
+              <w:t>MatrixelementeOperator</w:t>
+            </w:r>
+          </w:p>
+        </w:tc>
+        <w:tc>
+          <w:tcPr>
+            <w:tcW w:w="266" w:type="pct"/>
+            <w:shd w:val="clear" w:color="auto" w:fill="auto"/>
+            <w:vAlign w:val="center"/>
+          </w:tcPr>
+          <w:p>
+            <w:pPr>
+              <w:jc w:val="right"/>
+            </w:pPr>
+            <w:r>
+              <w:t>(</w:t>
+            </w:r>
+            <w:bookmarkStart w:id="101" w:name="MatrixelementeOperator"/>
+            <w:r>
+              <w:fldChar w:fldCharType="begin"/>
+            </w:r>
+            <w:r>
+              <w:instrText xml:space="preserve"> SEQ Eq \* MERGEFORMAT </w:instrText>
+            </w:r>
+            <w:r>
+              <w:fldChar w:fldCharType="separate"/>
+            </w:r>
+            <w:r>
+              <w:rPr>
+                <w:noProof/>
+              </w:rPr>
+              <w:t>75</w:t>
+            </w:r>
+            <w:r>
+              <w:fldChar w:fldCharType="end"/>
+            </w:r>
+            <w:bookmarkEnd w:id="101"/>
+            <w:r>
+              <w:t>)</w:t>
+            </w:r>
+          </w:p>
+        </w:tc>
+      </w:tr>
+    </w:tbl>
+    <w:p>
+      <w:pPr>
+        <w:pStyle w:val="berschrift4"/>
+      </w:pPr>
+      <w:r>
+        <w:t>Transformation der Matrixelemente</w:t>
+      </w:r>
+    </w:p>
+    <w:p>
+      <w:r>
+        <w:t>Analog zu (</w:t>
+      </w:r>
+      <w:r>
+        <w:fldChar w:fldCharType="begin"/>
+      </w:r>
+      <w:r>
+        <w:instrText xml:space="preserve"> REF TransformationTensor \h </w:instrText>
+      </w:r>
+      <w:r>
+        <w:fldChar w:fldCharType="separate"/>
+      </w:r>
+      <w:r>
+        <w:rPr>
+          <w:noProof/>
+        </w:rPr>
+        <w:t>34</w:t>
+      </w:r>
+      <w:r>
+        <w:fldChar w:fldCharType="end"/>
+      </w:r>
+      <w:r>
+        <w:t>) transformieren sich die Matrixelemente eines linearen Operators beim Wechsel zu einer anderen Basis</w:t>
+      </w:r>
+      <w:r>
+        <w:t xml:space="preserve"> (ein Basiswechsel ist eine lineare Transformation):</w:t>
+      </w:r>
+    </w:p>
+    <w:tbl>
+      <w:tblPr>
+        <w:tblStyle w:val="Tabellenraster"/>
+        <w:tblW w:w="5000" w:type="pct"/>
+        <w:tblBorders>
+          <w:top w:val="none" w:sz="0" w:space="0" w:color="auto"/>
+          <w:left w:val="none" w:sz="0" w:space="0" w:color="auto"/>
+          <w:bottom w:val="none" w:sz="0" w:space="0" w:color="auto"/>
+          <w:right w:val="none" w:sz="0" w:space="0" w:color="auto"/>
+          <w:insideH w:val="none" w:sz="0" w:space="0" w:color="auto"/>
+          <w:insideV w:val="none" w:sz="0" w:space="0" w:color="auto"/>
+        </w:tblBorders>
+        <w:tblLook w:val="04A0" w:firstRow="1" w:lastRow="0" w:firstColumn="1" w:lastColumn="0" w:noHBand="0" w:noVBand="1"/>
+      </w:tblPr>
+      <w:tblGrid>
+        <w:gridCol w:w="7866"/>
+        <w:gridCol w:w="849"/>
+        <w:gridCol w:w="573"/>
+      </w:tblGrid>
+      <w:tr>
+        <w:tc>
+          <w:tcPr>
+            <w:tcW w:w="4256" w:type="pct"/>
+            <w:shd w:val="clear" w:color="auto" w:fill="auto"/>
+            <w:vAlign w:val="center"/>
+          </w:tcPr>
+          <w:p>
+            <w:pPr>
+              <w:jc w:val="center"/>
+            </w:pPr>
+            <w:r>
+              <w:rPr>
+                <w:noProof/>
+                <w:lang w:eastAsia="de-DE"/>
+              </w:rPr>
+              <w:drawing>
+                <wp:inline distT="0" distB="0" distL="0" distR="0" wp14:anchorId="351024F9" wp14:editId="4F2CAE89">
+                  <wp:extent cx="3125787" cy="353587"/>
+                  <wp:effectExtent l="0" t="0" r="0" b="8890"/>
+                  <wp:docPr id="396" name="Grafik 396"/>
+                  <wp:cNvGraphicFramePr>
+                    <a:graphicFrameLocks xmlns:a="http://schemas.openxmlformats.org/drawingml/2006/main" noChangeAspect="1"/>
+                  </wp:cNvGraphicFramePr>
+                  <a:graphic xmlns:a="http://schemas.openxmlformats.org/drawingml/2006/main">
+                    <a:graphicData uri="http://schemas.openxmlformats.org/drawingml/2006/picture">
+                      <pic:pic xmlns:pic="http://schemas.openxmlformats.org/drawingml/2006/picture">
+                        <pic:nvPicPr>
+                          <pic:cNvPr id="0" name=""/>
+                          <pic:cNvPicPr/>
+                        </pic:nvPicPr>
+                        <pic:blipFill>
+                          <a:blip r:embed="rId144"/>
+                          <a:stretch>
+                            <a:fillRect/>
+                          </a:stretch>
+                        </pic:blipFill>
+                        <pic:spPr>
+                          <a:xfrm>
+                            <a:off x="0" y="0"/>
+                            <a:ext cx="3138058" cy="354975"/>
+                          </a:xfrm>
+                          <a:prstGeom prst="rect">
+                            <a:avLst/>
+                          </a:prstGeom>
+                        </pic:spPr>
+                      </pic:pic>
+                    </a:graphicData>
+                  </a:graphic>
+                </wp:inline>
+              </w:drawing>
+            </w:r>
+          </w:p>
+        </w:tc>
+        <w:tc>
+          <w:tcPr>
+            <w:tcW w:w="478" w:type="pct"/>
+            <w:shd w:val="clear" w:color="auto" w:fill="auto"/>
+            <w:vAlign w:val="center"/>
+          </w:tcPr>
+          <w:p>
+            <w:pPr>
+              <w:jc w:val="right"/>
+              <w:rPr>
+                <w:rFonts w:ascii="Arial" w:hAnsi="Arial" w:cs="Arial"/>
+                <w:vanish/>
+                <w:sz w:val="16"/>
+              </w:rPr>
+            </w:pPr>
+            <w:r>
+              <w:rPr>
+                <w:rFonts w:ascii="Arial" w:hAnsi="Arial" w:cs="Arial"/>
+                <w:vanish/>
+                <w:sz w:val="16"/>
+              </w:rPr>
+              <w:t>TransformationMatrixelemente</w:t>
+            </w:r>
+          </w:p>
+        </w:tc>
+        <w:tc>
+          <w:tcPr>
+            <w:tcW w:w="266" w:type="pct"/>
+            <w:shd w:val="clear" w:color="auto" w:fill="auto"/>
+            <w:vAlign w:val="center"/>
+          </w:tcPr>
+          <w:p>
+            <w:pPr>
+              <w:jc w:val="right"/>
+            </w:pPr>
+            <w:r>
+              <w:t>(</w:t>
+            </w:r>
+            <w:bookmarkStart w:id="102" w:name="TransformationMatrixelemente"/>
+            <w:r>
+              <w:fldChar w:fldCharType="begin"/>
+            </w:r>
+            <w:r>
+              <w:instrText xml:space="preserve"> SEQ Eq \* MERGEFORMAT </w:instrText>
+            </w:r>
+            <w:r>
+              <w:fldChar w:fldCharType="separate"/>
+            </w:r>
+            <w:r>
+              <w:rPr>
+                <w:noProof/>
+              </w:rPr>
+              <w:t>76</w:t>
+            </w:r>
+            <w:r>
+              <w:fldChar w:fldCharType="end"/>
+            </w:r>
+            <w:bookmarkEnd w:id="102"/>
+            <w:r>
+              <w:t>)</w:t>
+            </w:r>
+          </w:p>
+        </w:tc>
+      </w:tr>
+    </w:tbl>
+    <w:p>
+      <w:r>
+        <w:t xml:space="preserve">Ein Vergleich mit </w:t>
+      </w:r>
+      <w:r>
+        <w:rPr>
+          <w:noProof/>
+          <w:lang w:eastAsia="de-DE"/>
+        </w:rPr>
+        <w:drawing>
+          <wp:inline distT="0" distB="0" distL="0" distR="0">
+            <wp:extent cx="1386843" cy="160020"/>
+            <wp:effectExtent l="0" t="0" r="3810" b="0"/>
+            <wp:docPr id="399" name="Grafik 399" descr="%FontSize=11&#10;%TeXFontSize=11&#10;\documentclass{article}&#10;\pagestyle{empty}&#10;\begin{document}&#10;\[&#10;{\mathbf T}' = &#10;{\mathbf Q}\,{\mathbf T}\,{\mathbf Q}^{-1} =&#10;{\mathbf Q}\,{\mathbf T}\,{\mathbf Q}^T&#10;\]&#10;\end{document}"/>
+            <wp:cNvGraphicFramePr>
+              <a:graphicFrameLocks xmlns:a="http://schemas.openxmlformats.org/drawingml/2006/main" noChangeAspect="1"/>
+            </wp:cNvGraphicFramePr>
+            <a:graphic xmlns:a="http://schemas.openxmlformats.org/drawingml/2006/main">
+              <a:graphicData uri="http://schemas.openxmlformats.org/drawingml/2006/picture">
+                <pic:pic xmlns:pic="http://schemas.openxmlformats.org/drawingml/2006/picture">
+                  <pic:nvPicPr>
+                    <pic:cNvPr id="0" name=""/>
+                    <pic:cNvPicPr/>
+                  </pic:nvPicPr>
+                  <pic:blipFill>
+                    <a:blip r:embed="rId145">
+                      <a:lum/>
+                    </a:blip>
+                    <a:stretch>
+                      <a:fillRect/>
+                    </a:stretch>
+                  </pic:blipFill>
+                  <pic:spPr>
+                    <a:xfrm>
+                      <a:off x="0" y="0"/>
+                      <a:ext cx="1386843" cy="160020"/>
+                    </a:xfrm>
+                    <a:prstGeom prst="rect">
+                      <a:avLst/>
+                    </a:prstGeom>
+                    <a:noFill/>
+                    <a:ln>
+                      <a:noFill/>
+                    </a:ln>
+                  </pic:spPr>
+                </pic:pic>
+              </a:graphicData>
+            </a:graphic>
+          </wp:inline>
+        </w:drawing>
+      </w:r>
+      <w:r>
+        <w:t xml:space="preserve"> </w:t>
+      </w:r>
+      <w:r>
+        <w:t xml:space="preserve">für </w:t>
+      </w:r>
+      <w:r>
+        <w:t xml:space="preserve">Transformationen von Matrizen </w:t>
+      </w:r>
+      <w:r>
+        <w:rPr>
+          <w:b/>
+        </w:rPr>
+        <w:t>T</w:t>
+      </w:r>
+      <w:r>
+        <w:t xml:space="preserve"> </w:t>
+      </w:r>
+      <w:r>
+        <w:t xml:space="preserve">durch </w:t>
+      </w:r>
+      <w:r>
+        <w:t xml:space="preserve">orthogonale Matrizen </w:t>
+      </w:r>
+      <w:r>
+        <w:rPr>
+          <w:b/>
+        </w:rPr>
+        <w:t>Q</w:t>
+      </w:r>
+      <w:r>
+        <w:t xml:space="preserve"> </w:t>
+      </w:r>
+      <w:r>
+        <w:t>liefert uns die Entsprechungen:</w:t>
+      </w:r>
+    </w:p>
+    <w:p>
+      <w:pPr>
+        <w:pStyle w:val="Listenabsatz"/>
+        <w:numPr>
+          <w:ilvl w:val="0"/>
+          <w:numId w:val="17"/>
+        </w:numPr>
+      </w:pPr>
+      <w:r>
+        <w:t>L(</w:t>
+      </w:r>
+      <w:proofErr w:type="spellStart"/>
+      <w:r>
+        <w:t>x‘,x</w:t>
+      </w:r>
+      <w:proofErr w:type="spellEnd"/>
+      <w:r>
+        <w:t xml:space="preserve">) entspricht </w:t>
+      </w:r>
+      <w:r>
+        <w:rPr>
+          <w:b/>
+        </w:rPr>
+        <w:t>T</w:t>
+      </w:r>
+      <w:r>
+        <w:t>‘</w:t>
+      </w:r>
+      <w:r>
+        <w:t>, der transformierten Matrix</w:t>
+      </w:r>
+    </w:p>
+    <w:p>
+      <w:pPr>
+        <w:pStyle w:val="Listenabsatz"/>
+        <w:numPr>
+          <w:ilvl w:val="0"/>
+          <w:numId w:val="17"/>
+        </w:numPr>
+      </w:pPr>
+      <w:r>
+        <w:t>L(</w:t>
+      </w:r>
+      <w:proofErr w:type="spellStart"/>
+      <w:r>
+        <w:t>k‘,k</w:t>
+      </w:r>
+      <w:proofErr w:type="spellEnd"/>
+      <w:r>
+        <w:t xml:space="preserve">) entspricht </w:t>
+      </w:r>
+      <w:r>
+        <w:rPr>
+          <w:b/>
+        </w:rPr>
+        <w:t>T</w:t>
+      </w:r>
+      <w:r>
+        <w:t>, der ursprünglichen Matrix</w:t>
+      </w:r>
+    </w:p>
+    <w:p>
+      <w:pPr>
+        <w:pStyle w:val="Listenabsatz"/>
+        <w:numPr>
+          <w:ilvl w:val="0"/>
+          <w:numId w:val="17"/>
+        </w:numPr>
+      </w:pPr>
+      <w:r>
+        <w:t>v(</w:t>
+      </w:r>
+      <w:proofErr w:type="spellStart"/>
+      <w:r>
+        <w:t>x’,k</w:t>
+      </w:r>
+      <w:proofErr w:type="spellEnd"/>
+      <w:r>
+        <w:t xml:space="preserve">‘) ist die Transformationsmatrix </w:t>
+      </w:r>
+      <w:r>
+        <w:rPr>
+          <w:b/>
+        </w:rPr>
+        <w:t>Q</w:t>
+      </w:r>
+    </w:p>
+    <w:p>
+      <w:pPr>
+        <w:pStyle w:val="Listenabsatz"/>
+        <w:numPr>
+          <w:ilvl w:val="0"/>
+          <w:numId w:val="17"/>
+        </w:numPr>
+      </w:pPr>
+      <w:r>
+        <w:t>v*(</w:t>
+      </w:r>
+      <w:proofErr w:type="spellStart"/>
+      <w:r>
+        <w:t>x,k</w:t>
+      </w:r>
+      <w:proofErr w:type="spellEnd"/>
+      <w:r>
+        <w:t xml:space="preserve">) ist die inverse Transformationsmatrix </w:t>
+      </w:r>
+      <w:r>
+        <w:rPr>
+          <w:b/>
+        </w:rPr>
+        <w:t>Q</w:t>
+      </w:r>
+      <w:r>
+        <w:rPr>
+          <w:vertAlign w:val="superscript"/>
+        </w:rPr>
+        <w:t>-1</w:t>
+      </w:r>
+      <w:r>
+        <w:t xml:space="preserve"> (es kommt lediglich die komplexe Konjugation hinzu)</w:t>
+      </w:r>
+    </w:p>
+    <w:tbl>
+      <w:tblPr>
+        <w:tblStyle w:val="Tabellenraster"/>
+        <w:tblW w:w="5000" w:type="pct"/>
+        <w:tblBorders>
+          <w:top w:val="none" w:sz="0" w:space="0" w:color="auto"/>
+          <w:left w:val="none" w:sz="0" w:space="0" w:color="auto"/>
+          <w:bottom w:val="none" w:sz="0" w:space="0" w:color="auto"/>
+          <w:right w:val="none" w:sz="0" w:space="0" w:color="auto"/>
+          <w:insideH w:val="none" w:sz="0" w:space="0" w:color="auto"/>
+          <w:insideV w:val="none" w:sz="0" w:space="0" w:color="auto"/>
+        </w:tblBorders>
+        <w:tblLook w:val="04A0" w:firstRow="1" w:lastRow="0" w:firstColumn="1" w:lastColumn="0" w:noHBand="0" w:noVBand="1"/>
+      </w:tblPr>
+      <w:tblGrid>
+        <w:gridCol w:w="7866"/>
+        <w:gridCol w:w="849"/>
+        <w:gridCol w:w="573"/>
+      </w:tblGrid>
+      <w:tr>
+        <w:tc>
+          <w:tcPr>
+            <w:tcW w:w="4256" w:type="pct"/>
+            <w:shd w:val="clear" w:color="auto" w:fill="EEECE1" w:themeFill="background2"/>
+            <w:vAlign w:val="center"/>
+          </w:tcPr>
+          <w:p>
+            <w:pPr>
+              <w:rPr>
+                <w:rStyle w:val="Buchtitel"/>
+              </w:rPr>
+            </w:pPr>
+            <w:r>
+              <w:rPr>
+                <w:rStyle w:val="Buchtitel"/>
+              </w:rPr>
+              <w:t>Die Spur eines Operators – eine komplexe Zahl - ist als Summe über seine Diagonalelemente definiert. Zeige, dass die Spur unabhängig von der Wahl der Basis ist (bilde die Spur von (</w:t>
+            </w:r>
+            <w:r>
+              <w:rPr>
+                <w:rStyle w:val="Buchtitel"/>
+              </w:rPr>
+              <w:fldChar w:fldCharType="begin"/>
+            </w:r>
+            <w:r>
+              <w:rPr>
+                <w:rStyle w:val="Buchtitel"/>
+              </w:rPr>
+              <w:instrText xml:space="preserve"> REF TransformationMatrixelemente \h </w:instrText>
+            </w:r>
+            <w:r>
+              <w:rPr>
+                <w:rStyle w:val="Buchtitel"/>
+              </w:rPr>
+            </w:r>
+            <w:r>
+              <w:rPr>
+                <w:rStyle w:val="Buchtitel"/>
+              </w:rPr>
+              <w:fldChar w:fldCharType="separate"/>
+            </w:r>
+            <w:r>
+              <w:rPr>
+                <w:noProof/>
+              </w:rPr>
+              <w:t>76</w:t>
+            </w:r>
+            <w:r>
+              <w:rPr>
+                <w:rStyle w:val="Buchtitel"/>
+              </w:rPr>
+              <w:fldChar w:fldCharType="end"/>
+            </w:r>
+            <w:r>
+              <w:rPr>
+                <w:rStyle w:val="Buchtitel"/>
+              </w:rPr>
+              <w:t>)</w:t>
+            </w:r>
+            <w:r>
+              <w:rPr>
+                <w:rStyle w:val="Buchtitel"/>
+              </w:rPr>
+              <w:t xml:space="preserve"> und beachte die Orthonormierung der Basisvektoren</w:t>
+            </w:r>
+            <w:r>
+              <w:rPr>
+                <w:rStyle w:val="Buchtitel"/>
+              </w:rPr>
+              <w:t>)!</w:t>
+            </w:r>
+          </w:p>
+          <w:p>
+            <w:pPr>
+              <w:jc w:val="center"/>
+            </w:pPr>
+            <w:r>
+              <w:rPr>
+                <w:noProof/>
+                <w:lang w:eastAsia="de-DE"/>
+              </w:rPr>
+              <w:drawing>
+                <wp:inline distT="0" distB="0" distL="0" distR="0" wp14:anchorId="451E6D5B" wp14:editId="3B562243">
+                  <wp:extent cx="1389888" cy="327032"/>
+                  <wp:effectExtent l="0" t="0" r="1270" b="0"/>
+                  <wp:docPr id="386" name="Grafik 386"/>
+                  <wp:cNvGraphicFramePr>
+                    <a:graphicFrameLocks xmlns:a="http://schemas.openxmlformats.org/drawingml/2006/main" noChangeAspect="1"/>
+                  </wp:cNvGraphicFramePr>
+                  <a:graphic xmlns:a="http://schemas.openxmlformats.org/drawingml/2006/main">
+                    <a:graphicData uri="http://schemas.openxmlformats.org/drawingml/2006/picture">
+                      <pic:pic xmlns:pic="http://schemas.openxmlformats.org/drawingml/2006/picture">
+                        <pic:nvPicPr>
+                          <pic:cNvPr id="0" name=""/>
+                          <pic:cNvPicPr/>
+                        </pic:nvPicPr>
+                        <pic:blipFill>
+                          <a:blip r:embed="rId146"/>
+                          <a:stretch>
+                            <a:fillRect/>
+                          </a:stretch>
+                        </pic:blipFill>
+                        <pic:spPr>
+                          <a:xfrm>
+                            <a:off x="0" y="0"/>
+                            <a:ext cx="1394671" cy="328157"/>
+                          </a:xfrm>
+                          <a:prstGeom prst="rect">
+                            <a:avLst/>
+                          </a:prstGeom>
+                        </pic:spPr>
+                      </pic:pic>
+                    </a:graphicData>
+                  </a:graphic>
+                </wp:inline>
+              </w:drawing>
+            </w:r>
+          </w:p>
+        </w:tc>
+        <w:tc>
+          <w:tcPr>
+            <w:tcW w:w="478" w:type="pct"/>
+            <w:shd w:val="clear" w:color="auto" w:fill="auto"/>
+            <w:vAlign w:val="center"/>
+          </w:tcPr>
+          <w:p>
+            <w:pPr>
+              <w:jc w:val="right"/>
+              <w:rPr>
+                <w:rFonts w:ascii="Arial" w:hAnsi="Arial" w:cs="Arial"/>
+                <w:vanish/>
+                <w:sz w:val="16"/>
+              </w:rPr>
+            </w:pPr>
+            <w:r>
+              <w:rPr>
+                <w:rFonts w:ascii="Arial" w:hAnsi="Arial" w:cs="Arial"/>
+                <w:vanish/>
+                <w:sz w:val="16"/>
+              </w:rPr>
+              <w:t>AufgabeInvarianzSpur</w:t>
+            </w:r>
+          </w:p>
+        </w:tc>
+        <w:tc>
+          <w:tcPr>
+            <w:tcW w:w="266" w:type="pct"/>
+            <w:shd w:val="clear" w:color="auto" w:fill="auto"/>
+            <w:vAlign w:val="center"/>
+          </w:tcPr>
+          <w:p>
+            <w:pPr>
+              <w:jc w:val="right"/>
+            </w:pPr>
+            <w:r>
+              <w:t>(</w:t>
+            </w:r>
+            <w:bookmarkStart w:id="103" w:name="AufgabeInvarianzSpur"/>
+            <w:r>
+              <w:fldChar w:fldCharType="begin"/>
+            </w:r>
+            <w:r>
+              <w:instrText xml:space="preserve"> SEQ Eq \* MERGEFORMAT </w:instrText>
+            </w:r>
+            <w:r>
+              <w:fldChar w:fldCharType="separate"/>
+            </w:r>
+            <w:r>
+              <w:rPr>
+                <w:noProof/>
+              </w:rPr>
+              <w:t>77</w:t>
+            </w:r>
+            <w:r>
+              <w:fldChar w:fldCharType="end"/>
+            </w:r>
+            <w:bookmarkEnd w:id="103"/>
+            <w:r>
+              <w:t>)</w:t>
+            </w:r>
+          </w:p>
+        </w:tc>
+      </w:tr>
+    </w:tbl>
+    <w:p>
+      <w:r>
+        <w:t xml:space="preserve">Die Basisunabhängigkeit der Spur </w:t>
+      </w:r>
+      <w:r>
+        <w:t>macht es erst möglich, sie als Modell für wirkliche Größen zu verwenden</w:t>
+      </w:r>
+      <w:r>
+        <w:t>.</w:t>
+      </w:r>
+      <w:r>
+        <w:t xml:space="preserve"> Die Spur findet Verwend</w:t>
+      </w:r>
+      <w:r>
+        <w:t xml:space="preserve">ung in der von-Neumann-Entropie, sie wird </w:t>
+      </w:r>
+      <w:r>
+        <w:t xml:space="preserve">zur konkreten Berechnung </w:t>
+      </w:r>
+      <w:r>
+        <w:t xml:space="preserve">in einer bestimmten Basis </w:t>
+      </w:r>
+      <w:bookmarkStart w:id="104" w:name="_GoBack"/>
+      <w:bookmarkEnd w:id="104"/>
+      <w:r>
+        <w:t xml:space="preserve">gebildet, ihr Wert ist </w:t>
+      </w:r>
+      <w:r>
+        <w:t>trotzdem</w:t>
+      </w:r>
+      <w:r>
+        <w:t xml:space="preserve"> darstellungsunabhängig.</w:t>
+      </w:r>
+    </w:p>
+    <w:p>
+      <w:pPr>
+        <w:pStyle w:val="berschrift3"/>
+      </w:pPr>
+      <w:r>
+        <w:t xml:space="preserve">L-Darstellung des unitären Vektorraums </w:t>
+      </w:r>
+    </w:p>
+    <w:p/>
+    <w:p>
+      <w:pPr>
+        <w:pStyle w:val="berschrift3"/>
+      </w:pPr>
+      <w:r>
+        <w:lastRenderedPageBreak/>
+        <w:t>Spezielle Operatoren</w:t>
+      </w:r>
+    </w:p>
+    <w:p>
+      <w:pPr>
+        <w:pStyle w:val="berschrift3"/>
+      </w:pPr>
+      <w:r>
+        <w:t>Eigenwerte und Eigenvektoren</w:t>
+      </w:r>
+    </w:p>
+    <w:p>
+      <w:r>
+        <w:t>+  ein Satz  zu §4 vertauschbarer Operatoren</w:t>
+      </w:r>
+    </w:p>
+    <w:p>
+      <w:pPr>
+        <w:pStyle w:val="berschrift3"/>
+      </w:pPr>
+      <w:r>
+        <w:t>Produktraum</w:t>
+      </w:r>
+    </w:p>
+    <w:p/>
+    <w:p/>
+    <w:p>
+      <w:r>
+        <w:br/>
+      </w:r>
+      <w:r>
+        <w:tab/>
+      </w:r>
+    </w:p>
+    <w:p/>
+    <w:p>
+      <w:pPr>
+        <w:pStyle w:val="berschrift1"/>
+      </w:pPr>
+      <w:bookmarkStart w:id="105" w:name="_Toc475383980"/>
+      <w:r>
+        <w:t>Philosophischer Ausflug</w:t>
+      </w:r>
+      <w:bookmarkEnd w:id="105"/>
+    </w:p>
+    <w:p>
+      <w:pPr>
+        <w:pStyle w:val="berschrift1"/>
+      </w:pPr>
+      <w:proofErr w:type="spellStart"/>
+      <w:r>
+        <w:t>Shannonsche</w:t>
+      </w:r>
+      <w:proofErr w:type="spellEnd"/>
+      <w:r>
+        <w:t xml:space="preserve"> Informationstheorie</w:t>
+      </w:r>
+      <w:bookmarkEnd w:id="94"/>
+    </w:p>
+    <w:p/>
+    <w:p/>
+    <w:p>
+      <w:pPr>
+        <w:pStyle w:val="berschrift1"/>
+      </w:pPr>
+      <w:bookmarkStart w:id="106" w:name="_Toc475383981"/>
+      <w:r>
+        <w:t>Quantentheorie</w:t>
+      </w:r>
+      <w:bookmarkEnd w:id="106"/>
+    </w:p>
+    <w:p>
+      <w:pPr>
+        <w:jc w:val="center"/>
+      </w:pPr>
+      <w:r>
+        <w:rPr>
+          <w:noProof/>
+          <w:lang w:eastAsia="de-DE"/>
+        </w:rPr>
+        <w:drawing>
+          <wp:inline distT="0" distB="0" distL="0" distR="0" wp14:anchorId="7B941FCF" wp14:editId="0EDCA08E">
+            <wp:extent cx="4206240" cy="1593775"/>
+            <wp:effectExtent l="0" t="0" r="3810" b="6985"/>
+            <wp:docPr id="1" name="Grafik 1"/>
+            <wp:cNvGraphicFramePr>
+              <a:graphicFrameLocks xmlns:a="http://schemas.openxmlformats.org/drawingml/2006/main" noChangeAspect="1"/>
+            </wp:cNvGraphicFramePr>
+            <a:graphic xmlns:a="http://schemas.openxmlformats.org/drawingml/2006/main">
+              <a:graphicData uri="http://schemas.openxmlformats.org/drawingml/2006/picture">
+                <pic:pic xmlns:pic="http://schemas.openxmlformats.org/drawingml/2006/picture">
+                  <pic:nvPicPr>
+                    <pic:cNvPr id="0" name=""/>
+                    <pic:cNvPicPr/>
+                  </pic:nvPicPr>
+                  <pic:blipFill>
+                    <a:blip r:embed="rId147"/>
+                    <a:stretch>
+                      <a:fillRect/>
+                    </a:stretch>
+                  </pic:blipFill>
+                  <pic:spPr>
+                    <a:xfrm>
+                      <a:off x="0" y="0"/>
                       <a:ext cx="4214867" cy="1597044"/>
                     </a:xfrm>
                     <a:prstGeom prst="rect">
@@ -22339,11 +23990,11 @@
       <w:pPr>
         <w:pStyle w:val="berschrift1"/>
       </w:pPr>
-      <w:bookmarkStart w:id="98" w:name="_Toc475383982"/>
+      <w:bookmarkStart w:id="107" w:name="_Toc475383982"/>
       <w:r>
         <w:t>Interpretationen der Quantentheorie</w:t>
       </w:r>
-      <w:bookmarkEnd w:id="98"/>
+      <w:bookmarkEnd w:id="107"/>
     </w:p>
     <w:p>
       <w:pPr>
@@ -22413,7 +24064,6 @@
         </w:numPr>
       </w:pPr>
       <w:r>
-        <w:lastRenderedPageBreak/>
         <w:t>Die Viele-Welten-Interpretation („</w:t>
       </w:r>
       <w:proofErr w:type="spellStart"/>
@@ -22484,7 +24134,7 @@
                     <pic:cNvPicPr/>
                   </pic:nvPicPr>
                   <pic:blipFill>
-                    <a:blip r:embed="rId141"/>
+                    <a:blip r:embed="rId148"/>
                     <a:stretch>
                       <a:fillRect/>
                     </a:stretch>
@@ -22525,7 +24175,7 @@
                     <pic:cNvPicPr/>
                   </pic:nvPicPr>
                   <pic:blipFill>
-                    <a:blip r:embed="rId142"/>
+                    <a:blip r:embed="rId149"/>
                     <a:stretch>
                       <a:fillRect/>
                     </a:stretch>
@@ -22550,11 +24200,11 @@
       <w:pPr>
         <w:pStyle w:val="berschrift1"/>
       </w:pPr>
-      <w:bookmarkStart w:id="99" w:name="_Toc475383983"/>
+      <w:bookmarkStart w:id="108" w:name="_Toc475383983"/>
       <w:r>
         <w:t>Quanteninformation</w:t>
       </w:r>
-      <w:bookmarkEnd w:id="99"/>
+      <w:bookmarkEnd w:id="108"/>
     </w:p>
     <w:p/>
     <w:p>
@@ -22606,6 +24256,7 @@
         </w:numPr>
       </w:pPr>
       <w:r>
+        <w:lastRenderedPageBreak/>
         <w:t>Produkträume von Q-Bits und unitäre Zeitentwicklung = Quantenrechner</w:t>
       </w:r>
     </w:p>
@@ -22619,7 +24270,7 @@
       <w:r>
         <w:t xml:space="preserve">In etwa bis zur Hälfte von </w:t>
       </w:r>
-      <w:hyperlink r:id="rId143" w:history="1">
+      <w:hyperlink r:id="rId150" w:history="1">
         <w:r>
           <w:rPr>
             <w:rStyle w:val="Hyperlink"/>
@@ -22640,7 +24291,7 @@
       <w:pPr>
         <w:pStyle w:val="berschrift2"/>
       </w:pPr>
-      <w:bookmarkStart w:id="100" w:name="_Toc475383984"/>
+      <w:bookmarkStart w:id="109" w:name="_Toc475383984"/>
       <w:proofErr w:type="spellStart"/>
       <w:r>
         <w:t>No</w:t>
@@ -22657,7 +24308,7 @@
       <w:r>
         <w:t xml:space="preserve"> Theorem</w:t>
       </w:r>
-      <w:bookmarkEnd w:id="100"/>
+      <w:bookmarkEnd w:id="109"/>
     </w:p>
     <w:p>
       <w:r>
@@ -22813,7 +24464,7 @@
     <w:p/>
     <w:p/>
     <w:sectPr>
-      <w:footerReference w:type="default" r:id="rId144"/>
+      <w:footerReference w:type="default" r:id="rId151"/>
       <w:pgSz w:w="11906" w:h="16838"/>
       <w:pgMar w:top="1417" w:right="1417" w:bottom="1134" w:left="1417" w:header="708" w:footer="708" w:gutter="0"/>
       <w:cols w:space="708"/>
@@ -22908,7 +24559,7 @@
         <w:noProof/>
         <w:sz w:val="18"/>
       </w:rPr>
-      <w:t>23</w:t>
+      <w:t>27</w:t>
     </w:r>
     <w:r>
       <w:rPr>
@@ -22960,11 +24611,27 @@
         <w:footnoteRef/>
       </w:r>
       <w:r>
-        <w:t xml:space="preserve"> Dieser Glaube betrifft die fundamentalen Grundgesetze. Es gibt viele Gleichungen der klassischen Physik, die nicht alle dieser Symmetrien erfüllen. Wenn erste Ableitungen der Zeit auftreten, dann verschwindet die Zeitumkehrinvarianz wie z.B. in der Wärmeleitungsgleichung. Die Wärmeleitungsgleichung kann nicht zu einer fundamentalen Beschreibung der Natur gehören. Sie muss mit Hilfe komplizierter mikroskopischer Modelle aus invarianten Gleichungen abgeleitet werden.</w:t>
+        <w:t xml:space="preserve"> Diese Matrix ist ein sogenannter Projektor.</w:t>
       </w:r>
     </w:p>
   </w:footnote>
   <w:footnote w:id="2">
+    <w:p>
+      <w:pPr>
+        <w:pStyle w:val="Funotentext"/>
+      </w:pPr>
+      <w:r>
+        <w:rPr>
+          <w:rStyle w:val="Funotenzeichen"/>
+        </w:rPr>
+        <w:footnoteRef/>
+      </w:r>
+      <w:r>
+        <w:t xml:space="preserve"> Dieser Glaube betrifft die fundamentalen Grundgesetze. Es gibt viele Gleichungen der klassischen Physik, die nicht alle dieser Symmetrien erfüllen. Wenn erste Ableitungen der Zeit auftreten, dann verschwindet die Zeitumkehrinvarianz wie z.B. in der Wärmeleitungsgleichung. Die Wärmeleitungsgleichung kann nicht zu einer fundamentalen Beschreibung der Natur gehören. Sie muss mit Hilfe komplizierter mikroskopischer Modelle aus invarianten Gleichungen abgeleitet werden.</w:t>
+      </w:r>
+    </w:p>
+  </w:footnote>
+  <w:footnote w:id="3">
     <w:p>
       <w:pPr>
         <w:pStyle w:val="Funotentext"/>
@@ -23048,7 +24715,7 @@
       </w:r>
     </w:p>
   </w:footnote>
-  <w:footnote w:id="3">
+  <w:footnote w:id="4">
     <w:p>
       <w:r>
         <w:rPr>
@@ -23084,7 +24751,7 @@
       </w:r>
     </w:p>
   </w:footnote>
-  <w:footnote w:id="4">
+  <w:footnote w:id="5">
     <w:p>
       <w:pPr>
         <w:pStyle w:val="Funotentext"/>
@@ -23111,7 +24778,7 @@
       </w:r>
     </w:p>
   </w:footnote>
-  <w:footnote w:id="5">
+  <w:footnote w:id="6">
     <w:p>
       <w:pPr>
         <w:pStyle w:val="Funotentext"/>
@@ -23124,22 +24791,6 @@
       </w:r>
       <w:r>
         <w:t xml:space="preserve"> Dieses Kapitel orientiert sich an Eugen Ficks Einführung in die Grundlagen der Quantentheorie.</w:t>
-      </w:r>
-    </w:p>
-  </w:footnote>
-  <w:footnote w:id="6">
-    <w:p>
-      <w:pPr>
-        <w:pStyle w:val="Funotentext"/>
-      </w:pPr>
-      <w:r>
-        <w:rPr>
-          <w:rStyle w:val="Funotenzeichen"/>
-        </w:rPr>
-        <w:footnoteRef/>
-      </w:r>
-      <w:r>
-        <w:t xml:space="preserve"> Vorsicht! Es ist auch hier kein Koordinatensystem („Basis“) vor dem anderen ausgezeichnet, und durch einen Wechsel der Basis bekommt das Q-Bit andere Komponenten. In welcher Basis man die Basisvektoren mit |0&gt; und |1&gt; bezeichnet ist eine willkürliche Festlegung.</w:t>
       </w:r>
     </w:p>
   </w:footnote>
@@ -23155,40 +24806,7 @@
         <w:footnoteRef/>
       </w:r>
       <w:r>
-        <w:t xml:space="preserve"> Dabei ist das Ende vom Lied noch nicht ausgemacht. Wir werden noch sehen, dass Kontinuum und Information zwei gegensätzliche Konzepte sind. Was wir nicht sehen werden soll der Vollständigkeit halber erwähnt werden: das Kontinuum sorgt in den Quantenfeldtheorien für erhebliche Schwierigkeiten sowohl mathematischer Art als auch von der Interpretation her (überall unendlich viel Energie? </w:t>
-      </w:r>
-      <w:r>
-        <w:rPr>
-          <w:rFonts w:cstheme="minorHAnsi"/>
-        </w:rPr>
-        <w:t>→</w:t>
-      </w:r>
-      <w:r>
-        <w:t xml:space="preserve"> </w:t>
-      </w:r>
-      <w:proofErr w:type="spellStart"/>
-      <w:r>
-        <w:t>Renormierung</w:t>
-      </w:r>
-      <w:proofErr w:type="spellEnd"/>
-      <w:r>
-        <w:t xml:space="preserve">, Infrarot- und Ultraviolett-Divergenzen, …). Diese Schwierigkeiten bewogen </w:t>
-      </w:r>
-      <w:proofErr w:type="spellStart"/>
-      <w:r>
-        <w:t>Bjorken</w:t>
-      </w:r>
-      <w:proofErr w:type="spellEnd"/>
-      <w:r>
-        <w:t xml:space="preserve"> und </w:t>
-      </w:r>
-      <w:proofErr w:type="spellStart"/>
-      <w:r>
-        <w:t>Drell</w:t>
-      </w:r>
-      <w:proofErr w:type="spellEnd"/>
-      <w:r>
-        <w:t xml:space="preserve"> in ihrem Standard-Lehrbuch zum Hinweis, dass die Möglichkeit einer Körnung der Natur nicht aus den Augen verloren werden sollte.</w:t>
+        <w:t xml:space="preserve"> Vorsicht! Es ist auch hier kein Koordinatensystem („Basis“) vor dem anderen ausgezeichnet, und durch einen Wechsel der Basis bekommt das Q-Bit andere Komponenten. In welcher Basis man die Basisvektoren mit |0&gt; und |1&gt; bezeichnet ist eine willkürliche Festlegung.</w:t>
       </w:r>
     </w:p>
   </w:footnote>
@@ -23204,54 +24822,40 @@
         <w:footnoteRef/>
       </w:r>
       <w:r>
-        <w:t xml:space="preserve"> Die Operationen Transponieren und Komplex-Konjugieren sind kommutativ</w:t>
-      </w:r>
-      <w:r>
-        <w:t xml:space="preserve">, </w:t>
-      </w:r>
-      <w:r>
-        <w:t xml:space="preserve">es gilt </w:t>
-      </w:r>
-      <w:r>
-        <w:t>also auch (</w:t>
+        <w:t xml:space="preserve"> Dabei ist das Ende vom Lied noch nicht ausgemacht. Wir werden noch sehen, dass Kontinuum und Information zwei gegensätzliche Konzepte sind. Was wir nicht sehen werden soll der Vollständigkeit halber erwähnt werden: das Kontinuum sorgt in den Quantenfeldtheorien für erhebliche Schwierigkeiten sowohl mathematischer Art als auch von der Interpretation her (überall unendlich viel Energie? </w:t>
+      </w:r>
+      <w:r>
+        <w:rPr>
+          <w:rFonts w:cstheme="minorHAnsi"/>
+        </w:rPr>
+        <w:t>→</w:t>
+      </w:r>
+      <w:r>
+        <w:t xml:space="preserve"> </w:t>
       </w:r>
       <w:proofErr w:type="spellStart"/>
       <w:r>
-        <w:rPr>
-          <w:b/>
-        </w:rPr>
-        <w:t>u</w:t>
-      </w:r>
-      <w:r>
-        <w:rPr>
-          <w:vertAlign w:val="superscript"/>
-        </w:rPr>
-        <w:t>T</w:t>
+        <w:t>Renormierung</w:t>
       </w:r>
       <w:proofErr w:type="spellEnd"/>
       <w:r>
-        <w:t>)</w:t>
-      </w:r>
-      <w:r>
-        <w:t xml:space="preserve">* </w:t>
-      </w:r>
-      <w:r>
-        <w:rPr>
-          <w:b/>
-        </w:rPr>
-        <w:t>u</w:t>
-      </w:r>
-      <w:r>
-        <w:t xml:space="preserve"> = </w:t>
-      </w:r>
-      <w:r>
-        <w:rPr>
-          <w:b/>
-        </w:rPr>
-        <w:t>I</w:t>
-      </w:r>
-      <w:r>
-        <w:t>.</w:t>
+        <w:t xml:space="preserve">, Infrarot- und Ultraviolett-Divergenzen, …). Diese Schwierigkeiten bewogen </w:t>
+      </w:r>
+      <w:proofErr w:type="spellStart"/>
+      <w:r>
+        <w:t>Bjorken</w:t>
+      </w:r>
+      <w:proofErr w:type="spellEnd"/>
+      <w:r>
+        <w:t xml:space="preserve"> und </w:t>
+      </w:r>
+      <w:proofErr w:type="spellStart"/>
+      <w:r>
+        <w:t>Drell</w:t>
+      </w:r>
+      <w:proofErr w:type="spellEnd"/>
+      <w:r>
+        <w:t xml:space="preserve"> in ihrem Standard-Lehrbuch zum Hinweis, dass die Möglichkeit einer Körnung der Natur nicht aus den Augen verloren werden sollte.</w:t>
       </w:r>
     </w:p>
   </w:footnote>
@@ -23267,13 +24871,42 @@
         <w:footnoteRef/>
       </w:r>
       <w:r>
-        <w:t xml:space="preserve"> Wir werden noch sehen, dass eine Teilwelt im Allgemeinen nicht durch einen Zustandsvektor beschrieben werden ka</w:t>
-      </w:r>
-      <w:r>
-        <w:t>nn, sondern nur durch einen sogenannten</w:t>
-      </w:r>
-      <w:r>
-        <w:t xml:space="preserve"> Dichteoperator.</w:t>
+        <w:t xml:space="preserve"> Die Operationen Transponieren und Komplex-Konjugieren sind kommutativ, es gilt also auch (</w:t>
+      </w:r>
+      <w:proofErr w:type="spellStart"/>
+      <w:r>
+        <w:rPr>
+          <w:b/>
+        </w:rPr>
+        <w:t>u</w:t>
+      </w:r>
+      <w:r>
+        <w:rPr>
+          <w:vertAlign w:val="superscript"/>
+        </w:rPr>
+        <w:t>T</w:t>
+      </w:r>
+      <w:proofErr w:type="spellEnd"/>
+      <w:r>
+        <w:t xml:space="preserve">)* </w:t>
+      </w:r>
+      <w:r>
+        <w:rPr>
+          <w:b/>
+        </w:rPr>
+        <w:t>u</w:t>
+      </w:r>
+      <w:r>
+        <w:t xml:space="preserve"> = </w:t>
+      </w:r>
+      <w:r>
+        <w:rPr>
+          <w:b/>
+        </w:rPr>
+        <w:t>I</w:t>
+      </w:r>
+      <w:r>
+        <w:t>.</w:t>
       </w:r>
     </w:p>
   </w:footnote>
@@ -23289,7 +24922,47 @@
         <w:footnoteRef/>
       </w:r>
       <w:r>
+        <w:t xml:space="preserve"> Wir werden noch sehen, dass eine Teilwelt im Allgemeinen nicht durch einen Zustandsvektor beschrieben werden kann, sondern nur durch einen sogenannten Dichteoperator.</w:t>
+      </w:r>
+    </w:p>
+  </w:footnote>
+  <w:footnote w:id="11">
+    <w:p>
+      <w:pPr>
+        <w:pStyle w:val="Funotentext"/>
+      </w:pPr>
+      <w:r>
+        <w:rPr>
+          <w:rStyle w:val="Funotenzeichen"/>
+        </w:rPr>
+        <w:footnoteRef/>
+      </w:r>
+      <w:r>
         <w:t xml:space="preserve"> Das heißt aber auch: ohne Umgebung gibt es keine bevorzugte Basis. Erst durch eine Trennung in Teilwelten kann sich eine bevorzugte Basis herausbilden, abhängig davon, wie man den Schnitt zieht.</w:t>
+      </w:r>
+    </w:p>
+  </w:footnote>
+  <w:footnote w:id="12">
+    <w:p>
+      <w:pPr>
+        <w:pStyle w:val="Funotentext"/>
+      </w:pPr>
+      <w:r>
+        <w:rPr>
+          <w:rStyle w:val="Funotenzeichen"/>
+        </w:rPr>
+        <w:footnoteRef/>
+      </w:r>
+      <w:r>
+        <w:t xml:space="preserve"> Kein </w:t>
+      </w:r>
+      <w:proofErr w:type="spellStart"/>
+      <w:r>
+        <w:t>entweder-oder</w:t>
+      </w:r>
+      <w:proofErr w:type="spellEnd"/>
+      <w:r>
+        <w:t>: es kann auch Mischungen geben.</w:t>
       </w:r>
     </w:p>
   </w:footnote>
@@ -23524,9 +25197,9 @@
     </w:lvl>
   </w:abstractNum>
   <w:abstractNum w:abstractNumId="2">
-    <w:nsid w:val="169A49EE"/>
+    <w:nsid w:val="082A6F54"/>
     <w:multiLevelType w:val="hybridMultilevel"/>
-    <w:tmpl w:val="DA5C865A"/>
+    <w:tmpl w:val="784EE9B8"/>
     <w:lvl w:ilvl="0" w:tplc="04070001">
       <w:start w:val="1"/>
       <w:numFmt w:val="bullet"/>
@@ -23637,6 +25310,119 @@
     </w:lvl>
   </w:abstractNum>
   <w:abstractNum w:abstractNumId="3">
+    <w:nsid w:val="169A49EE"/>
+    <w:multiLevelType w:val="hybridMultilevel"/>
+    <w:tmpl w:val="DA5C865A"/>
+    <w:lvl w:ilvl="0" w:tplc="04070001">
+      <w:start w:val="1"/>
+      <w:numFmt w:val="bullet"/>
+      <w:lvlText w:val=""/>
+      <w:lvlJc w:val="left"/>
+      <w:pPr>
+        <w:ind w:left="720" w:hanging="360"/>
+      </w:pPr>
+      <w:rPr>
+        <w:rFonts w:ascii="Symbol" w:hAnsi="Symbol" w:hint="default"/>
+      </w:rPr>
+    </w:lvl>
+    <w:lvl w:ilvl="1" w:tplc="04070003" w:tentative="1">
+      <w:start w:val="1"/>
+      <w:numFmt w:val="bullet"/>
+      <w:lvlText w:val="o"/>
+      <w:lvlJc w:val="left"/>
+      <w:pPr>
+        <w:ind w:left="1440" w:hanging="360"/>
+      </w:pPr>
+      <w:rPr>
+        <w:rFonts w:ascii="Courier New" w:hAnsi="Courier New" w:cs="Courier New" w:hint="default"/>
+      </w:rPr>
+    </w:lvl>
+    <w:lvl w:ilvl="2" w:tplc="04070005" w:tentative="1">
+      <w:start w:val="1"/>
+      <w:numFmt w:val="bullet"/>
+      <w:lvlText w:val=""/>
+      <w:lvlJc w:val="left"/>
+      <w:pPr>
+        <w:ind w:left="2160" w:hanging="360"/>
+      </w:pPr>
+      <w:rPr>
+        <w:rFonts w:ascii="Wingdings" w:hAnsi="Wingdings" w:hint="default"/>
+      </w:rPr>
+    </w:lvl>
+    <w:lvl w:ilvl="3" w:tplc="04070001" w:tentative="1">
+      <w:start w:val="1"/>
+      <w:numFmt w:val="bullet"/>
+      <w:lvlText w:val=""/>
+      <w:lvlJc w:val="left"/>
+      <w:pPr>
+        <w:ind w:left="2880" w:hanging="360"/>
+      </w:pPr>
+      <w:rPr>
+        <w:rFonts w:ascii="Symbol" w:hAnsi="Symbol" w:hint="default"/>
+      </w:rPr>
+    </w:lvl>
+    <w:lvl w:ilvl="4" w:tplc="04070003" w:tentative="1">
+      <w:start w:val="1"/>
+      <w:numFmt w:val="bullet"/>
+      <w:lvlText w:val="o"/>
+      <w:lvlJc w:val="left"/>
+      <w:pPr>
+        <w:ind w:left="3600" w:hanging="360"/>
+      </w:pPr>
+      <w:rPr>
+        <w:rFonts w:ascii="Courier New" w:hAnsi="Courier New" w:cs="Courier New" w:hint="default"/>
+      </w:rPr>
+    </w:lvl>
+    <w:lvl w:ilvl="5" w:tplc="04070005" w:tentative="1">
+      <w:start w:val="1"/>
+      <w:numFmt w:val="bullet"/>
+      <w:lvlText w:val=""/>
+      <w:lvlJc w:val="left"/>
+      <w:pPr>
+        <w:ind w:left="4320" w:hanging="360"/>
+      </w:pPr>
+      <w:rPr>
+        <w:rFonts w:ascii="Wingdings" w:hAnsi="Wingdings" w:hint="default"/>
+      </w:rPr>
+    </w:lvl>
+    <w:lvl w:ilvl="6" w:tplc="04070001" w:tentative="1">
+      <w:start w:val="1"/>
+      <w:numFmt w:val="bullet"/>
+      <w:lvlText w:val=""/>
+      <w:lvlJc w:val="left"/>
+      <w:pPr>
+        <w:ind w:left="5040" w:hanging="360"/>
+      </w:pPr>
+      <w:rPr>
+        <w:rFonts w:ascii="Symbol" w:hAnsi="Symbol" w:hint="default"/>
+      </w:rPr>
+    </w:lvl>
+    <w:lvl w:ilvl="7" w:tplc="04070003" w:tentative="1">
+      <w:start w:val="1"/>
+      <w:numFmt w:val="bullet"/>
+      <w:lvlText w:val="o"/>
+      <w:lvlJc w:val="left"/>
+      <w:pPr>
+        <w:ind w:left="5760" w:hanging="360"/>
+      </w:pPr>
+      <w:rPr>
+        <w:rFonts w:ascii="Courier New" w:hAnsi="Courier New" w:cs="Courier New" w:hint="default"/>
+      </w:rPr>
+    </w:lvl>
+    <w:lvl w:ilvl="8" w:tplc="04070005" w:tentative="1">
+      <w:start w:val="1"/>
+      <w:numFmt w:val="bullet"/>
+      <w:lvlText w:val=""/>
+      <w:lvlJc w:val="left"/>
+      <w:pPr>
+        <w:ind w:left="6480" w:hanging="360"/>
+      </w:pPr>
+      <w:rPr>
+        <w:rFonts w:ascii="Wingdings" w:hAnsi="Wingdings" w:hint="default"/>
+      </w:rPr>
+    </w:lvl>
+  </w:abstractNum>
+  <w:abstractNum w:abstractNumId="4">
     <w:nsid w:val="18757BE3"/>
     <w:multiLevelType w:val="hybridMultilevel"/>
     <w:tmpl w:val="0D9EC426"/>
@@ -23776,7 +25562,7 @@
       </w:rPr>
     </w:lvl>
   </w:abstractNum>
-  <w:abstractNum w:abstractNumId="4">
+  <w:abstractNum w:abstractNumId="5">
     <w:nsid w:val="33B61DE3"/>
     <w:multiLevelType w:val="hybridMultilevel"/>
     <w:tmpl w:val="92647658"/>
@@ -23916,7 +25702,7 @@
       </w:rPr>
     </w:lvl>
   </w:abstractNum>
-  <w:abstractNum w:abstractNumId="5">
+  <w:abstractNum w:abstractNumId="6">
     <w:nsid w:val="33C375B1"/>
     <w:multiLevelType w:val="hybridMultilevel"/>
     <w:tmpl w:val="BA12CAB4"/>
@@ -24029,7 +25815,7 @@
       </w:rPr>
     </w:lvl>
   </w:abstractNum>
-  <w:abstractNum w:abstractNumId="6">
+  <w:abstractNum w:abstractNumId="7">
     <w:nsid w:val="34362F4C"/>
     <w:multiLevelType w:val="hybridMultilevel"/>
     <w:tmpl w:val="6BEEEBF8"/>
@@ -24169,7 +25955,7 @@
       </w:rPr>
     </w:lvl>
   </w:abstractNum>
-  <w:abstractNum w:abstractNumId="7">
+  <w:abstractNum w:abstractNumId="8">
     <w:nsid w:val="382530D7"/>
     <w:multiLevelType w:val="hybridMultilevel"/>
     <w:tmpl w:val="D5D259DA"/>
@@ -24282,7 +26068,7 @@
       </w:rPr>
     </w:lvl>
   </w:abstractNum>
-  <w:abstractNum w:abstractNumId="8">
+  <w:abstractNum w:abstractNumId="9">
     <w:nsid w:val="38A12AED"/>
     <w:multiLevelType w:val="hybridMultilevel"/>
     <w:tmpl w:val="F0D47A4A"/>
@@ -24395,7 +26181,7 @@
       </w:rPr>
     </w:lvl>
   </w:abstractNum>
-  <w:abstractNum w:abstractNumId="9">
+  <w:abstractNum w:abstractNumId="10">
     <w:nsid w:val="3CD14F9A"/>
     <w:multiLevelType w:val="hybridMultilevel"/>
     <w:tmpl w:val="C8C49CC2"/>
@@ -24535,7 +26321,7 @@
       </w:rPr>
     </w:lvl>
   </w:abstractNum>
-  <w:abstractNum w:abstractNumId="10">
+  <w:abstractNum w:abstractNumId="11">
     <w:nsid w:val="46881811"/>
     <w:multiLevelType w:val="hybridMultilevel"/>
     <w:tmpl w:val="DAAA3E50"/>
@@ -24624,7 +26410,7 @@
       </w:pPr>
     </w:lvl>
   </w:abstractNum>
-  <w:abstractNum w:abstractNumId="11">
+  <w:abstractNum w:abstractNumId="12">
     <w:nsid w:val="46C10E9C"/>
     <w:multiLevelType w:val="hybridMultilevel"/>
     <w:tmpl w:val="69BA92C2"/>
@@ -24737,7 +26523,7 @@
       </w:rPr>
     </w:lvl>
   </w:abstractNum>
-  <w:abstractNum w:abstractNumId="12">
+  <w:abstractNum w:abstractNumId="13">
     <w:nsid w:val="47414DB1"/>
     <w:multiLevelType w:val="hybridMultilevel"/>
     <w:tmpl w:val="7A524038"/>
@@ -24850,7 +26636,7 @@
       </w:rPr>
     </w:lvl>
   </w:abstractNum>
-  <w:abstractNum w:abstractNumId="13">
+  <w:abstractNum w:abstractNumId="14">
     <w:nsid w:val="4A72473A"/>
     <w:multiLevelType w:val="hybridMultilevel"/>
     <w:tmpl w:val="8BD4D926"/>
@@ -24963,7 +26749,7 @@
       </w:rPr>
     </w:lvl>
   </w:abstractNum>
-  <w:abstractNum w:abstractNumId="14">
+  <w:abstractNum w:abstractNumId="15">
     <w:nsid w:val="57BF730C"/>
     <w:multiLevelType w:val="hybridMultilevel"/>
     <w:tmpl w:val="ED58E41C"/>
@@ -25076,7 +26862,7 @@
       </w:rPr>
     </w:lvl>
   </w:abstractNum>
-  <w:abstractNum w:abstractNumId="15">
+  <w:abstractNum w:abstractNumId="16">
     <w:nsid w:val="65D432AA"/>
     <w:multiLevelType w:val="hybridMultilevel"/>
     <w:tmpl w:val="A04E6186"/>
@@ -25193,49 +26979,52 @@
     <w:abstractNumId w:val="1"/>
   </w:num>
   <w:num w:numId="2">
+    <w:abstractNumId w:val="5"/>
+  </w:num>
+  <w:num w:numId="3">
+    <w:abstractNumId w:val="7"/>
+  </w:num>
+  <w:num w:numId="4">
+    <w:abstractNumId w:val="10"/>
+  </w:num>
+  <w:num w:numId="5">
     <w:abstractNumId w:val="4"/>
   </w:num>
-  <w:num w:numId="3">
+  <w:num w:numId="6">
+    <w:abstractNumId w:val="3"/>
+  </w:num>
+  <w:num w:numId="7">
     <w:abstractNumId w:val="6"/>
   </w:num>
-  <w:num w:numId="4">
-    <w:abstractNumId w:val="9"/>
-  </w:num>
-  <w:num w:numId="5">
-    <w:abstractNumId w:val="3"/>
-  </w:num>
-  <w:num w:numId="6">
-    <w:abstractNumId w:val="2"/>
-  </w:num>
-  <w:num w:numId="7">
-    <w:abstractNumId w:val="5"/>
-  </w:num>
   <w:num w:numId="8">
-    <w:abstractNumId w:val="15"/>
+    <w:abstractNumId w:val="16"/>
   </w:num>
   <w:num w:numId="9">
-    <w:abstractNumId w:val="11"/>
+    <w:abstractNumId w:val="12"/>
   </w:num>
   <w:num w:numId="10">
-    <w:abstractNumId w:val="14"/>
+    <w:abstractNumId w:val="15"/>
   </w:num>
   <w:num w:numId="11">
     <w:abstractNumId w:val="0"/>
   </w:num>
   <w:num w:numId="12">
-    <w:abstractNumId w:val="7"/>
+    <w:abstractNumId w:val="8"/>
   </w:num>
   <w:num w:numId="13">
+    <w:abstractNumId w:val="14"/>
+  </w:num>
+  <w:num w:numId="14">
+    <w:abstractNumId w:val="11"/>
+  </w:num>
+  <w:num w:numId="15">
     <w:abstractNumId w:val="13"/>
   </w:num>
-  <w:num w:numId="14">
-    <w:abstractNumId w:val="10"/>
+  <w:num w:numId="16">
+    <w:abstractNumId w:val="9"/>
   </w:num>
-  <w:num w:numId="15">
-    <w:abstractNumId w:val="12"/>
-  </w:num>
-  <w:num w:numId="16">
-    <w:abstractNumId w:val="8"/>
+  <w:num w:numId="17">
+    <w:abstractNumId w:val="2"/>
   </w:num>
 </w:numbering>
 </file>
@@ -26836,7 +28625,7 @@
 </file>
 
 <file path=customXml/itemProps1.xml><?xml version="1.0" encoding="utf-8"?>
-<ds:datastoreItem xmlns:ds="http://schemas.openxmlformats.org/officeDocument/2006/customXml" ds:itemID="{E9DD992E-8620-4802-A459-48E6FD8DF5E4}">
+<ds:datastoreItem xmlns:ds="http://schemas.openxmlformats.org/officeDocument/2006/customXml" ds:itemID="{D32677C7-EB00-4EED-BF63-82562AE0720A}">
   <ds:schemaRefs>
     <ds:schemaRef ds:uri="http://schemas.openxmlformats.org/officeDocument/2006/bibliography"/>
   </ds:schemaRefs>

</xml_diff>

<commit_message>
Aufgabe mit Differentialoperator nummeriert.
</commit_message>
<xml_diff>
--- a/Quanteninformation.docx
+++ b/Quanteninformation.docx
@@ -32,6 +32,7 @@
           <w:docPartUnique/>
         </w:docPartObj>
       </w:sdtPr>
+      <w:sdtEndPr/>
       <w:sdtContent>
         <w:p>
           <w:pPr>
@@ -3287,13 +3288,8 @@
         <w:t>Verallgemeiner</w:t>
       </w:r>
       <w:r>
-        <w:t>ung: Tensor n-</w:t>
-      </w:r>
-      <w:proofErr w:type="spellStart"/>
-      <w:r>
-        <w:t>ter</w:t>
-      </w:r>
-      <w:proofErr w:type="spellEnd"/>
+        <w:t>ung: Tensor n-ter</w:t>
+      </w:r>
       <w:r>
         <w:t xml:space="preserve"> Stufe. </w:t>
       </w:r>
@@ -4098,15 +4094,7 @@
     </w:p>
     <w:p>
       <w:r>
-        <w:t xml:space="preserve">Rechts die Schreibweise mit </w:t>
-      </w:r>
-      <w:proofErr w:type="spellStart"/>
-      <w:r>
-        <w:t>Einsteinscher</w:t>
-      </w:r>
-      <w:proofErr w:type="spellEnd"/>
-      <w:r>
-        <w:t xml:space="preserve"> Summenkonvention: über Indizes, die doppelt vorkommen, wird automatisch summiert.</w:t>
+        <w:t>Rechts die Schreibweise mit Einsteinscher Summenkonvention: über Indizes, die doppelt vorkommen, wird automatisch summiert.</w:t>
       </w:r>
     </w:p>
     <w:tbl>
@@ -5693,15 +5681,7 @@
         <w:t xml:space="preserve">Kann auch mit </w:t>
       </w:r>
       <w:r>
-        <w:t>dem Levi-</w:t>
-      </w:r>
-      <w:proofErr w:type="spellStart"/>
-      <w:r>
-        <w:t>Civita</w:t>
-      </w:r>
-      <w:proofErr w:type="spellEnd"/>
-      <w:r>
-        <w:t>-Tensor (</w:t>
+        <w:t>dem Levi-Civita-Tensor (</w:t>
       </w:r>
       <w:r>
         <w:t xml:space="preserve">total </w:t>
@@ -5865,23 +5845,7 @@
         <w:t>Dadurch abweichendes Transformationsverhalten eher einsichtig.</w:t>
       </w:r>
       <w:r>
-        <w:t xml:space="preserve"> Richtigerweise sollte man zwischen </w:t>
-      </w:r>
-      <w:proofErr w:type="spellStart"/>
-      <w:r>
-        <w:t>ko</w:t>
-      </w:r>
-      <w:proofErr w:type="spellEnd"/>
-      <w:r>
-        <w:t xml:space="preserve">- und </w:t>
-      </w:r>
-      <w:proofErr w:type="spellStart"/>
-      <w:r>
-        <w:t>kontrvarianten</w:t>
-      </w:r>
-      <w:proofErr w:type="spellEnd"/>
-      <w:r>
-        <w:t xml:space="preserve"> Indizes unterscheiden.</w:t>
+        <w:t xml:space="preserve"> Richtigerweise sollte man zwischen ko- und kontrvarianten Indizes unterscheiden.</w:t>
       </w:r>
       <w:r>
         <w:t xml:space="preserve"> Dazu weiter unten...</w:t>
@@ -8528,13 +8492,8 @@
           <w:numId w:val="12"/>
         </w:numPr>
       </w:pPr>
-      <w:proofErr w:type="spellStart"/>
-      <w:r>
-        <w:t>det</w:t>
-      </w:r>
-      <w:proofErr w:type="spellEnd"/>
-      <w:r>
-        <w:t xml:space="preserve"> Q =</w:t>
+      <w:r>
+        <w:t>det Q =</w:t>
       </w:r>
       <w:r>
         <w:t xml:space="preserve"> 1</w:t>
@@ -8998,15 +8957,7 @@
     </w:p>
     <w:p>
       <w:r>
-        <w:t>Es muss zwischen den Objekten, den Tensoren n-</w:t>
-      </w:r>
-      <w:proofErr w:type="spellStart"/>
-      <w:r>
-        <w:t>ter</w:t>
-      </w:r>
-      <w:proofErr w:type="spellEnd"/>
-      <w:r>
-        <w:t xml:space="preserve"> Stufe, und ihren Zahlenwerten unterschieden werden. Wenn wir etwas rechnen wollen, brauchen wir immer Zahlen, dazu müssen wir eine Basis von Koordinatenvektoren festsetzen. Ein Zahlentupel eines Vektors sind seine Komponenten bezüglich dieser Basis. Sie sind nicht mit dem Vektor selbst zu verwechseln!</w:t>
+        <w:t>Es muss zwischen den Objekten, den Tensoren n-ter Stufe, und ihren Zahlenwerten unterschieden werden. Wenn wir etwas rechnen wollen, brauchen wir immer Zahlen, dazu müssen wir eine Basis von Koordinatenvektoren festsetzen. Ein Zahlentupel eines Vektors sind seine Komponenten bezüglich dieser Basis. Sie sind nicht mit dem Vektor selbst zu verwechseln!</w:t>
       </w:r>
       <w:r>
         <w:t xml:space="preserve"> Der Vektor entsteht erst durch da</w:t>
@@ -9370,15 +9321,7 @@
         <w:t xml:space="preserve"> und die kartesischen</w:t>
       </w:r>
       <w:r>
-        <w:t xml:space="preserve"> als alte, </w:t>
-      </w:r>
-      <w:proofErr w:type="spellStart"/>
-      <w:r>
-        <w:t>ungestrichene</w:t>
-      </w:r>
-      <w:proofErr w:type="spellEnd"/>
-      <w:r>
-        <w:t>,</w:t>
+        <w:t xml:space="preserve"> als alte, ungestrichene,</w:t>
       </w:r>
       <w:r>
         <w:t xml:space="preserve"> dann gilt </w:t>
@@ -9446,15 +9389,7 @@
         <w:t xml:space="preserve"> und Tiefstellen</w:t>
       </w:r>
       <w:r>
-        <w:t xml:space="preserve"> (</w:t>
-      </w:r>
-      <w:proofErr w:type="spellStart"/>
-      <w:r>
-        <w:t>ko</w:t>
-      </w:r>
-      <w:proofErr w:type="spellEnd"/>
-      <w:r>
-        <w:t>)</w:t>
+        <w:t xml:space="preserve"> (ko)</w:t>
       </w:r>
       <w:r>
         <w:t xml:space="preserve"> erreicht. </w:t>
@@ -9462,15 +9397,7 @@
     </w:p>
     <w:p>
       <w:r>
-        <w:t xml:space="preserve">Beispiel: Drehimpuls mit </w:t>
-      </w:r>
-      <w:proofErr w:type="spellStart"/>
-      <w:r>
-        <w:t>kovarianten</w:t>
-      </w:r>
-      <w:proofErr w:type="spellEnd"/>
-      <w:r>
-        <w:t xml:space="preserve"> Komponenten</w:t>
+        <w:t>Beispiel: Drehimpuls mit kovarianten Komponenten</w:t>
       </w:r>
     </w:p>
     <w:tbl>
@@ -10734,7 +10661,6 @@
       <w:r>
         <w:t xml:space="preserve"> </w:t>
       </w:r>
-      <w:proofErr w:type="spellStart"/>
       <w:r>
         <w:t>δ</w:t>
       </w:r>
@@ -10744,7 +10670,6 @@
         </w:rPr>
         <w:t>xy</w:t>
       </w:r>
-      <w:proofErr w:type="spellEnd"/>
       <w:r>
         <w:t>.</w:t>
       </w:r>
@@ -11708,11 +11633,7 @@
     </w:tbl>
     <w:p>
       <w:r>
-        <w:t xml:space="preserve">Dies lässt sich so betrachten: die Funktionen </w:t>
-      </w:r>
-      <w:proofErr w:type="spellStart"/>
-      <w:r>
-        <w:t>x</w:t>
+        <w:t>Dies lässt sich so betrachten: die Funktionen x</w:t>
       </w:r>
       <w:r>
         <w:rPr>
@@ -11720,7 +11641,6 @@
         </w:rPr>
         <w:t>n</w:t>
       </w:r>
-      <w:proofErr w:type="spellEnd"/>
       <w:r>
         <w:t xml:space="preserve"> sind Basisvektoren und spannen den Raum der „gutmütigen“ Funktionen </w:t>
       </w:r>
@@ -12072,15 +11992,7 @@
         <w:t>-</w:t>
       </w:r>
       <w:r>
-        <w:t xml:space="preserve">Spur(X </w:t>
-      </w:r>
-      <w:proofErr w:type="spellStart"/>
-      <w:r>
-        <w:t>ln</w:t>
-      </w:r>
-      <w:proofErr w:type="spellEnd"/>
-      <w:r>
-        <w:t xml:space="preserve"> X), also als Spur eine</w:t>
+        <w:t>Spur(X ln X), also als Spur eine</w:t>
       </w:r>
       <w:r>
         <w:t>r</w:t>
@@ -12352,15 +12264,7 @@
         <w:t>(Vorgriff)</w:t>
       </w:r>
       <w:r>
-        <w:t xml:space="preserve"> lässt sich die </w:t>
-      </w:r>
-      <w:proofErr w:type="spellStart"/>
-      <w:r>
-        <w:t>Fouriertransformation</w:t>
-      </w:r>
-      <w:proofErr w:type="spellEnd"/>
-      <w:r>
-        <w:t xml:space="preserve"> besonders kompakt schreiben</w:t>
+        <w:t xml:space="preserve"> lässt sich die Fouriertransformation besonders kompakt schreiben</w:t>
       </w:r>
       <w:r>
         <w:t>:</w:t>
@@ -12512,15 +12416,7 @@
     </w:tbl>
     <w:p>
       <w:r>
-        <w:t xml:space="preserve">Die Normierung ist im unteren Fall so gewählt, dass die </w:t>
-      </w:r>
-      <w:proofErr w:type="spellStart"/>
-      <w:r>
-        <w:t>Fouriertransformation</w:t>
-      </w:r>
-      <w:proofErr w:type="spellEnd"/>
-      <w:r>
-        <w:t xml:space="preserve"> als unitäre Abbildung aufgefasst werden kann.</w:t>
+        <w:t>Die Normierung ist im unteren Fall so gewählt, dass die Fouriertransformation als unitäre Abbildung aufgefasst werden kann.</w:t>
       </w:r>
     </w:p>
     <w:p>
@@ -12531,23 +12427,7 @@
         <w:t xml:space="preserve">f(x) </w:t>
       </w:r>
       <w:r>
-        <w:t xml:space="preserve">kann also in eine Taylorreihe oder ein </w:t>
-      </w:r>
-      <w:proofErr w:type="spellStart"/>
-      <w:r>
-        <w:t>Fourierintegral</w:t>
-      </w:r>
-      <w:proofErr w:type="spellEnd"/>
-      <w:r>
-        <w:t xml:space="preserve"> transformiert werden. Wir können dies auch so auffassen, dass Taylorreihe und </w:t>
-      </w:r>
-      <w:proofErr w:type="spellStart"/>
-      <w:r>
-        <w:t>Fourierintegral</w:t>
-      </w:r>
-      <w:proofErr w:type="spellEnd"/>
-      <w:r>
-        <w:t xml:space="preserve"> die Koeffizienten der Funktion bezüglich verschiedener Basen sind: einmal werden Potenzen von x verwendet, das andere Mal periodische Funktionen von x.</w:t>
+        <w:t>kann also in eine Taylorreihe oder ein Fourierintegral transformiert werden. Wir können dies auch so auffassen, dass Taylorreihe und Fourierintegral die Koeffizienten der Funktion bezüglich verschiedener Basen sind: einmal werden Potenzen von x verwendet, das andere Mal periodische Funktionen von x.</w:t>
       </w:r>
     </w:p>
     <w:p>
@@ -14235,7 +14115,20 @@
               <w:rPr>
                 <w:rStyle w:val="Buchtitel"/>
               </w:rPr>
-              <w:t>Was ist von den 2 Konstanten a und t0 zu halten?</w:t>
+              <w:t>Was ist von den 2 Konstanten a und t</w:t>
+            </w:r>
+            <w:r>
+              <w:rPr>
+                <w:rStyle w:val="Buchtitel"/>
+                <w:vertAlign w:val="subscript"/>
+              </w:rPr>
+              <w:t>0</w:t>
+            </w:r>
+            <w:r>
+              <w:rPr>
+                <w:rStyle w:val="Buchtitel"/>
+              </w:rPr>
+              <w:t xml:space="preserve"> zu halten?</w:t>
             </w:r>
           </w:p>
         </w:tc>
@@ -14632,20 +14525,7 @@
     </w:tbl>
     <w:p>
       <w:r>
-        <w:t xml:space="preserve">E, B, j und ρ sind Felder, die von 3 Ortskoordinaten </w:t>
-      </w:r>
-      <w:proofErr w:type="spellStart"/>
-      <w:r>
-        <w:t>x</w:t>
-      </w:r>
-      <w:proofErr w:type="gramStart"/>
-      <w:r>
-        <w:t>,y,z</w:t>
-      </w:r>
-      <w:proofErr w:type="spellEnd"/>
-      <w:proofErr w:type="gramEnd"/>
-      <w:r>
-        <w:t xml:space="preserve"> und der Zeit t abhängen, also Funktionen von 4 Veränderli</w:t>
+        <w:t>E, B, j und ρ sind Felder, die von 3 Ortskoordinaten x,y,z und der Zeit t abhängen, also Funktionen von 4 Veränderli</w:t>
       </w:r>
       <w:r>
         <w:t>chen. E, B und j sind Vektoren, ρ ist eine skalare Funktion.</w:t>
@@ -14708,7 +14588,7 @@
       <w:tr>
         <w:tc>
           <w:tcPr>
-            <w:tcW w:w="4256" w:type="pct"/>
+            <w:tcW w:w="4234" w:type="pct"/>
             <w:shd w:val="clear" w:color="auto" w:fill="auto"/>
             <w:vAlign w:val="center"/>
           </w:tcPr>
@@ -14722,7 +14602,7 @@
                 <w:lang w:eastAsia="de-DE"/>
               </w:rPr>
               <w:drawing>
-                <wp:inline distT="0" distB="0" distL="0" distR="0">
+                <wp:inline distT="0" distB="0" distL="0" distR="0" wp14:anchorId="3B13601C" wp14:editId="715AE5CA">
                   <wp:extent cx="3558547" cy="1667259"/>
                   <wp:effectExtent l="0" t="0" r="3810" b="9525"/>
                   <wp:docPr id="347" name="Grafik 347" descr="%FontSize=11&#10;%TeXFontSize=11&#10;\documentclass{article}&#10;\pagestyle{empty}&#10;\begin{document}&#10;\[&#10;\hat{\mathbf O} := \begin{pmatrix}&#10;0 &amp; \frac{\partial}{\partial x} &amp; \frac{\partial}{\partial y} &amp; \frac{\partial}{\partial z} &amp; 0 &amp; 0 &amp; 0 &amp; 0 \\ &#10;0 &amp; -\mu _0\varepsilon _0\frac{\partial}{\partial t} &amp; 0 &amp; 0 &amp; 0 &amp; 0 &amp; -\frac{\partial}{\partial z} &amp; \frac{\partial}{\partial y} \\ &#10;0 &amp; 0 &amp; -\mu _0\varepsilon _0\frac{\partial}{\partial t} &amp; 0 &amp; 0 &amp; \frac{\partial}{\partial z} &amp; 0 &amp; -\frac{\partial}{\partial x} \\ &#10;0 &amp; 0 &amp; 0 &amp; -\mu _0\varepsilon _0\frac{\partial}{\partial t} &amp; 0 &amp; -\frac{\partial}{\partial y} &amp; \frac{\partial}{\partial x} &amp; 0 \\ &#10;0 &amp; 0 &amp; 0 &amp; 0 &amp; 0 &amp; \frac{\partial}{\partial x} &amp; \frac{\partial}{\partial y} &amp; \frac{\partial}{\partial z} \\ &#10;0 &amp; 0 &amp; -\frac{\partial}{\partial z} &amp; \frac{\partial}{\partial y} &amp; 0 &amp; \frac{\partial}{\partial t} &amp; 0 &amp; 0 \\ &#10;0 &amp; \frac{\partial}{\partial z} &amp; 0 &amp; -\frac{\partial}{\partial x} &amp; 0 &amp; 0 &amp; \frac{\partial}{\partial t} &amp; 0 \\ &#10;0 &amp; -\frac{\partial}{\partial y} &amp; \frac{\partial}{\partial x} &amp; 0 &amp; 0 &amp; 0 &amp; 0 &amp; \frac{\partial}{\partial t} &#10;\end{pmatrix}&#10;\]&#10;\end{document}"/>
@@ -14767,7 +14647,7 @@
         </w:tc>
         <w:tc>
           <w:tcPr>
-            <w:tcW w:w="478" w:type="pct"/>
+            <w:tcW w:w="457" w:type="pct"/>
             <w:shd w:val="clear" w:color="auto" w:fill="auto"/>
             <w:vAlign w:val="center"/>
           </w:tcPr>
@@ -14792,7 +14672,7 @@
         </w:tc>
         <w:tc>
           <w:tcPr>
-            <w:tcW w:w="266" w:type="pct"/>
+            <w:tcW w:w="308" w:type="pct"/>
             <w:shd w:val="clear" w:color="auto" w:fill="auto"/>
             <w:vAlign w:val="center"/>
           </w:tcPr>
@@ -14832,7 +14712,7 @@
       <w:tr>
         <w:tc>
           <w:tcPr>
-            <w:tcW w:w="4256" w:type="pct"/>
+            <w:tcW w:w="4234" w:type="pct"/>
             <w:shd w:val="clear" w:color="auto" w:fill="auto"/>
             <w:vAlign w:val="center"/>
           </w:tcPr>
@@ -14848,7 +14728,7 @@
         </w:tc>
         <w:tc>
           <w:tcPr>
-            <w:tcW w:w="478" w:type="pct"/>
+            <w:tcW w:w="457" w:type="pct"/>
             <w:shd w:val="clear" w:color="auto" w:fill="auto"/>
             <w:vAlign w:val="center"/>
           </w:tcPr>
@@ -14865,7 +14745,7 @@
         </w:tc>
         <w:tc>
           <w:tcPr>
-            <w:tcW w:w="266" w:type="pct"/>
+            <w:tcW w:w="308" w:type="pct"/>
             <w:shd w:val="clear" w:color="auto" w:fill="auto"/>
             <w:vAlign w:val="center"/>
           </w:tcPr>
@@ -14879,7 +14759,7 @@
       <w:tr>
         <w:tc>
           <w:tcPr>
-            <w:tcW w:w="4256" w:type="pct"/>
+            <w:tcW w:w="4234" w:type="pct"/>
             <w:shd w:val="clear" w:color="auto" w:fill="auto"/>
             <w:vAlign w:val="center"/>
           </w:tcPr>
@@ -14897,7 +14777,7 @@
                 <w:lang w:eastAsia="de-DE"/>
               </w:rPr>
               <w:drawing>
-                <wp:inline distT="0" distB="0" distL="0" distR="0">
+                <wp:inline distT="0" distB="0" distL="0" distR="0" wp14:anchorId="472E6B7F" wp14:editId="5ADEBD61">
                   <wp:extent cx="3665227" cy="1143002"/>
                   <wp:effectExtent l="0" t="0" r="0" b="0"/>
                   <wp:docPr id="346" name="Grafik 346" descr="%FontSize=11&#10;%TeXFontSize=11&#10;\documentclass{article}&#10;\pagestyle{empty}&#10;\begin{document}&#10;\[&#10;\psi := \begin{pmatrix}&#10;0 \\ E_x(x,y,z,t) \\ E_y(x,y,z,t) \\ E_z(x,y,z,t)  \\ 0 \\ B_x(x,y,z,t) \\ B_y(x,y,z,t) \\ B_z(x,y,z,t) &#10;\end{pmatrix} \quad\quad&#10;j := \begin{pmatrix}&#10;\frac {1}{\varepsilon _0}\rho(x,y,z,t) \\ \mu _0 j_x(x,y,z,t) \\ \mu _0 j_y(x,y,z,t) \\ \mu _0 j_z(x,y,z,t) \\ 0 \\ 0 \\ 0 \\ 0&#10;\end{pmatrix}&#10;\quad\quad&#10;\Rightarrow&#10;\quad\quad&#10;\hat{\mathbf O}\psi = j&#10;\]&#10;\end{document}"/>
@@ -14939,10 +14819,19 @@
               </w:drawing>
             </w:r>
           </w:p>
+          <w:p>
+            <w:pPr>
+              <w:jc w:val="center"/>
+              <w:rPr>
+                <w:noProof/>
+                <w:lang w:eastAsia="de-DE"/>
+              </w:rPr>
+            </w:pPr>
+          </w:p>
         </w:tc>
         <w:tc>
           <w:tcPr>
-            <w:tcW w:w="478" w:type="pct"/>
+            <w:tcW w:w="457" w:type="pct"/>
             <w:shd w:val="clear" w:color="auto" w:fill="auto"/>
             <w:vAlign w:val="center"/>
           </w:tcPr>
@@ -14959,7 +14848,7 @@
         </w:tc>
         <w:tc>
           <w:tcPr>
-            <w:tcW w:w="266" w:type="pct"/>
+            <w:tcW w:w="308" w:type="pct"/>
             <w:shd w:val="clear" w:color="auto" w:fill="auto"/>
             <w:vAlign w:val="center"/>
           </w:tcPr>
@@ -14967,53 +14856,99 @@
             <w:pPr>
               <w:jc w:val="right"/>
             </w:pPr>
+          </w:p>
+        </w:tc>
+      </w:tr>
+      <w:tr>
+        <w:tc>
+          <w:tcPr>
+            <w:tcW w:w="4234" w:type="pct"/>
+            <w:shd w:val="clear" w:color="auto" w:fill="EEECE1" w:themeFill="background2"/>
+            <w:vAlign w:val="center"/>
+          </w:tcPr>
+          <w:p>
+            <w:r>
+              <w:rPr>
+                <w:rStyle w:val="Buchtitel"/>
+              </w:rPr>
+              <w:t>Wie sieht der Differentialoperator der Schwingungsgleichung aus?</w:t>
+            </w:r>
+            <w:r>
+              <w:rPr>
+                <w:rStyle w:val="Buchtitel"/>
+              </w:rPr>
+              <w:br/>
+              <w:t>Schreibe sie auch in der Form Ôψ = j! Wie groß ist j?</w:t>
+            </w:r>
+          </w:p>
+        </w:tc>
+        <w:tc>
+          <w:tcPr>
+            <w:tcW w:w="457" w:type="pct"/>
+            <w:shd w:val="clear" w:color="auto" w:fill="auto"/>
+            <w:vAlign w:val="center"/>
+          </w:tcPr>
+          <w:p>
+            <w:pPr>
+              <w:jc w:val="right"/>
+              <w:rPr>
+                <w:rFonts w:ascii="Arial" w:hAnsi="Arial" w:cs="Arial"/>
+                <w:vanish/>
+                <w:sz w:val="16"/>
+              </w:rPr>
+            </w:pPr>
+            <w:r>
+              <w:rPr>
+                <w:rFonts w:ascii="Arial" w:hAnsi="Arial" w:cs="Arial"/>
+                <w:vanish/>
+                <w:sz w:val="16"/>
+              </w:rPr>
+              <w:t>AufgabeDifferentialoperator</w:t>
+            </w:r>
+          </w:p>
+        </w:tc>
+        <w:tc>
+          <w:tcPr>
+            <w:tcW w:w="308" w:type="pct"/>
+            <w:shd w:val="clear" w:color="auto" w:fill="auto"/>
+            <w:vAlign w:val="center"/>
+          </w:tcPr>
+          <w:p>
+            <w:pPr>
+              <w:jc w:val="right"/>
+            </w:pPr>
+            <w:r>
+              <w:t>(</w:t>
+            </w:r>
+            <w:bookmarkStart w:id="70" w:name="AufgabeDifferentialoperator"/>
+            <w:r>
+              <w:fldChar w:fldCharType="begin"/>
+            </w:r>
+            <w:r>
+              <w:instrText xml:space="preserve"> SEQ Eq \* MERGEFORMAT </w:instrText>
+            </w:r>
+            <w:r>
+              <w:fldChar w:fldCharType="separate"/>
+            </w:r>
+            <w:r>
+              <w:rPr>
+                <w:noProof/>
+              </w:rPr>
+              <w:t>58</w:t>
+            </w:r>
+            <w:r>
+              <w:fldChar w:fldCharType="end"/>
+            </w:r>
+            <w:bookmarkEnd w:id="70"/>
+            <w:r>
+              <w:t>)</w:t>
+            </w:r>
           </w:p>
         </w:tc>
       </w:tr>
     </w:tbl>
     <w:p/>
     <w:p>
-      <w:pPr>
-        <w:shd w:val="clear" w:color="auto" w:fill="EEECE1" w:themeFill="background2"/>
-        <w:rPr>
-          <w:rStyle w:val="Buchtitel"/>
-        </w:rPr>
-      </w:pPr>
-      <w:r>
-        <w:rPr>
-          <w:rStyle w:val="Buchtitel"/>
-        </w:rPr>
-        <w:t>Wie sieht der Differentialoperator der Schwingungsgleichung aus?</w:t>
-      </w:r>
-      <w:r>
-        <w:rPr>
-          <w:rStyle w:val="Buchtitel"/>
-        </w:rPr>
-        <w:br/>
-        <w:t xml:space="preserve">Schreibe sie auch in der Form </w:t>
-      </w:r>
-      <w:proofErr w:type="spellStart"/>
-      <w:r>
-        <w:rPr>
-          <w:rStyle w:val="Buchtitel"/>
-        </w:rPr>
-        <w:t>Ô</w:t>
-      </w:r>
-      <w:r>
-        <w:rPr>
-          <w:rStyle w:val="Buchtitel"/>
-        </w:rPr>
-        <w:t>ψ</w:t>
-      </w:r>
-      <w:proofErr w:type="spellEnd"/>
-      <w:r>
-        <w:rPr>
-          <w:rStyle w:val="Buchtitel"/>
-        </w:rPr>
-        <w:t xml:space="preserve"> = j! Wie groß ist j?</w:t>
-      </w:r>
-    </w:p>
-    <w:p>
       <w:r>
         <w:t>Zwischen unserer einfachen</w:t>
       </w:r>
@@ -15023,6 +14958,8 @@
       <w:r>
         <w:t>wellgleichungen wie oben angegeben besteht ein wesentlicher Unterschied: j</w:t>
       </w:r>
+      <w:bookmarkStart w:id="71" w:name="_GoBack"/>
+      <w:bookmarkEnd w:id="71"/>
     </w:p>
     <w:p>
       <w:r>
@@ -15177,7 +15114,7 @@
             <w:r>
               <w:t>(</w:t>
             </w:r>
-            <w:bookmarkStart w:id="70" w:name="DGLInhomogenLinearkombination"/>
+            <w:bookmarkStart w:id="72" w:name="DGLInhomogenLinearkombination"/>
             <w:r>
               <w:fldChar w:fldCharType="begin"/>
             </w:r>
@@ -15191,12 +15128,12 @@
               <w:rPr>
                 <w:noProof/>
               </w:rPr>
-              <w:t>58</w:t>
+              <w:t>59</w:t>
             </w:r>
             <w:r>
               <w:fldChar w:fldCharType="end"/>
             </w:r>
-            <w:bookmarkEnd w:id="70"/>
+            <w:bookmarkEnd w:id="72"/>
             <w:r>
               <w:t>)</w:t>
             </w:r>
@@ -15435,7 +15372,7 @@
             <w:r>
               <w:t>(</w:t>
             </w:r>
-            <w:bookmarkStart w:id="71" w:name="EigenwerteDGL"/>
+            <w:bookmarkStart w:id="73" w:name="EigenwerteDGL"/>
             <w:r>
               <w:fldChar w:fldCharType="begin"/>
             </w:r>
@@ -15449,12 +15386,12 @@
               <w:rPr>
                 <w:noProof/>
               </w:rPr>
-              <w:t>59</w:t>
+              <w:t>60</w:t>
             </w:r>
             <w:r>
               <w:fldChar w:fldCharType="end"/>
             </w:r>
-            <w:bookmarkEnd w:id="71"/>
+            <w:bookmarkEnd w:id="73"/>
             <w:r>
               <w:t>)</w:t>
             </w:r>
@@ -15476,15 +15413,7 @@
         <w:t xml:space="preserve"> werden wir in der Quantentheorie als mögliche Messwerte wiederbegegnen.</w:t>
       </w:r>
       <w:r>
-        <w:t xml:space="preserve"> Ist </w:t>
-      </w:r>
-      <w:proofErr w:type="spellStart"/>
-      <w:r>
-        <w:t>z.B</w:t>
-      </w:r>
-      <w:proofErr w:type="spellEnd"/>
-      <w:r>
-        <w:t xml:space="preserve"> </w:t>
+        <w:t xml:space="preserve"> Ist z.B </w:t>
       </w:r>
       <w:r>
         <w:rPr>
@@ -15812,15 +15741,7 @@
           </w:tcPr>
           <w:p>
             <w:r>
-              <w:t xml:space="preserve">Nichtlineare DGL eignen sich als Modell für Effekte wie den Schmetterlingseffekt oder Tsunamis. Eine interessante Galerie von chaotischen </w:t>
-            </w:r>
-            <w:proofErr w:type="spellStart"/>
-            <w:r>
-              <w:t>Attraktoren</w:t>
-            </w:r>
-            <w:proofErr w:type="spellEnd"/>
-            <w:r>
-              <w:t xml:space="preserve">: </w:t>
+              <w:t xml:space="preserve">Nichtlineare DGL eignen sich als Modell für Effekte wie den Schmetterlingseffekt oder Tsunamis. Eine interessante Galerie von chaotischen Attraktoren: </w:t>
             </w:r>
             <w:hyperlink r:id="rId80" w:history="1">
               <w:r>
@@ -15887,11 +15808,11 @@
       <w:pPr>
         <w:pStyle w:val="berschrift2"/>
       </w:pPr>
-      <w:bookmarkStart w:id="72" w:name="_Toc476504877"/>
+      <w:bookmarkStart w:id="74" w:name="_Toc476504877"/>
       <w:r>
         <w:t>Komplexe Zahlen</w:t>
       </w:r>
-      <w:bookmarkEnd w:id="72"/>
+      <w:bookmarkEnd w:id="74"/>
     </w:p>
     <w:p>
       <w:r>
@@ -15918,16 +15839,11 @@
         <w:br/>
       </w:r>
       <w:r>
-        <w:t xml:space="preserve">Imaginäre Zahl: </w:t>
-      </w:r>
-      <w:proofErr w:type="spellStart"/>
-      <w:r>
-        <w:t>b</w:t>
+        <w:t>Imaginäre Zahl: b</w:t>
       </w:r>
       <w:r>
         <w:t>ˑi</w:t>
       </w:r>
-      <w:proofErr w:type="spellEnd"/>
       <w:r>
         <w:t xml:space="preserve"> (b</w:t>
       </w:r>
@@ -15956,28 +15872,18 @@
       <w:r>
         <w:t xml:space="preserve">2-teilig: </w:t>
       </w:r>
-      <w:proofErr w:type="gramStart"/>
-      <w:r>
-        <w:t>z :</w:t>
-      </w:r>
-      <w:proofErr w:type="gramEnd"/>
-      <w:r>
-        <w:t xml:space="preserve">= </w:t>
+      <w:r>
+        <w:t xml:space="preserve">z := </w:t>
       </w:r>
       <w:r>
         <w:t>a</w:t>
       </w:r>
       <w:r>
-        <w:t xml:space="preserve"> + </w:t>
-      </w:r>
-      <w:proofErr w:type="spellStart"/>
-      <w:r>
-        <w:t>b</w:t>
+        <w:t xml:space="preserve"> + b</w:t>
       </w:r>
       <w:r>
         <w:t>ˑi</w:t>
       </w:r>
-      <w:proofErr w:type="spellEnd"/>
       <w:r>
         <w:br/>
       </w:r>
@@ -15992,16 +15898,11 @@
       <w:pPr>
         <w:pStyle w:val="berschrift3"/>
       </w:pPr>
-      <w:bookmarkStart w:id="73" w:name="_Toc476504878"/>
-      <w:r>
-        <w:t xml:space="preserve">Real- und </w:t>
-      </w:r>
-      <w:proofErr w:type="spellStart"/>
-      <w:r>
-        <w:t>Imaginärteil</w:t>
-      </w:r>
-      <w:bookmarkEnd w:id="73"/>
-      <w:proofErr w:type="spellEnd"/>
+      <w:bookmarkStart w:id="75" w:name="_Toc476504878"/>
+      <w:r>
+        <w:t>Real- und Imaginärteil</w:t>
+      </w:r>
+      <w:bookmarkEnd w:id="75"/>
     </w:p>
     <w:p>
       <w:r>
@@ -16013,13 +15914,8 @@
         <w:t>Re(z) = Re(</w:t>
       </w:r>
       <w:r>
-        <w:t xml:space="preserve">a + </w:t>
-      </w:r>
-      <w:proofErr w:type="spellStart"/>
-      <w:r>
-        <w:t>bˑi</w:t>
-      </w:r>
-      <w:proofErr w:type="spellEnd"/>
+        <w:t>a + bˑi</w:t>
+      </w:r>
       <w:r>
         <w:t>) = a</w:t>
       </w:r>
@@ -16028,13 +15924,8 @@
         <w:t>Im(z) = Im(</w:t>
       </w:r>
       <w:r>
-        <w:t xml:space="preserve">a + </w:t>
-      </w:r>
-      <w:proofErr w:type="spellStart"/>
-      <w:r>
-        <w:t>bˑi</w:t>
-      </w:r>
-      <w:proofErr w:type="spellEnd"/>
+        <w:t>a + bˑi</w:t>
+      </w:r>
       <w:r>
         <w:t>) = b</w:t>
       </w:r>
@@ -16046,14 +15937,14 @@
           <w:lang w:val="en-US"/>
         </w:rPr>
       </w:pPr>
-      <w:bookmarkStart w:id="74" w:name="_Toc476504879"/>
+      <w:bookmarkStart w:id="76" w:name="_Toc476504879"/>
       <w:r>
         <w:rPr>
           <w:lang w:val="en-US"/>
         </w:rPr>
         <w:t>Addition</w:t>
       </w:r>
-      <w:bookmarkEnd w:id="74"/>
+      <w:bookmarkEnd w:id="76"/>
     </w:p>
     <w:p>
       <w:pPr>
@@ -16239,22 +16130,12 @@
         </w:rPr>
         <w:t>2</w:t>
       </w:r>
-      <w:proofErr w:type="gramStart"/>
       <w:r>
         <w:rPr>
           <w:lang w:val="en-US"/>
         </w:rPr>
-        <w:t>)ˑ</w:t>
-      </w:r>
-      <w:proofErr w:type="spellStart"/>
-      <w:proofErr w:type="gramEnd"/>
-      <w:r>
-        <w:rPr>
-          <w:lang w:val="en-US"/>
-        </w:rPr>
-        <w:t>i</w:t>
-      </w:r>
-      <w:proofErr w:type="spellEnd"/>
+        <w:t>)ˑi</w:t>
+      </w:r>
     </w:p>
     <w:p>
       <w:pPr>
@@ -16320,16 +16201,14 @@
           <w:lang w:val="en-US"/>
         </w:rPr>
       </w:pPr>
-      <w:bookmarkStart w:id="75" w:name="_Toc476504880"/>
-      <w:proofErr w:type="spellStart"/>
+      <w:bookmarkStart w:id="77" w:name="_Toc476504880"/>
       <w:r>
         <w:rPr>
           <w:lang w:val="en-US"/>
         </w:rPr>
         <w:t>Multiplikation</w:t>
       </w:r>
-      <w:bookmarkEnd w:id="75"/>
-      <w:proofErr w:type="spellEnd"/>
+      <w:bookmarkEnd w:id="77"/>
     </w:p>
     <w:p>
       <w:pPr>
@@ -16642,22 +16521,12 @@
         </w:rPr>
         <w:t>1</w:t>
       </w:r>
-      <w:proofErr w:type="gramStart"/>
       <w:r>
         <w:rPr>
           <w:lang w:val="en-US"/>
         </w:rPr>
-        <w:t>)ˑ</w:t>
-      </w:r>
-      <w:proofErr w:type="spellStart"/>
-      <w:proofErr w:type="gramEnd"/>
-      <w:r>
-        <w:rPr>
-          <w:lang w:val="en-US"/>
-        </w:rPr>
-        <w:t>i</w:t>
-      </w:r>
-      <w:proofErr w:type="spellEnd"/>
+        <w:t>)ˑi</w:t>
+      </w:r>
     </w:p>
     <w:p>
       <w:pPr>
@@ -16670,19 +16539,11 @@
           <w:lang w:val="en-US"/>
         </w:rPr>
       </w:pPr>
-      <w:proofErr w:type="spellStart"/>
       <w:r>
         <w:rPr>
           <w:lang w:val="en-US"/>
         </w:rPr>
-        <w:t>assoziativ</w:t>
-      </w:r>
-      <w:proofErr w:type="spellEnd"/>
-      <w:r>
-        <w:rPr>
-          <w:lang w:val="en-US"/>
-        </w:rPr>
-        <w:t>:  (x ˑ y) ˑ z = x ˑ (y ˑ z) = x ˑ y ˑ z</w:t>
+        <w:t>assoziativ:  (x ˑ y) ˑ z = x ˑ (y ˑ z) = x ˑ y ˑ z</w:t>
       </w:r>
     </w:p>
     <w:p>
@@ -16767,11 +16628,11 @@
       <w:pPr>
         <w:pStyle w:val="berschrift3"/>
       </w:pPr>
-      <w:bookmarkStart w:id="76" w:name="_Toc476504881"/>
+      <w:bookmarkStart w:id="78" w:name="_Toc476504881"/>
       <w:r>
         <w:t>Betrag</w:t>
       </w:r>
-      <w:bookmarkEnd w:id="76"/>
+      <w:bookmarkEnd w:id="78"/>
     </w:p>
     <w:p>
       <w:r>
@@ -16834,11 +16695,11 @@
       <w:pPr>
         <w:pStyle w:val="berschrift3"/>
       </w:pPr>
-      <w:bookmarkStart w:id="77" w:name="_Toc476504882"/>
+      <w:bookmarkStart w:id="79" w:name="_Toc476504882"/>
       <w:r>
         <w:t>Polardarstellung</w:t>
       </w:r>
-      <w:bookmarkEnd w:id="77"/>
+      <w:bookmarkEnd w:id="79"/>
     </w:p>
     <w:p>
       <w:r>
@@ -17114,7 +16975,7 @@
             <w:r>
               <w:t>(</w:t>
             </w:r>
-            <w:bookmarkStart w:id="78" w:name="PolardarstellungKomplexeZahl"/>
+            <w:bookmarkStart w:id="80" w:name="PolardarstellungKomplexeZahl"/>
             <w:r>
               <w:fldChar w:fldCharType="begin"/>
             </w:r>
@@ -17128,12 +16989,12 @@
               <w:rPr>
                 <w:noProof/>
               </w:rPr>
-              <w:t>60</w:t>
+              <w:t>61</w:t>
             </w:r>
             <w:r>
               <w:fldChar w:fldCharType="end"/>
             </w:r>
-            <w:bookmarkEnd w:id="78"/>
+            <w:bookmarkEnd w:id="80"/>
             <w:r>
               <w:t>)</w:t>
             </w:r>
@@ -17173,7 +17034,6 @@
           </w:p>
           <w:p/>
           <w:p>
-            <w:proofErr w:type="spellStart"/>
             <w:r>
               <w:t>re</w:t>
             </w:r>
@@ -17183,7 +17043,6 @@
               </w:rPr>
               <w:t>iϕ</w:t>
             </w:r>
-            <w:proofErr w:type="spellEnd"/>
             <w:r>
               <w:rPr>
                 <w:vertAlign w:val="superscript"/>
@@ -17390,7 +17249,7 @@
             <w:r>
               <w:t>(</w:t>
             </w:r>
-            <w:bookmarkStart w:id="79" w:name="SinusCosinusKomplex"/>
+            <w:bookmarkStart w:id="81" w:name="SinusCosinusKomplex"/>
             <w:r>
               <w:fldChar w:fldCharType="begin"/>
             </w:r>
@@ -17404,12 +17263,12 @@
               <w:rPr>
                 <w:noProof/>
               </w:rPr>
-              <w:t>61</w:t>
+              <w:t>62</w:t>
             </w:r>
             <w:r>
               <w:fldChar w:fldCharType="end"/>
             </w:r>
-            <w:bookmarkEnd w:id="79"/>
+            <w:bookmarkEnd w:id="81"/>
             <w:r>
               <w:t>)</w:t>
             </w:r>
@@ -17422,11 +17281,11 @@
       <w:pPr>
         <w:pStyle w:val="berschrift3"/>
       </w:pPr>
-      <w:bookmarkStart w:id="80" w:name="_Toc476504883"/>
+      <w:bookmarkStart w:id="82" w:name="_Toc476504883"/>
       <w:r>
         <w:t>Komplexe Konjugation</w:t>
       </w:r>
-      <w:bookmarkEnd w:id="80"/>
+      <w:bookmarkEnd w:id="82"/>
     </w:p>
     <w:tbl>
       <w:tblPr>
@@ -17480,7 +17339,6 @@
               </w:rPr>
               <w:t xml:space="preserve">z = a + </w:t>
             </w:r>
-            <w:proofErr w:type="spellStart"/>
             <w:r>
               <w:rPr>
                 <w:lang w:val="en-US"/>
@@ -17499,25 +17357,35 @@
               </w:rPr>
               <w:t>i</w:t>
             </w:r>
-            <w:proofErr w:type="spellEnd"/>
             <w:r>
               <w:rPr>
                 <w:lang w:val="en-US"/>
               </w:rPr>
               <w:br/>
-              <w:t xml:space="preserve">z* = (a + </w:t>
-            </w:r>
-            <w:proofErr w:type="spellStart"/>
+              <w:t>z* = (a + b</w:t>
+            </w:r>
             <w:r>
               <w:rPr>
                 <w:lang w:val="en-US"/>
               </w:rPr>
-              <w:t>b</w:t>
+              <w:t>ˑ</w:t>
             </w:r>
             <w:r>
               <w:rPr>
                 <w:lang w:val="en-US"/>
               </w:rPr>
+              <w:t>i</w:t>
+            </w:r>
+            <w:r>
+              <w:rPr>
+                <w:lang w:val="en-US"/>
+              </w:rPr>
+              <w:t>)* = a - b</w:t>
+            </w:r>
+            <w:r>
+              <w:rPr>
+                <w:lang w:val="en-US"/>
+              </w:rPr>
               <w:t>ˑ</w:t>
             </w:r>
             <w:r>
@@ -17526,33 +17394,6 @@
               </w:rPr>
               <w:t>i</w:t>
             </w:r>
-            <w:proofErr w:type="spellEnd"/>
-            <w:r>
-              <w:rPr>
-                <w:lang w:val="en-US"/>
-              </w:rPr>
-              <w:t xml:space="preserve">)* = a - </w:t>
-            </w:r>
-            <w:proofErr w:type="spellStart"/>
-            <w:r>
-              <w:rPr>
-                <w:lang w:val="en-US"/>
-              </w:rPr>
-              <w:t>b</w:t>
-            </w:r>
-            <w:r>
-              <w:rPr>
-                <w:lang w:val="en-US"/>
-              </w:rPr>
-              <w:t>ˑ</w:t>
-            </w:r>
-            <w:r>
-              <w:rPr>
-                <w:lang w:val="en-US"/>
-              </w:rPr>
-              <w:t>i</w:t>
-            </w:r>
-            <w:proofErr w:type="spellEnd"/>
           </w:p>
           <w:p>
             <w:pPr>
@@ -17760,7 +17601,7 @@
             <w:r>
               <w:t>(</w:t>
             </w:r>
-            <w:bookmarkStart w:id="81" w:name="BetragKomplexeZahlMitKonjugation"/>
+            <w:bookmarkStart w:id="83" w:name="BetragKomplexeZahlMitKonjugation"/>
             <w:r>
               <w:fldChar w:fldCharType="begin"/>
             </w:r>
@@ -17774,12 +17615,12 @@
               <w:rPr>
                 <w:noProof/>
               </w:rPr>
-              <w:t>62</w:t>
+              <w:t>63</w:t>
             </w:r>
             <w:r>
               <w:fldChar w:fldCharType="end"/>
             </w:r>
-            <w:bookmarkEnd w:id="81"/>
+            <w:bookmarkEnd w:id="83"/>
             <w:r>
               <w:t>)</w:t>
             </w:r>
@@ -17791,11 +17632,11 @@
       <w:pPr>
         <w:pStyle w:val="berschrift3"/>
       </w:pPr>
-      <w:bookmarkStart w:id="82" w:name="_Toc476504884"/>
+      <w:bookmarkStart w:id="84" w:name="_Toc476504884"/>
       <w:r>
         <w:t>Physikalische Bedeutung</w:t>
       </w:r>
-      <w:bookmarkEnd w:id="82"/>
+      <w:bookmarkEnd w:id="84"/>
     </w:p>
     <w:p>
       <w:r>
@@ -18070,15 +17911,7 @@
     </w:p>
     <w:p>
       <w:r>
-        <w:t>Die komplexen Zahlen fallen unter das Thema der Clifford-</w:t>
-      </w:r>
-      <w:proofErr w:type="spellStart"/>
-      <w:r>
-        <w:t>Algebren</w:t>
-      </w:r>
-      <w:proofErr w:type="spellEnd"/>
-      <w:r>
-        <w:t>, zu denen die Quaternionen</w:t>
+        <w:t>Die komplexen Zahlen fallen unter das Thema der Clifford-Algebren, zu denen die Quaternionen</w:t>
       </w:r>
       <w:r>
         <w:t xml:space="preserve"> genauso</w:t>
@@ -18112,11 +17945,11 @@
       <w:pPr>
         <w:pStyle w:val="berschrift1"/>
       </w:pPr>
-      <w:bookmarkStart w:id="83" w:name="_Toc476504885"/>
+      <w:bookmarkStart w:id="85" w:name="_Toc476504885"/>
       <w:r>
         <w:t>Gruppen</w:t>
       </w:r>
-      <w:bookmarkEnd w:id="83"/>
+      <w:bookmarkEnd w:id="85"/>
     </w:p>
     <w:tbl>
       <w:tblPr>
@@ -18149,15 +17982,7 @@
               <w:t xml:space="preserve">der „Materie“ </w:t>
             </w:r>
             <w:r>
-              <w:t xml:space="preserve">genügen die Gleichungen bestimmten Symmetrien, die man mit U(1), SU(2), SU(3) und </w:t>
-            </w:r>
-            <w:proofErr w:type="spellStart"/>
-            <w:r>
-              <w:t>Poincaré</w:t>
-            </w:r>
-            <w:proofErr w:type="spellEnd"/>
-            <w:r>
-              <w:t>-Gruppe bezeichnet.</w:t>
+              <w:t>genügen die Gleichungen bestimmten Symmetrien, die man mit U(1), SU(2), SU(3) und Poincaré-Gruppe bezeichnet.</w:t>
             </w:r>
             <w:r>
               <w:rPr>
@@ -18292,7 +18117,6 @@
       <w:r>
         <w:t xml:space="preserve">, in der Quantenmechanik </w:t>
       </w:r>
-      <w:proofErr w:type="spellStart"/>
       <w:r>
         <w:rPr>
           <w:b/>
@@ -18300,7 +18124,6 @@
         </w:rPr>
         <w:t>Hamiltonoperator</w:t>
       </w:r>
-      <w:proofErr w:type="spellEnd"/>
       <w:r>
         <w:t>.</w:t>
       </w:r>
@@ -18368,7 +18191,7 @@
       <w:pPr>
         <w:pStyle w:val="berschrift1"/>
       </w:pPr>
-      <w:bookmarkStart w:id="84" w:name="_Toc476504886"/>
+      <w:bookmarkStart w:id="86" w:name="_Toc476504886"/>
       <w:r>
         <w:t xml:space="preserve">Der unitäre </w:t>
       </w:r>
@@ -18384,7 +18207,7 @@
         </w:rPr>
         <w:footnoteReference w:id="7"/>
       </w:r>
-      <w:bookmarkEnd w:id="84"/>
+      <w:bookmarkEnd w:id="86"/>
     </w:p>
     <w:p>
       <w:r>
@@ -18394,15 +18217,7 @@
         <w:t xml:space="preserve"> </w:t>
       </w:r>
       <w:r>
-        <w:t xml:space="preserve">werden physikalische Größen in einem unitären Vektorraum modelliert, d.h. einem Vektorraum, in dem die </w:t>
-      </w:r>
-      <w:proofErr w:type="spellStart"/>
-      <w:r>
-        <w:t>Skalarprodukte</w:t>
-      </w:r>
-      <w:proofErr w:type="spellEnd"/>
-      <w:r>
-        <w:t xml:space="preserve"> der Vektoren </w:t>
+        <w:t xml:space="preserve">werden physikalische Größen in einem unitären Vektorraum modelliert, d.h. einem Vektorraum, in dem die Skalarprodukte der Vektoren </w:t>
       </w:r>
       <w:r>
         <w:rPr>
@@ -18417,15 +18232,7 @@
         <w:t xml:space="preserve"> Die „abstrakten“ Vektoren, welche die wirklichen Größen darstellen sollen, werden so geschrieben</w:t>
       </w:r>
       <w:r>
-        <w:t xml:space="preserve"> („</w:t>
-      </w:r>
-      <w:proofErr w:type="spellStart"/>
-      <w:r>
-        <w:t>ket</w:t>
-      </w:r>
-      <w:proofErr w:type="spellEnd"/>
-      <w:r>
-        <w:t>-Notation“)</w:t>
+        <w:t xml:space="preserve"> („ket-Notation“)</w:t>
       </w:r>
       <w:r>
         <w:t>:</w:t>
@@ -18701,23 +18508,7 @@
         <w:t xml:space="preserve"> a</w:t>
       </w:r>
       <w:r>
-        <w:t xml:space="preserve"> („</w:t>
-      </w:r>
-      <w:proofErr w:type="spellStart"/>
-      <w:r>
-        <w:t>bra</w:t>
-      </w:r>
-      <w:proofErr w:type="spellEnd"/>
-      <w:r>
-        <w:t>“-„</w:t>
-      </w:r>
-      <w:proofErr w:type="spellStart"/>
-      <w:r>
-        <w:t>ket</w:t>
-      </w:r>
-      <w:proofErr w:type="spellEnd"/>
-      <w:r>
-        <w:t>“-Notation)</w:t>
+        <w:t xml:space="preserve"> („bra“-„ket“-Notation)</w:t>
       </w:r>
       <w:r>
         <w:t>:</w:t>
@@ -18823,13 +18614,8 @@
           <w:numId w:val="6"/>
         </w:numPr>
       </w:pPr>
-      <w:proofErr w:type="spellStart"/>
-      <w:r>
-        <w:t>Distributivität</w:t>
-      </w:r>
-      <w:proofErr w:type="spellEnd"/>
-      <w:r>
-        <w:t>:</w:t>
+      <w:r>
+        <w:t>Distributivität:</w:t>
       </w:r>
       <w:r>
         <w:br/>
@@ -19122,7 +18908,7 @@
             <w:r>
               <w:t>(</w:t>
             </w:r>
-            <w:bookmarkStart w:id="85" w:name="AufgabeReelleNorm"/>
+            <w:bookmarkStart w:id="87" w:name="AufgabeReelleNorm"/>
             <w:r>
               <w:fldChar w:fldCharType="begin"/>
             </w:r>
@@ -19136,12 +18922,12 @@
               <w:rPr>
                 <w:noProof/>
               </w:rPr>
-              <w:t>63</w:t>
+              <w:t>64</w:t>
             </w:r>
             <w:r>
               <w:fldChar w:fldCharType="end"/>
             </w:r>
-            <w:bookmarkEnd w:id="85"/>
+            <w:bookmarkEnd w:id="87"/>
             <w:r>
               <w:t>)</w:t>
             </w:r>
@@ -19338,7 +19124,7 @@
             <w:r>
               <w:t>(</w:t>
             </w:r>
-            <w:bookmarkStart w:id="86" w:name="NormUnitaererVektor"/>
+            <w:bookmarkStart w:id="88" w:name="NormUnitaererVektor"/>
             <w:r>
               <w:fldChar w:fldCharType="begin"/>
             </w:r>
@@ -19352,12 +19138,12 @@
               <w:rPr>
                 <w:noProof/>
               </w:rPr>
-              <w:t>64</w:t>
+              <w:t>65</w:t>
             </w:r>
             <w:r>
               <w:fldChar w:fldCharType="end"/>
             </w:r>
-            <w:bookmarkEnd w:id="86"/>
+            <w:bookmarkEnd w:id="88"/>
             <w:r>
               <w:t>)</w:t>
             </w:r>
@@ -19429,11 +19215,11 @@
       <w:pPr>
         <w:pStyle w:val="berschrift2"/>
       </w:pPr>
-      <w:bookmarkStart w:id="87" w:name="_Toc476504887"/>
+      <w:bookmarkStart w:id="89" w:name="_Toc476504887"/>
       <w:r>
         <w:t>Basisvektoren</w:t>
       </w:r>
-      <w:bookmarkEnd w:id="87"/>
+      <w:bookmarkEnd w:id="89"/>
     </w:p>
     <w:p>
       <w:r>
@@ -19443,15 +19229,7 @@
         <w:t>wollen</w:t>
       </w:r>
       <w:r>
-        <w:t xml:space="preserve"> wir die </w:t>
-      </w:r>
-      <w:proofErr w:type="spellStart"/>
-      <w:r>
-        <w:t>Hilbertraumvektoren</w:t>
-      </w:r>
-      <w:proofErr w:type="spellEnd"/>
-      <w:r>
-        <w:t xml:space="preserve"> nach Koordinatenvektoren (oder abstrakter „Basisvektoren“) entwickeln</w:t>
+        <w:t xml:space="preserve"> wir die Hilbertraumvektoren nach Koordinatenvektoren (oder abstrakter „Basisvektoren“) entwickeln</w:t>
       </w:r>
       <w:r>
         <w:t xml:space="preserve"> können</w:t>
@@ -19494,11 +19272,7 @@
               <w:t xml:space="preserve"> Basis </w:t>
             </w:r>
             <w:r>
-              <w:t>|</w:t>
-            </w:r>
-            <w:proofErr w:type="spellStart"/>
-            <w:r>
-              <w:t>v</w:t>
+              <w:t>|v</w:t>
             </w:r>
             <w:r>
               <w:rPr>
@@ -19506,7 +19280,6 @@
               </w:rPr>
               <w:t>k</w:t>
             </w:r>
-            <w:proofErr w:type="spellEnd"/>
             <w:r>
               <w:t>&gt;</w:t>
             </w:r>
@@ -19623,7 +19396,6 @@
       <w:r>
         <w:t xml:space="preserve">Die Komponenten </w:t>
       </w:r>
-      <w:proofErr w:type="spellStart"/>
       <w:r>
         <w:rPr>
           <w:rFonts w:cstheme="minorHAnsi"/>
@@ -19636,18 +19408,12 @@
         </w:rPr>
         <w:t>k</w:t>
       </w:r>
-      <w:proofErr w:type="spellEnd"/>
       <w:r>
         <w:t xml:space="preserve"> </w:t>
       </w:r>
       <w:r>
-        <w:t xml:space="preserve">bilden zusammen ein </w:t>
-      </w:r>
-      <w:proofErr w:type="spellStart"/>
-      <w:r>
-        <w:t>Tupel</w:t>
-      </w:r>
-      <w:proofErr w:type="spellEnd"/>
+        <w:t>bilden zusammen ein Tupel</w:t>
+      </w:r>
       <w:r>
         <w:t xml:space="preserve"> </w:t>
       </w:r>
@@ -19704,14 +19470,12 @@
       <w:r>
         <w:t xml:space="preserve"> 1 haben, nennt man die Basis </w:t>
       </w:r>
-      <w:proofErr w:type="spellStart"/>
       <w:r>
         <w:rPr>
           <w:b/>
         </w:rPr>
         <w:t>Orthonormalbasis</w:t>
       </w:r>
-      <w:proofErr w:type="spellEnd"/>
       <w:r>
         <w:t>:</w:t>
       </w:r>
@@ -19827,7 +19591,7 @@
             <w:r>
               <w:t>(</w:t>
             </w:r>
-            <w:bookmarkStart w:id="88" w:name="Orthonormalbasis"/>
+            <w:bookmarkStart w:id="90" w:name="Orthonormalbasis"/>
             <w:r>
               <w:fldChar w:fldCharType="begin"/>
             </w:r>
@@ -19841,12 +19605,12 @@
               <w:rPr>
                 <w:noProof/>
               </w:rPr>
-              <w:t>65</w:t>
+              <w:t>66</w:t>
             </w:r>
             <w:r>
               <w:fldChar w:fldCharType="end"/>
             </w:r>
-            <w:bookmarkEnd w:id="88"/>
+            <w:bookmarkEnd w:id="90"/>
             <w:r>
               <w:t>)</w:t>
             </w:r>
@@ -19874,38 +19638,19 @@
         <w:rPr>
           <w:b/>
         </w:rPr>
-        <w:t xml:space="preserve">in der </w:t>
-      </w:r>
-      <w:proofErr w:type="spellStart"/>
-      <w:r>
-        <w:rPr>
-          <w:b/>
-        </w:rPr>
-        <w:t>Orthnormalbasis</w:t>
-      </w:r>
-      <w:proofErr w:type="spellEnd"/>
+        <w:t>in der Orthnormalbasis</w:t>
+      </w:r>
       <w:r>
         <w:t xml:space="preserve"> </w:t>
       </w:r>
       <w:r>
-        <w:t>auflösen (Multiplikation mit &lt;</w:t>
-      </w:r>
-      <w:proofErr w:type="spellStart"/>
-      <w:r>
-        <w:t>v</w:t>
+        <w:t>auflösen (Multiplikation mit &lt;v</w:t>
       </w:r>
       <w:r>
         <w:rPr>
           <w:vertAlign w:val="subscript"/>
         </w:rPr>
-        <w:t>k</w:t>
-      </w:r>
-      <w:proofErr w:type="spellEnd"/>
-      <w:r>
-        <w:rPr>
-          <w:vertAlign w:val="subscript"/>
-        </w:rPr>
-        <w:t>‘</w:t>
+        <w:t>k‘</w:t>
       </w:r>
       <w:r>
         <w:t>|):</w:t>
@@ -20022,7 +19767,7 @@
             <w:r>
               <w:t>(</w:t>
             </w:r>
-            <w:bookmarkStart w:id="89" w:name="VektorkomponentenOrthonormalbasis"/>
+            <w:bookmarkStart w:id="91" w:name="VektorkomponentenOrthonormalbasis"/>
             <w:r>
               <w:fldChar w:fldCharType="begin"/>
             </w:r>
@@ -20036,12 +19781,12 @@
               <w:rPr>
                 <w:noProof/>
               </w:rPr>
-              <w:t>66</w:t>
+              <w:t>67</w:t>
             </w:r>
             <w:r>
               <w:fldChar w:fldCharType="end"/>
             </w:r>
-            <w:bookmarkEnd w:id="89"/>
+            <w:bookmarkEnd w:id="91"/>
             <w:r>
               <w:t>)</w:t>
             </w:r>
@@ -20066,7 +19811,7 @@
         <w:rPr>
           <w:noProof/>
         </w:rPr>
-        <w:t>66</w:t>
+        <w:t>67</w:t>
       </w:r>
       <w:r>
         <w:fldChar w:fldCharType="end"/>
@@ -20186,7 +19931,7 @@
             <w:r>
               <w:t>(</w:t>
             </w:r>
-            <w:bookmarkStart w:id="90" w:name="OrthonormalIdentitaetSumme"/>
+            <w:bookmarkStart w:id="92" w:name="OrthonormalIdentitaetSumme"/>
             <w:r>
               <w:fldChar w:fldCharType="begin"/>
             </w:r>
@@ -20200,12 +19945,12 @@
               <w:rPr>
                 <w:noProof/>
               </w:rPr>
-              <w:t>67</w:t>
+              <w:t>68</w:t>
             </w:r>
             <w:r>
               <w:fldChar w:fldCharType="end"/>
             </w:r>
-            <w:bookmarkEnd w:id="90"/>
+            <w:bookmarkEnd w:id="92"/>
             <w:r>
               <w:t>)</w:t>
             </w:r>
@@ -20215,11 +19960,7 @@
     </w:tbl>
     <w:p>
       <w:r>
-        <w:t>|</w:t>
-      </w:r>
-      <w:proofErr w:type="spellStart"/>
-      <w:r>
-        <w:t>v</w:t>
+        <w:t>|v</w:t>
       </w:r>
       <w:r>
         <w:rPr>
@@ -20227,13 +19968,8 @@
         </w:rPr>
         <w:t>k</w:t>
       </w:r>
-      <w:proofErr w:type="spellEnd"/>
-      <w:r>
-        <w:t>&gt;&lt;</w:t>
-      </w:r>
-      <w:proofErr w:type="spellStart"/>
-      <w:r>
-        <w:t>v</w:t>
+      <w:r>
+        <w:t>&gt;&lt;v</w:t>
       </w:r>
       <w:r>
         <w:rPr>
@@ -20241,7 +19977,6 @@
         </w:rPr>
         <w:t>k</w:t>
       </w:r>
-      <w:proofErr w:type="spellEnd"/>
       <w:r>
         <w:t>| ist ein Tensorprodukt aus 2 Basisvektoren.</w:t>
       </w:r>
@@ -20328,16 +20063,11 @@
       <w:pPr>
         <w:pStyle w:val="berschrift2"/>
       </w:pPr>
-      <w:bookmarkStart w:id="91" w:name="_Toc476504888"/>
-      <w:proofErr w:type="spellStart"/>
-      <w:r>
-        <w:t>Diracsche</w:t>
-      </w:r>
-      <w:proofErr w:type="spellEnd"/>
-      <w:r>
-        <w:t xml:space="preserve"> Vektoren</w:t>
-      </w:r>
-      <w:bookmarkEnd w:id="91"/>
+      <w:bookmarkStart w:id="93" w:name="_Toc476504888"/>
+      <w:r>
+        <w:t>Diracsche Vektoren</w:t>
+      </w:r>
+      <w:bookmarkEnd w:id="93"/>
     </w:p>
     <w:p>
       <w:r>
@@ -20379,15 +20109,7 @@
     </w:p>
     <w:p>
       <w:r>
-        <w:t xml:space="preserve">Mathematisch lassen sich </w:t>
-      </w:r>
-      <w:proofErr w:type="spellStart"/>
-      <w:r>
-        <w:t>Diracsche</w:t>
-      </w:r>
-      <w:proofErr w:type="spellEnd"/>
-      <w:r>
-        <w:t xml:space="preserve"> Vektoren aus einem Grenzübergang heraus</w:t>
+        <w:t>Mathematisch lassen sich Diracsche Vektoren aus einem Grenzübergang heraus</w:t>
       </w:r>
       <w:r>
         <w:t xml:space="preserve"> definieren, so wie sich das Integral einer Funktion </w:t>
@@ -20467,7 +20189,6 @@
       <w:r>
         <w:t>)</w:t>
       </w:r>
-      <w:proofErr w:type="spellStart"/>
       <w:r>
         <w:rPr>
           <w:rFonts w:cstheme="minorHAnsi"/>
@@ -20475,11 +20196,7 @@
         <w:t>Δ</w:t>
       </w:r>
       <w:r>
-        <w:t>x</w:t>
-      </w:r>
-      <w:proofErr w:type="spellEnd"/>
-      <w:r>
-        <w:t xml:space="preserve"> </w:t>
+        <w:t xml:space="preserve">x </w:t>
       </w:r>
       <w:r>
         <w:t>heraus definieren lässt.</w:t>
@@ -20616,7 +20333,7 @@
             <w:r>
               <w:t>(</w:t>
             </w:r>
-            <w:bookmarkStart w:id="92" w:name="OrthonormalIdentitaetIntegral"/>
+            <w:bookmarkStart w:id="94" w:name="OrthonormalIdentitaetIntegral"/>
             <w:r>
               <w:fldChar w:fldCharType="begin"/>
             </w:r>
@@ -20630,12 +20347,12 @@
               <w:rPr>
                 <w:noProof/>
               </w:rPr>
-              <w:t>68</w:t>
+              <w:t>69</w:t>
             </w:r>
             <w:r>
               <w:fldChar w:fldCharType="end"/>
             </w:r>
-            <w:bookmarkEnd w:id="92"/>
+            <w:bookmarkEnd w:id="94"/>
             <w:r>
               <w:t>)</w:t>
             </w:r>
@@ -20645,15 +20362,7 @@
     </w:tbl>
     <w:p>
       <w:r>
-        <w:t xml:space="preserve">In der </w:t>
-      </w:r>
-      <w:proofErr w:type="spellStart"/>
-      <w:r>
-        <w:t>Orthonormierungsbedingung</w:t>
-      </w:r>
-      <w:proofErr w:type="spellEnd"/>
-      <w:r>
-        <w:t xml:space="preserve"> für </w:t>
+        <w:t xml:space="preserve">In der Orthonormierungsbedingung für </w:t>
       </w:r>
       <w:r>
         <w:t>eine Basis tritt nun die Delta-Distribution statt der Einheitsmatrix auf:</w:t>
@@ -20723,11 +20432,11 @@
       <w:pPr>
         <w:pStyle w:val="berschrift2"/>
       </w:pPr>
-      <w:bookmarkStart w:id="93" w:name="_Toc476504889"/>
+      <w:bookmarkStart w:id="95" w:name="_Toc476504889"/>
       <w:r>
         <w:t>Zusammenfassende Schreibweise</w:t>
       </w:r>
-      <w:bookmarkEnd w:id="93"/>
+      <w:bookmarkEnd w:id="95"/>
     </w:p>
     <w:p>
       <w:r>
@@ -20862,23 +20571,7 @@
     <w:p>
       <w:r>
         <w:lastRenderedPageBreak/>
-        <w:t>δ(</w:t>
-      </w:r>
-      <w:proofErr w:type="spellStart"/>
-      <w:r>
-        <w:t>k</w:t>
-      </w:r>
-      <w:proofErr w:type="gramStart"/>
-      <w:r>
-        <w:t>,k</w:t>
-      </w:r>
-      <w:proofErr w:type="spellEnd"/>
-      <w:r>
-        <w:t>‘</w:t>
-      </w:r>
-      <w:proofErr w:type="gramEnd"/>
-      <w:r>
-        <w:t xml:space="preserve">) soll </w:t>
+        <w:t xml:space="preserve">δ(k,k‘) soll </w:t>
       </w:r>
       <w:r>
         <w:t>sowohl die Einheitsmatrix als auch die Delta-Distribution darstellen, je nach Kontext. Die Orthonormierung der Basisvektoren drückt sich dann so aus:</w:t>
@@ -20981,19 +20674,15 @@
       <w:pPr>
         <w:pStyle w:val="berschrift2"/>
       </w:pPr>
-      <w:bookmarkStart w:id="94" w:name="_Toc476504890"/>
+      <w:bookmarkStart w:id="96" w:name="_Toc476504890"/>
       <w:r>
         <w:t>Skalarprodukt in Komponentenform</w:t>
       </w:r>
-      <w:bookmarkEnd w:id="94"/>
-    </w:p>
-    <w:p>
-      <w:r>
-        <w:t xml:space="preserve">2 Vektoren entwickelt nach dem gleichen Satz von Basisvektoren </w:t>
-      </w:r>
-      <w:proofErr w:type="spellStart"/>
-      <w:r>
-        <w:t>v</w:t>
+      <w:bookmarkEnd w:id="96"/>
+    </w:p>
+    <w:p>
+      <w:r>
+        <w:t>2 Vektoren entwickelt nach dem gleichen Satz von Basisvektoren v</w:t>
       </w:r>
       <w:r>
         <w:rPr>
@@ -21001,7 +20690,6 @@
         </w:rPr>
         <w:t>k</w:t>
       </w:r>
-      <w:proofErr w:type="spellEnd"/>
       <w:r>
         <w:t>:</w:t>
       </w:r>
@@ -21241,21 +20929,7 @@
               <w:rPr>
                 <w:rStyle w:val="Buchtitel"/>
               </w:rPr>
-              <w:t xml:space="preserve">Berechne das Skalarprodukt dieser beiden Vektoren. v1 und v2 sollen </w:t>
-            </w:r>
-            <w:proofErr w:type="spellStart"/>
-            <w:r>
-              <w:rPr>
-                <w:rStyle w:val="Buchtitel"/>
-              </w:rPr>
-              <w:t>orthonormiert</w:t>
-            </w:r>
-            <w:proofErr w:type="spellEnd"/>
-            <w:r>
-              <w:rPr>
-                <w:rStyle w:val="Buchtitel"/>
-              </w:rPr>
-              <w:t xml:space="preserve"> sein.</w:t>
+              <w:t>Berechne das Skalarprodukt dieser beiden Vektoren. v1 und v2 sollen orthonormiert sein.</w:t>
             </w:r>
           </w:p>
           <w:p>
@@ -21346,7 +21020,7 @@
             <w:r>
               <w:t>(</w:t>
             </w:r>
-            <w:bookmarkStart w:id="95" w:name="AufgabeSkalarproduktUnitaer"/>
+            <w:bookmarkStart w:id="97" w:name="AufgabeSkalarproduktUnitaer"/>
             <w:r>
               <w:fldChar w:fldCharType="begin"/>
             </w:r>
@@ -21360,12 +21034,12 @@
               <w:rPr>
                 <w:noProof/>
               </w:rPr>
-              <w:t>69</w:t>
+              <w:t>70</w:t>
             </w:r>
             <w:r>
               <w:fldChar w:fldCharType="end"/>
             </w:r>
-            <w:bookmarkEnd w:id="95"/>
+            <w:bookmarkEnd w:id="97"/>
             <w:r>
               <w:t>)</w:t>
             </w:r>
@@ -21377,11 +21051,11 @@
       <w:pPr>
         <w:pStyle w:val="berschrift2"/>
       </w:pPr>
-      <w:bookmarkStart w:id="96" w:name="_Toc476504891"/>
+      <w:bookmarkStart w:id="98" w:name="_Toc476504891"/>
       <w:r>
         <w:t>Unitäre Basistransformationen</w:t>
       </w:r>
-      <w:bookmarkEnd w:id="96"/>
+      <w:bookmarkEnd w:id="98"/>
     </w:p>
     <w:p>
       <w:r>
@@ -21440,11 +21114,7 @@
               <w:t>Der Wechsel von einer Basis</w:t>
             </w:r>
             <w:r>
-              <w:t xml:space="preserve"> </w:t>
-            </w:r>
-            <w:proofErr w:type="spellStart"/>
-            <w:r>
-              <w:t>v</w:t>
+              <w:t xml:space="preserve"> v</w:t>
             </w:r>
             <w:r>
               <w:rPr>
@@ -21452,16 +21122,11 @@
               </w:rPr>
               <w:t>k</w:t>
             </w:r>
-            <w:proofErr w:type="spellEnd"/>
             <w:r>
               <w:t xml:space="preserve"> zur nächsten</w:t>
             </w:r>
             <w:r>
-              <w:t xml:space="preserve"> </w:t>
-            </w:r>
-            <w:proofErr w:type="spellStart"/>
-            <w:r>
-              <w:t>u</w:t>
+              <w:t xml:space="preserve"> u</w:t>
             </w:r>
             <w:r>
               <w:rPr>
@@ -21469,7 +21134,6 @@
               </w:rPr>
               <w:t>x</w:t>
             </w:r>
-            <w:proofErr w:type="spellEnd"/>
             <w:r>
               <w:t xml:space="preserve"> geht wieder über eine Transformationsmatrix:</w:t>
             </w:r>
@@ -21818,7 +21482,7 @@
             <w:r>
               <w:t>(</w:t>
             </w:r>
-            <w:bookmarkStart w:id="97" w:name="Unitaritaet"/>
+            <w:bookmarkStart w:id="99" w:name="Unitaritaet"/>
             <w:r>
               <w:fldChar w:fldCharType="begin"/>
             </w:r>
@@ -21832,12 +21496,12 @@
               <w:rPr>
                 <w:noProof/>
               </w:rPr>
-              <w:t>70</w:t>
+              <w:t>71</w:t>
             </w:r>
             <w:r>
               <w:fldChar w:fldCharType="end"/>
             </w:r>
-            <w:bookmarkEnd w:id="97"/>
+            <w:bookmarkEnd w:id="99"/>
             <w:r>
               <w:t>)</w:t>
             </w:r>
@@ -21850,25 +21514,29 @@
         <w:t>Auch wenn es auf den ersten Blick nicht so aussieht, so kennen</w:t>
       </w:r>
       <w:r>
-        <w:t xml:space="preserve"> wir diesen Ausdruck schon in ähnlicher Form. u(</w:t>
-      </w:r>
-      <w:proofErr w:type="spellStart"/>
-      <w:r>
-        <w:t>k</w:t>
-      </w:r>
-      <w:proofErr w:type="gramStart"/>
-      <w:r>
-        <w:t>,x</w:t>
-      </w:r>
-      <w:proofErr w:type="spellEnd"/>
-      <w:r>
+        <w:t xml:space="preserve"> wir diesen Ausdruck schon in ähnlicher Form. u(k,x‘) entspricht in Indexform einer Matrix </w:t>
+      </w:r>
+      <w:r>
+        <w:rPr>
+          <w:b/>
+        </w:rPr>
+        <w:t>u</w:t>
+      </w:r>
+      <w:r>
+        <w:rPr>
+          <w:vertAlign w:val="subscript"/>
+        </w:rPr>
+        <w:t>kx</w:t>
+      </w:r>
+      <w:r>
+        <w:rPr>
+          <w:vertAlign w:val="subscript"/>
+        </w:rPr>
         <w:t>‘</w:t>
       </w:r>
-      <w:proofErr w:type="gramEnd"/>
-      <w:r>
-        <w:t xml:space="preserve">) entspricht in Indexform einer Matrix </w:t>
-      </w:r>
-      <w:proofErr w:type="spellStart"/>
+      <w:r>
+        <w:t xml:space="preserve">. Deren Transponierte ist </w:t>
+      </w:r>
       <w:r>
         <w:rPr>
           <w:b/>
@@ -21879,47 +21547,19 @@
         <w:rPr>
           <w:vertAlign w:val="subscript"/>
         </w:rPr>
-        <w:t>kx</w:t>
-      </w:r>
-      <w:proofErr w:type="spellEnd"/>
+        <w:t>x</w:t>
+      </w:r>
       <w:r>
         <w:rPr>
           <w:vertAlign w:val="subscript"/>
         </w:rPr>
-        <w:t>‘</w:t>
-      </w:r>
-      <w:r>
-        <w:t xml:space="preserve">. Deren Transponierte ist </w:t>
-      </w:r>
-      <w:proofErr w:type="spellStart"/>
-      <w:r>
-        <w:rPr>
-          <w:b/>
-        </w:rPr>
-        <w:t>u</w:t>
-      </w:r>
-      <w:r>
-        <w:rPr>
-          <w:vertAlign w:val="subscript"/>
-        </w:rPr>
-        <w:t>x</w:t>
-      </w:r>
-      <w:r>
-        <w:rPr>
-          <w:vertAlign w:val="subscript"/>
-        </w:rPr>
         <w:t>’k</w:t>
       </w:r>
-      <w:proofErr w:type="spellEnd"/>
       <w:r>
         <w:t>.</w:t>
       </w:r>
       <w:r>
-        <w:t xml:space="preserve"> Die Einheitsmatrix in Indexschreibweise ist </w:t>
-      </w:r>
-      <w:proofErr w:type="spellStart"/>
-      <w:r>
-        <w:t>δ</w:t>
+        <w:t xml:space="preserve"> Die Einheitsmatrix in Indexschreibweise ist δ</w:t>
       </w:r>
       <w:r>
         <w:rPr>
@@ -21928,7 +21568,6 @@
         </w:rPr>
         <w:t>x‘x</w:t>
       </w:r>
-      <w:proofErr w:type="spellEnd"/>
       <w:r>
         <w:t xml:space="preserve">. Der Ausdruck bedeutet also </w:t>
       </w:r>
@@ -22143,121 +21782,66 @@
         <w:br/>
       </w:r>
       <w:r>
-        <w:t>v(</w:t>
-      </w:r>
-      <w:proofErr w:type="spellStart"/>
-      <w:r>
+        <w:t>v(x,k) := u</w:t>
+      </w:r>
+      <w:r>
+        <w:rPr>
+          <w:vertAlign w:val="superscript"/>
+        </w:rPr>
+        <w:t>-1</w:t>
+      </w:r>
+      <w:r>
+        <w:t>(x,k) = &lt;u</w:t>
+      </w:r>
+      <w:r>
+        <w:rPr>
+          <w:vertAlign w:val="subscript"/>
+        </w:rPr>
         <w:t>x</w:t>
       </w:r>
-      <w:proofErr w:type="gramStart"/>
-      <w:r>
-        <w:t>,k</w:t>
-      </w:r>
-      <w:proofErr w:type="spellEnd"/>
-      <w:proofErr w:type="gramEnd"/>
-      <w:r>
-        <w:t>) := u</w:t>
+      <w:r>
+        <w:t>|v</w:t>
+      </w:r>
+      <w:r>
+        <w:rPr>
+          <w:vertAlign w:val="subscript"/>
+        </w:rPr>
+        <w:t>k</w:t>
+      </w:r>
+      <w:r>
+        <w:t>&gt; = &lt;v</w:t>
+      </w:r>
+      <w:r>
+        <w:rPr>
+          <w:vertAlign w:val="subscript"/>
+        </w:rPr>
+        <w:t>k</w:t>
+      </w:r>
+      <w:r>
+        <w:t>|u</w:t>
+      </w:r>
+      <w:r>
+        <w:rPr>
+          <w:vertAlign w:val="subscript"/>
+        </w:rPr>
+        <w:t>x</w:t>
+      </w:r>
+      <w:r>
+        <w:t>&gt;* = u(k,x)* = u*</w:t>
       </w:r>
       <w:r>
         <w:rPr>
           <w:vertAlign w:val="superscript"/>
         </w:rPr>
-        <w:t>-1</w:t>
-      </w:r>
-      <w:r>
-        <w:t>(</w:t>
-      </w:r>
-      <w:proofErr w:type="spellStart"/>
-      <w:r>
-        <w:t>x,k</w:t>
-      </w:r>
-      <w:proofErr w:type="spellEnd"/>
-      <w:r>
-        <w:t>) = &lt;</w:t>
-      </w:r>
-      <w:proofErr w:type="spellStart"/>
-      <w:r>
-        <w:t>u</w:t>
-      </w:r>
-      <w:r>
-        <w:rPr>
-          <w:vertAlign w:val="subscript"/>
-        </w:rPr>
-        <w:t>x</w:t>
-      </w:r>
-      <w:r>
-        <w:t>|v</w:t>
-      </w:r>
-      <w:r>
-        <w:rPr>
-          <w:vertAlign w:val="subscript"/>
-        </w:rPr>
-        <w:t>k</w:t>
-      </w:r>
-      <w:proofErr w:type="spellEnd"/>
-      <w:r>
-        <w:t>&gt; = &lt;</w:t>
-      </w:r>
-      <w:proofErr w:type="spellStart"/>
-      <w:r>
-        <w:t>v</w:t>
-      </w:r>
-      <w:r>
-        <w:rPr>
-          <w:vertAlign w:val="subscript"/>
-        </w:rPr>
-        <w:t>k</w:t>
-      </w:r>
-      <w:r>
-        <w:t>|u</w:t>
-      </w:r>
-      <w:r>
-        <w:rPr>
-          <w:vertAlign w:val="subscript"/>
-        </w:rPr>
-        <w:t>x</w:t>
-      </w:r>
-      <w:proofErr w:type="spellEnd"/>
-      <w:r>
-        <w:t>&gt;* = u(</w:t>
-      </w:r>
-      <w:proofErr w:type="spellStart"/>
-      <w:r>
-        <w:t>k,x</w:t>
-      </w:r>
-      <w:proofErr w:type="spellEnd"/>
-      <w:r>
-        <w:t>)* = u*</w:t>
-      </w:r>
-      <w:r>
-        <w:rPr>
-          <w:vertAlign w:val="superscript"/>
-        </w:rPr>
         <w:t>T</w:t>
       </w:r>
       <w:r>
-        <w:t>(</w:t>
-      </w:r>
-      <w:proofErr w:type="spellStart"/>
-      <w:r>
-        <w:t>x,k</w:t>
-      </w:r>
-      <w:proofErr w:type="spellEnd"/>
-      <w:r>
-        <w:t>)</w:t>
-      </w:r>
-    </w:p>
-    <w:p>
-      <w:r>
-        <w:t xml:space="preserve">Der „abstrakte“ </w:t>
-      </w:r>
-      <w:proofErr w:type="spellStart"/>
-      <w:r>
-        <w:t>Vektor|ϕ</w:t>
-      </w:r>
-      <w:proofErr w:type="spellEnd"/>
-      <w:r>
-        <w:t xml:space="preserve">&gt; </w:t>
+        <w:t>(x,k)</w:t>
+      </w:r>
+    </w:p>
+    <w:p>
+      <w:r>
+        <w:t xml:space="preserve">Der „abstrakte“ Vektor|ϕ&gt; </w:t>
       </w:r>
       <w:r>
         <w:t>kann also nach verschiedenen Basissystemen entwickelt werden. In der Quantentheorie wird er für den Zustand einer Welt</w:t>
@@ -22339,11 +21923,11 @@
       <w:pPr>
         <w:pStyle w:val="berschrift2"/>
       </w:pPr>
-      <w:bookmarkStart w:id="98" w:name="_Toc476504892"/>
+      <w:bookmarkStart w:id="100" w:name="_Toc476504892"/>
       <w:r>
         <w:t>Lineare Operatoren</w:t>
       </w:r>
-      <w:bookmarkEnd w:id="98"/>
+      <w:bookmarkEnd w:id="100"/>
     </w:p>
     <w:p>
       <w:r>
@@ -22495,7 +22079,7 @@
             <w:r>
               <w:t>(</w:t>
             </w:r>
-            <w:bookmarkStart w:id="99" w:name="DefinitionLinearerOperator"/>
+            <w:bookmarkStart w:id="101" w:name="DefinitionLinearerOperator"/>
             <w:r>
               <w:fldChar w:fldCharType="begin"/>
             </w:r>
@@ -22509,12 +22093,12 @@
               <w:rPr>
                 <w:noProof/>
               </w:rPr>
-              <w:t>71</w:t>
+              <w:t>72</w:t>
             </w:r>
             <w:r>
               <w:fldChar w:fldCharType="end"/>
             </w:r>
-            <w:bookmarkEnd w:id="99"/>
+            <w:bookmarkEnd w:id="101"/>
             <w:r>
               <w:t>)</w:t>
             </w:r>
@@ -22532,11 +22116,7 @@
         <w:t>Die Vektoren lassen sich stellvertretend durch ihre Komponenten bezüglich einer Basis</w:t>
       </w:r>
       <w:r>
-        <w:t xml:space="preserve"> |</w:t>
-      </w:r>
-      <w:proofErr w:type="spellStart"/>
-      <w:r>
-        <w:t>v</w:t>
+        <w:t xml:space="preserve"> |v</w:t>
       </w:r>
       <w:r>
         <w:rPr>
@@ -22544,7 +22124,6 @@
         </w:rPr>
         <w:t>k</w:t>
       </w:r>
-      <w:proofErr w:type="spellEnd"/>
       <w:r>
         <w:t>&gt;</w:t>
       </w:r>
@@ -22669,7 +22248,7 @@
             <w:r>
               <w:t>(</w:t>
             </w:r>
-            <w:bookmarkStart w:id="100" w:name="LinearerOperatorKomponentenwirkung"/>
+            <w:bookmarkStart w:id="102" w:name="LinearerOperatorKomponentenwirkung"/>
             <w:r>
               <w:fldChar w:fldCharType="begin"/>
             </w:r>
@@ -22683,12 +22262,12 @@
               <w:rPr>
                 <w:noProof/>
               </w:rPr>
-              <w:t>72</w:t>
+              <w:t>73</w:t>
             </w:r>
             <w:r>
               <w:fldChar w:fldCharType="end"/>
             </w:r>
-            <w:bookmarkEnd w:id="100"/>
+            <w:bookmarkEnd w:id="102"/>
             <w:r>
               <w:t>)</w:t>
             </w:r>
@@ -23099,11 +22678,11 @@
       <w:pPr>
         <w:pStyle w:val="berschrift3"/>
       </w:pPr>
-      <w:bookmarkStart w:id="101" w:name="_Toc476504893"/>
+      <w:bookmarkStart w:id="103" w:name="_Toc476504893"/>
       <w:r>
         <w:t>Tensorprodukt als linearer Operator</w:t>
       </w:r>
-      <w:bookmarkEnd w:id="101"/>
+      <w:bookmarkEnd w:id="103"/>
     </w:p>
     <w:p>
       <w:r>
@@ -23198,7 +22777,7 @@
         <w:rPr>
           <w:noProof/>
         </w:rPr>
-        <w:t>67</w:t>
+        <w:t>68</w:t>
       </w:r>
       <w:r>
         <w:fldChar w:fldCharType="end"/>
@@ -23219,7 +22798,7 @@
         <w:rPr>
           <w:noProof/>
         </w:rPr>
-        <w:t>68</w:t>
+        <w:t>69</w:t>
       </w:r>
       <w:r>
         <w:fldChar w:fldCharType="end"/>
@@ -23342,7 +22921,7 @@
             <w:r>
               <w:t>(</w:t>
             </w:r>
-            <w:bookmarkStart w:id="102" w:name="EinheitsoperatorAusProjektoren"/>
+            <w:bookmarkStart w:id="104" w:name="EinheitsoperatorAusProjektoren"/>
             <w:r>
               <w:fldChar w:fldCharType="begin"/>
             </w:r>
@@ -23356,12 +22935,12 @@
               <w:rPr>
                 <w:noProof/>
               </w:rPr>
-              <w:t>73</w:t>
+              <w:t>74</w:t>
             </w:r>
             <w:r>
               <w:fldChar w:fldCharType="end"/>
             </w:r>
-            <w:bookmarkEnd w:id="102"/>
+            <w:bookmarkEnd w:id="104"/>
             <w:r>
               <w:t>)</w:t>
             </w:r>
@@ -23371,11 +22950,7 @@
     </w:tbl>
     <w:p>
       <w:r>
-        <w:t>Die |</w:t>
-      </w:r>
-      <w:proofErr w:type="spellStart"/>
-      <w:r>
-        <w:t>v</w:t>
+        <w:t>Die |v</w:t>
       </w:r>
       <w:r>
         <w:rPr>
@@ -23383,13 +22958,8 @@
         </w:rPr>
         <w:t>k</w:t>
       </w:r>
-      <w:proofErr w:type="spellEnd"/>
-      <w:r>
-        <w:t>&gt;&lt;</w:t>
-      </w:r>
-      <w:proofErr w:type="spellStart"/>
-      <w:r>
-        <w:t>v</w:t>
+      <w:r>
+        <w:t>&gt;&lt;v</w:t>
       </w:r>
       <w:r>
         <w:rPr>
@@ -23397,7 +22967,6 @@
         </w:rPr>
         <w:t>k</w:t>
       </w:r>
-      <w:proofErr w:type="spellEnd"/>
       <w:r>
         <w:t>| sind Projektionsoperatoren auf die Basisvektoren.</w:t>
       </w:r>
@@ -23420,19 +22989,7 @@
         <w:t xml:space="preserve">gilt </w:t>
       </w:r>
       <w:r>
-        <w:t xml:space="preserve">für jede </w:t>
-      </w:r>
-      <w:proofErr w:type="spellStart"/>
-      <w:r>
-        <w:t>Orthonormalbasis</w:t>
-      </w:r>
-      <w:proofErr w:type="spellEnd"/>
-      <w:r>
-        <w:t>: |</w:t>
-      </w:r>
-      <w:proofErr w:type="spellStart"/>
-      <w:r>
-        <w:t>v</w:t>
+        <w:t>für jede Orthonormalbasis: |v</w:t>
       </w:r>
       <w:r>
         <w:rPr>
@@ -23440,13 +22997,8 @@
         </w:rPr>
         <w:t>k</w:t>
       </w:r>
-      <w:proofErr w:type="spellEnd"/>
-      <w:r>
-        <w:t>&gt;, |</w:t>
-      </w:r>
-      <w:proofErr w:type="spellStart"/>
-      <w:r>
-        <w:t>u</w:t>
+      <w:r>
+        <w:t>&gt;, |u</w:t>
       </w:r>
       <w:r>
         <w:rPr>
@@ -23454,7 +23006,6 @@
         </w:rPr>
         <w:t>x</w:t>
       </w:r>
-      <w:proofErr w:type="spellEnd"/>
       <w:r>
         <w:t>&gt;, ...</w:t>
       </w:r>
@@ -23463,11 +23014,11 @@
       <w:pPr>
         <w:pStyle w:val="berschrift3"/>
       </w:pPr>
-      <w:bookmarkStart w:id="103" w:name="_Toc476504894"/>
+      <w:bookmarkStart w:id="105" w:name="_Toc476504894"/>
       <w:r>
         <w:t>Matrixelemente eines Operators</w:t>
       </w:r>
-      <w:bookmarkEnd w:id="103"/>
+      <w:bookmarkEnd w:id="105"/>
     </w:p>
     <w:p>
       <w:r>
@@ -23506,7 +23057,7 @@
         <w:rPr>
           <w:noProof/>
         </w:rPr>
-        <w:t>72</w:t>
+        <w:t>73</w:t>
       </w:r>
       <w:r>
         <w:fldChar w:fldCharType="end"/>
@@ -23635,7 +23186,7 @@
             <w:r>
               <w:t>(</w:t>
             </w:r>
-            <w:bookmarkStart w:id="104" w:name="OperatorMatrixelemente"/>
+            <w:bookmarkStart w:id="106" w:name="OperatorMatrixelemente"/>
             <w:r>
               <w:fldChar w:fldCharType="begin"/>
             </w:r>
@@ -23649,12 +23200,12 @@
               <w:rPr>
                 <w:noProof/>
               </w:rPr>
-              <w:t>74</w:t>
+              <w:t>75</w:t>
             </w:r>
             <w:r>
               <w:fldChar w:fldCharType="end"/>
             </w:r>
-            <w:bookmarkEnd w:id="104"/>
+            <w:bookmarkEnd w:id="106"/>
             <w:r>
               <w:t>)</w:t>
             </w:r>
@@ -23787,7 +23338,7 @@
             <w:r>
               <w:t>(</w:t>
             </w:r>
-            <w:bookmarkStart w:id="105" w:name="MatrixelementeOperator"/>
+            <w:bookmarkStart w:id="107" w:name="MatrixelementeOperator"/>
             <w:r>
               <w:fldChar w:fldCharType="begin"/>
             </w:r>
@@ -23801,12 +23352,12 @@
               <w:rPr>
                 <w:noProof/>
               </w:rPr>
-              <w:t>75</w:t>
+              <w:t>76</w:t>
             </w:r>
             <w:r>
               <w:fldChar w:fldCharType="end"/>
             </w:r>
-            <w:bookmarkEnd w:id="105"/>
+            <w:bookmarkEnd w:id="107"/>
             <w:r>
               <w:t>)</w:t>
             </w:r>
@@ -23962,7 +23513,7 @@
             <w:r>
               <w:t>(</w:t>
             </w:r>
-            <w:bookmarkStart w:id="106" w:name="TransformationMatrixelemente"/>
+            <w:bookmarkStart w:id="108" w:name="TransformationMatrixelemente"/>
             <w:r>
               <w:fldChar w:fldCharType="begin"/>
             </w:r>
@@ -23976,12 +23527,12 @@
               <w:rPr>
                 <w:noProof/>
               </w:rPr>
-              <w:t>76</w:t>
+              <w:t>77</w:t>
             </w:r>
             <w:r>
               <w:fldChar w:fldCharType="end"/>
             </w:r>
-            <w:bookmarkEnd w:id="106"/>
+            <w:bookmarkEnd w:id="108"/>
             <w:r>
               <w:t>)</w:t>
             </w:r>
@@ -24086,15 +23637,7 @@
         </w:numPr>
       </w:pPr>
       <w:r>
-        <w:t>L(</w:t>
-      </w:r>
-      <w:proofErr w:type="spellStart"/>
-      <w:r>
-        <w:t>x‘,x</w:t>
-      </w:r>
-      <w:proofErr w:type="spellEnd"/>
-      <w:r>
-        <w:t xml:space="preserve">) entspricht </w:t>
+        <w:t xml:space="preserve">L(x‘,x) entspricht </w:t>
       </w:r>
       <w:r>
         <w:rPr>
@@ -24118,15 +23661,7 @@
         </w:numPr>
       </w:pPr>
       <w:r>
-        <w:t>L(</w:t>
-      </w:r>
-      <w:proofErr w:type="spellStart"/>
-      <w:r>
-        <w:t>k‘,k</w:t>
-      </w:r>
-      <w:proofErr w:type="spellEnd"/>
-      <w:r>
-        <w:t xml:space="preserve">) entspricht </w:t>
+        <w:t xml:space="preserve">L(k‘,k) entspricht </w:t>
       </w:r>
       <w:r>
         <w:rPr>
@@ -24147,15 +23682,7 @@
         </w:numPr>
       </w:pPr>
       <w:r>
-        <w:t>v(</w:t>
-      </w:r>
-      <w:proofErr w:type="spellStart"/>
-      <w:r>
-        <w:t>x’,k</w:t>
-      </w:r>
-      <w:proofErr w:type="spellEnd"/>
-      <w:r>
-        <w:t xml:space="preserve">‘) </w:t>
+        <w:t xml:space="preserve">v(x’,k‘) </w:t>
       </w:r>
       <w:r>
         <w:t xml:space="preserve">entspricht der </w:t>
@@ -24179,15 +23706,7 @@
         </w:numPr>
       </w:pPr>
       <w:r>
-        <w:t>v*(</w:t>
-      </w:r>
-      <w:proofErr w:type="spellStart"/>
-      <w:r>
-        <w:t>x,k</w:t>
-      </w:r>
-      <w:proofErr w:type="spellEnd"/>
-      <w:r>
-        <w:t>) entspricht</w:t>
+        <w:t>v*(x,k) entspricht</w:t>
       </w:r>
       <w:r>
         <w:t xml:space="preserve"> </w:t>
@@ -24285,7 +23804,7 @@
               <w:rPr>
                 <w:noProof/>
               </w:rPr>
-              <w:t>76</w:t>
+              <w:t>77</w:t>
             </w:r>
             <w:r>
               <w:rPr>
@@ -24397,7 +23916,7 @@
             <w:r>
               <w:t>(</w:t>
             </w:r>
-            <w:bookmarkStart w:id="107" w:name="AufgabeInvarianzSpur"/>
+            <w:bookmarkStart w:id="109" w:name="AufgabeInvarianzSpur"/>
             <w:r>
               <w:fldChar w:fldCharType="begin"/>
             </w:r>
@@ -24411,12 +23930,12 @@
               <w:rPr>
                 <w:noProof/>
               </w:rPr>
-              <w:t>77</w:t>
+              <w:t>78</w:t>
             </w:r>
             <w:r>
               <w:fldChar w:fldCharType="end"/>
             </w:r>
-            <w:bookmarkEnd w:id="107"/>
+            <w:bookmarkEnd w:id="109"/>
             <w:r>
               <w:t>)</w:t>
             </w:r>
@@ -24472,12 +23991,12 @@
       <w:pPr>
         <w:pStyle w:val="berschrift3"/>
       </w:pPr>
-      <w:bookmarkStart w:id="108" w:name="_Toc476504895"/>
+      <w:bookmarkStart w:id="110" w:name="_Toc476504895"/>
       <w:r>
         <w:lastRenderedPageBreak/>
         <w:t>Spezielle Operatoren</w:t>
       </w:r>
-      <w:bookmarkEnd w:id="108"/>
+      <w:bookmarkEnd w:id="110"/>
     </w:p>
     <w:p>
       <w:pPr>
@@ -24778,13 +24297,8 @@
       <w:pPr>
         <w:pStyle w:val="berschrift4"/>
       </w:pPr>
-      <w:proofErr w:type="spellStart"/>
-      <w:r>
-        <w:t>Adjungierter</w:t>
-      </w:r>
-      <w:proofErr w:type="spellEnd"/>
-      <w:r>
-        <w:t xml:space="preserve"> Operator</w:t>
+      <w:r>
+        <w:t>Adjungierter Operator</w:t>
       </w:r>
     </w:p>
     <w:p>
@@ -24803,11 +24317,9 @@
       <w:r>
         <w:t xml:space="preserve"> </w:t>
       </w:r>
-      <w:proofErr w:type="spellStart"/>
       <w:r>
         <w:t>ϕ|L</w:t>
       </w:r>
-      <w:proofErr w:type="spellEnd"/>
       <w:r>
         <w:t xml:space="preserve"> </w:t>
       </w:r>
@@ -24932,7 +24444,7 @@
             <w:r>
               <w:t>(</w:t>
             </w:r>
-            <w:bookmarkStart w:id="109" w:name="AdjungierterOperator"/>
+            <w:bookmarkStart w:id="111" w:name="AdjungierterOperator"/>
             <w:r>
               <w:fldChar w:fldCharType="begin"/>
             </w:r>
@@ -24946,12 +24458,12 @@
               <w:rPr>
                 <w:noProof/>
               </w:rPr>
-              <w:t>78</w:t>
+              <w:t>79</w:t>
             </w:r>
             <w:r>
               <w:fldChar w:fldCharType="end"/>
             </w:r>
-            <w:bookmarkEnd w:id="109"/>
+            <w:bookmarkEnd w:id="111"/>
             <w:r>
               <w:t>)</w:t>
             </w:r>
@@ -24969,14 +24481,12 @@
       <w:r>
         <w:t xml:space="preserve"> nennt man den </w:t>
       </w:r>
-      <w:proofErr w:type="spellStart"/>
       <w:r>
         <w:rPr>
           <w:b/>
         </w:rPr>
         <w:t>adjungierten</w:t>
       </w:r>
-      <w:proofErr w:type="spellEnd"/>
       <w:r>
         <w:t xml:space="preserve"> Operator.</w:t>
       </w:r>
@@ -25046,7 +24556,7 @@
               <w:rPr>
                 <w:noProof/>
               </w:rPr>
-              <w:t>78</w:t>
+              <w:t>79</w:t>
             </w:r>
             <w:r>
               <w:rPr>
@@ -25146,7 +24656,7 @@
             <w:r>
               <w:t>(</w:t>
             </w:r>
-            <w:bookmarkStart w:id="110" w:name="AufgabeAdjungierterOperator"/>
+            <w:bookmarkStart w:id="112" w:name="AufgabeAdjungierterOperator"/>
             <w:r>
               <w:fldChar w:fldCharType="begin"/>
             </w:r>
@@ -25160,12 +24670,12 @@
               <w:rPr>
                 <w:noProof/>
               </w:rPr>
-              <w:t>79</w:t>
+              <w:t>80</w:t>
             </w:r>
             <w:r>
               <w:fldChar w:fldCharType="end"/>
             </w:r>
-            <w:bookmarkEnd w:id="110"/>
+            <w:bookmarkEnd w:id="112"/>
             <w:r>
               <w:t>)</w:t>
             </w:r>
@@ -25175,15 +24685,7 @@
     </w:tbl>
     <w:p>
       <w:r>
-        <w:t xml:space="preserve">Der </w:t>
-      </w:r>
-      <w:proofErr w:type="spellStart"/>
-      <w:r>
-        <w:t>adjungierte</w:t>
-      </w:r>
-      <w:proofErr w:type="spellEnd"/>
-      <w:r>
-        <w:t xml:space="preserve"> Operator hat die Matrixelemente</w:t>
+        <w:t>Der adjungierte Operator hat die Matrixelemente</w:t>
       </w:r>
     </w:p>
     <w:tbl>
@@ -25297,7 +24799,7 @@
             <w:r>
               <w:t>(</w:t>
             </w:r>
-            <w:bookmarkStart w:id="111" w:name="MatrixelementeAdjungierterOperator"/>
+            <w:bookmarkStart w:id="113" w:name="MatrixelementeAdjungierterOperator"/>
             <w:r>
               <w:fldChar w:fldCharType="begin"/>
             </w:r>
@@ -25311,12 +24813,12 @@
               <w:rPr>
                 <w:noProof/>
               </w:rPr>
-              <w:t>80</w:t>
+              <w:t>81</w:t>
             </w:r>
             <w:r>
               <w:fldChar w:fldCharType="end"/>
             </w:r>
-            <w:bookmarkEnd w:id="111"/>
+            <w:bookmarkEnd w:id="113"/>
             <w:r>
               <w:t>)</w:t>
             </w:r>
@@ -25332,7 +24834,6 @@
       <w:r>
         <w:t xml:space="preserve"> Vgl. </w:t>
       </w:r>
-      <w:proofErr w:type="spellStart"/>
       <w:r>
         <w:rPr>
           <w:b/>
@@ -25345,7 +24846,6 @@
         </w:rPr>
         <w:t>T</w:t>
       </w:r>
-      <w:proofErr w:type="spellEnd"/>
       <w:r>
         <w:t xml:space="preserve"> (</w:t>
       </w:r>
@@ -25358,7 +24858,6 @@
       <w:r>
         <w:t>) = (</w:t>
       </w:r>
-      <w:proofErr w:type="spellStart"/>
       <w:r>
         <w:rPr>
           <w:b/>
@@ -25371,7 +24870,6 @@
         </w:rPr>
         <w:t>T</w:t>
       </w:r>
-      <w:proofErr w:type="spellEnd"/>
       <w:r>
         <w:t xml:space="preserve"> </w:t>
       </w:r>
@@ -25393,7 +24891,6 @@
       <w:r>
         <w:t xml:space="preserve"> = (</w:t>
       </w:r>
-      <w:proofErr w:type="spellStart"/>
       <w:r>
         <w:rPr>
           <w:b/>
@@ -25406,7 +24903,6 @@
         </w:rPr>
         <w:t>T</w:t>
       </w:r>
-      <w:proofErr w:type="spellEnd"/>
       <w:r>
         <w:t xml:space="preserve"> </w:t>
       </w:r>
@@ -25470,7 +24966,6 @@
       <w:r>
         <w:t xml:space="preserve"> bei Matrizen, wenn </w:t>
       </w:r>
-      <w:proofErr w:type="spellStart"/>
       <w:r>
         <w:rPr>
           <w:b/>
@@ -25483,7 +24978,6 @@
         </w:rPr>
         <w:t>T</w:t>
       </w:r>
-      <w:proofErr w:type="spellEnd"/>
       <w:r>
         <w:t xml:space="preserve"> ein Zeilenvektor ist und </w:t>
       </w:r>
@@ -25512,15 +25006,7 @@
         <w:t>T</w:t>
       </w:r>
       <w:r>
-        <w:t xml:space="preserve"> entspricht dem </w:t>
-      </w:r>
-      <w:proofErr w:type="spellStart"/>
-      <w:r>
-        <w:t>adjungierten</w:t>
-      </w:r>
-      <w:proofErr w:type="spellEnd"/>
-      <w:r>
-        <w:t xml:space="preserve"> Operator, hinzugekommen ist </w:t>
+        <w:t xml:space="preserve"> entspricht dem adjungierten Operator, hinzugekommen ist </w:t>
       </w:r>
       <w:r>
         <w:t xml:space="preserve">nur </w:t>
@@ -25531,15 +25017,7 @@
     </w:p>
     <w:p>
       <w:r>
-        <w:t xml:space="preserve">Regeln für </w:t>
-      </w:r>
-      <w:proofErr w:type="spellStart"/>
-      <w:r>
-        <w:t>adjungierte</w:t>
-      </w:r>
-      <w:proofErr w:type="spellEnd"/>
-      <w:r>
-        <w:t xml:space="preserve"> Operatoren (entsprechen denen für transponierte Matrizen):</w:t>
+        <w:t>Regeln für adjungierte Operatoren (entsprechen denen für transponierte Matrizen):</w:t>
       </w:r>
       <w:r>
         <w:br/>
@@ -25640,23 +25118,7 @@
     </w:p>
     <w:p>
       <w:r>
-        <w:t xml:space="preserve">Ist ein Operator mit seinem </w:t>
-      </w:r>
-      <w:proofErr w:type="spellStart"/>
-      <w:r>
-        <w:t>adjungierten</w:t>
-      </w:r>
-      <w:proofErr w:type="spellEnd"/>
-      <w:r>
-        <w:t xml:space="preserve"> identisch, so heißt er </w:t>
-      </w:r>
-      <w:proofErr w:type="spellStart"/>
-      <w:r>
-        <w:t>selbstadjungiert</w:t>
-      </w:r>
-      <w:proofErr w:type="spellEnd"/>
-      <w:r>
-        <w:t xml:space="preserve"> oder </w:t>
+        <w:t xml:space="preserve">Ist ein Operator mit seinem adjungierten identisch, so heißt er selbstadjungiert oder </w:t>
       </w:r>
       <w:r>
         <w:rPr>
@@ -25782,7 +25244,7 @@
             <w:r>
               <w:t>(</w:t>
             </w:r>
-            <w:bookmarkStart w:id="112" w:name="HermitescherOperator"/>
+            <w:bookmarkStart w:id="114" w:name="HermitescherOperator"/>
             <w:r>
               <w:fldChar w:fldCharType="begin"/>
             </w:r>
@@ -25796,12 +25258,12 @@
               <w:rPr>
                 <w:noProof/>
               </w:rPr>
-              <w:t>81</w:t>
+              <w:t>82</w:t>
             </w:r>
             <w:r>
               <w:fldChar w:fldCharType="end"/>
             </w:r>
-            <w:bookmarkEnd w:id="112"/>
+            <w:bookmarkEnd w:id="114"/>
             <w:r>
               <w:t>)</w:t>
             </w:r>
@@ -25888,7 +25350,7 @@
               <w:rPr>
                 <w:noProof/>
               </w:rPr>
-              <w:t>80</w:t>
+              <w:t>81</w:t>
             </w:r>
             <w:r>
               <w:rPr>
@@ -25906,21 +25368,7 @@
               <w:rPr>
                 <w:rStyle w:val="Buchtitel"/>
               </w:rPr>
-              <w:t xml:space="preserve">, dass für die Matrixelemente eines </w:t>
-            </w:r>
-            <w:proofErr w:type="spellStart"/>
-            <w:r>
-              <w:rPr>
-                <w:rStyle w:val="Buchtitel"/>
-              </w:rPr>
-              <w:t>hermiteschen</w:t>
-            </w:r>
-            <w:proofErr w:type="spellEnd"/>
-            <w:r>
-              <w:rPr>
-                <w:rStyle w:val="Buchtitel"/>
-              </w:rPr>
-              <w:t xml:space="preserve"> Operators gilt:</w:t>
+              <w:t>, dass für die Matrixelemente eines hermiteschen Operators gilt:</w:t>
             </w:r>
           </w:p>
           <w:p>
@@ -26008,7 +25456,7 @@
             <w:r>
               <w:t>(</w:t>
             </w:r>
-            <w:bookmarkStart w:id="113" w:name="AufgabeMatrixelementeHermitescherOperato"/>
+            <w:bookmarkStart w:id="115" w:name="AufgabeMatrixelementeHermitescherOperato"/>
             <w:r>
               <w:fldChar w:fldCharType="begin"/>
             </w:r>
@@ -26022,12 +25470,12 @@
               <w:rPr>
                 <w:noProof/>
               </w:rPr>
-              <w:t>82</w:t>
+              <w:t>83</w:t>
             </w:r>
             <w:r>
               <w:fldChar w:fldCharType="end"/>
             </w:r>
-            <w:bookmarkEnd w:id="113"/>
+            <w:bookmarkEnd w:id="115"/>
             <w:r>
               <w:t>)</w:t>
             </w:r>
@@ -26050,21 +25498,7 @@
         <w:rPr>
           <w:b/>
         </w:rPr>
-        <w:t>Skalarprodukt &lt;</w:t>
-      </w:r>
-      <w:proofErr w:type="spellStart"/>
-      <w:r>
-        <w:rPr>
-          <w:b/>
-        </w:rPr>
-        <w:t>ϕ|H</w:t>
-      </w:r>
-      <w:proofErr w:type="spellEnd"/>
-      <w:r>
-        <w:rPr>
-          <w:b/>
-        </w:rPr>
-        <w:t xml:space="preserve"> ϕ</w:t>
+        <w:t>Skalarprodukt &lt;ϕ|H ϕ</w:t>
       </w:r>
       <w:r>
         <w:rPr>
@@ -26180,15 +25614,7 @@
         <w:t>unitär</w:t>
       </w:r>
       <w:r>
-        <w:t xml:space="preserve">, wenn sein </w:t>
-      </w:r>
-      <w:proofErr w:type="spellStart"/>
-      <w:r>
-        <w:t>adjungierter</w:t>
-      </w:r>
-      <w:proofErr w:type="spellEnd"/>
-      <w:r>
-        <w:t xml:space="preserve"> Operator gleich seinem </w:t>
+        <w:t xml:space="preserve">, wenn sein adjungierter Operator gleich seinem </w:t>
       </w:r>
       <w:r>
         <w:t>inversen</w:t>
@@ -26372,7 +25798,7 @@
             <w:r>
               <w:t>(</w:t>
             </w:r>
-            <w:bookmarkStart w:id="114" w:name="AufgabeUnitaererOperator"/>
+            <w:bookmarkStart w:id="116" w:name="AufgabeUnitaererOperator"/>
             <w:r>
               <w:fldChar w:fldCharType="begin"/>
             </w:r>
@@ -26386,12 +25812,12 @@
               <w:rPr>
                 <w:noProof/>
               </w:rPr>
-              <w:t>83</w:t>
+              <w:t>84</w:t>
             </w:r>
             <w:r>
               <w:fldChar w:fldCharType="end"/>
             </w:r>
-            <w:bookmarkEnd w:id="114"/>
+            <w:bookmarkEnd w:id="116"/>
             <w:r>
               <w:t>)</w:t>
             </w:r>
@@ -26495,21 +25921,7 @@
               <w:rPr>
                 <w:rStyle w:val="Buchtitel"/>
               </w:rPr>
-              <w:t xml:space="preserve">Wie viele unabhängige reelle Parameter besitzt die Matrix eines beliebigen </w:t>
-            </w:r>
-            <w:proofErr w:type="spellStart"/>
-            <w:r>
-              <w:rPr>
-                <w:rStyle w:val="Buchtitel"/>
-              </w:rPr>
-              <w:t>hermiteschen</w:t>
-            </w:r>
-            <w:proofErr w:type="spellEnd"/>
-            <w:r>
-              <w:rPr>
-                <w:rStyle w:val="Buchtitel"/>
-              </w:rPr>
-              <w:t xml:space="preserve"> bzw. unitären Operators in einem n-dimensionalen unitären Raum?</w:t>
+              <w:t>Wie viele unabhängige reelle Parameter besitzt die Matrix eines beliebigen hermiteschen bzw. unitären Operators in einem n-dimensionalen unitären Raum?</w:t>
             </w:r>
           </w:p>
         </w:tc>
@@ -26551,7 +25963,7 @@
             <w:r>
               <w:t>(</w:t>
             </w:r>
-            <w:bookmarkStart w:id="115" w:name="AufgabeAnzahlReelleParameterOperatoren"/>
+            <w:bookmarkStart w:id="117" w:name="AufgabeAnzahlReelleParameterOperatoren"/>
             <w:r>
               <w:fldChar w:fldCharType="begin"/>
             </w:r>
@@ -26565,12 +25977,12 @@
               <w:rPr>
                 <w:noProof/>
               </w:rPr>
-              <w:t>84</w:t>
+              <w:t>85</w:t>
             </w:r>
             <w:r>
               <w:fldChar w:fldCharType="end"/>
             </w:r>
-            <w:bookmarkEnd w:id="115"/>
+            <w:bookmarkEnd w:id="117"/>
             <w:r>
               <w:t>)</w:t>
             </w:r>
@@ -26704,7 +26116,7 @@
             <w:r>
               <w:t>(</w:t>
             </w:r>
-            <w:bookmarkStart w:id="116" w:name="AufgabeUnitaereMatrix"/>
+            <w:bookmarkStart w:id="118" w:name="AufgabeUnitaereMatrix"/>
             <w:r>
               <w:fldChar w:fldCharType="begin"/>
             </w:r>
@@ -26718,12 +26130,12 @@
               <w:rPr>
                 <w:noProof/>
               </w:rPr>
-              <w:t>85</w:t>
+              <w:t>86</w:t>
             </w:r>
             <w:r>
               <w:fldChar w:fldCharType="end"/>
             </w:r>
-            <w:bookmarkEnd w:id="116"/>
+            <w:bookmarkEnd w:id="118"/>
             <w:r>
               <w:t>)</w:t>
             </w:r>
@@ -26852,11 +26264,11 @@
       <w:pPr>
         <w:pStyle w:val="berschrift3"/>
       </w:pPr>
-      <w:bookmarkStart w:id="117" w:name="_Toc476504896"/>
+      <w:bookmarkStart w:id="119" w:name="_Toc476504896"/>
       <w:r>
         <w:t>Eigenwerte und Eigenvektoren</w:t>
       </w:r>
-      <w:bookmarkEnd w:id="117"/>
+      <w:bookmarkEnd w:id="119"/>
       <w:r>
         <w:t xml:space="preserve"> </w:t>
       </w:r>
@@ -26977,7 +26389,7 @@
             <w:r>
               <w:t>(</w:t>
             </w:r>
-            <w:bookmarkStart w:id="118" w:name="EigenvektorUnitaererOperator"/>
+            <w:bookmarkStart w:id="120" w:name="EigenvektorUnitaererOperator"/>
             <w:r>
               <w:fldChar w:fldCharType="begin"/>
             </w:r>
@@ -26991,12 +26403,12 @@
               <w:rPr>
                 <w:noProof/>
               </w:rPr>
-              <w:t>86</w:t>
+              <w:t>87</w:t>
             </w:r>
             <w:r>
               <w:fldChar w:fldCharType="end"/>
             </w:r>
-            <w:bookmarkEnd w:id="118"/>
+            <w:bookmarkEnd w:id="120"/>
             <w:r>
               <w:t>)</w:t>
             </w:r>
@@ -27048,7 +26460,7 @@
         <w:rPr>
           <w:noProof/>
         </w:rPr>
-        <w:t>73</w:t>
+        <w:t>74</w:t>
       </w:r>
       <w:r>
         <w:fldChar w:fldCharType="end"/>
@@ -27168,7 +26580,7 @@
             <w:r>
               <w:t>(</w:t>
             </w:r>
-            <w:bookmarkStart w:id="119" w:name="EigenwertgleichungKomponentenform"/>
+            <w:bookmarkStart w:id="121" w:name="EigenwertgleichungKomponentenform"/>
             <w:r>
               <w:fldChar w:fldCharType="begin"/>
             </w:r>
@@ -27182,12 +26594,12 @@
               <w:rPr>
                 <w:noProof/>
               </w:rPr>
-              <w:t>87</w:t>
+              <w:t>88</w:t>
             </w:r>
             <w:r>
               <w:fldChar w:fldCharType="end"/>
             </w:r>
-            <w:bookmarkEnd w:id="119"/>
+            <w:bookmarkEnd w:id="121"/>
             <w:r>
               <w:t>)</w:t>
             </w:r>
@@ -27296,10 +26708,7 @@
           <w:p/>
           <w:p>
             <w:r>
-              <w:t xml:space="preserve">Zum Beispiel hat das charakteristische Polynom </w:t>
-            </w:r>
-            <w:r>
-              <w:t>Λ</w:t>
+              <w:t>Zum Beispiel hat das charakteristische Polynom Λ</w:t>
             </w:r>
             <w:r>
               <w:rPr>
@@ -27339,9 +26748,35 @@
         <w:t xml:space="preserve">die Eigenwerte von </w:t>
       </w:r>
       <w:r>
-        <w:t>Operatoren gilt &lt;</w:t>
-      </w:r>
-      <w:proofErr w:type="spellStart"/>
+        <w:t>Operatoren gilt &lt;u</w:t>
+      </w:r>
+      <w:r>
+        <w:rPr>
+          <w:vertAlign w:val="subscript"/>
+        </w:rPr>
+        <w:t>Λ</w:t>
+      </w:r>
+      <w:r>
+        <w:t>|Lu</w:t>
+      </w:r>
+      <w:r>
+        <w:rPr>
+          <w:vertAlign w:val="subscript"/>
+        </w:rPr>
+        <w:t>Λ</w:t>
+      </w:r>
+      <w:r>
+        <w:t>&gt; = Λ&lt;u</w:t>
+      </w:r>
+      <w:r>
+        <w:rPr>
+          <w:vertAlign w:val="subscript"/>
+        </w:rPr>
+        <w:t>Λ</w:t>
+      </w:r>
+      <w:r>
+        <w:t>|</w:t>
+      </w:r>
       <w:r>
         <w:t>u</w:t>
       </w:r>
@@ -27352,10 +26787,14 @@
         <w:t>Λ</w:t>
       </w:r>
       <w:r>
-        <w:t>|L</w:t>
-      </w:r>
-      <w:r>
-        <w:t>u</w:t>
+        <w:t>&gt;</w:t>
+      </w:r>
+      <w:r>
+        <w:t xml:space="preserve">, </w:t>
+      </w:r>
+      <w:r>
+        <w:br/>
+        <w:t>für hermitesche darüber hinaus &lt;u</w:t>
       </w:r>
       <w:r>
         <w:rPr>
@@ -27363,16 +26802,8 @@
         </w:rPr>
         <w:t>Λ</w:t>
       </w:r>
-      <w:proofErr w:type="spellEnd"/>
-      <w:r>
-        <w:t xml:space="preserve">&gt; = </w:t>
-      </w:r>
-      <w:r>
-        <w:t>Λ&lt;</w:t>
-      </w:r>
-      <w:proofErr w:type="spellStart"/>
-      <w:r>
-        <w:t>u</w:t>
+      <w:r>
+        <w:t>|L u</w:t>
       </w:r>
       <w:r>
         <w:rPr>
@@ -27381,10 +26812,13 @@
         <w:t>Λ</w:t>
       </w:r>
       <w:r>
-        <w:t>|</w:t>
-      </w:r>
-      <w:r>
-        <w:t>u</w:t>
+        <w:t>&gt; = &lt;L</w:t>
+      </w:r>
+      <w:r>
+        <w:t>†</w:t>
+      </w:r>
+      <w:r>
+        <w:t xml:space="preserve"> u</w:t>
       </w:r>
       <w:r>
         <w:rPr>
@@ -27392,23 +26826,8 @@
         </w:rPr>
         <w:t>Λ</w:t>
       </w:r>
-      <w:proofErr w:type="spellEnd"/>
-      <w:r>
-        <w:t>&gt;</w:t>
-      </w:r>
-      <w:r>
-        <w:t xml:space="preserve">, </w:t>
-      </w:r>
-      <w:r>
-        <w:br/>
-        <w:t xml:space="preserve">für hermitesche darüber hinaus </w:t>
-      </w:r>
-      <w:r>
-        <w:t>&lt;</w:t>
-      </w:r>
-      <w:proofErr w:type="spellStart"/>
-      <w:r>
-        <w:t>u</w:t>
+      <w:r>
+        <w:t>|u</w:t>
       </w:r>
       <w:r>
         <w:rPr>
@@ -27417,15 +26836,7 @@
         <w:t>Λ</w:t>
       </w:r>
       <w:r>
-        <w:t>|L</w:t>
-      </w:r>
-      <w:proofErr w:type="spellEnd"/>
-      <w:r>
-        <w:t xml:space="preserve"> </w:t>
-      </w:r>
-      <w:proofErr w:type="spellStart"/>
-      <w:r>
-        <w:t>u</w:t>
+        <w:t>&gt; = &lt;L u</w:t>
       </w:r>
       <w:r>
         <w:rPr>
@@ -27433,28 +26844,8 @@
         </w:rPr>
         <w:t>Λ</w:t>
       </w:r>
-      <w:proofErr w:type="spellEnd"/>
-      <w:r>
-        <w:t>&gt;</w:t>
-      </w:r>
-      <w:r>
-        <w:t xml:space="preserve"> = </w:t>
-      </w:r>
-      <w:r>
-        <w:t>&lt;</w:t>
-      </w:r>
-      <w:r>
-        <w:t>L</w:t>
-      </w:r>
-      <w:r>
-        <w:t>†</w:t>
-      </w:r>
-      <w:r>
-        <w:t xml:space="preserve"> </w:t>
-      </w:r>
-      <w:proofErr w:type="spellStart"/>
-      <w:r>
-        <w:t>u</w:t>
+      <w:r>
+        <w:t>|u</w:t>
       </w:r>
       <w:r>
         <w:rPr>
@@ -27463,6 +26854,15 @@
         <w:t>Λ</w:t>
       </w:r>
       <w:r>
+        <w:t>&gt; = Λ*&lt;u</w:t>
+      </w:r>
+      <w:r>
+        <w:rPr>
+          <w:vertAlign w:val="subscript"/>
+        </w:rPr>
+        <w:t>Λ</w:t>
+      </w:r>
+      <w:r>
         <w:t>|u</w:t>
       </w:r>
       <w:r>
@@ -27471,76 +26871,8 @@
         </w:rPr>
         <w:t>Λ</w:t>
       </w:r>
-      <w:proofErr w:type="spellEnd"/>
-      <w:r>
-        <w:t>&gt;</w:t>
-      </w:r>
-      <w:r>
-        <w:t xml:space="preserve"> = </w:t>
-      </w:r>
-      <w:r>
-        <w:t xml:space="preserve">&lt;L </w:t>
-      </w:r>
-      <w:proofErr w:type="spellStart"/>
-      <w:r>
-        <w:t>u</w:t>
-      </w:r>
-      <w:r>
-        <w:rPr>
-          <w:vertAlign w:val="subscript"/>
-        </w:rPr>
-        <w:t>Λ</w:t>
-      </w:r>
-      <w:r>
-        <w:t>|u</w:t>
-      </w:r>
-      <w:r>
-        <w:rPr>
-          <w:vertAlign w:val="subscript"/>
-        </w:rPr>
-        <w:t>Λ</w:t>
-      </w:r>
-      <w:proofErr w:type="spellEnd"/>
-      <w:r>
-        <w:t>&gt;</w:t>
-      </w:r>
-      <w:r>
-        <w:t xml:space="preserve"> </w:t>
-      </w:r>
-      <w:r>
-        <w:t>= Λ</w:t>
-      </w:r>
-      <w:r>
-        <w:t>*</w:t>
-      </w:r>
-      <w:r>
-        <w:t>&lt;</w:t>
-      </w:r>
-      <w:proofErr w:type="spellStart"/>
-      <w:r>
-        <w:t>u</w:t>
-      </w:r>
-      <w:r>
-        <w:rPr>
-          <w:vertAlign w:val="subscript"/>
-        </w:rPr>
-        <w:t>Λ</w:t>
-      </w:r>
-      <w:r>
-        <w:t>|u</w:t>
-      </w:r>
-      <w:r>
-        <w:rPr>
-          <w:vertAlign w:val="subscript"/>
-        </w:rPr>
-        <w:t>Λ</w:t>
-      </w:r>
-      <w:proofErr w:type="spellEnd"/>
-      <w:r>
-        <w:t>&gt;</w:t>
-      </w:r>
-      <w:r>
-        <w:t xml:space="preserve">.  </w:t>
+      <w:r>
+        <w:t xml:space="preserve">&gt;.  </w:t>
       </w:r>
       <w:r>
         <w:br/>
@@ -27559,22 +26891,7 @@
         <w:t>Λ</w:t>
       </w:r>
       <w:r>
-        <w:t>&gt;</w:t>
-      </w:r>
-      <w:r>
-        <w:t xml:space="preserve"> nicht der Nullvektor ist, folgt </w:t>
-      </w:r>
-      <w:r>
-        <w:t>Λ</w:t>
-      </w:r>
-      <w:r>
-        <w:t xml:space="preserve"> = </w:t>
-      </w:r>
-      <w:r>
-        <w:t>Λ</w:t>
-      </w:r>
-      <w:r>
-        <w:t xml:space="preserve">*. </w:t>
+        <w:t xml:space="preserve">&gt; nicht der Nullvektor ist, folgt Λ = Λ*. </w:t>
       </w:r>
     </w:p>
     <w:p>
@@ -27588,21 +26905,7 @@
         <w:rPr>
           <w:b/>
         </w:rPr>
-        <w:t xml:space="preserve">Die Eigenwerte </w:t>
-      </w:r>
-      <w:proofErr w:type="spellStart"/>
-      <w:r>
-        <w:rPr>
-          <w:b/>
-        </w:rPr>
-        <w:t>hermitescher</w:t>
-      </w:r>
-      <w:proofErr w:type="spellEnd"/>
-      <w:r>
-        <w:rPr>
-          <w:b/>
-        </w:rPr>
-        <w:t xml:space="preserve"> Operatoren sind reell.</w:t>
+        <w:t>Die Eigenwerte hermitescher Operatoren sind reell.</w:t>
       </w:r>
       <w:r>
         <w:rPr>
@@ -27671,19 +26974,7 @@
     </w:p>
     <w:p>
       <w:r>
-        <w:t xml:space="preserve">Wenn die Eigenwerte </w:t>
-      </w:r>
-      <w:r>
-        <w:t xml:space="preserve">Λ </w:t>
-      </w:r>
-      <w:r>
-        <w:t>und</w:t>
-      </w:r>
-      <w:r>
-        <w:t xml:space="preserve"> Λ</w:t>
-      </w:r>
-      <w:r>
-        <w:t>‘ verschieden sind, dann müssen die Eigenvektoren orthogonal sein.</w:t>
+        <w:t>Wenn die Eigenwerte Λ und Λ‘ verschieden sind, dann müssen die Eigenvektoren orthogonal sein.</w:t>
       </w:r>
     </w:p>
     <w:p>
@@ -27697,21 +26988,7 @@
         <w:rPr>
           <w:b/>
         </w:rPr>
-        <w:t xml:space="preserve">Die Eigenwerte eines </w:t>
-      </w:r>
-      <w:proofErr w:type="spellStart"/>
-      <w:r>
-        <w:rPr>
-          <w:b/>
-        </w:rPr>
-        <w:t>hermiteschen</w:t>
-      </w:r>
-      <w:proofErr w:type="spellEnd"/>
-      <w:r>
-        <w:rPr>
-          <w:b/>
-        </w:rPr>
-        <w:t xml:space="preserve"> Operators sind zueinander orthogonal.</w:t>
+        <w:t>Die Eigenwerte eines hermiteschen Operators sind zueinander orthogonal.</w:t>
       </w:r>
     </w:p>
     <w:tbl>
@@ -27836,7 +27113,7 @@
             <w:r>
               <w:t>(</w:t>
             </w:r>
-            <w:bookmarkStart w:id="120" w:name="AufgabeEigenwerteInverserUndAdjungierter"/>
+            <w:bookmarkStart w:id="122" w:name="AufgabeEigenwerteInverserUndAdjungierter"/>
             <w:r>
               <w:fldChar w:fldCharType="begin"/>
             </w:r>
@@ -27850,12 +27127,12 @@
               <w:rPr>
                 <w:noProof/>
               </w:rPr>
-              <w:t>88</w:t>
+              <w:t>89</w:t>
             </w:r>
             <w:r>
               <w:fldChar w:fldCharType="end"/>
             </w:r>
-            <w:bookmarkEnd w:id="120"/>
+            <w:bookmarkEnd w:id="122"/>
             <w:r>
               <w:t>)</w:t>
             </w:r>
@@ -27906,28 +27183,25 @@
       <w:pPr>
         <w:pStyle w:val="berschrift3"/>
       </w:pPr>
-      <w:bookmarkStart w:id="121" w:name="_Toc476504897"/>
+      <w:bookmarkStart w:id="123" w:name="_Toc476504897"/>
       <w:r>
         <w:t>L-Darstellung des unitären Vektorraums</w:t>
       </w:r>
-      <w:bookmarkEnd w:id="121"/>
+      <w:bookmarkEnd w:id="123"/>
       <w:r>
         <w:t xml:space="preserve"> </w:t>
       </w:r>
     </w:p>
-    <w:p>
-      <w:bookmarkStart w:id="122" w:name="_GoBack"/>
-      <w:bookmarkEnd w:id="122"/>
-    </w:p>
+    <w:p/>
     <w:p>
       <w:pPr>
         <w:pStyle w:val="berschrift3"/>
       </w:pPr>
-      <w:bookmarkStart w:id="123" w:name="_Toc476504898"/>
+      <w:bookmarkStart w:id="124" w:name="_Toc476504898"/>
       <w:r>
         <w:t>Produktraum</w:t>
       </w:r>
-      <w:bookmarkEnd w:id="123"/>
+      <w:bookmarkEnd w:id="124"/>
     </w:p>
     <w:p/>
     <w:p/>
@@ -27944,26 +27218,21 @@
       <w:pPr>
         <w:pStyle w:val="berschrift1"/>
       </w:pPr>
-      <w:bookmarkStart w:id="124" w:name="_Toc476504899"/>
+      <w:bookmarkStart w:id="125" w:name="_Toc476504899"/>
       <w:r>
         <w:t>Philosophischer Ausflug</w:t>
       </w:r>
-      <w:bookmarkEnd w:id="124"/>
+      <w:bookmarkEnd w:id="125"/>
     </w:p>
     <w:p>
       <w:pPr>
         <w:pStyle w:val="berschrift1"/>
       </w:pPr>
-      <w:bookmarkStart w:id="125" w:name="_Toc476504900"/>
-      <w:proofErr w:type="spellStart"/>
-      <w:r>
-        <w:t>Shannonsche</w:t>
-      </w:r>
-      <w:proofErr w:type="spellEnd"/>
-      <w:r>
-        <w:t xml:space="preserve"> Informationstheorie</w:t>
-      </w:r>
-      <w:bookmarkEnd w:id="125"/>
+      <w:bookmarkStart w:id="126" w:name="_Toc476504900"/>
+      <w:r>
+        <w:t>Shannonsche Informationstheorie</w:t>
+      </w:r>
+      <w:bookmarkEnd w:id="126"/>
     </w:p>
     <w:p>
       <w:r>
@@ -28015,21 +27284,7 @@
               <w:rPr>
                 <w:rStyle w:val="Buchtitel"/>
               </w:rPr>
-              <w:t xml:space="preserve">dir bei </w:t>
-            </w:r>
-            <w:proofErr w:type="spellStart"/>
-            <w:r>
-              <w:rPr>
-                <w:rStyle w:val="Buchtitel"/>
-              </w:rPr>
-              <w:t>Youtube</w:t>
-            </w:r>
-            <w:proofErr w:type="spellEnd"/>
-            <w:r>
-              <w:rPr>
-                <w:rStyle w:val="Buchtitel"/>
-              </w:rPr>
-              <w:t xml:space="preserve"> diese Videos an!</w:t>
+              <w:t>dir bei Youtube diese Videos an!</w:t>
             </w:r>
           </w:p>
           <w:p>
@@ -28166,7 +27421,7 @@
             <w:r>
               <w:t>(</w:t>
             </w:r>
-            <w:bookmarkStart w:id="126" w:name="AufgabeQuantentheorieVideos"/>
+            <w:bookmarkStart w:id="127" w:name="AufgabeQuantentheorieVideos"/>
             <w:r>
               <w:fldChar w:fldCharType="begin"/>
             </w:r>
@@ -28180,12 +27435,12 @@
               <w:rPr>
                 <w:noProof/>
               </w:rPr>
-              <w:t>89</w:t>
+              <w:t>90</w:t>
             </w:r>
             <w:r>
               <w:fldChar w:fldCharType="end"/>
             </w:r>
-            <w:bookmarkEnd w:id="126"/>
+            <w:bookmarkEnd w:id="127"/>
             <w:r>
               <w:t>)</w:t>
             </w:r>
@@ -28222,11 +27477,11 @@
       <w:pPr>
         <w:pStyle w:val="berschrift1"/>
       </w:pPr>
-      <w:bookmarkStart w:id="127" w:name="_Toc476504901"/>
+      <w:bookmarkStart w:id="128" w:name="_Toc476504901"/>
       <w:r>
         <w:t>Quantentheorie</w:t>
       </w:r>
-      <w:bookmarkEnd w:id="127"/>
+      <w:bookmarkEnd w:id="128"/>
     </w:p>
     <w:p>
       <w:pPr>
@@ -28283,23 +27538,7 @@
         </w:numPr>
       </w:pPr>
       <w:r>
-        <w:t xml:space="preserve">alles über 1 Kamm scheren: </w:t>
-      </w:r>
-      <w:proofErr w:type="spellStart"/>
-      <w:r>
-        <w:t>Hilbertraum</w:t>
-      </w:r>
-      <w:proofErr w:type="spellEnd"/>
-      <w:r>
-        <w:t xml:space="preserve"> und lineare Operatoren als abstraktes Modell für Funktionen/n-</w:t>
-      </w:r>
-      <w:proofErr w:type="spellStart"/>
-      <w:r>
-        <w:t>Tupel</w:t>
-      </w:r>
-      <w:proofErr w:type="spellEnd"/>
-      <w:r>
-        <w:t xml:space="preserve"> und lineare Differential- und Matrixoperatoren</w:t>
+        <w:t>alles über 1 Kamm scheren: Hilbertraum und lineare Operatoren als abstraktes Modell für Funktionen/n-Tupel und lineare Differential- und Matrixoperatoren</w:t>
       </w:r>
     </w:p>
     <w:p>
@@ -28310,13 +27549,8 @@
         </w:numPr>
       </w:pPr>
       <w:r>
-        <w:t xml:space="preserve">Die aufgrund der Linearität beliebige Zerlegbarkeit (freie Wahl der Basis), z.B. </w:t>
-      </w:r>
-      <w:proofErr w:type="spellStart"/>
-      <w:r>
-        <w:t>Fouriertransformation</w:t>
-      </w:r>
-      <w:proofErr w:type="spellEnd"/>
+        <w:t>Die aufgrund der Linearität beliebige Zerlegbarkeit (freie Wahl der Basis), z.B. Fouriertransformation</w:t>
+      </w:r>
     </w:p>
     <w:p>
       <w:pPr>
@@ -28337,15 +27571,7 @@
         </w:numPr>
       </w:pPr>
       <w:r>
-        <w:t xml:space="preserve">Das Skalarprodukt. Die </w:t>
-      </w:r>
-      <w:proofErr w:type="spellStart"/>
-      <w:r>
-        <w:t>Zweischichtigkeit</w:t>
-      </w:r>
-      <w:proofErr w:type="spellEnd"/>
-      <w:r>
-        <w:t>: linear und nichtlinear</w:t>
+        <w:t>Das Skalarprodukt. Die Zweischichtigkeit: linear und nichtlinear</w:t>
       </w:r>
     </w:p>
     <w:p>
@@ -28390,19 +27616,9 @@
           <w:numId w:val="3"/>
         </w:numPr>
       </w:pPr>
-      <w:proofErr w:type="spellStart"/>
-      <w:r>
-        <w:t>Schrödingergleichung</w:t>
-      </w:r>
-      <w:proofErr w:type="spellEnd"/>
-      <w:r>
-        <w:t xml:space="preserve">, </w:t>
-      </w:r>
-      <w:proofErr w:type="spellStart"/>
-      <w:r>
-        <w:t>Pauligleichung</w:t>
-      </w:r>
-      <w:proofErr w:type="spellEnd"/>
+      <w:r>
+        <w:t>Schrödingergleichung, Pauligleichung</w:t>
+      </w:r>
     </w:p>
     <w:p>
       <w:pPr>
@@ -28423,26 +27639,18 @@
         </w:numPr>
       </w:pPr>
       <w:r>
-        <w:t xml:space="preserve">Die unitäre Zeitentwicklung: „es geschieht nichts“ (Heisenberg). Integration der </w:t>
-      </w:r>
-      <w:proofErr w:type="spellStart"/>
-      <w:r>
-        <w:t>Schrödingergleichung</w:t>
-      </w:r>
-      <w:proofErr w:type="spellEnd"/>
-      <w:r>
-        <w:t>.</w:t>
+        <w:t>Die unitäre Zeitentwicklung: „es geschieht nichts“ (Heisenberg). Integration der Schrödingergleichung.</w:t>
       </w:r>
     </w:p>
     <w:p>
       <w:pPr>
         <w:pStyle w:val="berschrift1"/>
       </w:pPr>
-      <w:bookmarkStart w:id="128" w:name="_Toc476504902"/>
+      <w:bookmarkStart w:id="129" w:name="_Toc476504902"/>
       <w:r>
         <w:t>Interpretationen der Quantentheorie</w:t>
       </w:r>
-      <w:bookmarkEnd w:id="128"/>
+      <w:bookmarkEnd w:id="129"/>
     </w:p>
     <w:p>
       <w:pPr>
@@ -28463,15 +27671,7 @@
         </w:numPr>
       </w:pPr>
       <w:r>
-        <w:t xml:space="preserve">Das verbleibende schlimme 1/3: die totlebendige </w:t>
-      </w:r>
-      <w:proofErr w:type="spellStart"/>
-      <w:r>
-        <w:t>Schrödingerkatze</w:t>
-      </w:r>
-      <w:proofErr w:type="spellEnd"/>
-      <w:r>
-        <w:t>.</w:t>
+        <w:t>Das verbleibende schlimme 1/3: die totlebendige Schrödingerkatze.</w:t>
       </w:r>
     </w:p>
     <w:p>
@@ -28494,15 +27694,7 @@
       </w:pPr>
       <w:r>
         <w:lastRenderedPageBreak/>
-        <w:t xml:space="preserve">Wigners Freund, </w:t>
-      </w:r>
-      <w:proofErr w:type="spellStart"/>
-      <w:r>
-        <w:t>Heisenbergsche</w:t>
-      </w:r>
-      <w:proofErr w:type="spellEnd"/>
-      <w:r>
-        <w:t xml:space="preserve"> Schnitte</w:t>
+        <w:t>Wigners Freund, Heisenbergsche Schnitte</w:t>
       </w:r>
     </w:p>
     <w:p>
@@ -28513,23 +27705,7 @@
         </w:numPr>
       </w:pPr>
       <w:r>
-        <w:t>Die Viele-Welten-Interpretation („</w:t>
-      </w:r>
-      <w:proofErr w:type="spellStart"/>
-      <w:r>
-        <w:t>many</w:t>
-      </w:r>
-      <w:proofErr w:type="spellEnd"/>
-      <w:r>
-        <w:t xml:space="preserve"> </w:t>
-      </w:r>
-      <w:proofErr w:type="spellStart"/>
-      <w:r>
-        <w:t>minds</w:t>
-      </w:r>
-      <w:proofErr w:type="spellEnd"/>
-      <w:r>
-        <w:t>“)</w:t>
+        <w:t>Die Viele-Welten-Interpretation („many minds“)</w:t>
       </w:r>
     </w:p>
     <w:p>
@@ -28649,11 +27825,11 @@
       <w:pPr>
         <w:pStyle w:val="berschrift1"/>
       </w:pPr>
-      <w:bookmarkStart w:id="129" w:name="_Toc476504903"/>
+      <w:bookmarkStart w:id="130" w:name="_Toc476504903"/>
       <w:r>
         <w:t>Quanteninformation</w:t>
       </w:r>
-      <w:bookmarkEnd w:id="129"/>
+      <w:bookmarkEnd w:id="130"/>
     </w:p>
     <w:p/>
     <w:p>
@@ -28686,15 +27862,7 @@
         </w:numPr>
       </w:pPr>
       <w:r>
-        <w:t>Q-Bit Beispiele (es gibt auch Q-</w:t>
-      </w:r>
-      <w:proofErr w:type="spellStart"/>
-      <w:r>
-        <w:t>Trits</w:t>
-      </w:r>
-      <w:proofErr w:type="spellEnd"/>
-      <w:r>
-        <w:t>, …)</w:t>
+        <w:t>Q-Bit Beispiele (es gibt auch Q-Trits, …)</w:t>
       </w:r>
     </w:p>
     <w:p>
@@ -28727,36 +27895,18 @@
         </w:r>
       </w:hyperlink>
       <w:r>
-        <w:t xml:space="preserve"> oder Matthias </w:t>
-      </w:r>
-      <w:proofErr w:type="spellStart"/>
-      <w:r>
-        <w:t>Homeister</w:t>
-      </w:r>
-      <w:proofErr w:type="spellEnd"/>
+        <w:t xml:space="preserve"> oder Matthias Homeister</w:t>
+      </w:r>
     </w:p>
     <w:p>
       <w:pPr>
         <w:pStyle w:val="berschrift2"/>
       </w:pPr>
-      <w:bookmarkStart w:id="130" w:name="_Toc476504904"/>
-      <w:proofErr w:type="spellStart"/>
-      <w:r>
-        <w:t>No</w:t>
-      </w:r>
-      <w:proofErr w:type="spellEnd"/>
-      <w:r>
-        <w:t xml:space="preserve"> </w:t>
-      </w:r>
-      <w:proofErr w:type="spellStart"/>
-      <w:r>
-        <w:t>Cloning</w:t>
-      </w:r>
-      <w:proofErr w:type="spellEnd"/>
-      <w:r>
-        <w:t xml:space="preserve"> Theorem</w:t>
-      </w:r>
-      <w:bookmarkEnd w:id="130"/>
+      <w:bookmarkStart w:id="131" w:name="_Toc476504904"/>
+      <w:r>
+        <w:t>No Cloning Theorem</w:t>
+      </w:r>
+      <w:bookmarkEnd w:id="131"/>
     </w:p>
     <w:p>
       <w:r>
@@ -28769,35 +27919,7 @@
           <w:szCs w:val="18"/>
           <w:shd w:val="clear" w:color="auto" w:fill="FFFFFF"/>
         </w:rPr>
-        <w:t xml:space="preserve">Wie wir vorstehend gesehen haben, ist die westliche Logik im </w:t>
-      </w:r>
-      <w:proofErr w:type="spellStart"/>
-      <w:proofErr w:type="gramStart"/>
-      <w:r>
-        <w:rPr>
-          <w:rFonts w:ascii="Verdana" w:hAnsi="Verdana"/>
-          <w:i/>
-          <w:iCs/>
-          <w:color w:val="000000"/>
-          <w:sz w:val="18"/>
-          <w:szCs w:val="18"/>
-          <w:shd w:val="clear" w:color="auto" w:fill="FFFFFF"/>
-        </w:rPr>
-        <w:t>wesentlichen</w:t>
-      </w:r>
-      <w:proofErr w:type="spellEnd"/>
-      <w:proofErr w:type="gramEnd"/>
-      <w:r>
-        <w:rPr>
-          <w:rFonts w:ascii="Verdana" w:hAnsi="Verdana"/>
-          <w:i/>
-          <w:iCs/>
-          <w:color w:val="000000"/>
-          <w:sz w:val="18"/>
-          <w:szCs w:val="18"/>
-          <w:shd w:val="clear" w:color="auto" w:fill="FFFFFF"/>
-        </w:rPr>
-        <w:t xml:space="preserve"> auf das Gesetz der Identität begründet. Auf ihr beruhen Einteilung, Definition, Syllogismus (Vernunftschluss) und sogar Umkehrung und Widerspruch. Alle diese Begriffe stehen miteinander in Beziehung und bilden ein System.</w:t>
+        <w:t>Wie wir vorstehend gesehen haben, ist die westliche Logik im wesentlichen auf das Gesetz der Identität begründet. Auf ihr beruhen Einteilung, Definition, Syllogismus (Vernunftschluss) und sogar Umkehrung und Widerspruch. Alle diese Begriffe stehen miteinander in Beziehung und bilden ein System.</w:t>
       </w:r>
       <w:r>
         <w:rPr>
@@ -29011,7 +28133,7 @@
         <w:noProof/>
         <w:sz w:val="18"/>
       </w:rPr>
-      <w:t>2</w:t>
+      <w:t>13</w:t>
     </w:r>
     <w:r>
       <w:rPr>
@@ -29126,15 +28248,7 @@
         <w:footnoteRef/>
       </w:r>
       <w:r>
-        <w:t xml:space="preserve"> In der Relativitätstheorie wird die Galilei-Invarianz abgelöst durch die </w:t>
-      </w:r>
-      <w:proofErr w:type="spellStart"/>
-      <w:r>
-        <w:t>Poincaré</w:t>
-      </w:r>
-      <w:proofErr w:type="spellEnd"/>
-      <w:r>
-        <w:t>-Invarianz. Es zeigt sich, dass sich das elektromagnetische Feld wie ein Tensor 2. Stufe transformiert. Unsere naiv gewählten Definitionen werden dort also durch andere abgelöst, mit denen sich die Maxwell-Gleichungen aber wieder auf die Form mit einem linearen Differentialoperator bringen lassen, nur dass jetzt der Operator ein Vektor ist und die Felder ein Tensor sind:</w:t>
+        <w:t xml:space="preserve"> In der Relativitätstheorie wird die Galilei-Invarianz abgelöst durch die Poincaré-Invarianz. Es zeigt sich, dass sich das elektromagnetische Feld wie ein Tensor 2. Stufe transformiert. Unsere naiv gewählten Definitionen werden dort also durch andere abgelöst, mit denen sich die Maxwell-Gleichungen aber wieder auf die Form mit einem linearen Differentialoperator bringen lassen, nur dass jetzt der Operator ein Vektor ist und die Felder ein Tensor sind:</w:t>
       </w:r>
     </w:p>
     <w:p>
@@ -29214,23 +28328,7 @@
           <w:sz w:val="20"/>
           <w:szCs w:val="20"/>
         </w:rPr>
-        <w:t xml:space="preserve">Auffallend ist die starke Repräsentanz von Drehgruppen: U(1), SU(2), SU(3) und SO(3) in der </w:t>
-      </w:r>
-      <w:proofErr w:type="spellStart"/>
-      <w:r>
-        <w:rPr>
-          <w:sz w:val="20"/>
-          <w:szCs w:val="20"/>
-        </w:rPr>
-        <w:t>Poincaré</w:t>
-      </w:r>
-      <w:proofErr w:type="spellEnd"/>
-      <w:r>
-        <w:rPr>
-          <w:sz w:val="20"/>
-          <w:szCs w:val="20"/>
-        </w:rPr>
-        <w:t>-Gruppe sind Drehgruppen.</w:t>
+        <w:t>Auffallend ist die starke Repräsentanz von Drehgruppen: U(1), SU(2), SU(3) und SO(3) in der Poincaré-Gruppe sind Drehgruppen.</w:t>
       </w:r>
     </w:p>
   </w:footnote>
@@ -29314,31 +28412,7 @@
         <w:t>→</w:t>
       </w:r>
       <w:r>
-        <w:t xml:space="preserve"> </w:t>
-      </w:r>
-      <w:proofErr w:type="spellStart"/>
-      <w:r>
-        <w:t>Renormierung</w:t>
-      </w:r>
-      <w:proofErr w:type="spellEnd"/>
-      <w:r>
-        <w:t xml:space="preserve">, Infrarot- und Ultraviolett-Divergenzen, …). Diese Schwierigkeiten bewogen </w:t>
-      </w:r>
-      <w:proofErr w:type="spellStart"/>
-      <w:r>
-        <w:t>Bjorken</w:t>
-      </w:r>
-      <w:proofErr w:type="spellEnd"/>
-      <w:r>
-        <w:t xml:space="preserve"> und </w:t>
-      </w:r>
-      <w:proofErr w:type="spellStart"/>
-      <w:r>
-        <w:t>Drell</w:t>
-      </w:r>
-      <w:proofErr w:type="spellEnd"/>
-      <w:r>
-        <w:t xml:space="preserve"> in ihrem Standard-Lehrbuch zum Hinweis, dass die Möglichkeit einer Körnung der Natur nicht aus den Augen verloren werden sollte.</w:t>
+        <w:t xml:space="preserve"> Renormierung, Infrarot- und Ultraviolett-Divergenzen, …). Diese Schwierigkeiten bewogen Bjorken und Drell in ihrem Standard-Lehrbuch zum Hinweis, dass die Möglichkeit einer Körnung der Natur nicht aus den Augen verloren werden sollte.</w:t>
       </w:r>
     </w:p>
   </w:footnote>
@@ -29356,7 +28430,6 @@
       <w:r>
         <w:t xml:space="preserve"> Die Operationen Transponieren und Komplex-Konjugieren sind kommutativ, es gilt also auch (</w:t>
       </w:r>
-      <w:proofErr w:type="spellStart"/>
       <w:r>
         <w:rPr>
           <w:b/>
@@ -29369,7 +28442,6 @@
         </w:rPr>
         <w:t>T</w:t>
       </w:r>
-      <w:proofErr w:type="spellEnd"/>
       <w:r>
         <w:t xml:space="preserve">)* </w:t>
       </w:r>
@@ -29437,15 +28509,7 @@
         <w:footnoteRef/>
       </w:r>
       <w:r>
-        <w:t xml:space="preserve"> Kein </w:t>
-      </w:r>
-      <w:proofErr w:type="spellStart"/>
-      <w:r>
-        <w:t>entweder-oder</w:t>
-      </w:r>
-      <w:proofErr w:type="spellEnd"/>
-      <w:r>
-        <w:t>: es kann auch Mischungen geben.</w:t>
+        <w:t xml:space="preserve"> Kein entweder-oder: es kann auch Mischungen geben.</w:t>
       </w:r>
     </w:p>
   </w:footnote>
@@ -31833,7 +30897,6 @@
       <w:spacing w:after="0" w:line="240" w:lineRule="auto"/>
     </w:pPr>
     <w:tblPr>
-      <w:tblInd w:w="0" w:type="dxa"/>
       <w:tblBorders>
         <w:top w:val="single" w:sz="4" w:space="0" w:color="auto"/>
         <w:left w:val="single" w:sz="4" w:space="0" w:color="auto"/>
@@ -31842,12 +30905,6 @@
         <w:insideH w:val="single" w:sz="4" w:space="0" w:color="auto"/>
         <w:insideV w:val="single" w:sz="4" w:space="0" w:color="auto"/>
       </w:tblBorders>
-      <w:tblCellMar>
-        <w:top w:w="0" w:type="dxa"/>
-        <w:left w:w="108" w:type="dxa"/>
-        <w:bottom w:w="0" w:type="dxa"/>
-        <w:right w:w="108" w:type="dxa"/>
-      </w:tblCellMar>
     </w:tblPr>
   </w:style>
   <w:style w:type="paragraph" w:styleId="Sprechblasentext">
@@ -32536,7 +31593,6 @@
       <w:spacing w:after="0" w:line="240" w:lineRule="auto"/>
     </w:pPr>
     <w:tblPr>
-      <w:tblInd w:w="0" w:type="dxa"/>
       <w:tblBorders>
         <w:top w:val="single" w:sz="4" w:space="0" w:color="auto"/>
         <w:left w:val="single" w:sz="4" w:space="0" w:color="auto"/>
@@ -32545,12 +31601,6 @@
         <w:insideH w:val="single" w:sz="4" w:space="0" w:color="auto"/>
         <w:insideV w:val="single" w:sz="4" w:space="0" w:color="auto"/>
       </w:tblBorders>
-      <w:tblCellMar>
-        <w:top w:w="0" w:type="dxa"/>
-        <w:left w:w="108" w:type="dxa"/>
-        <w:bottom w:w="0" w:type="dxa"/>
-        <w:right w:w="108" w:type="dxa"/>
-      </w:tblCellMar>
     </w:tblPr>
   </w:style>
   <w:style w:type="paragraph" w:styleId="Sprechblasentext">
@@ -33240,7 +32290,7 @@
 </file>
 
 <file path=customXml/itemProps1.xml><?xml version="1.0" encoding="utf-8"?>
-<ds:datastoreItem xmlns:ds="http://schemas.openxmlformats.org/officeDocument/2006/customXml" ds:itemID="{29588675-8A78-4EBC-9DC1-85B508196B98}">
+<ds:datastoreItem xmlns:ds="http://schemas.openxmlformats.org/officeDocument/2006/customXml" ds:itemID="{EF03E2D2-6E8C-4194-9154-E4DED3C481AC}">
   <ds:schemaRefs>
     <ds:schemaRef ds:uri="http://schemas.openxmlformats.org/officeDocument/2006/bibliography"/>
   </ds:schemaRefs>

</xml_diff>

<commit_message>
fehlt nur noch unitärer Produktraum im Matheteil
</commit_message>
<xml_diff>
--- a/Quanteninformation.docx
+++ b/Quanteninformation.docx
@@ -32,7 +32,6 @@
           <w:docPartUnique/>
         </w:docPartObj>
       </w:sdtPr>
-      <w:sdtEndPr/>
       <w:sdtContent>
         <w:p>
           <w:pPr>
@@ -3288,8 +3287,13 @@
         <w:t>Verallgemeiner</w:t>
       </w:r>
       <w:r>
-        <w:t>ung: Tensor n-ter</w:t>
-      </w:r>
+        <w:t>ung: Tensor n-</w:t>
+      </w:r>
+      <w:proofErr w:type="spellStart"/>
+      <w:r>
+        <w:t>ter</w:t>
+      </w:r>
+      <w:proofErr w:type="spellEnd"/>
       <w:r>
         <w:t xml:space="preserve"> Stufe. </w:t>
       </w:r>
@@ -4094,7 +4098,15 @@
     </w:p>
     <w:p>
       <w:r>
-        <w:t>Rechts die Schreibweise mit Einsteinscher Summenkonvention: über Indizes, die doppelt vorkommen, wird automatisch summiert.</w:t>
+        <w:t xml:space="preserve">Rechts die Schreibweise mit </w:t>
+      </w:r>
+      <w:proofErr w:type="spellStart"/>
+      <w:r>
+        <w:t>Einsteinscher</w:t>
+      </w:r>
+      <w:proofErr w:type="spellEnd"/>
+      <w:r>
+        <w:t xml:space="preserve"> Summenkonvention: über Indizes, die doppelt vorkommen, wird automatisch summiert.</w:t>
       </w:r>
     </w:p>
     <w:tbl>
@@ -5681,7 +5693,15 @@
         <w:t xml:space="preserve">Kann auch mit </w:t>
       </w:r>
       <w:r>
-        <w:t>dem Levi-Civita-Tensor (</w:t>
+        <w:t>dem Levi-</w:t>
+      </w:r>
+      <w:proofErr w:type="spellStart"/>
+      <w:r>
+        <w:t>Civita</w:t>
+      </w:r>
+      <w:proofErr w:type="spellEnd"/>
+      <w:r>
+        <w:t>-Tensor (</w:t>
       </w:r>
       <w:r>
         <w:t xml:space="preserve">total </w:t>
@@ -5845,7 +5865,23 @@
         <w:t>Dadurch abweichendes Transformationsverhalten eher einsichtig.</w:t>
       </w:r>
       <w:r>
-        <w:t xml:space="preserve"> Richtigerweise sollte man zwischen ko- und kontrvarianten Indizes unterscheiden.</w:t>
+        <w:t xml:space="preserve"> Richtigerweise sollte man zwischen </w:t>
+      </w:r>
+      <w:proofErr w:type="spellStart"/>
+      <w:r>
+        <w:t>ko</w:t>
+      </w:r>
+      <w:proofErr w:type="spellEnd"/>
+      <w:r>
+        <w:t xml:space="preserve">- und </w:t>
+      </w:r>
+      <w:proofErr w:type="spellStart"/>
+      <w:r>
+        <w:t>kontrvarianten</w:t>
+      </w:r>
+      <w:proofErr w:type="spellEnd"/>
+      <w:r>
+        <w:t xml:space="preserve"> Indizes unterscheiden.</w:t>
       </w:r>
       <w:r>
         <w:t xml:space="preserve"> Dazu weiter unten...</w:t>
@@ -8492,8 +8528,13 @@
           <w:numId w:val="12"/>
         </w:numPr>
       </w:pPr>
-      <w:r>
-        <w:t>det Q =</w:t>
+      <w:proofErr w:type="spellStart"/>
+      <w:r>
+        <w:t>det</w:t>
+      </w:r>
+      <w:proofErr w:type="spellEnd"/>
+      <w:r>
+        <w:t xml:space="preserve"> Q =</w:t>
       </w:r>
       <w:r>
         <w:t xml:space="preserve"> 1</w:t>
@@ -8957,7 +8998,15 @@
     </w:p>
     <w:p>
       <w:r>
-        <w:t>Es muss zwischen den Objekten, den Tensoren n-ter Stufe, und ihren Zahlenwerten unterschieden werden. Wenn wir etwas rechnen wollen, brauchen wir immer Zahlen, dazu müssen wir eine Basis von Koordinatenvektoren festsetzen. Ein Zahlentupel eines Vektors sind seine Komponenten bezüglich dieser Basis. Sie sind nicht mit dem Vektor selbst zu verwechseln!</w:t>
+        <w:t>Es muss zwischen den Objekten, den Tensoren n-</w:t>
+      </w:r>
+      <w:proofErr w:type="spellStart"/>
+      <w:r>
+        <w:t>ter</w:t>
+      </w:r>
+      <w:proofErr w:type="spellEnd"/>
+      <w:r>
+        <w:t xml:space="preserve"> Stufe, und ihren Zahlenwerten unterschieden werden. Wenn wir etwas rechnen wollen, brauchen wir immer Zahlen, dazu müssen wir eine Basis von Koordinatenvektoren festsetzen. Ein Zahlentupel eines Vektors sind seine Komponenten bezüglich dieser Basis. Sie sind nicht mit dem Vektor selbst zu verwechseln!</w:t>
       </w:r>
       <w:r>
         <w:t xml:space="preserve"> Der Vektor entsteht erst durch da</w:t>
@@ -9321,7 +9370,15 @@
         <w:t xml:space="preserve"> und die kartesischen</w:t>
       </w:r>
       <w:r>
-        <w:t xml:space="preserve"> als alte, ungestrichene,</w:t>
+        <w:t xml:space="preserve"> als alte, </w:t>
+      </w:r>
+      <w:proofErr w:type="spellStart"/>
+      <w:r>
+        <w:t>ungestrichene</w:t>
+      </w:r>
+      <w:proofErr w:type="spellEnd"/>
+      <w:r>
+        <w:t>,</w:t>
       </w:r>
       <w:r>
         <w:t xml:space="preserve"> dann gilt </w:t>
@@ -9389,7 +9446,15 @@
         <w:t xml:space="preserve"> und Tiefstellen</w:t>
       </w:r>
       <w:r>
-        <w:t xml:space="preserve"> (ko)</w:t>
+        <w:t xml:space="preserve"> (</w:t>
+      </w:r>
+      <w:proofErr w:type="spellStart"/>
+      <w:r>
+        <w:t>ko</w:t>
+      </w:r>
+      <w:proofErr w:type="spellEnd"/>
+      <w:r>
+        <w:t>)</w:t>
       </w:r>
       <w:r>
         <w:t xml:space="preserve"> erreicht. </w:t>
@@ -9397,7 +9462,15 @@
     </w:p>
     <w:p>
       <w:r>
-        <w:t>Beispiel: Drehimpuls mit kovarianten Komponenten</w:t>
+        <w:t xml:space="preserve">Beispiel: Drehimpuls mit </w:t>
+      </w:r>
+      <w:proofErr w:type="spellStart"/>
+      <w:r>
+        <w:t>kovarianten</w:t>
+      </w:r>
+      <w:proofErr w:type="spellEnd"/>
+      <w:r>
+        <w:t xml:space="preserve"> Komponenten</w:t>
       </w:r>
     </w:p>
     <w:tbl>
@@ -10661,6 +10734,7 @@
       <w:r>
         <w:t xml:space="preserve"> </w:t>
       </w:r>
+      <w:proofErr w:type="spellStart"/>
       <w:r>
         <w:t>δ</w:t>
       </w:r>
@@ -10670,6 +10744,7 @@
         </w:rPr>
         <w:t>xy</w:t>
       </w:r>
+      <w:proofErr w:type="spellEnd"/>
       <w:r>
         <w:t>.</w:t>
       </w:r>
@@ -11633,7 +11708,11 @@
     </w:tbl>
     <w:p>
       <w:r>
-        <w:t>Dies lässt sich so betrachten: die Funktionen x</w:t>
+        <w:t xml:space="preserve">Dies lässt sich so betrachten: die Funktionen </w:t>
+      </w:r>
+      <w:proofErr w:type="spellStart"/>
+      <w:r>
+        <w:t>x</w:t>
       </w:r>
       <w:r>
         <w:rPr>
@@ -11641,6 +11720,7 @@
         </w:rPr>
         <w:t>n</w:t>
       </w:r>
+      <w:proofErr w:type="spellEnd"/>
       <w:r>
         <w:t xml:space="preserve"> sind Basisvektoren und spannen den Raum der „gutmütigen“ Funktionen </w:t>
       </w:r>
@@ -11992,7 +12072,15 @@
         <w:t>-</w:t>
       </w:r>
       <w:r>
-        <w:t>Spur(X ln X), also als Spur eine</w:t>
+        <w:t xml:space="preserve">Spur(X </w:t>
+      </w:r>
+      <w:proofErr w:type="spellStart"/>
+      <w:r>
+        <w:t>ln</w:t>
+      </w:r>
+      <w:proofErr w:type="spellEnd"/>
+      <w:r>
+        <w:t xml:space="preserve"> X), also als Spur eine</w:t>
       </w:r>
       <w:r>
         <w:t>r</w:t>
@@ -12264,7 +12352,15 @@
         <w:t>(Vorgriff)</w:t>
       </w:r>
       <w:r>
-        <w:t xml:space="preserve"> lässt sich die Fouriertransformation besonders kompakt schreiben</w:t>
+        <w:t xml:space="preserve"> lässt sich die </w:t>
+      </w:r>
+      <w:proofErr w:type="spellStart"/>
+      <w:r>
+        <w:t>Fouriertransformation</w:t>
+      </w:r>
+      <w:proofErr w:type="spellEnd"/>
+      <w:r>
+        <w:t xml:space="preserve"> besonders kompakt schreiben</w:t>
       </w:r>
       <w:r>
         <w:t>:</w:t>
@@ -12416,7 +12512,15 @@
     </w:tbl>
     <w:p>
       <w:r>
-        <w:t>Die Normierung ist im unteren Fall so gewählt, dass die Fouriertransformation als unitäre Abbildung aufgefasst werden kann.</w:t>
+        <w:t xml:space="preserve">Die Normierung ist im unteren Fall so gewählt, dass die </w:t>
+      </w:r>
+      <w:proofErr w:type="spellStart"/>
+      <w:r>
+        <w:t>Fouriertransformation</w:t>
+      </w:r>
+      <w:proofErr w:type="spellEnd"/>
+      <w:r>
+        <w:t xml:space="preserve"> als unitäre Abbildung aufgefasst werden kann.</w:t>
       </w:r>
     </w:p>
     <w:p>
@@ -12427,7 +12531,23 @@
         <w:t xml:space="preserve">f(x) </w:t>
       </w:r>
       <w:r>
-        <w:t>kann also in eine Taylorreihe oder ein Fourierintegral transformiert werden. Wir können dies auch so auffassen, dass Taylorreihe und Fourierintegral die Koeffizienten der Funktion bezüglich verschiedener Basen sind: einmal werden Potenzen von x verwendet, das andere Mal periodische Funktionen von x.</w:t>
+        <w:t xml:space="preserve">kann also in eine Taylorreihe oder ein </w:t>
+      </w:r>
+      <w:proofErr w:type="spellStart"/>
+      <w:r>
+        <w:t>Fourierintegral</w:t>
+      </w:r>
+      <w:proofErr w:type="spellEnd"/>
+      <w:r>
+        <w:t xml:space="preserve"> transformiert werden. Wir können dies auch so auffassen, dass Taylorreihe und </w:t>
+      </w:r>
+      <w:proofErr w:type="spellStart"/>
+      <w:r>
+        <w:t>Fourierintegral</w:t>
+      </w:r>
+      <w:proofErr w:type="spellEnd"/>
+      <w:r>
+        <w:t xml:space="preserve"> die Koeffizienten der Funktion bezüglich verschiedener Basen sind: einmal werden Potenzen von x verwendet, das andere Mal periodische Funktionen von x.</w:t>
       </w:r>
     </w:p>
     <w:p>
@@ -14525,7 +14645,20 @@
     </w:tbl>
     <w:p>
       <w:r>
-        <w:t>E, B, j und ρ sind Felder, die von 3 Ortskoordinaten x,y,z und der Zeit t abhängen, also Funktionen von 4 Veränderli</w:t>
+        <w:t xml:space="preserve">E, B, j und ρ sind Felder, die von 3 Ortskoordinaten </w:t>
+      </w:r>
+      <w:proofErr w:type="spellStart"/>
+      <w:r>
+        <w:t>x</w:t>
+      </w:r>
+      <w:proofErr w:type="gramStart"/>
+      <w:r>
+        <w:t>,y,z</w:t>
+      </w:r>
+      <w:proofErr w:type="spellEnd"/>
+      <w:proofErr w:type="gramEnd"/>
+      <w:r>
+        <w:t xml:space="preserve"> und der Zeit t abhängen, also Funktionen von 4 Veränderli</w:t>
       </w:r>
       <w:r>
         <w:t>chen. E, B und j sind Vektoren, ρ ist eine skalare Funktion.</w:t>
@@ -14878,7 +15011,21 @@
                 <w:rStyle w:val="Buchtitel"/>
               </w:rPr>
               <w:br/>
-              <w:t>Schreibe sie auch in der Form Ôψ = j! Wie groß ist j?</w:t>
+              <w:t xml:space="preserve">Schreibe sie auch in der Form </w:t>
+            </w:r>
+            <w:proofErr w:type="spellStart"/>
+            <w:r>
+              <w:rPr>
+                <w:rStyle w:val="Buchtitel"/>
+              </w:rPr>
+              <w:t>Ôψ</w:t>
+            </w:r>
+            <w:proofErr w:type="spellEnd"/>
+            <w:r>
+              <w:rPr>
+                <w:rStyle w:val="Buchtitel"/>
+              </w:rPr>
+              <w:t xml:space="preserve"> = j! Wie groß ist j?</w:t>
             </w:r>
           </w:p>
         </w:tc>
@@ -14958,8 +15105,6 @@
       <w:r>
         <w:t>wellgleichungen wie oben angegeben besteht ein wesentlicher Unterschied: j</w:t>
       </w:r>
-      <w:bookmarkStart w:id="71" w:name="_GoBack"/>
-      <w:bookmarkEnd w:id="71"/>
     </w:p>
     <w:p>
       <w:r>
@@ -15114,7 +15259,7 @@
             <w:r>
               <w:t>(</w:t>
             </w:r>
-            <w:bookmarkStart w:id="72" w:name="DGLInhomogenLinearkombination"/>
+            <w:bookmarkStart w:id="71" w:name="DGLInhomogenLinearkombination"/>
             <w:r>
               <w:fldChar w:fldCharType="begin"/>
             </w:r>
@@ -15133,7 +15278,7 @@
             <w:r>
               <w:fldChar w:fldCharType="end"/>
             </w:r>
-            <w:bookmarkEnd w:id="72"/>
+            <w:bookmarkEnd w:id="71"/>
             <w:r>
               <w:t>)</w:t>
             </w:r>
@@ -15372,7 +15517,7 @@
             <w:r>
               <w:t>(</w:t>
             </w:r>
-            <w:bookmarkStart w:id="73" w:name="EigenwerteDGL"/>
+            <w:bookmarkStart w:id="72" w:name="EigenwerteDGL"/>
             <w:r>
               <w:fldChar w:fldCharType="begin"/>
             </w:r>
@@ -15391,7 +15536,7 @@
             <w:r>
               <w:fldChar w:fldCharType="end"/>
             </w:r>
-            <w:bookmarkEnd w:id="73"/>
+            <w:bookmarkEnd w:id="72"/>
             <w:r>
               <w:t>)</w:t>
             </w:r>
@@ -15413,7 +15558,13 @@
         <w:t xml:space="preserve"> werden wir in der Quantentheorie als mögliche Messwerte wiederbegegnen.</w:t>
       </w:r>
       <w:r>
-        <w:t xml:space="preserve"> Ist z.B </w:t>
+        <w:t xml:space="preserve"> Ist z.B</w:t>
+      </w:r>
+      <w:r>
+        <w:t>.</w:t>
+      </w:r>
+      <w:r>
+        <w:t xml:space="preserve"> </w:t>
       </w:r>
       <w:r>
         <w:rPr>
@@ -15808,11 +15959,11 @@
       <w:pPr>
         <w:pStyle w:val="berschrift2"/>
       </w:pPr>
-      <w:bookmarkStart w:id="74" w:name="_Toc476504877"/>
+      <w:bookmarkStart w:id="73" w:name="_Toc476504877"/>
       <w:r>
         <w:t>Komplexe Zahlen</w:t>
       </w:r>
-      <w:bookmarkEnd w:id="74"/>
+      <w:bookmarkEnd w:id="73"/>
     </w:p>
     <w:p>
       <w:r>
@@ -15839,11 +15990,16 @@
         <w:br/>
       </w:r>
       <w:r>
-        <w:t>Imaginäre Zahl: b</w:t>
+        <w:t xml:space="preserve">Imaginäre Zahl: </w:t>
+      </w:r>
+      <w:proofErr w:type="spellStart"/>
+      <w:r>
+        <w:t>b</w:t>
       </w:r>
       <w:r>
         <w:t>ˑi</w:t>
       </w:r>
+      <w:proofErr w:type="spellEnd"/>
       <w:r>
         <w:t xml:space="preserve"> (b</w:t>
       </w:r>
@@ -15872,18 +16028,28 @@
       <w:r>
         <w:t xml:space="preserve">2-teilig: </w:t>
       </w:r>
-      <w:r>
-        <w:t xml:space="preserve">z := </w:t>
+      <w:proofErr w:type="gramStart"/>
+      <w:r>
+        <w:t>z :</w:t>
+      </w:r>
+      <w:proofErr w:type="gramEnd"/>
+      <w:r>
+        <w:t xml:space="preserve">= </w:t>
       </w:r>
       <w:r>
         <w:t>a</w:t>
       </w:r>
       <w:r>
-        <w:t xml:space="preserve"> + b</w:t>
+        <w:t xml:space="preserve"> + </w:t>
+      </w:r>
+      <w:proofErr w:type="spellStart"/>
+      <w:r>
+        <w:t>b</w:t>
       </w:r>
       <w:r>
         <w:t>ˑi</w:t>
       </w:r>
+      <w:proofErr w:type="spellEnd"/>
       <w:r>
         <w:br/>
       </w:r>
@@ -15898,11 +16064,11 @@
       <w:pPr>
         <w:pStyle w:val="berschrift3"/>
       </w:pPr>
-      <w:bookmarkStart w:id="75" w:name="_Toc476504878"/>
+      <w:bookmarkStart w:id="74" w:name="_Toc476504878"/>
       <w:r>
         <w:t>Real- und Imaginärteil</w:t>
       </w:r>
-      <w:bookmarkEnd w:id="75"/>
+      <w:bookmarkEnd w:id="74"/>
     </w:p>
     <w:p>
       <w:r>
@@ -15914,8 +16080,13 @@
         <w:t>Re(z) = Re(</w:t>
       </w:r>
       <w:r>
-        <w:t>a + bˑi</w:t>
-      </w:r>
+        <w:t xml:space="preserve">a + </w:t>
+      </w:r>
+      <w:proofErr w:type="spellStart"/>
+      <w:r>
+        <w:t>bˑi</w:t>
+      </w:r>
+      <w:proofErr w:type="spellEnd"/>
       <w:r>
         <w:t>) = a</w:t>
       </w:r>
@@ -15924,8 +16095,13 @@
         <w:t>Im(z) = Im(</w:t>
       </w:r>
       <w:r>
-        <w:t>a + bˑi</w:t>
-      </w:r>
+        <w:t xml:space="preserve">a + </w:t>
+      </w:r>
+      <w:proofErr w:type="spellStart"/>
+      <w:r>
+        <w:t>bˑi</w:t>
+      </w:r>
+      <w:proofErr w:type="spellEnd"/>
       <w:r>
         <w:t>) = b</w:t>
       </w:r>
@@ -15937,14 +16113,14 @@
           <w:lang w:val="en-US"/>
         </w:rPr>
       </w:pPr>
-      <w:bookmarkStart w:id="76" w:name="_Toc476504879"/>
+      <w:bookmarkStart w:id="75" w:name="_Toc476504879"/>
       <w:r>
         <w:rPr>
           <w:lang w:val="en-US"/>
         </w:rPr>
         <w:t>Addition</w:t>
       </w:r>
-      <w:bookmarkEnd w:id="76"/>
+      <w:bookmarkEnd w:id="75"/>
     </w:p>
     <w:p>
       <w:pPr>
@@ -16130,12 +16306,22 @@
         </w:rPr>
         <w:t>2</w:t>
       </w:r>
+      <w:proofErr w:type="gramStart"/>
       <w:r>
         <w:rPr>
           <w:lang w:val="en-US"/>
         </w:rPr>
-        <w:t>)ˑi</w:t>
-      </w:r>
+        <w:t>)ˑ</w:t>
+      </w:r>
+      <w:proofErr w:type="spellStart"/>
+      <w:proofErr w:type="gramEnd"/>
+      <w:r>
+        <w:rPr>
+          <w:lang w:val="en-US"/>
+        </w:rPr>
+        <w:t>i</w:t>
+      </w:r>
+      <w:proofErr w:type="spellEnd"/>
     </w:p>
     <w:p>
       <w:pPr>
@@ -16201,14 +16387,14 @@
           <w:lang w:val="en-US"/>
         </w:rPr>
       </w:pPr>
-      <w:bookmarkStart w:id="77" w:name="_Toc476504880"/>
+      <w:bookmarkStart w:id="76" w:name="_Toc476504880"/>
       <w:r>
         <w:rPr>
           <w:lang w:val="en-US"/>
         </w:rPr>
         <w:t>Multiplikation</w:t>
       </w:r>
-      <w:bookmarkEnd w:id="77"/>
+      <w:bookmarkEnd w:id="76"/>
     </w:p>
     <w:p>
       <w:pPr>
@@ -16521,12 +16707,22 @@
         </w:rPr>
         <w:t>1</w:t>
       </w:r>
+      <w:proofErr w:type="gramStart"/>
       <w:r>
         <w:rPr>
           <w:lang w:val="en-US"/>
         </w:rPr>
-        <w:t>)ˑi</w:t>
-      </w:r>
+        <w:t>)ˑ</w:t>
+      </w:r>
+      <w:proofErr w:type="spellStart"/>
+      <w:proofErr w:type="gramEnd"/>
+      <w:r>
+        <w:rPr>
+          <w:lang w:val="en-US"/>
+        </w:rPr>
+        <w:t>i</w:t>
+      </w:r>
+      <w:proofErr w:type="spellEnd"/>
     </w:p>
     <w:p>
       <w:pPr>
@@ -16628,11 +16824,11 @@
       <w:pPr>
         <w:pStyle w:val="berschrift3"/>
       </w:pPr>
-      <w:bookmarkStart w:id="78" w:name="_Toc476504881"/>
+      <w:bookmarkStart w:id="77" w:name="_Toc476504881"/>
       <w:r>
         <w:t>Betrag</w:t>
       </w:r>
-      <w:bookmarkEnd w:id="78"/>
+      <w:bookmarkEnd w:id="77"/>
     </w:p>
     <w:p>
       <w:r>
@@ -16695,11 +16891,11 @@
       <w:pPr>
         <w:pStyle w:val="berschrift3"/>
       </w:pPr>
-      <w:bookmarkStart w:id="79" w:name="_Toc476504882"/>
+      <w:bookmarkStart w:id="78" w:name="_Toc476504882"/>
       <w:r>
         <w:t>Polardarstellung</w:t>
       </w:r>
-      <w:bookmarkEnd w:id="79"/>
+      <w:bookmarkEnd w:id="78"/>
     </w:p>
     <w:p>
       <w:r>
@@ -16975,7 +17171,7 @@
             <w:r>
               <w:t>(</w:t>
             </w:r>
-            <w:bookmarkStart w:id="80" w:name="PolardarstellungKomplexeZahl"/>
+            <w:bookmarkStart w:id="79" w:name="PolardarstellungKomplexeZahl"/>
             <w:r>
               <w:fldChar w:fldCharType="begin"/>
             </w:r>
@@ -16994,7 +17190,7 @@
             <w:r>
               <w:fldChar w:fldCharType="end"/>
             </w:r>
-            <w:bookmarkEnd w:id="80"/>
+            <w:bookmarkEnd w:id="79"/>
             <w:r>
               <w:t>)</w:t>
             </w:r>
@@ -17034,6 +17230,7 @@
           </w:p>
           <w:p/>
           <w:p>
+            <w:proofErr w:type="spellStart"/>
             <w:r>
               <w:t>re</w:t>
             </w:r>
@@ -17043,6 +17240,7 @@
               </w:rPr>
               <w:t>iϕ</w:t>
             </w:r>
+            <w:proofErr w:type="spellEnd"/>
             <w:r>
               <w:rPr>
                 <w:vertAlign w:val="superscript"/>
@@ -17249,7 +17447,7 @@
             <w:r>
               <w:t>(</w:t>
             </w:r>
-            <w:bookmarkStart w:id="81" w:name="SinusCosinusKomplex"/>
+            <w:bookmarkStart w:id="80" w:name="SinusCosinusKomplex"/>
             <w:r>
               <w:fldChar w:fldCharType="begin"/>
             </w:r>
@@ -17268,7 +17466,7 @@
             <w:r>
               <w:fldChar w:fldCharType="end"/>
             </w:r>
-            <w:bookmarkEnd w:id="81"/>
+            <w:bookmarkEnd w:id="80"/>
             <w:r>
               <w:t>)</w:t>
             </w:r>
@@ -17281,11 +17479,11 @@
       <w:pPr>
         <w:pStyle w:val="berschrift3"/>
       </w:pPr>
-      <w:bookmarkStart w:id="82" w:name="_Toc476504883"/>
+      <w:bookmarkStart w:id="81" w:name="_Toc476504883"/>
       <w:r>
         <w:t>Komplexe Konjugation</w:t>
       </w:r>
-      <w:bookmarkEnd w:id="82"/>
+      <w:bookmarkEnd w:id="81"/>
     </w:p>
     <w:tbl>
       <w:tblPr>
@@ -17339,6 +17537,7 @@
               </w:rPr>
               <w:t xml:space="preserve">z = a + </w:t>
             </w:r>
+            <w:proofErr w:type="spellStart"/>
             <w:r>
               <w:rPr>
                 <w:lang w:val="en-US"/>
@@ -17357,17 +17556,25 @@
               </w:rPr>
               <w:t>i</w:t>
             </w:r>
+            <w:proofErr w:type="spellEnd"/>
             <w:r>
               <w:rPr>
                 <w:lang w:val="en-US"/>
               </w:rPr>
               <w:br/>
-              <w:t>z* = (a + b</w:t>
-            </w:r>
+              <w:t xml:space="preserve">z* = (a + </w:t>
+            </w:r>
+            <w:proofErr w:type="spellStart"/>
             <w:r>
               <w:rPr>
                 <w:lang w:val="en-US"/>
               </w:rPr>
+              <w:t>b</w:t>
+            </w:r>
+            <w:r>
+              <w:rPr>
+                <w:lang w:val="en-US"/>
+              </w:rPr>
               <w:t>ˑ</w:t>
             </w:r>
             <w:r>
@@ -17376,16 +17583,24 @@
               </w:rPr>
               <w:t>i</w:t>
             </w:r>
+            <w:proofErr w:type="spellEnd"/>
             <w:r>
               <w:rPr>
                 <w:lang w:val="en-US"/>
               </w:rPr>
-              <w:t>)* = a - b</w:t>
-            </w:r>
+              <w:t xml:space="preserve">)* = a - </w:t>
+            </w:r>
+            <w:proofErr w:type="spellStart"/>
             <w:r>
               <w:rPr>
                 <w:lang w:val="en-US"/>
               </w:rPr>
+              <w:t>b</w:t>
+            </w:r>
+            <w:r>
+              <w:rPr>
+                <w:lang w:val="en-US"/>
+              </w:rPr>
               <w:t>ˑ</w:t>
             </w:r>
             <w:r>
@@ -17394,6 +17609,7 @@
               </w:rPr>
               <w:t>i</w:t>
             </w:r>
+            <w:proofErr w:type="spellEnd"/>
           </w:p>
           <w:p>
             <w:pPr>
@@ -17601,7 +17817,7 @@
             <w:r>
               <w:t>(</w:t>
             </w:r>
-            <w:bookmarkStart w:id="83" w:name="BetragKomplexeZahlMitKonjugation"/>
+            <w:bookmarkStart w:id="82" w:name="BetragKomplexeZahlMitKonjugation"/>
             <w:r>
               <w:fldChar w:fldCharType="begin"/>
             </w:r>
@@ -17620,7 +17836,7 @@
             <w:r>
               <w:fldChar w:fldCharType="end"/>
             </w:r>
-            <w:bookmarkEnd w:id="83"/>
+            <w:bookmarkEnd w:id="82"/>
             <w:r>
               <w:t>)</w:t>
             </w:r>
@@ -17632,11 +17848,11 @@
       <w:pPr>
         <w:pStyle w:val="berschrift3"/>
       </w:pPr>
-      <w:bookmarkStart w:id="84" w:name="_Toc476504884"/>
+      <w:bookmarkStart w:id="83" w:name="_Toc476504884"/>
       <w:r>
         <w:t>Physikalische Bedeutung</w:t>
       </w:r>
-      <w:bookmarkEnd w:id="84"/>
+      <w:bookmarkEnd w:id="83"/>
     </w:p>
     <w:p>
       <w:r>
@@ -17945,11 +18161,11 @@
       <w:pPr>
         <w:pStyle w:val="berschrift1"/>
       </w:pPr>
-      <w:bookmarkStart w:id="85" w:name="_Toc476504885"/>
+      <w:bookmarkStart w:id="84" w:name="_Toc476504885"/>
       <w:r>
         <w:t>Gruppen</w:t>
       </w:r>
-      <w:bookmarkEnd w:id="85"/>
+      <w:bookmarkEnd w:id="84"/>
     </w:p>
     <w:tbl>
       <w:tblPr>
@@ -18115,16 +18331,6 @@
         <w:t>Energie</w:t>
       </w:r>
       <w:r>
-        <w:t xml:space="preserve">, in der Quantenmechanik </w:t>
-      </w:r>
-      <w:r>
-        <w:rPr>
-          <w:b/>
-          <w:i/>
-        </w:rPr>
-        <w:t>Hamiltonoperator</w:t>
-      </w:r>
-      <w:r>
         <w:t>.</w:t>
       </w:r>
       <w:r>
@@ -18191,7 +18397,7 @@
       <w:pPr>
         <w:pStyle w:val="berschrift1"/>
       </w:pPr>
-      <w:bookmarkStart w:id="86" w:name="_Toc476504886"/>
+      <w:bookmarkStart w:id="85" w:name="_Toc476504886"/>
       <w:r>
         <w:t xml:space="preserve">Der unitäre </w:t>
       </w:r>
@@ -18207,7 +18413,7 @@
         </w:rPr>
         <w:footnoteReference w:id="7"/>
       </w:r>
-      <w:bookmarkEnd w:id="86"/>
+      <w:bookmarkEnd w:id="85"/>
     </w:p>
     <w:p>
       <w:r>
@@ -18232,7 +18438,15 @@
         <w:t xml:space="preserve"> Die „abstrakten“ Vektoren, welche die wirklichen Größen darstellen sollen, werden so geschrieben</w:t>
       </w:r>
       <w:r>
-        <w:t xml:space="preserve"> („ket-Notation“)</w:t>
+        <w:t xml:space="preserve"> („</w:t>
+      </w:r>
+      <w:proofErr w:type="spellStart"/>
+      <w:r>
+        <w:t>ket</w:t>
+      </w:r>
+      <w:proofErr w:type="spellEnd"/>
+      <w:r>
+        <w:t>-Notation“)</w:t>
       </w:r>
       <w:r>
         <w:t>:</w:t>
@@ -18508,7 +18722,23 @@
         <w:t xml:space="preserve"> a</w:t>
       </w:r>
       <w:r>
-        <w:t xml:space="preserve"> („bra“-„ket“-Notation)</w:t>
+        <w:t xml:space="preserve"> („</w:t>
+      </w:r>
+      <w:proofErr w:type="spellStart"/>
+      <w:r>
+        <w:t>bra</w:t>
+      </w:r>
+      <w:proofErr w:type="spellEnd"/>
+      <w:r>
+        <w:t>“-„</w:t>
+      </w:r>
+      <w:proofErr w:type="spellStart"/>
+      <w:r>
+        <w:t>ket</w:t>
+      </w:r>
+      <w:proofErr w:type="spellEnd"/>
+      <w:r>
+        <w:t>“-Notation)</w:t>
       </w:r>
       <w:r>
         <w:t>:</w:t>
@@ -18614,8 +18844,13 @@
           <w:numId w:val="6"/>
         </w:numPr>
       </w:pPr>
-      <w:r>
-        <w:t>Distributivität:</w:t>
+      <w:proofErr w:type="spellStart"/>
+      <w:r>
+        <w:t>Distributivität</w:t>
+      </w:r>
+      <w:proofErr w:type="spellEnd"/>
+      <w:r>
+        <w:t>:</w:t>
       </w:r>
       <w:r>
         <w:br/>
@@ -18813,7 +19048,6 @@
               <w:rPr>
                 <w:rStyle w:val="Buchtitel"/>
               </w:rPr>
-              <w:lastRenderedPageBreak/>
               <w:t>Zeige, dass aus den Definitionen oben folgt:</w:t>
             </w:r>
           </w:p>
@@ -18908,7 +19142,7 @@
             <w:r>
               <w:t>(</w:t>
             </w:r>
-            <w:bookmarkStart w:id="87" w:name="AufgabeReelleNorm"/>
+            <w:bookmarkStart w:id="86" w:name="AufgabeReelleNorm"/>
             <w:r>
               <w:fldChar w:fldCharType="begin"/>
             </w:r>
@@ -18927,7 +19161,7 @@
             <w:r>
               <w:fldChar w:fldCharType="end"/>
             </w:r>
-            <w:bookmarkEnd w:id="87"/>
+            <w:bookmarkEnd w:id="86"/>
             <w:r>
               <w:t>)</w:t>
             </w:r>
@@ -19124,7 +19358,7 @@
             <w:r>
               <w:t>(</w:t>
             </w:r>
-            <w:bookmarkStart w:id="88" w:name="NormUnitaererVektor"/>
+            <w:bookmarkStart w:id="87" w:name="NormUnitaererVektor"/>
             <w:r>
               <w:fldChar w:fldCharType="begin"/>
             </w:r>
@@ -19143,7 +19377,7 @@
             <w:r>
               <w:fldChar w:fldCharType="end"/>
             </w:r>
-            <w:bookmarkEnd w:id="88"/>
+            <w:bookmarkEnd w:id="87"/>
             <w:r>
               <w:t>)</w:t>
             </w:r>
@@ -19215,11 +19449,11 @@
       <w:pPr>
         <w:pStyle w:val="berschrift2"/>
       </w:pPr>
-      <w:bookmarkStart w:id="89" w:name="_Toc476504887"/>
+      <w:bookmarkStart w:id="88" w:name="_Toc476504887"/>
       <w:r>
         <w:t>Basisvektoren</w:t>
       </w:r>
-      <w:bookmarkEnd w:id="89"/>
+      <w:bookmarkEnd w:id="88"/>
     </w:p>
     <w:p>
       <w:r>
@@ -19272,7 +19506,11 @@
               <w:t xml:space="preserve"> Basis </w:t>
             </w:r>
             <w:r>
-              <w:t>|v</w:t>
+              <w:t>|</w:t>
+            </w:r>
+            <w:proofErr w:type="spellStart"/>
+            <w:r>
+              <w:t>v</w:t>
             </w:r>
             <w:r>
               <w:rPr>
@@ -19280,6 +19518,7 @@
               </w:rPr>
               <w:t>k</w:t>
             </w:r>
+            <w:proofErr w:type="spellEnd"/>
             <w:r>
               <w:t>&gt;</w:t>
             </w:r>
@@ -19396,6 +19635,7 @@
       <w:r>
         <w:t xml:space="preserve">Die Komponenten </w:t>
       </w:r>
+      <w:proofErr w:type="spellStart"/>
       <w:r>
         <w:rPr>
           <w:rFonts w:cstheme="minorHAnsi"/>
@@ -19408,6 +19648,7 @@
         </w:rPr>
         <w:t>k</w:t>
       </w:r>
+      <w:proofErr w:type="spellEnd"/>
       <w:r>
         <w:t xml:space="preserve"> </w:t>
       </w:r>
@@ -19591,7 +19832,7 @@
             <w:r>
               <w:t>(</w:t>
             </w:r>
-            <w:bookmarkStart w:id="90" w:name="Orthonormalbasis"/>
+            <w:bookmarkStart w:id="89" w:name="Orthonormalbasis"/>
             <w:r>
               <w:fldChar w:fldCharType="begin"/>
             </w:r>
@@ -19610,7 +19851,7 @@
             <w:r>
               <w:fldChar w:fldCharType="end"/>
             </w:r>
-            <w:bookmarkEnd w:id="90"/>
+            <w:bookmarkEnd w:id="89"/>
             <w:r>
               <w:t>)</w:t>
             </w:r>
@@ -19638,19 +19879,42 @@
         <w:rPr>
           <w:b/>
         </w:rPr>
-        <w:t>in der Orthnormalbasis</w:t>
+        <w:t>in der Orth</w:t>
+      </w:r>
+      <w:r>
+        <w:rPr>
+          <w:b/>
+        </w:rPr>
+        <w:t>o</w:t>
+      </w:r>
+      <w:r>
+        <w:rPr>
+          <w:b/>
+        </w:rPr>
+        <w:t>normalbasis</w:t>
       </w:r>
       <w:r>
         <w:t xml:space="preserve"> </w:t>
       </w:r>
       <w:r>
-        <w:t>auflösen (Multiplikation mit &lt;v</w:t>
+        <w:t>auflösen (Multiplikation mit &lt;</w:t>
+      </w:r>
+      <w:proofErr w:type="spellStart"/>
+      <w:r>
+        <w:t>v</w:t>
       </w:r>
       <w:r>
         <w:rPr>
           <w:vertAlign w:val="subscript"/>
         </w:rPr>
-        <w:t>k‘</w:t>
+        <w:t>k</w:t>
+      </w:r>
+      <w:proofErr w:type="spellEnd"/>
+      <w:r>
+        <w:rPr>
+          <w:vertAlign w:val="subscript"/>
+        </w:rPr>
+        <w:t>‘</w:t>
       </w:r>
       <w:r>
         <w:t>|):</w:t>
@@ -19767,7 +20031,7 @@
             <w:r>
               <w:t>(</w:t>
             </w:r>
-            <w:bookmarkStart w:id="91" w:name="VektorkomponentenOrthonormalbasis"/>
+            <w:bookmarkStart w:id="90" w:name="VektorkomponentenOrthonormalbasis"/>
             <w:r>
               <w:fldChar w:fldCharType="begin"/>
             </w:r>
@@ -19786,7 +20050,7 @@
             <w:r>
               <w:fldChar w:fldCharType="end"/>
             </w:r>
-            <w:bookmarkEnd w:id="91"/>
+            <w:bookmarkEnd w:id="90"/>
             <w:r>
               <w:t>)</w:t>
             </w:r>
@@ -19931,7 +20195,7 @@
             <w:r>
               <w:t>(</w:t>
             </w:r>
-            <w:bookmarkStart w:id="92" w:name="OrthonormalIdentitaetSumme"/>
+            <w:bookmarkStart w:id="91" w:name="OrthonormalIdentitaetSumme"/>
             <w:r>
               <w:fldChar w:fldCharType="begin"/>
             </w:r>
@@ -19950,7 +20214,7 @@
             <w:r>
               <w:fldChar w:fldCharType="end"/>
             </w:r>
-            <w:bookmarkEnd w:id="92"/>
+            <w:bookmarkEnd w:id="91"/>
             <w:r>
               <w:t>)</w:t>
             </w:r>
@@ -19960,7 +20224,11 @@
     </w:tbl>
     <w:p>
       <w:r>
-        <w:t>|v</w:t>
+        <w:t>|</w:t>
+      </w:r>
+      <w:proofErr w:type="spellStart"/>
+      <w:r>
+        <w:t>v</w:t>
       </w:r>
       <w:r>
         <w:rPr>
@@ -19968,8 +20236,13 @@
         </w:rPr>
         <w:t>k</w:t>
       </w:r>
-      <w:r>
-        <w:t>&gt;&lt;v</w:t>
+      <w:proofErr w:type="spellEnd"/>
+      <w:r>
+        <w:t>&gt;&lt;</w:t>
+      </w:r>
+      <w:proofErr w:type="spellStart"/>
+      <w:r>
+        <w:t>v</w:t>
       </w:r>
       <w:r>
         <w:rPr>
@@ -19977,6 +20250,7 @@
         </w:rPr>
         <w:t>k</w:t>
       </w:r>
+      <w:proofErr w:type="spellEnd"/>
       <w:r>
         <w:t>| ist ein Tensorprodukt aus 2 Basisvektoren.</w:t>
       </w:r>
@@ -20063,11 +20337,11 @@
       <w:pPr>
         <w:pStyle w:val="berschrift2"/>
       </w:pPr>
-      <w:bookmarkStart w:id="93" w:name="_Toc476504888"/>
+      <w:bookmarkStart w:id="92" w:name="_Toc476504888"/>
       <w:r>
         <w:t>Diracsche Vektoren</w:t>
       </w:r>
-      <w:bookmarkEnd w:id="93"/>
+      <w:bookmarkEnd w:id="92"/>
     </w:p>
     <w:p>
       <w:r>
@@ -20189,6 +20463,7 @@
       <w:r>
         <w:t>)</w:t>
       </w:r>
+      <w:proofErr w:type="spellStart"/>
       <w:r>
         <w:rPr>
           <w:rFonts w:cstheme="minorHAnsi"/>
@@ -20196,7 +20471,11 @@
         <w:t>Δ</w:t>
       </w:r>
       <w:r>
-        <w:t xml:space="preserve">x </w:t>
+        <w:t>x</w:t>
+      </w:r>
+      <w:proofErr w:type="spellEnd"/>
+      <w:r>
+        <w:t xml:space="preserve"> </w:t>
       </w:r>
       <w:r>
         <w:t>heraus definieren lässt.</w:t>
@@ -20333,7 +20612,7 @@
             <w:r>
               <w:t>(</w:t>
             </w:r>
-            <w:bookmarkStart w:id="94" w:name="OrthonormalIdentitaetIntegral"/>
+            <w:bookmarkStart w:id="93" w:name="OrthonormalIdentitaetIntegral"/>
             <w:r>
               <w:fldChar w:fldCharType="begin"/>
             </w:r>
@@ -20352,7 +20631,7 @@
             <w:r>
               <w:fldChar w:fldCharType="end"/>
             </w:r>
-            <w:bookmarkEnd w:id="94"/>
+            <w:bookmarkEnd w:id="93"/>
             <w:r>
               <w:t>)</w:t>
             </w:r>
@@ -20432,11 +20711,11 @@
       <w:pPr>
         <w:pStyle w:val="berschrift2"/>
       </w:pPr>
-      <w:bookmarkStart w:id="95" w:name="_Toc476504889"/>
+      <w:bookmarkStart w:id="94" w:name="_Toc476504889"/>
       <w:r>
         <w:t>Zusammenfassende Schreibweise</w:t>
       </w:r>
-      <w:bookmarkEnd w:id="95"/>
+      <w:bookmarkEnd w:id="94"/>
     </w:p>
     <w:p>
       <w:r>
@@ -20571,7 +20850,23 @@
     <w:p>
       <w:r>
         <w:lastRenderedPageBreak/>
-        <w:t xml:space="preserve">δ(k,k‘) soll </w:t>
+        <w:t>δ(</w:t>
+      </w:r>
+      <w:proofErr w:type="spellStart"/>
+      <w:r>
+        <w:t>k</w:t>
+      </w:r>
+      <w:proofErr w:type="gramStart"/>
+      <w:r>
+        <w:t>,k</w:t>
+      </w:r>
+      <w:proofErr w:type="spellEnd"/>
+      <w:r>
+        <w:t>‘</w:t>
+      </w:r>
+      <w:proofErr w:type="gramEnd"/>
+      <w:r>
+        <w:t xml:space="preserve">) soll </w:t>
       </w:r>
       <w:r>
         <w:t>sowohl die Einheitsmatrix als auch die Delta-Distribution darstellen, je nach Kontext. Die Orthonormierung der Basisvektoren drückt sich dann so aus:</w:t>
@@ -20674,15 +20969,19 @@
       <w:pPr>
         <w:pStyle w:val="berschrift2"/>
       </w:pPr>
-      <w:bookmarkStart w:id="96" w:name="_Toc476504890"/>
+      <w:bookmarkStart w:id="95" w:name="_Toc476504890"/>
       <w:r>
         <w:t>Skalarprodukt in Komponentenform</w:t>
       </w:r>
-      <w:bookmarkEnd w:id="96"/>
-    </w:p>
-    <w:p>
-      <w:r>
-        <w:t>2 Vektoren entwickelt nach dem gleichen Satz von Basisvektoren v</w:t>
+      <w:bookmarkEnd w:id="95"/>
+    </w:p>
+    <w:p>
+      <w:r>
+        <w:t xml:space="preserve">2 Vektoren entwickelt nach dem gleichen Satz von Basisvektoren </w:t>
+      </w:r>
+      <w:proofErr w:type="spellStart"/>
+      <w:r>
+        <w:t>v</w:t>
       </w:r>
       <w:r>
         <w:rPr>
@@ -20690,6 +20989,7 @@
         </w:rPr>
         <w:t>k</w:t>
       </w:r>
+      <w:proofErr w:type="spellEnd"/>
       <w:r>
         <w:t>:</w:t>
       </w:r>
@@ -21020,7 +21320,7 @@
             <w:r>
               <w:t>(</w:t>
             </w:r>
-            <w:bookmarkStart w:id="97" w:name="AufgabeSkalarproduktUnitaer"/>
+            <w:bookmarkStart w:id="96" w:name="AufgabeSkalarproduktUnitaer"/>
             <w:r>
               <w:fldChar w:fldCharType="begin"/>
             </w:r>
@@ -21039,7 +21339,7 @@
             <w:r>
               <w:fldChar w:fldCharType="end"/>
             </w:r>
-            <w:bookmarkEnd w:id="97"/>
+            <w:bookmarkEnd w:id="96"/>
             <w:r>
               <w:t>)</w:t>
             </w:r>
@@ -21051,11 +21351,11 @@
       <w:pPr>
         <w:pStyle w:val="berschrift2"/>
       </w:pPr>
-      <w:bookmarkStart w:id="98" w:name="_Toc476504891"/>
+      <w:bookmarkStart w:id="97" w:name="_Toc476504891"/>
       <w:r>
         <w:t>Unitäre Basistransformationen</w:t>
       </w:r>
-      <w:bookmarkEnd w:id="98"/>
+      <w:bookmarkEnd w:id="97"/>
     </w:p>
     <w:p>
       <w:r>
@@ -21114,7 +21414,11 @@
               <w:t>Der Wechsel von einer Basis</w:t>
             </w:r>
             <w:r>
-              <w:t xml:space="preserve"> v</w:t>
+              <w:t xml:space="preserve"> </w:t>
+            </w:r>
+            <w:proofErr w:type="spellStart"/>
+            <w:r>
+              <w:t>v</w:t>
             </w:r>
             <w:r>
               <w:rPr>
@@ -21122,11 +21426,16 @@
               </w:rPr>
               <w:t>k</w:t>
             </w:r>
+            <w:proofErr w:type="spellEnd"/>
             <w:r>
               <w:t xml:space="preserve"> zur nächsten</w:t>
             </w:r>
             <w:r>
-              <w:t xml:space="preserve"> u</w:t>
+              <w:t xml:space="preserve"> </w:t>
+            </w:r>
+            <w:proofErr w:type="spellStart"/>
+            <w:r>
+              <w:t>u</w:t>
             </w:r>
             <w:r>
               <w:rPr>
@@ -21134,6 +21443,7 @@
               </w:rPr>
               <w:t>x</w:t>
             </w:r>
+            <w:proofErr w:type="spellEnd"/>
             <w:r>
               <w:t xml:space="preserve"> geht wieder über eine Transformationsmatrix:</w:t>
             </w:r>
@@ -21482,7 +21792,7 @@
             <w:r>
               <w:t>(</w:t>
             </w:r>
-            <w:bookmarkStart w:id="99" w:name="Unitaritaet"/>
+            <w:bookmarkStart w:id="98" w:name="Unitaritaet"/>
             <w:r>
               <w:fldChar w:fldCharType="begin"/>
             </w:r>
@@ -21501,7 +21811,7 @@
             <w:r>
               <w:fldChar w:fldCharType="end"/>
             </w:r>
-            <w:bookmarkEnd w:id="99"/>
+            <w:bookmarkEnd w:id="98"/>
             <w:r>
               <w:t>)</w:t>
             </w:r>
@@ -21514,8 +21824,25 @@
         <w:t>Auch wenn es auf den ersten Blick nicht so aussieht, so kennen</w:t>
       </w:r>
       <w:r>
-        <w:t xml:space="preserve"> wir diesen Ausdruck schon in ähnlicher Form. u(k,x‘) entspricht in Indexform einer Matrix </w:t>
-      </w:r>
+        <w:t xml:space="preserve"> wir diesen Ausdruck schon in ähnlicher Form. u(</w:t>
+      </w:r>
+      <w:proofErr w:type="spellStart"/>
+      <w:r>
+        <w:t>k</w:t>
+      </w:r>
+      <w:proofErr w:type="gramStart"/>
+      <w:r>
+        <w:t>,x</w:t>
+      </w:r>
+      <w:proofErr w:type="spellEnd"/>
+      <w:r>
+        <w:t>‘</w:t>
+      </w:r>
+      <w:proofErr w:type="gramEnd"/>
+      <w:r>
+        <w:t xml:space="preserve">) entspricht in Indexform einer Matrix </w:t>
+      </w:r>
+      <w:proofErr w:type="spellStart"/>
       <w:r>
         <w:rPr>
           <w:b/>
@@ -21528,6 +21855,7 @@
         </w:rPr>
         <w:t>kx</w:t>
       </w:r>
+      <w:proofErr w:type="spellEnd"/>
       <w:r>
         <w:rPr>
           <w:vertAlign w:val="subscript"/>
@@ -21537,6 +21865,7 @@
       <w:r>
         <w:t xml:space="preserve">. Deren Transponierte ist </w:t>
       </w:r>
+      <w:proofErr w:type="spellStart"/>
       <w:r>
         <w:rPr>
           <w:b/>
@@ -21555,11 +21884,16 @@
         </w:rPr>
         <w:t>’k</w:t>
       </w:r>
+      <w:proofErr w:type="spellEnd"/>
       <w:r>
         <w:t>.</w:t>
       </w:r>
       <w:r>
-        <w:t xml:space="preserve"> Die Einheitsmatrix in Indexschreibweise ist δ</w:t>
+        <w:t xml:space="preserve"> Die Einheitsmatrix in Indexschreibweise ist </w:t>
+      </w:r>
+      <w:proofErr w:type="spellStart"/>
+      <w:r>
+        <w:t>δ</w:t>
       </w:r>
       <w:r>
         <w:rPr>
@@ -21568,6 +21902,7 @@
         </w:rPr>
         <w:t>x‘x</w:t>
       </w:r>
+      <w:proofErr w:type="spellEnd"/>
       <w:r>
         <w:t xml:space="preserve">. Der Ausdruck bedeutet also </w:t>
       </w:r>
@@ -21782,7 +22117,20 @@
         <w:br/>
       </w:r>
       <w:r>
-        <w:t>v(x,k) := u</w:t>
+        <w:t>v(</w:t>
+      </w:r>
+      <w:proofErr w:type="spellStart"/>
+      <w:r>
+        <w:t>x</w:t>
+      </w:r>
+      <w:proofErr w:type="gramStart"/>
+      <w:r>
+        <w:t>,k</w:t>
+      </w:r>
+      <w:proofErr w:type="spellEnd"/>
+      <w:proofErr w:type="gramEnd"/>
+      <w:r>
+        <w:t>) := u</w:t>
       </w:r>
       <w:r>
         <w:rPr>
@@ -21791,7 +22139,19 @@
         <w:t>-1</w:t>
       </w:r>
       <w:r>
-        <w:t>(x,k) = &lt;u</w:t>
+        <w:t>(</w:t>
+      </w:r>
+      <w:proofErr w:type="spellStart"/>
+      <w:r>
+        <w:t>x,k</w:t>
+      </w:r>
+      <w:proofErr w:type="spellEnd"/>
+      <w:r>
+        <w:t>) = &lt;</w:t>
+      </w:r>
+      <w:proofErr w:type="spellStart"/>
+      <w:r>
+        <w:t>u</w:t>
       </w:r>
       <w:r>
         <w:rPr>
@@ -21808,8 +22168,13 @@
         </w:rPr>
         <w:t>k</w:t>
       </w:r>
-      <w:r>
-        <w:t>&gt; = &lt;v</w:t>
+      <w:proofErr w:type="spellEnd"/>
+      <w:r>
+        <w:t>&gt; = &lt;</w:t>
+      </w:r>
+      <w:proofErr w:type="spellStart"/>
+      <w:r>
+        <w:t>v</w:t>
       </w:r>
       <w:r>
         <w:rPr>
@@ -21826,8 +22191,17 @@
         </w:rPr>
         <w:t>x</w:t>
       </w:r>
-      <w:r>
-        <w:t>&gt;* = u(k,x)* = u*</w:t>
+      <w:proofErr w:type="spellEnd"/>
+      <w:r>
+        <w:t>&gt;* = u(</w:t>
+      </w:r>
+      <w:proofErr w:type="spellStart"/>
+      <w:r>
+        <w:t>k,x</w:t>
+      </w:r>
+      <w:proofErr w:type="spellEnd"/>
+      <w:r>
+        <w:t>)* = u*</w:t>
       </w:r>
       <w:r>
         <w:rPr>
@@ -21836,12 +22210,26 @@
         <w:t>T</w:t>
       </w:r>
       <w:r>
-        <w:t>(x,k)</w:t>
-      </w:r>
-    </w:p>
-    <w:p>
-      <w:r>
-        <w:t xml:space="preserve">Der „abstrakte“ Vektor|ϕ&gt; </w:t>
+        <w:t>(</w:t>
+      </w:r>
+      <w:proofErr w:type="spellStart"/>
+      <w:r>
+        <w:t>x,k</w:t>
+      </w:r>
+      <w:proofErr w:type="spellEnd"/>
+      <w:r>
+        <w:t>)</w:t>
+      </w:r>
+    </w:p>
+    <w:p>
+      <w:r>
+        <w:t>Der „abstrakte“ Vektor</w:t>
+      </w:r>
+      <w:r>
+        <w:t xml:space="preserve"> </w:t>
+      </w:r>
+      <w:r>
+        <w:t xml:space="preserve">|ϕ&gt; </w:t>
       </w:r>
       <w:r>
         <w:t>kann also nach verschiedenen Basissystemen entwickelt werden. In der Quantentheorie wird er für den Zustand einer Welt</w:t>
@@ -21923,11 +22311,11 @@
       <w:pPr>
         <w:pStyle w:val="berschrift2"/>
       </w:pPr>
-      <w:bookmarkStart w:id="100" w:name="_Toc476504892"/>
+      <w:bookmarkStart w:id="99" w:name="_Toc476504892"/>
       <w:r>
         <w:t>Lineare Operatoren</w:t>
       </w:r>
-      <w:bookmarkEnd w:id="100"/>
+      <w:bookmarkEnd w:id="99"/>
     </w:p>
     <w:p>
       <w:r>
@@ -22079,7 +22467,7 @@
             <w:r>
               <w:t>(</w:t>
             </w:r>
-            <w:bookmarkStart w:id="101" w:name="DefinitionLinearerOperator"/>
+            <w:bookmarkStart w:id="100" w:name="DefinitionLinearerOperator"/>
             <w:r>
               <w:fldChar w:fldCharType="begin"/>
             </w:r>
@@ -22098,7 +22486,7 @@
             <w:r>
               <w:fldChar w:fldCharType="end"/>
             </w:r>
-            <w:bookmarkEnd w:id="101"/>
+            <w:bookmarkEnd w:id="100"/>
             <w:r>
               <w:t>)</w:t>
             </w:r>
@@ -22116,7 +22504,11 @@
         <w:t>Die Vektoren lassen sich stellvertretend durch ihre Komponenten bezüglich einer Basis</w:t>
       </w:r>
       <w:r>
-        <w:t xml:space="preserve"> |v</w:t>
+        <w:t xml:space="preserve"> |</w:t>
+      </w:r>
+      <w:proofErr w:type="spellStart"/>
+      <w:r>
+        <w:t>v</w:t>
       </w:r>
       <w:r>
         <w:rPr>
@@ -22124,6 +22516,7 @@
         </w:rPr>
         <w:t>k</w:t>
       </w:r>
+      <w:proofErr w:type="spellEnd"/>
       <w:r>
         <w:t>&gt;</w:t>
       </w:r>
@@ -22248,7 +22641,7 @@
             <w:r>
               <w:t>(</w:t>
             </w:r>
-            <w:bookmarkStart w:id="102" w:name="LinearerOperatorKomponentenwirkung"/>
+            <w:bookmarkStart w:id="101" w:name="LinearerOperatorKomponentenwirkung"/>
             <w:r>
               <w:fldChar w:fldCharType="begin"/>
             </w:r>
@@ -22267,7 +22660,7 @@
             <w:r>
               <w:fldChar w:fldCharType="end"/>
             </w:r>
-            <w:bookmarkEnd w:id="102"/>
+            <w:bookmarkEnd w:id="101"/>
             <w:r>
               <w:t>)</w:t>
             </w:r>
@@ -22678,11 +23071,11 @@
       <w:pPr>
         <w:pStyle w:val="berschrift3"/>
       </w:pPr>
-      <w:bookmarkStart w:id="103" w:name="_Toc476504893"/>
+      <w:bookmarkStart w:id="102" w:name="_Toc476504893"/>
       <w:r>
         <w:t>Tensorprodukt als linearer Operator</w:t>
       </w:r>
-      <w:bookmarkEnd w:id="103"/>
+      <w:bookmarkEnd w:id="102"/>
     </w:p>
     <w:p>
       <w:r>
@@ -22921,7 +23314,7 @@
             <w:r>
               <w:t>(</w:t>
             </w:r>
-            <w:bookmarkStart w:id="104" w:name="EinheitsoperatorAusProjektoren"/>
+            <w:bookmarkStart w:id="103" w:name="EinheitsoperatorAusProjektoren"/>
             <w:r>
               <w:fldChar w:fldCharType="begin"/>
             </w:r>
@@ -22940,7 +23333,7 @@
             <w:r>
               <w:fldChar w:fldCharType="end"/>
             </w:r>
-            <w:bookmarkEnd w:id="104"/>
+            <w:bookmarkEnd w:id="103"/>
             <w:r>
               <w:t>)</w:t>
             </w:r>
@@ -22950,7 +23343,11 @@
     </w:tbl>
     <w:p>
       <w:r>
-        <w:t>Die |v</w:t>
+        <w:t>Die |</w:t>
+      </w:r>
+      <w:proofErr w:type="spellStart"/>
+      <w:r>
+        <w:t>v</w:t>
       </w:r>
       <w:r>
         <w:rPr>
@@ -22958,8 +23355,13 @@
         </w:rPr>
         <w:t>k</w:t>
       </w:r>
-      <w:r>
-        <w:t>&gt;&lt;v</w:t>
+      <w:proofErr w:type="spellEnd"/>
+      <w:r>
+        <w:t>&gt;&lt;</w:t>
+      </w:r>
+      <w:proofErr w:type="spellStart"/>
+      <w:r>
+        <w:t>v</w:t>
       </w:r>
       <w:r>
         <w:rPr>
@@ -22967,6 +23369,7 @@
         </w:rPr>
         <w:t>k</w:t>
       </w:r>
+      <w:proofErr w:type="spellEnd"/>
       <w:r>
         <w:t>| sind Projektionsoperatoren auf die Basisvektoren.</w:t>
       </w:r>
@@ -22989,7 +23392,11 @@
         <w:t xml:space="preserve">gilt </w:t>
       </w:r>
       <w:r>
-        <w:t>für jede Orthonormalbasis: |v</w:t>
+        <w:t>für jede Orthonormalbasis: |</w:t>
+      </w:r>
+      <w:proofErr w:type="spellStart"/>
+      <w:r>
+        <w:t>v</w:t>
       </w:r>
       <w:r>
         <w:rPr>
@@ -22997,8 +23404,13 @@
         </w:rPr>
         <w:t>k</w:t>
       </w:r>
-      <w:r>
-        <w:t>&gt;, |u</w:t>
+      <w:proofErr w:type="spellEnd"/>
+      <w:r>
+        <w:t>&gt;, |</w:t>
+      </w:r>
+      <w:proofErr w:type="spellStart"/>
+      <w:r>
+        <w:t>u</w:t>
       </w:r>
       <w:r>
         <w:rPr>
@@ -23006,6 +23418,7 @@
         </w:rPr>
         <w:t>x</w:t>
       </w:r>
+      <w:proofErr w:type="spellEnd"/>
       <w:r>
         <w:t>&gt;, ...</w:t>
       </w:r>
@@ -23014,11 +23427,11 @@
       <w:pPr>
         <w:pStyle w:val="berschrift3"/>
       </w:pPr>
-      <w:bookmarkStart w:id="105" w:name="_Toc476504894"/>
+      <w:bookmarkStart w:id="104" w:name="_Toc476504894"/>
       <w:r>
         <w:t>Matrixelemente eines Operators</w:t>
       </w:r>
-      <w:bookmarkEnd w:id="105"/>
+      <w:bookmarkEnd w:id="104"/>
     </w:p>
     <w:p>
       <w:r>
@@ -23186,7 +23599,7 @@
             <w:r>
               <w:t>(</w:t>
             </w:r>
-            <w:bookmarkStart w:id="106" w:name="OperatorMatrixelemente"/>
+            <w:bookmarkStart w:id="105" w:name="OperatorMatrixelemente"/>
             <w:r>
               <w:fldChar w:fldCharType="begin"/>
             </w:r>
@@ -23205,7 +23618,7 @@
             <w:r>
               <w:fldChar w:fldCharType="end"/>
             </w:r>
-            <w:bookmarkEnd w:id="106"/>
+            <w:bookmarkEnd w:id="105"/>
             <w:r>
               <w:t>)</w:t>
             </w:r>
@@ -23338,7 +23751,7 @@
             <w:r>
               <w:t>(</w:t>
             </w:r>
-            <w:bookmarkStart w:id="107" w:name="MatrixelementeOperator"/>
+            <w:bookmarkStart w:id="106" w:name="MatrixelementeOperator"/>
             <w:r>
               <w:fldChar w:fldCharType="begin"/>
             </w:r>
@@ -23357,7 +23770,7 @@
             <w:r>
               <w:fldChar w:fldCharType="end"/>
             </w:r>
-            <w:bookmarkEnd w:id="107"/>
+            <w:bookmarkEnd w:id="106"/>
             <w:r>
               <w:t>)</w:t>
             </w:r>
@@ -23513,7 +23926,7 @@
             <w:r>
               <w:t>(</w:t>
             </w:r>
-            <w:bookmarkStart w:id="108" w:name="TransformationMatrixelemente"/>
+            <w:bookmarkStart w:id="107" w:name="TransformationMatrixelemente"/>
             <w:r>
               <w:fldChar w:fldCharType="begin"/>
             </w:r>
@@ -23532,7 +23945,7 @@
             <w:r>
               <w:fldChar w:fldCharType="end"/>
             </w:r>
-            <w:bookmarkEnd w:id="108"/>
+            <w:bookmarkEnd w:id="107"/>
             <w:r>
               <w:t>)</w:t>
             </w:r>
@@ -23637,7 +24050,15 @@
         </w:numPr>
       </w:pPr>
       <w:r>
-        <w:t xml:space="preserve">L(x‘,x) entspricht </w:t>
+        <w:t>L(</w:t>
+      </w:r>
+      <w:proofErr w:type="spellStart"/>
+      <w:r>
+        <w:t>x‘,x</w:t>
+      </w:r>
+      <w:proofErr w:type="spellEnd"/>
+      <w:r>
+        <w:t xml:space="preserve">) entspricht </w:t>
       </w:r>
       <w:r>
         <w:rPr>
@@ -23661,7 +24082,15 @@
         </w:numPr>
       </w:pPr>
       <w:r>
-        <w:t xml:space="preserve">L(k‘,k) entspricht </w:t>
+        <w:t>L(</w:t>
+      </w:r>
+      <w:proofErr w:type="spellStart"/>
+      <w:r>
+        <w:t>k‘,k</w:t>
+      </w:r>
+      <w:proofErr w:type="spellEnd"/>
+      <w:r>
+        <w:t xml:space="preserve">) entspricht </w:t>
       </w:r>
       <w:r>
         <w:rPr>
@@ -23682,7 +24111,15 @@
         </w:numPr>
       </w:pPr>
       <w:r>
-        <w:t xml:space="preserve">v(x’,k‘) </w:t>
+        <w:t>v(</w:t>
+      </w:r>
+      <w:proofErr w:type="spellStart"/>
+      <w:r>
+        <w:t>x’,k</w:t>
+      </w:r>
+      <w:proofErr w:type="spellEnd"/>
+      <w:r>
+        <w:t xml:space="preserve">‘) </w:t>
       </w:r>
       <w:r>
         <w:t xml:space="preserve">entspricht der </w:t>
@@ -23706,7 +24143,15 @@
         </w:numPr>
       </w:pPr>
       <w:r>
-        <w:t>v*(x,k) entspricht</w:t>
+        <w:t>v*(</w:t>
+      </w:r>
+      <w:proofErr w:type="spellStart"/>
+      <w:r>
+        <w:t>x,k</w:t>
+      </w:r>
+      <w:proofErr w:type="spellEnd"/>
+      <w:r>
+        <w:t>) entspricht</w:t>
       </w:r>
       <w:r>
         <w:t xml:space="preserve"> </w:t>
@@ -23916,7 +24361,7 @@
             <w:r>
               <w:t>(</w:t>
             </w:r>
-            <w:bookmarkStart w:id="109" w:name="AufgabeInvarianzSpur"/>
+            <w:bookmarkStart w:id="108" w:name="AufgabeInvarianzSpur"/>
             <w:r>
               <w:fldChar w:fldCharType="begin"/>
             </w:r>
@@ -23935,7 +24380,7 @@
             <w:r>
               <w:fldChar w:fldCharType="end"/>
             </w:r>
-            <w:bookmarkEnd w:id="109"/>
+            <w:bookmarkEnd w:id="108"/>
             <w:r>
               <w:t>)</w:t>
             </w:r>
@@ -23991,12 +24436,12 @@
       <w:pPr>
         <w:pStyle w:val="berschrift3"/>
       </w:pPr>
-      <w:bookmarkStart w:id="110" w:name="_Toc476504895"/>
+      <w:bookmarkStart w:id="109" w:name="_Toc476504895"/>
       <w:r>
         <w:lastRenderedPageBreak/>
         <w:t>Spezielle Operatoren</w:t>
       </w:r>
-      <w:bookmarkEnd w:id="110"/>
+      <w:bookmarkEnd w:id="109"/>
     </w:p>
     <w:p>
       <w:pPr>
@@ -24317,9 +24762,11 @@
       <w:r>
         <w:t xml:space="preserve"> </w:t>
       </w:r>
+      <w:proofErr w:type="spellStart"/>
       <w:r>
         <w:t>ϕ|L</w:t>
       </w:r>
+      <w:proofErr w:type="spellEnd"/>
       <w:r>
         <w:t xml:space="preserve"> </w:t>
       </w:r>
@@ -24444,7 +24891,7 @@
             <w:r>
               <w:t>(</w:t>
             </w:r>
-            <w:bookmarkStart w:id="111" w:name="AdjungierterOperator"/>
+            <w:bookmarkStart w:id="110" w:name="AdjungierterOperator"/>
             <w:r>
               <w:fldChar w:fldCharType="begin"/>
             </w:r>
@@ -24463,7 +24910,7 @@
             <w:r>
               <w:fldChar w:fldCharType="end"/>
             </w:r>
-            <w:bookmarkEnd w:id="111"/>
+            <w:bookmarkEnd w:id="110"/>
             <w:r>
               <w:t>)</w:t>
             </w:r>
@@ -24656,7 +25103,7 @@
             <w:r>
               <w:t>(</w:t>
             </w:r>
-            <w:bookmarkStart w:id="112" w:name="AufgabeAdjungierterOperator"/>
+            <w:bookmarkStart w:id="111" w:name="AufgabeAdjungierterOperator"/>
             <w:r>
               <w:fldChar w:fldCharType="begin"/>
             </w:r>
@@ -24675,7 +25122,7 @@
             <w:r>
               <w:fldChar w:fldCharType="end"/>
             </w:r>
-            <w:bookmarkEnd w:id="112"/>
+            <w:bookmarkEnd w:id="111"/>
             <w:r>
               <w:t>)</w:t>
             </w:r>
@@ -24799,7 +25246,7 @@
             <w:r>
               <w:t>(</w:t>
             </w:r>
-            <w:bookmarkStart w:id="113" w:name="MatrixelementeAdjungierterOperator"/>
+            <w:bookmarkStart w:id="112" w:name="MatrixelementeAdjungierterOperator"/>
             <w:r>
               <w:fldChar w:fldCharType="begin"/>
             </w:r>
@@ -24818,7 +25265,7 @@
             <w:r>
               <w:fldChar w:fldCharType="end"/>
             </w:r>
-            <w:bookmarkEnd w:id="113"/>
+            <w:bookmarkEnd w:id="112"/>
             <w:r>
               <w:t>)</w:t>
             </w:r>
@@ -24834,6 +25281,7 @@
       <w:r>
         <w:t xml:space="preserve"> Vgl. </w:t>
       </w:r>
+      <w:proofErr w:type="spellStart"/>
       <w:r>
         <w:rPr>
           <w:b/>
@@ -24846,6 +25294,7 @@
         </w:rPr>
         <w:t>T</w:t>
       </w:r>
+      <w:proofErr w:type="spellEnd"/>
       <w:r>
         <w:t xml:space="preserve"> (</w:t>
       </w:r>
@@ -24858,6 +25307,7 @@
       <w:r>
         <w:t>) = (</w:t>
       </w:r>
+      <w:proofErr w:type="spellStart"/>
       <w:r>
         <w:rPr>
           <w:b/>
@@ -24870,6 +25320,7 @@
         </w:rPr>
         <w:t>T</w:t>
       </w:r>
+      <w:proofErr w:type="spellEnd"/>
       <w:r>
         <w:t xml:space="preserve"> </w:t>
       </w:r>
@@ -24891,6 +25342,7 @@
       <w:r>
         <w:t xml:space="preserve"> = (</w:t>
       </w:r>
+      <w:proofErr w:type="spellStart"/>
       <w:r>
         <w:rPr>
           <w:b/>
@@ -24903,6 +25355,7 @@
         </w:rPr>
         <w:t>T</w:t>
       </w:r>
+      <w:proofErr w:type="spellEnd"/>
       <w:r>
         <w:t xml:space="preserve"> </w:t>
       </w:r>
@@ -24966,6 +25419,7 @@
       <w:r>
         <w:t xml:space="preserve"> bei Matrizen, wenn </w:t>
       </w:r>
+      <w:proofErr w:type="spellStart"/>
       <w:r>
         <w:rPr>
           <w:b/>
@@ -24978,6 +25432,7 @@
         </w:rPr>
         <w:t>T</w:t>
       </w:r>
+      <w:proofErr w:type="spellEnd"/>
       <w:r>
         <w:t xml:space="preserve"> ein Zeilenvektor ist und </w:t>
       </w:r>
@@ -25244,7 +25699,7 @@
             <w:r>
               <w:t>(</w:t>
             </w:r>
-            <w:bookmarkStart w:id="114" w:name="HermitescherOperator"/>
+            <w:bookmarkStart w:id="113" w:name="HermitescherOperator"/>
             <w:r>
               <w:fldChar w:fldCharType="begin"/>
             </w:r>
@@ -25263,7 +25718,7 @@
             <w:r>
               <w:fldChar w:fldCharType="end"/>
             </w:r>
-            <w:bookmarkEnd w:id="114"/>
+            <w:bookmarkEnd w:id="113"/>
             <w:r>
               <w:t>)</w:t>
             </w:r>
@@ -25456,7 +25911,7 @@
             <w:r>
               <w:t>(</w:t>
             </w:r>
-            <w:bookmarkStart w:id="115" w:name="AufgabeMatrixelementeHermitescherOperato"/>
+            <w:bookmarkStart w:id="114" w:name="AufgabeMatrixelementeHermitescherOperato"/>
             <w:r>
               <w:fldChar w:fldCharType="begin"/>
             </w:r>
@@ -25475,7 +25930,7 @@
             <w:r>
               <w:fldChar w:fldCharType="end"/>
             </w:r>
-            <w:bookmarkEnd w:id="115"/>
+            <w:bookmarkEnd w:id="114"/>
             <w:r>
               <w:t>)</w:t>
             </w:r>
@@ -25498,7 +25953,21 @@
         <w:rPr>
           <w:b/>
         </w:rPr>
-        <w:t>Skalarprodukt &lt;ϕ|H ϕ</w:t>
+        <w:t>Skalarprodukt &lt;</w:t>
+      </w:r>
+      <w:proofErr w:type="spellStart"/>
+      <w:r>
+        <w:rPr>
+          <w:b/>
+        </w:rPr>
+        <w:t>ϕ|H</w:t>
+      </w:r>
+      <w:proofErr w:type="spellEnd"/>
+      <w:r>
+        <w:rPr>
+          <w:b/>
+        </w:rPr>
+        <w:t xml:space="preserve"> ϕ</w:t>
       </w:r>
       <w:r>
         <w:rPr>
@@ -25798,7 +26267,7 @@
             <w:r>
               <w:t>(</w:t>
             </w:r>
-            <w:bookmarkStart w:id="116" w:name="AufgabeUnitaererOperator"/>
+            <w:bookmarkStart w:id="115" w:name="AufgabeUnitaererOperator"/>
             <w:r>
               <w:fldChar w:fldCharType="begin"/>
             </w:r>
@@ -25817,7 +26286,7 @@
             <w:r>
               <w:fldChar w:fldCharType="end"/>
             </w:r>
-            <w:bookmarkEnd w:id="116"/>
+            <w:bookmarkEnd w:id="115"/>
             <w:r>
               <w:t>)</w:t>
             </w:r>
@@ -25963,7 +26432,7 @@
             <w:r>
               <w:t>(</w:t>
             </w:r>
-            <w:bookmarkStart w:id="117" w:name="AufgabeAnzahlReelleParameterOperatoren"/>
+            <w:bookmarkStart w:id="116" w:name="AufgabeAnzahlReelleParameterOperatoren"/>
             <w:r>
               <w:fldChar w:fldCharType="begin"/>
             </w:r>
@@ -25982,7 +26451,7 @@
             <w:r>
               <w:fldChar w:fldCharType="end"/>
             </w:r>
-            <w:bookmarkEnd w:id="117"/>
+            <w:bookmarkEnd w:id="116"/>
             <w:r>
               <w:t>)</w:t>
             </w:r>
@@ -26116,7 +26585,7 @@
             <w:r>
               <w:t>(</w:t>
             </w:r>
-            <w:bookmarkStart w:id="118" w:name="AufgabeUnitaereMatrix"/>
+            <w:bookmarkStart w:id="117" w:name="AufgabeUnitaereMatrix"/>
             <w:r>
               <w:fldChar w:fldCharType="begin"/>
             </w:r>
@@ -26135,7 +26604,7 @@
             <w:r>
               <w:fldChar w:fldCharType="end"/>
             </w:r>
-            <w:bookmarkEnd w:id="118"/>
+            <w:bookmarkEnd w:id="117"/>
             <w:r>
               <w:t>)</w:t>
             </w:r>
@@ -26213,7 +26682,16 @@
     </w:p>
     <w:p>
       <w:r>
-        <w:t>Projektionsoperatoren sind linear, hermitesch und haben die Eigenschaft:</w:t>
+        <w:t>Projektionsoperatoren</w:t>
+      </w:r>
+      <w:r>
+        <w:rPr>
+          <w:rStyle w:val="Funotenzeichen"/>
+        </w:rPr>
+        <w:footnoteReference w:id="16"/>
+      </w:r>
+      <w:r>
+        <w:t xml:space="preserve"> sind linear, hermitesch und haben die Eigenschaft:</w:t>
       </w:r>
       <w:r>
         <w:br/>
@@ -26264,11 +26742,11 @@
       <w:pPr>
         <w:pStyle w:val="berschrift3"/>
       </w:pPr>
-      <w:bookmarkStart w:id="119" w:name="_Toc476504896"/>
+      <w:bookmarkStart w:id="118" w:name="_Toc476504896"/>
       <w:r>
         <w:t>Eigenwerte und Eigenvektoren</w:t>
       </w:r>
-      <w:bookmarkEnd w:id="119"/>
+      <w:bookmarkEnd w:id="118"/>
       <w:r>
         <w:t xml:space="preserve"> </w:t>
       </w:r>
@@ -26389,7 +26867,7 @@
             <w:r>
               <w:t>(</w:t>
             </w:r>
-            <w:bookmarkStart w:id="120" w:name="EigenvektorUnitaererOperator"/>
+            <w:bookmarkStart w:id="119" w:name="EigenvektorUnitaererOperator"/>
             <w:r>
               <w:fldChar w:fldCharType="begin"/>
             </w:r>
@@ -26408,7 +26886,7 @@
             <w:r>
               <w:fldChar w:fldCharType="end"/>
             </w:r>
-            <w:bookmarkEnd w:id="120"/>
+            <w:bookmarkEnd w:id="119"/>
             <w:r>
               <w:t>)</w:t>
             </w:r>
@@ -26580,7 +27058,7 @@
             <w:r>
               <w:t>(</w:t>
             </w:r>
-            <w:bookmarkStart w:id="121" w:name="EigenwertgleichungKomponentenform"/>
+            <w:bookmarkStart w:id="120" w:name="EigenwertgleichungKomponentenform"/>
             <w:r>
               <w:fldChar w:fldCharType="begin"/>
             </w:r>
@@ -26599,7 +27077,7 @@
             <w:r>
               <w:fldChar w:fldCharType="end"/>
             </w:r>
-            <w:bookmarkEnd w:id="121"/>
+            <w:bookmarkEnd w:id="120"/>
             <w:r>
               <w:t>)</w:t>
             </w:r>
@@ -26748,7 +27226,11 @@
         <w:t xml:space="preserve">die Eigenwerte von </w:t>
       </w:r>
       <w:r>
-        <w:t>Operatoren gilt &lt;u</w:t>
+        <w:t>Operatoren gilt &lt;</w:t>
+      </w:r>
+      <w:proofErr w:type="spellStart"/>
+      <w:r>
+        <w:t>u</w:t>
       </w:r>
       <w:r>
         <w:rPr>
@@ -26765,8 +27247,13 @@
         </w:rPr>
         <w:t>Λ</w:t>
       </w:r>
-      <w:r>
-        <w:t>&gt; = Λ&lt;u</w:t>
+      <w:proofErr w:type="spellEnd"/>
+      <w:r>
+        <w:t>&gt; = Λ&lt;</w:t>
+      </w:r>
+      <w:proofErr w:type="spellStart"/>
+      <w:r>
+        <w:t>u</w:t>
       </w:r>
       <w:r>
         <w:rPr>
@@ -26786,6 +27273,7 @@
         </w:rPr>
         <w:t>Λ</w:t>
       </w:r>
+      <w:proofErr w:type="spellEnd"/>
       <w:r>
         <w:t>&gt;</w:t>
       </w:r>
@@ -26794,7 +27282,11 @@
       </w:r>
       <w:r>
         <w:br/>
-        <w:t>für hermitesche darüber hinaus &lt;u</w:t>
+        <w:t>für hermitesche darüber hinaus &lt;</w:t>
+      </w:r>
+      <w:proofErr w:type="spellStart"/>
+      <w:r>
+        <w:t>u</w:t>
       </w:r>
       <w:r>
         <w:rPr>
@@ -26803,7 +27295,15 @@
         <w:t>Λ</w:t>
       </w:r>
       <w:r>
-        <w:t>|L u</w:t>
+        <w:t>|L</w:t>
+      </w:r>
+      <w:proofErr w:type="spellEnd"/>
+      <w:r>
+        <w:t xml:space="preserve"> </w:t>
+      </w:r>
+      <w:proofErr w:type="spellStart"/>
+      <w:r>
+        <w:t>u</w:t>
       </w:r>
       <w:r>
         <w:rPr>
@@ -26811,6 +27311,7 @@
         </w:rPr>
         <w:t>Λ</w:t>
       </w:r>
+      <w:proofErr w:type="spellEnd"/>
       <w:r>
         <w:t>&gt; = &lt;L</w:t>
       </w:r>
@@ -26818,7 +27319,11 @@
         <w:t>†</w:t>
       </w:r>
       <w:r>
-        <w:t xml:space="preserve"> u</w:t>
+        <w:t xml:space="preserve"> </w:t>
+      </w:r>
+      <w:proofErr w:type="spellStart"/>
+      <w:r>
+        <w:t>u</w:t>
       </w:r>
       <w:r>
         <w:rPr>
@@ -26835,8 +27340,13 @@
         </w:rPr>
         <w:t>Λ</w:t>
       </w:r>
-      <w:r>
-        <w:t>&gt; = &lt;L u</w:t>
+      <w:proofErr w:type="spellEnd"/>
+      <w:r>
+        <w:t xml:space="preserve">&gt; = &lt;L </w:t>
+      </w:r>
+      <w:proofErr w:type="spellStart"/>
+      <w:r>
+        <w:t>u</w:t>
       </w:r>
       <w:r>
         <w:rPr>
@@ -26853,8 +27363,13 @@
         </w:rPr>
         <w:t>Λ</w:t>
       </w:r>
-      <w:r>
-        <w:t>&gt; = Λ*&lt;u</w:t>
+      <w:proofErr w:type="spellEnd"/>
+      <w:r>
+        <w:t>&gt; = Λ*&lt;</w:t>
+      </w:r>
+      <w:proofErr w:type="spellStart"/>
+      <w:r>
+        <w:t>u</w:t>
       </w:r>
       <w:r>
         <w:rPr>
@@ -26871,6 +27386,7 @@
         </w:rPr>
         <w:t>Λ</w:t>
       </w:r>
+      <w:proofErr w:type="spellEnd"/>
       <w:r>
         <w:t xml:space="preserve">&gt;.  </w:t>
       </w:r>
@@ -26916,6 +27432,7 @@
     </w:p>
     <w:p>
       <w:r>
+        <w:lastRenderedPageBreak/>
         <w:t>Sie eignen sich als Modelle reeller physikalisch</w:t>
       </w:r>
       <w:r>
@@ -26924,7 +27441,6 @@
     </w:p>
     <w:p>
       <w:r>
-        <w:lastRenderedPageBreak/>
         <w:t>Allgemeiner bekommen wir die Gleichung</w:t>
       </w:r>
       <w:r>
@@ -26988,7 +27504,13 @@
         <w:rPr>
           <w:b/>
         </w:rPr>
-        <w:t>Die Eigenwerte eines hermiteschen Operators sind zueinander orthogonal.</w:t>
+        <w:t>Die Eigenvektoren</w:t>
+      </w:r>
+      <w:r>
+        <w:rPr>
+          <w:b/>
+        </w:rPr>
+        <w:t xml:space="preserve"> eines hermiteschen Operators sind zueinander orthogonal.</w:t>
       </w:r>
     </w:p>
     <w:tbl>
@@ -27113,7 +27635,7 @@
             <w:r>
               <w:t>(</w:t>
             </w:r>
-            <w:bookmarkStart w:id="122" w:name="AufgabeEigenwerteInverserUndAdjungierter"/>
+            <w:bookmarkStart w:id="121" w:name="AufgabeEigenwerteInverserUndAdjungierter"/>
             <w:r>
               <w:fldChar w:fldCharType="begin"/>
             </w:r>
@@ -27132,7 +27654,7 @@
             <w:r>
               <w:fldChar w:fldCharType="end"/>
             </w:r>
-            <w:bookmarkEnd w:id="122"/>
+            <w:bookmarkEnd w:id="121"/>
             <w:r>
               <w:t>)</w:t>
             </w:r>
@@ -27181,18 +27703,809 @@
     </w:p>
     <w:p>
       <w:pPr>
+        <w:pStyle w:val="berschrift4"/>
+      </w:pPr>
+      <w:bookmarkStart w:id="122" w:name="_Toc476504897"/>
+      <w:r>
+        <w:t>Gemeinsame Eigenvektoren</w:t>
+      </w:r>
+      <w:r>
+        <w:t xml:space="preserve"> </w:t>
+      </w:r>
+      <w:r>
+        <w:t xml:space="preserve">vertauschbarer </w:t>
+      </w:r>
+      <w:r>
+        <w:t>Operatoren</w:t>
+      </w:r>
+    </w:p>
+    <w:p>
+      <w:r>
+        <w:t>Wendet man auf die Eigenwertgleichung (</w:t>
+      </w:r>
+      <w:r>
+        <w:fldChar w:fldCharType="begin"/>
+      </w:r>
+      <w:r>
+        <w:instrText xml:space="preserve"> REF EigenvektorUnitaererOperator \h </w:instrText>
+      </w:r>
+      <w:r>
+        <w:fldChar w:fldCharType="separate"/>
+      </w:r>
+      <w:r>
+        <w:rPr>
+          <w:noProof/>
+        </w:rPr>
+        <w:t>87</w:t>
+      </w:r>
+      <w:r>
+        <w:fldChar w:fldCharType="end"/>
+      </w:r>
+      <w:r>
+        <w:t>) einen Operator M an, der mit L vertauschbar ist</w:t>
+      </w:r>
+      <w:r>
+        <w:rPr>
+          <w:rStyle w:val="Funotenzeichen"/>
+        </w:rPr>
+        <w:footnoteReference w:id="17"/>
+      </w:r>
+      <w:r>
+        <w:t xml:space="preserve">, dann </w:t>
+      </w:r>
+      <w:r>
+        <w:t>ergibt sich:</w:t>
+      </w:r>
+      <w:r>
+        <w:br/>
+      </w:r>
+      <w:r>
+        <w:rPr>
+          <w:noProof/>
+          <w:lang w:eastAsia="de-DE"/>
+        </w:rPr>
+        <w:drawing>
+          <wp:inline distT="0" distB="0" distL="0" distR="0" wp14:anchorId="6857B72D" wp14:editId="1445FF92">
+            <wp:extent cx="2457907" cy="193633"/>
+            <wp:effectExtent l="0" t="0" r="0" b="0"/>
+            <wp:docPr id="416" name="Grafik 416"/>
+            <wp:cNvGraphicFramePr>
+              <a:graphicFrameLocks xmlns:a="http://schemas.openxmlformats.org/drawingml/2006/main" noChangeAspect="1"/>
+            </wp:cNvGraphicFramePr>
+            <a:graphic xmlns:a="http://schemas.openxmlformats.org/drawingml/2006/main">
+              <a:graphicData uri="http://schemas.openxmlformats.org/drawingml/2006/picture">
+                <pic:pic xmlns:pic="http://schemas.openxmlformats.org/drawingml/2006/picture">
+                  <pic:nvPicPr>
+                    <pic:cNvPr id="0" name=""/>
+                    <pic:cNvPicPr/>
+                  </pic:nvPicPr>
+                  <pic:blipFill>
+                    <a:blip r:embed="rId169"/>
+                    <a:stretch>
+                      <a:fillRect/>
+                    </a:stretch>
+                  </pic:blipFill>
+                  <pic:spPr>
+                    <a:xfrm>
+                      <a:off x="0" y="0"/>
+                      <a:ext cx="2459469" cy="193756"/>
+                    </a:xfrm>
+                    <a:prstGeom prst="rect">
+                      <a:avLst/>
+                    </a:prstGeom>
+                  </pic:spPr>
+                </pic:pic>
+              </a:graphicData>
+            </a:graphic>
+          </wp:inline>
+        </w:drawing>
+      </w:r>
+    </w:p>
+    <w:p>
+      <w:r>
+        <w:t>Das rechte Gleichheitszeichen bedeutet, dass</w:t>
+      </w:r>
+      <w:r>
+        <w:t xml:space="preserve"> auch</w:t>
+      </w:r>
+      <w:r>
+        <w:t xml:space="preserve"> </w:t>
+      </w:r>
+      <w:proofErr w:type="spellStart"/>
+      <w:r>
+        <w:t>M|u</w:t>
+      </w:r>
+      <w:r>
+        <w:rPr>
+          <w:vertAlign w:val="subscript"/>
+        </w:rPr>
+        <w:t>Λ</w:t>
+      </w:r>
+      <w:proofErr w:type="spellEnd"/>
+      <w:r>
+        <w:t xml:space="preserve">&gt; ein Eigenvektor von L zum Eigenvektor </w:t>
+      </w:r>
+      <w:r>
+        <w:t>Λ</w:t>
+      </w:r>
+      <w:r>
+        <w:t xml:space="preserve"> ist.</w:t>
+      </w:r>
+    </w:p>
+    <w:p>
+      <w:pPr>
+        <w:pStyle w:val="berschrift4"/>
+      </w:pPr>
+      <w:r>
+        <w:t>Invarianz</w:t>
+      </w:r>
+      <w:r>
+        <w:t xml:space="preserve"> des Eigenwertspektrums bei unitären Transformationen</w:t>
+      </w:r>
+    </w:p>
+    <w:p>
+      <w:r>
+        <w:t xml:space="preserve">Ein Eigenvektor </w:t>
+      </w:r>
+      <w:r>
+        <w:t>|</w:t>
+      </w:r>
+      <w:proofErr w:type="spellStart"/>
+      <w:r>
+        <w:t>u</w:t>
+      </w:r>
+      <w:r>
+        <w:rPr>
+          <w:vertAlign w:val="subscript"/>
+        </w:rPr>
+        <w:t>Λ</w:t>
+      </w:r>
+      <w:proofErr w:type="spellEnd"/>
+      <w:r>
+        <w:t>&gt;</w:t>
+      </w:r>
+      <w:r>
+        <w:t xml:space="preserve"> von L  soll mit der</w:t>
+      </w:r>
+      <w:r>
+        <w:t xml:space="preserve"> Transformation</w:t>
+      </w:r>
+      <w:r>
+        <w:t xml:space="preserve"> A</w:t>
+      </w:r>
+      <w:r>
+        <w:t xml:space="preserve"> transformiert werden →</w:t>
+      </w:r>
+      <w:r>
+        <w:t xml:space="preserve"> </w:t>
+      </w:r>
+      <w:proofErr w:type="spellStart"/>
+      <w:r>
+        <w:t>A</w:t>
+      </w:r>
+      <w:r>
+        <w:t>|u</w:t>
+      </w:r>
+      <w:r>
+        <w:rPr>
+          <w:vertAlign w:val="subscript"/>
+        </w:rPr>
+        <w:t>Λ</w:t>
+      </w:r>
+      <w:proofErr w:type="spellEnd"/>
+      <w:r>
+        <w:t>&gt;</w:t>
+      </w:r>
+      <w:r>
+        <w:t xml:space="preserve">. </w:t>
+      </w:r>
+      <w:r>
+        <w:t>Welches Eigenwertspektrum besitzt der transformierte Operator L‘ = A L A</w:t>
+      </w:r>
+      <w:r>
+        <w:rPr>
+          <w:vertAlign w:val="superscript"/>
+        </w:rPr>
+        <w:t>-1</w:t>
+      </w:r>
+      <w:r>
+        <w:t>?</w:t>
+      </w:r>
+      <w:r>
+        <w:t xml:space="preserve"> Es ergibt sich:</w:t>
+      </w:r>
+      <w:r>
+        <w:br/>
+      </w:r>
+      <w:r>
+        <w:rPr>
+          <w:noProof/>
+          <w:lang w:eastAsia="de-DE"/>
+        </w:rPr>
+        <w:drawing>
+          <wp:inline distT="0" distB="0" distL="0" distR="0" wp14:anchorId="367D42D9" wp14:editId="4D10DD88">
+            <wp:extent cx="2670048" cy="229647"/>
+            <wp:effectExtent l="0" t="0" r="0" b="0"/>
+            <wp:docPr id="417" name="Grafik 417"/>
+            <wp:cNvGraphicFramePr>
+              <a:graphicFrameLocks xmlns:a="http://schemas.openxmlformats.org/drawingml/2006/main" noChangeAspect="1"/>
+            </wp:cNvGraphicFramePr>
+            <a:graphic xmlns:a="http://schemas.openxmlformats.org/drawingml/2006/main">
+              <a:graphicData uri="http://schemas.openxmlformats.org/drawingml/2006/picture">
+                <pic:pic xmlns:pic="http://schemas.openxmlformats.org/drawingml/2006/picture">
+                  <pic:nvPicPr>
+                    <pic:cNvPr id="0" name=""/>
+                    <pic:cNvPicPr/>
+                  </pic:nvPicPr>
+                  <pic:blipFill>
+                    <a:blip r:embed="rId170"/>
+                    <a:stretch>
+                      <a:fillRect/>
+                    </a:stretch>
+                  </pic:blipFill>
+                  <pic:spPr>
+                    <a:xfrm>
+                      <a:off x="0" y="0"/>
+                      <a:ext cx="2764082" cy="237735"/>
+                    </a:xfrm>
+                    <a:prstGeom prst="rect">
+                      <a:avLst/>
+                    </a:prstGeom>
+                  </pic:spPr>
+                </pic:pic>
+              </a:graphicData>
+            </a:graphic>
+          </wp:inline>
+        </w:drawing>
+      </w:r>
+    </w:p>
+    <w:p>
+      <w:r>
+        <w:t xml:space="preserve">Er besitzt also dasselbe Eigenwertspektrum. </w:t>
+      </w:r>
+      <w:r>
+        <w:t>Die Invarianz gegenüber Basiswechseln macht es zum Kandidaten zur Modellierung der Wirklichkeit.</w:t>
+      </w:r>
+    </w:p>
+    <w:p>
+      <w:r>
+        <w:t xml:space="preserve">Wenn A </w:t>
+      </w:r>
+      <w:r>
+        <w:t xml:space="preserve">insbesondere </w:t>
+      </w:r>
+      <w:r>
+        <w:t>unitär ist, dann bleiben die Skalarprodukte bei der Transformation erhalten. Hatte L ein vollständiges Orthonormalsystem von Eigenvektoren</w:t>
+      </w:r>
+      <w:r>
+        <w:t xml:space="preserve"> (s</w:t>
+      </w:r>
+      <w:r>
+        <w:t>iehe</w:t>
+      </w:r>
+      <w:r>
+        <w:t xml:space="preserve"> nächster Abschnitt</w:t>
+      </w:r>
+      <w:r>
+        <w:t>)</w:t>
+      </w:r>
+      <w:r>
+        <w:t>, dann hat dies auch L‘.</w:t>
+      </w:r>
+    </w:p>
+    <w:p>
+      <w:pPr>
         <w:pStyle w:val="berschrift3"/>
       </w:pPr>
-      <w:bookmarkStart w:id="123" w:name="_Toc476504897"/>
       <w:r>
         <w:t>L-Darstellung des unitären Vektorraums</w:t>
       </w:r>
+      <w:bookmarkEnd w:id="122"/>
+      <w:r>
+        <w:t xml:space="preserve"> </w:t>
+      </w:r>
+    </w:p>
+    <w:p>
+      <w:r>
+        <w:t>Wenn ein hermitescher Ope</w:t>
+      </w:r>
+      <w:r>
+        <w:t xml:space="preserve">rator einen </w:t>
+      </w:r>
+      <w:r>
+        <w:t xml:space="preserve">vollständigen Satz von Eigenvektoren hat, so dass jeder Vektor des unitären Raumes als Linearkombination dieser Eigenvektoren geschrieben werden kann, dann bilden seine Eigenvektoren ein </w:t>
+      </w:r>
+      <w:r>
+        <w:rPr>
+          <w:i/>
+        </w:rPr>
+        <w:t>vollständiges Or</w:t>
+      </w:r>
+      <w:r>
+        <w:rPr>
+          <w:i/>
+        </w:rPr>
+        <w:t>t</w:t>
+      </w:r>
+      <w:r>
+        <w:rPr>
+          <w:i/>
+        </w:rPr>
+        <w:t>honormalsystem</w:t>
+      </w:r>
+      <w:r>
+        <w:t>.</w:t>
+      </w:r>
+      <w:r>
+        <w:rPr>
+          <w:rStyle w:val="Funotenzeichen"/>
+        </w:rPr>
+        <w:footnoteReference w:id="18"/>
+      </w:r>
+    </w:p>
+    <w:p>
+      <w:r>
+        <w:t>Orthonormierung und Vollständigkeit:</w:t>
+      </w:r>
+      <w:r>
+        <w:br/>
+      </w:r>
+      <w:r>
+        <w:rPr>
+          <w:noProof/>
+          <w:lang w:eastAsia="de-DE"/>
+        </w:rPr>
+        <w:drawing>
+          <wp:inline distT="0" distB="0" distL="0" distR="0" wp14:anchorId="4CCECBB8" wp14:editId="0EB9729B">
+            <wp:extent cx="2967024" cy="307238"/>
+            <wp:effectExtent l="0" t="0" r="0" b="0"/>
+            <wp:docPr id="389" name="Grafik 389"/>
+            <wp:cNvGraphicFramePr>
+              <a:graphicFrameLocks xmlns:a="http://schemas.openxmlformats.org/drawingml/2006/main" noChangeAspect="1"/>
+            </wp:cNvGraphicFramePr>
+            <a:graphic xmlns:a="http://schemas.openxmlformats.org/drawingml/2006/main">
+              <a:graphicData uri="http://schemas.openxmlformats.org/drawingml/2006/picture">
+                <pic:pic xmlns:pic="http://schemas.openxmlformats.org/drawingml/2006/picture">
+                  <pic:nvPicPr>
+                    <pic:cNvPr id="0" name=""/>
+                    <pic:cNvPicPr/>
+                  </pic:nvPicPr>
+                  <pic:blipFill>
+                    <a:blip r:embed="rId171"/>
+                    <a:stretch>
+                      <a:fillRect/>
+                    </a:stretch>
+                  </pic:blipFill>
+                  <pic:spPr>
+                    <a:xfrm>
+                      <a:off x="0" y="0"/>
+                      <a:ext cx="2968909" cy="307433"/>
+                    </a:xfrm>
+                    <a:prstGeom prst="rect">
+                      <a:avLst/>
+                    </a:prstGeom>
+                  </pic:spPr>
+                </pic:pic>
+              </a:graphicData>
+            </a:graphic>
+          </wp:inline>
+        </w:drawing>
+      </w:r>
+    </w:p>
+    <w:p>
+      <w:r>
+        <w:lastRenderedPageBreak/>
+        <w:t>Die Entwicklung irgendeines Vektors:</w:t>
+      </w:r>
+      <w:r>
+        <w:br/>
+      </w:r>
+      <w:r>
+        <w:rPr>
+          <w:noProof/>
+          <w:lang w:eastAsia="de-DE"/>
+        </w:rPr>
+        <w:drawing>
+          <wp:inline distT="0" distB="0" distL="0" distR="0" wp14:anchorId="7D339BFF" wp14:editId="4BCDC7A0">
+            <wp:extent cx="2670048" cy="330704"/>
+            <wp:effectExtent l="0" t="0" r="0" b="0"/>
+            <wp:docPr id="410" name="Grafik 410"/>
+            <wp:cNvGraphicFramePr>
+              <a:graphicFrameLocks xmlns:a="http://schemas.openxmlformats.org/drawingml/2006/main" noChangeAspect="1"/>
+            </wp:cNvGraphicFramePr>
+            <a:graphic xmlns:a="http://schemas.openxmlformats.org/drawingml/2006/main">
+              <a:graphicData uri="http://schemas.openxmlformats.org/drawingml/2006/picture">
+                <pic:pic xmlns:pic="http://schemas.openxmlformats.org/drawingml/2006/picture">
+                  <pic:nvPicPr>
+                    <pic:cNvPr id="0" name=""/>
+                    <pic:cNvPicPr/>
+                  </pic:nvPicPr>
+                  <pic:blipFill>
+                    <a:blip r:embed="rId172"/>
+                    <a:stretch>
+                      <a:fillRect/>
+                    </a:stretch>
+                  </pic:blipFill>
+                  <pic:spPr>
+                    <a:xfrm>
+                      <a:off x="0" y="0"/>
+                      <a:ext cx="2684844" cy="332537"/>
+                    </a:xfrm>
+                    <a:prstGeom prst="rect">
+                      <a:avLst/>
+                    </a:prstGeom>
+                  </pic:spPr>
+                </pic:pic>
+              </a:graphicData>
+            </a:graphic>
+          </wp:inline>
+        </w:drawing>
+      </w:r>
+    </w:p>
+    <w:p>
+      <w:r>
+        <w:t xml:space="preserve">Die Eigenvektoren von L bilden damit eine Basis des unitären Raumes. </w:t>
+      </w:r>
+      <w:r>
+        <w:t xml:space="preserve">Man spricht von der </w:t>
+      </w:r>
+      <w:r>
+        <w:rPr>
+          <w:b/>
+        </w:rPr>
+        <w:t>L-Darstellung</w:t>
+      </w:r>
+      <w:r>
+        <w:t xml:space="preserve">, wenn die </w:t>
+      </w:r>
+      <w:r>
+        <w:t>Komponenten und Matrixelemente</w:t>
+      </w:r>
+      <w:r>
+        <w:t xml:space="preserve"> von Vektoren und Operatoren auf diese Basis bezogen </w:t>
+      </w:r>
+      <w:r>
+        <w:t>gemeint sind</w:t>
+      </w:r>
+      <w:r>
+        <w:t>.</w:t>
+      </w:r>
+      <w:r>
+        <w:t xml:space="preserve"> Die Eigenwerte </w:t>
+      </w:r>
+      <w:r>
+        <w:t>Λ</w:t>
+      </w:r>
+      <w:r>
+        <w:t xml:space="preserve"> nummerieren </w:t>
+      </w:r>
+      <w:r>
+        <w:t xml:space="preserve">dann </w:t>
+      </w:r>
+      <w:r>
+        <w:t xml:space="preserve">die </w:t>
+      </w:r>
+      <w:r>
+        <w:t>Komponenten/Matrixelemente. Sie können wieder diskret, kontinuierlich oder gemischt sein.</w:t>
+      </w:r>
+    </w:p>
+    <w:p>
+      <w:r>
+        <w:t xml:space="preserve">In der Quantentheorie werden physikalische Größen wie Ort, Impuls, Energie, </w:t>
+      </w:r>
+      <w:r>
+        <w:t xml:space="preserve">... </w:t>
+      </w:r>
+      <w:r>
+        <w:t xml:space="preserve">durch Operatoren </w:t>
+      </w:r>
+      <w:r>
+        <w:t>dargestellt</w:t>
+      </w:r>
+      <w:r>
+        <w:t xml:space="preserve">. </w:t>
+      </w:r>
+      <w:r>
+        <w:t>Man bekommt dadurch Orts-, Impuls-, Energie-, ... Darstellungen</w:t>
+      </w:r>
+      <w:r>
+        <w:t xml:space="preserve"> der mathematischen Objekte des unitären Raumes.</w:t>
+      </w:r>
+      <w:r>
+        <w:t xml:space="preserve"> </w:t>
+      </w:r>
+    </w:p>
+    <w:p>
+      <w:r>
+        <w:t xml:space="preserve">Der Operator L lässt sich in seiner eigenen </w:t>
+      </w:r>
+      <w:r>
+        <w:t xml:space="preserve">Basis </w:t>
+      </w:r>
+      <w:r>
+        <w:t xml:space="preserve">sehr </w:t>
+      </w:r>
+      <w:r>
+        <w:t>einfach ausdrücken. Jeder Operator lässt sich</w:t>
+      </w:r>
+      <w:r>
+        <w:t xml:space="preserve"> in jeder Basis</w:t>
+      </w:r>
+      <w:r>
+        <w:t xml:space="preserve"> als Summe von Tensorprodukten ausdrücken</w:t>
+      </w:r>
+      <w:r>
+        <w:rPr>
+          <w:rStyle w:val="Funotenzeichen"/>
+        </w:rPr>
+        <w:footnoteReference w:id="19"/>
+      </w:r>
+      <w:r>
+        <w:t>:</w:t>
+      </w:r>
+      <w:r>
+        <w:br/>
+      </w:r>
+      <w:r>
+        <w:rPr>
+          <w:noProof/>
+          <w:lang w:eastAsia="de-DE"/>
+        </w:rPr>
+        <w:drawing>
+          <wp:inline distT="0" distB="0" distL="0" distR="0" wp14:anchorId="03E3A5DB" wp14:editId="77F9B0E2">
+            <wp:extent cx="1294790" cy="278739"/>
+            <wp:effectExtent l="0" t="0" r="635" b="7620"/>
+            <wp:docPr id="411" name="Grafik 411"/>
+            <wp:cNvGraphicFramePr>
+              <a:graphicFrameLocks xmlns:a="http://schemas.openxmlformats.org/drawingml/2006/main" noChangeAspect="1"/>
+            </wp:cNvGraphicFramePr>
+            <a:graphic xmlns:a="http://schemas.openxmlformats.org/drawingml/2006/main">
+              <a:graphicData uri="http://schemas.openxmlformats.org/drawingml/2006/picture">
+                <pic:pic xmlns:pic="http://schemas.openxmlformats.org/drawingml/2006/picture">
+                  <pic:nvPicPr>
+                    <pic:cNvPr id="0" name=""/>
+                    <pic:cNvPicPr/>
+                  </pic:nvPicPr>
+                  <pic:blipFill>
+                    <a:blip r:embed="rId173"/>
+                    <a:stretch>
+                      <a:fillRect/>
+                    </a:stretch>
+                  </pic:blipFill>
+                  <pic:spPr>
+                    <a:xfrm>
+                      <a:off x="0" y="0"/>
+                      <a:ext cx="1304650" cy="280862"/>
+                    </a:xfrm>
+                    <a:prstGeom prst="rect">
+                      <a:avLst/>
+                    </a:prstGeom>
+                  </pic:spPr>
+                </pic:pic>
+              </a:graphicData>
+            </a:graphic>
+          </wp:inline>
+        </w:drawing>
+      </w:r>
+    </w:p>
+    <w:p>
+      <w:r>
+        <w:t xml:space="preserve">In der Eigenbasis </w:t>
+      </w:r>
+      <w:proofErr w:type="spellStart"/>
+      <w:r>
+        <w:t>u</w:t>
+      </w:r>
+      <w:r>
+        <w:rPr>
+          <w:vertAlign w:val="subscript"/>
+        </w:rPr>
+        <w:t>Λ</w:t>
+      </w:r>
+      <w:proofErr w:type="spellEnd"/>
+      <w:r>
+        <w:t xml:space="preserve"> also:</w:t>
+      </w:r>
+      <w:r>
+        <w:br/>
+      </w:r>
+      <w:r>
+        <w:rPr>
+          <w:noProof/>
+          <w:lang w:eastAsia="de-DE"/>
+        </w:rPr>
+        <w:drawing>
+          <wp:inline distT="0" distB="0" distL="0" distR="0" wp14:anchorId="25E79580" wp14:editId="3F4F64D4">
+            <wp:extent cx="2362809" cy="300187"/>
+            <wp:effectExtent l="0" t="0" r="0" b="5080"/>
+            <wp:docPr id="414" name="Grafik 414"/>
+            <wp:cNvGraphicFramePr>
+              <a:graphicFrameLocks xmlns:a="http://schemas.openxmlformats.org/drawingml/2006/main" noChangeAspect="1"/>
+            </wp:cNvGraphicFramePr>
+            <a:graphic xmlns:a="http://schemas.openxmlformats.org/drawingml/2006/main">
+              <a:graphicData uri="http://schemas.openxmlformats.org/drawingml/2006/picture">
+                <pic:pic xmlns:pic="http://schemas.openxmlformats.org/drawingml/2006/picture">
+                  <pic:nvPicPr>
+                    <pic:cNvPr id="0" name=""/>
+                    <pic:cNvPicPr/>
+                  </pic:nvPicPr>
+                  <pic:blipFill>
+                    <a:blip r:embed="rId174"/>
+                    <a:stretch>
+                      <a:fillRect/>
+                    </a:stretch>
+                  </pic:blipFill>
+                  <pic:spPr>
+                    <a:xfrm>
+                      <a:off x="0" y="0"/>
+                      <a:ext cx="2413574" cy="306637"/>
+                    </a:xfrm>
+                    <a:prstGeom prst="rect">
+                      <a:avLst/>
+                    </a:prstGeom>
+                  </pic:spPr>
+                </pic:pic>
+              </a:graphicData>
+            </a:graphic>
+          </wp:inline>
+        </w:drawing>
+      </w:r>
+    </w:p>
+    <w:p>
+      <w:r>
+        <w:t xml:space="preserve">Diese Darstellung heißt </w:t>
+      </w:r>
+      <w:r>
+        <w:rPr>
+          <w:b/>
+        </w:rPr>
+        <w:t>Spektraldarstellung</w:t>
+      </w:r>
+      <w:r>
+        <w:t xml:space="preserve"> von L.</w:t>
+      </w:r>
+      <w:r>
+        <w:t xml:space="preserve"> </w:t>
+      </w:r>
+      <w:r>
+        <w:t>Sie entspricht einer Diagonalmatrix.</w:t>
+      </w:r>
+    </w:p>
+    <w:p>
+      <w:r>
+        <w:t>In der Spektroskopie von Atomen und Molekülen beobachtet man Energiedifferenzen in Form der Frequenz (oder Wellenlänge) des abgestr</w:t>
+      </w:r>
+      <w:r>
+        <w:t>ahlten oder absorbierten Lichts: das Atom oder Molekül wechselt seinen Energieinhalt, die Differenz wird zu elektromagnetischer Strahlung</w:t>
+      </w:r>
+      <w:r>
+        <w:t xml:space="preserve"> oder bzw. dieser entnommen</w:t>
+      </w:r>
+      <w:r>
+        <w:t>.</w:t>
+      </w:r>
+      <w:r>
+        <w:t xml:space="preserve"> Diese Energiedifferenzen sind in der Quantentheorie</w:t>
+      </w:r>
+      <w:r>
+        <w:t xml:space="preserve"> Differenzen von Eigenwerten eines</w:t>
+      </w:r>
+      <w:r>
+        <w:t xml:space="preserve"> hermiteschen </w:t>
+      </w:r>
+      <w:r>
+        <w:t>O</w:t>
+      </w:r>
+      <w:r>
+        <w:t>perators</w:t>
+      </w:r>
+      <w:r>
+        <w:t xml:space="preserve"> (des </w:t>
+      </w:r>
+      <w:proofErr w:type="spellStart"/>
+      <w:r>
+        <w:t>Hamiltonoperators</w:t>
+      </w:r>
+      <w:proofErr w:type="spellEnd"/>
+      <w:r>
+        <w:t>)</w:t>
+      </w:r>
+      <w:r>
+        <w:t>.</w:t>
+      </w:r>
+    </w:p>
+    <w:p>
+      <w:r>
+        <w:t>In vollkommener Analogie zu (</w:t>
+      </w:r>
+      <w:r>
+        <w:fldChar w:fldCharType="begin"/>
+      </w:r>
+      <w:r>
+        <w:instrText xml:space="preserve"> REF AufgabeMatrixExponential \h </w:instrText>
+      </w:r>
+      <w:r>
+        <w:fldChar w:fldCharType="separate"/>
+      </w:r>
+      <w:r>
+        <w:rPr>
+          <w:noProof/>
+        </w:rPr>
+        <w:t>46</w:t>
+      </w:r>
+      <w:r>
+        <w:fldChar w:fldCharType="end"/>
+      </w:r>
+      <w:r>
+        <w:t>), wo wir gesehen haben, dass die Funktion F einer Diagonalmatrix M eine Diagonalmatrix mit den Komponenten F(</w:t>
+      </w:r>
+      <w:proofErr w:type="spellStart"/>
+      <w:r>
+        <w:t>M</w:t>
+      </w:r>
+      <w:r>
+        <w:rPr>
+          <w:vertAlign w:val="subscript"/>
+        </w:rPr>
+        <w:t>ii</w:t>
+      </w:r>
+      <w:proofErr w:type="spellEnd"/>
+      <w:r>
+        <w:t xml:space="preserve">) ist, </w:t>
+      </w:r>
+      <w:r>
+        <w:t>überträgt sich in der L-Darstellung die Wirkung einer Operatorfu</w:t>
+      </w:r>
+      <w:r>
+        <w:t>nktion F(L) auf die Eigenwerte:</w:t>
+      </w:r>
+      <w:r>
+        <w:br/>
+      </w:r>
+      <w:bookmarkStart w:id="123" w:name="_GoBack"/>
+      <w:r>
+        <w:rPr>
+          <w:noProof/>
+          <w:lang w:eastAsia="de-DE"/>
+        </w:rPr>
+        <w:drawing>
+          <wp:inline distT="0" distB="0" distL="0" distR="0" wp14:anchorId="137443F1" wp14:editId="6E5F3B95">
+            <wp:extent cx="1821017" cy="329184"/>
+            <wp:effectExtent l="0" t="0" r="8255" b="0"/>
+            <wp:docPr id="415" name="Grafik 415"/>
+            <wp:cNvGraphicFramePr>
+              <a:graphicFrameLocks xmlns:a="http://schemas.openxmlformats.org/drawingml/2006/main" noChangeAspect="1"/>
+            </wp:cNvGraphicFramePr>
+            <a:graphic xmlns:a="http://schemas.openxmlformats.org/drawingml/2006/main">
+              <a:graphicData uri="http://schemas.openxmlformats.org/drawingml/2006/picture">
+                <pic:pic xmlns:pic="http://schemas.openxmlformats.org/drawingml/2006/picture">
+                  <pic:nvPicPr>
+                    <pic:cNvPr id="0" name=""/>
+                    <pic:cNvPicPr/>
+                  </pic:nvPicPr>
+                  <pic:blipFill>
+                    <a:blip r:embed="rId175"/>
+                    <a:stretch>
+                      <a:fillRect/>
+                    </a:stretch>
+                  </pic:blipFill>
+                  <pic:spPr>
+                    <a:xfrm>
+                      <a:off x="0" y="0"/>
+                      <a:ext cx="1843334" cy="333218"/>
+                    </a:xfrm>
+                    <a:prstGeom prst="rect">
+                      <a:avLst/>
+                    </a:prstGeom>
+                  </pic:spPr>
+                </pic:pic>
+              </a:graphicData>
+            </a:graphic>
+          </wp:inline>
+        </w:drawing>
+      </w:r>
       <w:bookmarkEnd w:id="123"/>
-      <w:r>
-        <w:t xml:space="preserve"> </w:t>
-      </w:r>
-    </w:p>
-    <w:p/>
+    </w:p>
     <w:p>
       <w:pPr>
         <w:pStyle w:val="berschrift3"/>
@@ -27204,16 +28517,6 @@
       <w:bookmarkEnd w:id="124"/>
     </w:p>
     <w:p/>
-    <w:p/>
-    <w:p>
-      <w:r>
-        <w:br/>
-      </w:r>
-      <w:r>
-        <w:tab/>
-      </w:r>
-    </w:p>
-    <w:p/>
     <w:p>
       <w:pPr>
         <w:pStyle w:val="berschrift1"/>
@@ -27229,8 +28532,13 @@
         <w:pStyle w:val="berschrift1"/>
       </w:pPr>
       <w:bookmarkStart w:id="126" w:name="_Toc476504900"/>
-      <w:r>
-        <w:t>Shannonsche Informationstheorie</w:t>
+      <w:proofErr w:type="spellStart"/>
+      <w:r>
+        <w:t>Shannonsche</w:t>
+      </w:r>
+      <w:proofErr w:type="spellEnd"/>
+      <w:r>
+        <w:t xml:space="preserve"> Informationstheorie</w:t>
       </w:r>
       <w:bookmarkEnd w:id="126"/>
     </w:p>
@@ -27284,7 +28592,21 @@
               <w:rPr>
                 <w:rStyle w:val="Buchtitel"/>
               </w:rPr>
-              <w:t>dir bei Youtube diese Videos an!</w:t>
+              <w:t xml:space="preserve">dir bei </w:t>
+            </w:r>
+            <w:proofErr w:type="spellStart"/>
+            <w:r>
+              <w:rPr>
+                <w:rStyle w:val="Buchtitel"/>
+              </w:rPr>
+              <w:t>Youtube</w:t>
+            </w:r>
+            <w:proofErr w:type="spellEnd"/>
+            <w:r>
+              <w:rPr>
+                <w:rStyle w:val="Buchtitel"/>
+              </w:rPr>
+              <w:t xml:space="preserve"> diese Videos an!</w:t>
             </w:r>
           </w:p>
           <w:p>
@@ -27308,7 +28630,7 @@
               </w:rPr>
               <w:t xml:space="preserve"> </w:t>
             </w:r>
-            <w:hyperlink r:id="rId169" w:history="1">
+            <w:hyperlink r:id="rId176" w:history="1">
               <w:r>
                 <w:rPr>
                   <w:rStyle w:val="Hyperlink"/>
@@ -27339,7 +28661,7 @@
               </w:rPr>
               <w:t xml:space="preserve"> </w:t>
             </w:r>
-            <w:hyperlink r:id="rId170" w:history="1">
+            <w:hyperlink r:id="rId177" w:history="1">
               <w:r>
                 <w:rPr>
                   <w:rStyle w:val="Hyperlink"/>
@@ -27361,6 +28683,7 @@
                 <w:sz w:val="20"/>
                 <w:szCs w:val="20"/>
               </w:rPr>
+              <w:lastRenderedPageBreak/>
               <w:t>Stern-Gerlach Experiment</w:t>
             </w:r>
             <w:r>
@@ -27371,7 +28694,7 @@
               </w:rPr>
               <w:t xml:space="preserve"> </w:t>
             </w:r>
-            <w:hyperlink r:id="rId171" w:history="1">
+            <w:hyperlink r:id="rId178" w:history="1">
               <w:r>
                 <w:rPr>
                   <w:rStyle w:val="Hyperlink"/>
@@ -27404,6 +28727,7 @@
                 <w:vanish/>
                 <w:sz w:val="16"/>
               </w:rPr>
+              <w:lastRenderedPageBreak/>
               <w:t>AufgabeQuantentheorieVideos</w:t>
             </w:r>
           </w:p>
@@ -27458,7 +28782,7 @@
       <w:pPr>
         <w:pStyle w:val="HTMLVorformatiert"/>
       </w:pPr>
-      <w:hyperlink r:id="rId172" w:history="1">
+      <w:hyperlink r:id="rId179" w:history="1">
         <w:r>
           <w:rPr>
             <w:rStyle w:val="Hyperlink"/>
@@ -27508,7 +28832,7 @@
                     <pic:cNvPicPr/>
                   </pic:nvPicPr>
                   <pic:blipFill>
-                    <a:blip r:embed="rId173"/>
+                    <a:blip r:embed="rId180"/>
                     <a:stretch>
                       <a:fillRect/>
                     </a:stretch>
@@ -27538,7 +28862,15 @@
         </w:numPr>
       </w:pPr>
       <w:r>
-        <w:t>alles über 1 Kamm scheren: Hilbertraum und lineare Operatoren als abstraktes Modell für Funktionen/n-Tupel und lineare Differential- und Matrixoperatoren</w:t>
+        <w:t xml:space="preserve">alles über 1 Kamm scheren: </w:t>
+      </w:r>
+      <w:proofErr w:type="spellStart"/>
+      <w:r>
+        <w:t>Hilbertraum</w:t>
+      </w:r>
+      <w:proofErr w:type="spellEnd"/>
+      <w:r>
+        <w:t xml:space="preserve"> und lineare Operatoren als abstraktes Modell für Funktionen/n-Tupel und lineare Differential- und Matrixoperatoren</w:t>
       </w:r>
     </w:p>
     <w:p>
@@ -27549,8 +28881,13 @@
         </w:numPr>
       </w:pPr>
       <w:r>
-        <w:t>Die aufgrund der Linearität beliebige Zerlegbarkeit (freie Wahl der Basis), z.B. Fouriertransformation</w:t>
-      </w:r>
+        <w:t xml:space="preserve">Die aufgrund der Linearität beliebige Zerlegbarkeit (freie Wahl der Basis), z.B. </w:t>
+      </w:r>
+      <w:proofErr w:type="spellStart"/>
+      <w:r>
+        <w:t>Fouriertransformation</w:t>
+      </w:r>
+      <w:proofErr w:type="spellEnd"/>
     </w:p>
     <w:p>
       <w:pPr>
@@ -27571,7 +28908,15 @@
         </w:numPr>
       </w:pPr>
       <w:r>
-        <w:t>Das Skalarprodukt. Die Zweischichtigkeit: linear und nichtlinear</w:t>
+        <w:t xml:space="preserve">Das Skalarprodukt. Die </w:t>
+      </w:r>
+      <w:proofErr w:type="spellStart"/>
+      <w:r>
+        <w:t>Zweischichtigkeit</w:t>
+      </w:r>
+      <w:proofErr w:type="spellEnd"/>
+      <w:r>
+        <w:t>: linear und nichtlinear</w:t>
       </w:r>
     </w:p>
     <w:p>
@@ -27616,9 +28961,19 @@
           <w:numId w:val="3"/>
         </w:numPr>
       </w:pPr>
-      <w:r>
-        <w:t>Schrödingergleichung, Pauligleichung</w:t>
-      </w:r>
+      <w:proofErr w:type="spellStart"/>
+      <w:r>
+        <w:t>Schrödingergleichung</w:t>
+      </w:r>
+      <w:proofErr w:type="spellEnd"/>
+      <w:r>
+        <w:t xml:space="preserve">, </w:t>
+      </w:r>
+      <w:proofErr w:type="spellStart"/>
+      <w:r>
+        <w:t>Pauligleichung</w:t>
+      </w:r>
+      <w:proofErr w:type="spellEnd"/>
     </w:p>
     <w:p>
       <w:pPr>
@@ -27639,7 +28994,15 @@
         </w:numPr>
       </w:pPr>
       <w:r>
-        <w:t>Die unitäre Zeitentwicklung: „es geschieht nichts“ (Heisenberg). Integration der Schrödingergleichung.</w:t>
+        <w:t xml:space="preserve">Die unitäre Zeitentwicklung: „es geschieht nichts“ (Heisenberg). Integration der </w:t>
+      </w:r>
+      <w:proofErr w:type="spellStart"/>
+      <w:r>
+        <w:t>Schrödingergleichung</w:t>
+      </w:r>
+      <w:proofErr w:type="spellEnd"/>
+      <w:r>
+        <w:t>.</w:t>
       </w:r>
     </w:p>
     <w:p>
@@ -27648,6 +29011,7 @@
       </w:pPr>
       <w:bookmarkStart w:id="129" w:name="_Toc476504902"/>
       <w:r>
+        <w:lastRenderedPageBreak/>
         <w:t>Interpretationen der Quantentheorie</w:t>
       </w:r>
       <w:bookmarkEnd w:id="129"/>
@@ -27671,7 +29035,15 @@
         </w:numPr>
       </w:pPr>
       <w:r>
-        <w:t>Das verbleibende schlimme 1/3: die totlebendige Schrödingerkatze.</w:t>
+        <w:t xml:space="preserve">Das verbleibende schlimme 1/3: die totlebendige </w:t>
+      </w:r>
+      <w:proofErr w:type="spellStart"/>
+      <w:r>
+        <w:t>Schrödingerkatze</w:t>
+      </w:r>
+      <w:proofErr w:type="spellEnd"/>
+      <w:r>
+        <w:t>.</w:t>
       </w:r>
     </w:p>
     <w:p>
@@ -27693,8 +29065,15 @@
         </w:numPr>
       </w:pPr>
       <w:r>
-        <w:lastRenderedPageBreak/>
-        <w:t>Wigners Freund, Heisenbergsche Schnitte</w:t>
+        <w:t xml:space="preserve">Wigners Freund, </w:t>
+      </w:r>
+      <w:proofErr w:type="spellStart"/>
+      <w:r>
+        <w:t>Heisenbergsche</w:t>
+      </w:r>
+      <w:proofErr w:type="spellEnd"/>
+      <w:r>
+        <w:t xml:space="preserve"> Schnitte</w:t>
       </w:r>
     </w:p>
     <w:p>
@@ -27705,7 +29084,23 @@
         </w:numPr>
       </w:pPr>
       <w:r>
-        <w:t>Die Viele-Welten-Interpretation („many minds“)</w:t>
+        <w:t>Die Viele-Welten-Interpretation („</w:t>
+      </w:r>
+      <w:proofErr w:type="spellStart"/>
+      <w:r>
+        <w:t>many</w:t>
+      </w:r>
+      <w:proofErr w:type="spellEnd"/>
+      <w:r>
+        <w:t xml:space="preserve"> </w:t>
+      </w:r>
+      <w:proofErr w:type="spellStart"/>
+      <w:r>
+        <w:t>minds</w:t>
+      </w:r>
+      <w:proofErr w:type="spellEnd"/>
+      <w:r>
+        <w:t>“)</w:t>
       </w:r>
     </w:p>
     <w:p>
@@ -27759,7 +29154,7 @@
                     <pic:cNvPicPr/>
                   </pic:nvPicPr>
                   <pic:blipFill>
-                    <a:blip r:embed="rId174"/>
+                    <a:blip r:embed="rId181"/>
                     <a:stretch>
                       <a:fillRect/>
                     </a:stretch>
@@ -27800,7 +29195,7 @@
                     <pic:cNvPicPr/>
                   </pic:nvPicPr>
                   <pic:blipFill>
-                    <a:blip r:embed="rId175"/>
+                    <a:blip r:embed="rId182"/>
                     <a:stretch>
                       <a:fillRect/>
                     </a:stretch>
@@ -27862,7 +29257,15 @@
         </w:numPr>
       </w:pPr>
       <w:r>
-        <w:t>Q-Bit Beispiele (es gibt auch Q-Trits, …)</w:t>
+        <w:t>Q-Bit Beispiele (es gibt auch Q-</w:t>
+      </w:r>
+      <w:proofErr w:type="spellStart"/>
+      <w:r>
+        <w:t>Trits</w:t>
+      </w:r>
+      <w:proofErr w:type="spellEnd"/>
+      <w:r>
+        <w:t>, …)</w:t>
       </w:r>
     </w:p>
     <w:p>
@@ -27886,7 +29289,7 @@
       <w:r>
         <w:t xml:space="preserve">In etwa bis zur Hälfte von </w:t>
       </w:r>
-      <w:hyperlink r:id="rId176" w:history="1">
+      <w:hyperlink r:id="rId183" w:history="1">
         <w:r>
           <w:rPr>
             <w:rStyle w:val="Hyperlink"/>
@@ -27895,16 +29298,34 @@
         </w:r>
       </w:hyperlink>
       <w:r>
-        <w:t xml:space="preserve"> oder Matthias Homeister</w:t>
-      </w:r>
+        <w:t xml:space="preserve"> oder Matthias </w:t>
+      </w:r>
+      <w:proofErr w:type="spellStart"/>
+      <w:r>
+        <w:t>Homeister</w:t>
+      </w:r>
+      <w:proofErr w:type="spellEnd"/>
     </w:p>
     <w:p>
       <w:pPr>
         <w:pStyle w:val="berschrift2"/>
       </w:pPr>
       <w:bookmarkStart w:id="131" w:name="_Toc476504904"/>
-      <w:r>
-        <w:t>No Cloning Theorem</w:t>
+      <w:proofErr w:type="spellStart"/>
+      <w:r>
+        <w:t>No</w:t>
+      </w:r>
+      <w:proofErr w:type="spellEnd"/>
+      <w:r>
+        <w:t xml:space="preserve"> </w:t>
+      </w:r>
+      <w:proofErr w:type="spellStart"/>
+      <w:r>
+        <w:t>Cloning</w:t>
+      </w:r>
+      <w:proofErr w:type="spellEnd"/>
+      <w:r>
+        <w:t xml:space="preserve"> Theorem</w:t>
       </w:r>
       <w:bookmarkEnd w:id="131"/>
     </w:p>
@@ -27919,7 +29340,35 @@
           <w:szCs w:val="18"/>
           <w:shd w:val="clear" w:color="auto" w:fill="FFFFFF"/>
         </w:rPr>
-        <w:t>Wie wir vorstehend gesehen haben, ist die westliche Logik im wesentlichen auf das Gesetz der Identität begründet. Auf ihr beruhen Einteilung, Definition, Syllogismus (Vernunftschluss) und sogar Umkehrung und Widerspruch. Alle diese Begriffe stehen miteinander in Beziehung und bilden ein System.</w:t>
+        <w:t xml:space="preserve">Wie wir vorstehend gesehen haben, ist die westliche Logik im </w:t>
+      </w:r>
+      <w:proofErr w:type="spellStart"/>
+      <w:proofErr w:type="gramStart"/>
+      <w:r>
+        <w:rPr>
+          <w:rFonts w:ascii="Verdana" w:hAnsi="Verdana"/>
+          <w:i/>
+          <w:iCs/>
+          <w:color w:val="000000"/>
+          <w:sz w:val="18"/>
+          <w:szCs w:val="18"/>
+          <w:shd w:val="clear" w:color="auto" w:fill="FFFFFF"/>
+        </w:rPr>
+        <w:t>wesentlichen</w:t>
+      </w:r>
+      <w:proofErr w:type="spellEnd"/>
+      <w:proofErr w:type="gramEnd"/>
+      <w:r>
+        <w:rPr>
+          <w:rFonts w:ascii="Verdana" w:hAnsi="Verdana"/>
+          <w:i/>
+          <w:iCs/>
+          <w:color w:val="000000"/>
+          <w:sz w:val="18"/>
+          <w:szCs w:val="18"/>
+          <w:shd w:val="clear" w:color="auto" w:fill="FFFFFF"/>
+        </w:rPr>
+        <w:t xml:space="preserve"> auf das Gesetz der Identität begründet. Auf ihr beruhen Einteilung, Definition, Syllogismus (Vernunftschluss) und sogar Umkehrung und Widerspruch. Alle diese Begriffe stehen miteinander in Beziehung und bilden ein System.</w:t>
       </w:r>
       <w:r>
         <w:rPr>
@@ -28020,6 +29469,7 @@
     </w:p>
     <w:p>
       <w:r>
+        <w:lastRenderedPageBreak/>
         <w:t xml:space="preserve">Die physikalische Realisierung eines klassischen Bits kann auch nicht kopiert werden. </w:t>
       </w:r>
     </w:p>
@@ -28038,7 +29488,7 @@
     <w:p/>
     <w:p/>
     <w:sectPr>
-      <w:footerReference w:type="default" r:id="rId177"/>
+      <w:footerReference w:type="default" r:id="rId184"/>
       <w:pgSz w:w="11906" w:h="16838"/>
       <w:pgMar w:top="1417" w:right="1417" w:bottom="1134" w:left="1417" w:header="708" w:footer="708" w:gutter="0"/>
       <w:cols w:space="708"/>
@@ -28133,7 +29583,7 @@
         <w:noProof/>
         <w:sz w:val="18"/>
       </w:rPr>
-      <w:t>13</w:t>
+      <w:t>29</w:t>
     </w:r>
     <w:r>
       <w:rPr>
@@ -28412,7 +29862,31 @@
         <w:t>→</w:t>
       </w:r>
       <w:r>
-        <w:t xml:space="preserve"> Renormierung, Infrarot- und Ultraviolett-Divergenzen, …). Diese Schwierigkeiten bewogen Bjorken und Drell in ihrem Standard-Lehrbuch zum Hinweis, dass die Möglichkeit einer Körnung der Natur nicht aus den Augen verloren werden sollte.</w:t>
+        <w:t xml:space="preserve"> </w:t>
+      </w:r>
+      <w:proofErr w:type="spellStart"/>
+      <w:r>
+        <w:t>Renormierung</w:t>
+      </w:r>
+      <w:proofErr w:type="spellEnd"/>
+      <w:r>
+        <w:t xml:space="preserve">, Infrarot- und Ultraviolett-Divergenzen, …). Diese Schwierigkeiten bewogen </w:t>
+      </w:r>
+      <w:proofErr w:type="spellStart"/>
+      <w:r>
+        <w:t>Bjorken</w:t>
+      </w:r>
+      <w:proofErr w:type="spellEnd"/>
+      <w:r>
+        <w:t xml:space="preserve"> und </w:t>
+      </w:r>
+      <w:proofErr w:type="spellStart"/>
+      <w:r>
+        <w:t>Drell</w:t>
+      </w:r>
+      <w:proofErr w:type="spellEnd"/>
+      <w:r>
+        <w:t xml:space="preserve"> in ihrem Standard-Lehrbuch zum Hinweis, dass die Möglichkeit einer Körnung der Natur nicht aus den Augen verloren werden sollte.</w:t>
       </w:r>
     </w:p>
   </w:footnote>
@@ -28430,6 +29904,7 @@
       <w:r>
         <w:t xml:space="preserve"> Die Operationen Transponieren und Komplex-Konjugieren sind kommutativ, es gilt also auch (</w:t>
       </w:r>
+      <w:proofErr w:type="spellStart"/>
       <w:r>
         <w:rPr>
           <w:b/>
@@ -28442,6 +29917,7 @@
         </w:rPr>
         <w:t>T</w:t>
       </w:r>
+      <w:proofErr w:type="spellEnd"/>
       <w:r>
         <w:t xml:space="preserve">)* </w:t>
       </w:r>
@@ -28509,7 +29985,15 @@
         <w:footnoteRef/>
       </w:r>
       <w:r>
-        <w:t xml:space="preserve"> Kein entweder-oder: es kann auch Mischungen geben.</w:t>
+        <w:t xml:space="preserve"> Kein </w:t>
+      </w:r>
+      <w:proofErr w:type="spellStart"/>
+      <w:r>
+        <w:t>entweder-oder</w:t>
+      </w:r>
+      <w:proofErr w:type="spellEnd"/>
+      <w:r>
+        <w:t>: es kann auch Mischungen geben.</w:t>
       </w:r>
     </w:p>
   </w:footnote>
@@ -28542,6 +30026,149 @@
       </w:r>
       <w:r>
         <w:t xml:space="preserve"> Auf das schwierige Problem mit den „Messungen“ werden wir noch kommen.</w:t>
+      </w:r>
+    </w:p>
+  </w:footnote>
+  <w:footnote w:id="16">
+    <w:p>
+      <w:pPr>
+        <w:pStyle w:val="Funotentext"/>
+      </w:pPr>
+      <w:r>
+        <w:rPr>
+          <w:rStyle w:val="Funotenzeichen"/>
+        </w:rPr>
+        <w:footnoteRef/>
+      </w:r>
+      <w:r>
+        <w:t xml:space="preserve"> kurz: „Projektor“</w:t>
+      </w:r>
+    </w:p>
+  </w:footnote>
+  <w:footnote w:id="17">
+    <w:p>
+      <w:pPr>
+        <w:pStyle w:val="Funotentext"/>
+      </w:pPr>
+      <w:r>
+        <w:rPr>
+          <w:rStyle w:val="Funotenzeichen"/>
+        </w:rPr>
+        <w:footnoteRef/>
+      </w:r>
+      <w:r>
+        <w:t xml:space="preserve"> Die Multiplikation von unitären Operatoren ist i.a. nicht kommutativ, d.h. analog zur Multiplikation von Matrizen und Differentialoperatoren. Es gibt jedoch vertauschbare Operatoren. Bei den Matrizen </w:t>
+      </w:r>
+      <w:r>
+        <w:t>vertauschen zum Beispiel</w:t>
+      </w:r>
+      <w:r>
+        <w:t xml:space="preserve"> M und ihre Inverse M</w:t>
+      </w:r>
+      <w:r>
+        <w:rPr>
+          <w:vertAlign w:val="superscript"/>
+        </w:rPr>
+        <w:t>-1</w:t>
+      </w:r>
+      <w:r>
+        <w:t>.</w:t>
+      </w:r>
+    </w:p>
+  </w:footnote>
+  <w:footnote w:id="18">
+    <w:p>
+      <w:pPr>
+        <w:pStyle w:val="Funotentext"/>
+      </w:pPr>
+      <w:r>
+        <w:rPr>
+          <w:rStyle w:val="Funotenzeichen"/>
+        </w:rPr>
+        <w:footnoteRef/>
+      </w:r>
+      <w:r>
+        <w:t xml:space="preserve"> </w:t>
+      </w:r>
+      <w:r>
+        <w:t>Abgekürzt</w:t>
+      </w:r>
+      <w:r>
+        <w:t xml:space="preserve"> VONS, </w:t>
+      </w:r>
+      <w:r>
+        <w:t>manchmal</w:t>
+      </w:r>
+      <w:r>
+        <w:t xml:space="preserve"> auch VNOS.</w:t>
+      </w:r>
+    </w:p>
+  </w:footnote>
+  <w:footnote w:id="19">
+    <w:p>
+      <w:pPr>
+        <w:pStyle w:val="Funotentext"/>
+      </w:pPr>
+      <w:r>
+        <w:rPr>
+          <w:rStyle w:val="Funotenzeichen"/>
+        </w:rPr>
+        <w:footnoteRef/>
+      </w:r>
+      <w:r>
+        <w:t xml:space="preserve"> </w:t>
+      </w:r>
+      <w:r>
+        <w:t>F</w:t>
+      </w:r>
+      <w:r>
+        <w:t xml:space="preserve">ür eine vollständige Basis gilt ja immer </w:t>
+      </w:r>
+      <w:proofErr w:type="spellStart"/>
+      <w:r>
+        <w:rPr>
+          <w:sz w:val="24"/>
+        </w:rPr>
+        <w:t>Σ</w:t>
+      </w:r>
+      <w:r>
+        <w:rPr>
+          <w:vertAlign w:val="subscript"/>
+        </w:rPr>
+        <w:t>k</w:t>
+      </w:r>
+      <w:r>
+        <w:t>|v</w:t>
+      </w:r>
+      <w:r>
+        <w:rPr>
+          <w:vertAlign w:val="subscript"/>
+        </w:rPr>
+        <w:t>k</w:t>
+      </w:r>
+      <w:proofErr w:type="spellEnd"/>
+      <w:r>
+        <w:t>&gt;&lt;</w:t>
+      </w:r>
+      <w:proofErr w:type="spellStart"/>
+      <w:r>
+        <w:t>v</w:t>
+      </w:r>
+      <w:r>
+        <w:rPr>
+          <w:vertAlign w:val="subscript"/>
+        </w:rPr>
+        <w:t>k</w:t>
+      </w:r>
+      <w:proofErr w:type="spellEnd"/>
+      <w:r>
+        <w:t xml:space="preserve">| = </w:t>
+      </w:r>
+      <w:r>
+        <w:rPr>
+          <w:b/>
+        </w:rPr>
+        <w:t>1</w:t>
       </w:r>
     </w:p>
   </w:footnote>
@@ -30897,6 +32524,7 @@
       <w:spacing w:after="0" w:line="240" w:lineRule="auto"/>
     </w:pPr>
     <w:tblPr>
+      <w:tblInd w:w="0" w:type="dxa"/>
       <w:tblBorders>
         <w:top w:val="single" w:sz="4" w:space="0" w:color="auto"/>
         <w:left w:val="single" w:sz="4" w:space="0" w:color="auto"/>
@@ -30905,6 +32533,12 @@
         <w:insideH w:val="single" w:sz="4" w:space="0" w:color="auto"/>
         <w:insideV w:val="single" w:sz="4" w:space="0" w:color="auto"/>
       </w:tblBorders>
+      <w:tblCellMar>
+        <w:top w:w="0" w:type="dxa"/>
+        <w:left w:w="108" w:type="dxa"/>
+        <w:bottom w:w="0" w:type="dxa"/>
+        <w:right w:w="108" w:type="dxa"/>
+      </w:tblCellMar>
     </w:tblPr>
   </w:style>
   <w:style w:type="paragraph" w:styleId="Sprechblasentext">
@@ -31593,6 +33227,7 @@
       <w:spacing w:after="0" w:line="240" w:lineRule="auto"/>
     </w:pPr>
     <w:tblPr>
+      <w:tblInd w:w="0" w:type="dxa"/>
       <w:tblBorders>
         <w:top w:val="single" w:sz="4" w:space="0" w:color="auto"/>
         <w:left w:val="single" w:sz="4" w:space="0" w:color="auto"/>
@@ -31601,6 +33236,12 @@
         <w:insideH w:val="single" w:sz="4" w:space="0" w:color="auto"/>
         <w:insideV w:val="single" w:sz="4" w:space="0" w:color="auto"/>
       </w:tblBorders>
+      <w:tblCellMar>
+        <w:top w:w="0" w:type="dxa"/>
+        <w:left w:w="108" w:type="dxa"/>
+        <w:bottom w:w="0" w:type="dxa"/>
+        <w:right w:w="108" w:type="dxa"/>
+      </w:tblCellMar>
     </w:tblPr>
   </w:style>
   <w:style w:type="paragraph" w:styleId="Sprechblasentext">
@@ -32290,7 +33931,7 @@
 </file>
 
 <file path=customXml/itemProps1.xml><?xml version="1.0" encoding="utf-8"?>
-<ds:datastoreItem xmlns:ds="http://schemas.openxmlformats.org/officeDocument/2006/customXml" ds:itemID="{EF03E2D2-6E8C-4194-9154-E4DED3C481AC}">
+<ds:datastoreItem xmlns:ds="http://schemas.openxmlformats.org/officeDocument/2006/customXml" ds:itemID="{9557A9A7-A687-441E-8043-B28CA85FE872}">
   <ds:schemaRefs>
     <ds:schemaRef ds:uri="http://schemas.openxmlformats.org/officeDocument/2006/bibliography"/>
   </ds:schemaRefs>

</xml_diff>

<commit_message>
Korrektur: Tensorprodukt nicht mehr zusammen mit Produktvektoren verwendet. Dort muss eher "direktes Produkt" verwendet werden.
</commit_message>
<xml_diff>
--- a/Quanteninformation.docx
+++ b/Quanteninformation.docx
@@ -5427,19 +5427,24 @@
         </w:numPr>
       </w:pPr>
       <w:r>
-        <w:t>Enorm wichtig für die Quantentheorie!</w:t>
+        <w:t>W</w:t>
+      </w:r>
+      <w:r>
+        <w:t>ichtig für die Quantentheorie:</w:t>
       </w:r>
       <w:r>
         <w:t xml:space="preserve"> </w:t>
       </w:r>
       <w:r>
-        <w:t xml:space="preserve">Produktraum, </w:t>
+        <w:t xml:space="preserve">Projektionsoperatoren, </w:t>
       </w:r>
       <w:r>
         <w:t xml:space="preserve">Dichtematrix, </w:t>
       </w:r>
-      <w:r>
-        <w:t>Zusammenhang mit Verschränkung…</w:t>
+      <w:bookmarkStart w:id="16" w:name="_GoBack"/>
+      <w:bookmarkEnd w:id="16"/>
+      <w:r>
+        <w:t>…</w:t>
       </w:r>
     </w:p>
     <w:tbl>
@@ -5614,7 +5619,7 @@
             <w:r>
               <w:t>(</w:t>
             </w:r>
-            <w:bookmarkStart w:id="16" w:name="AufgabeTensorprodukt"/>
+            <w:bookmarkStart w:id="17" w:name="AufgabeTensorprodukt"/>
             <w:r>
               <w:fldChar w:fldCharType="begin"/>
             </w:r>
@@ -5633,7 +5638,7 @@
             <w:r>
               <w:fldChar w:fldCharType="end"/>
             </w:r>
-            <w:bookmarkEnd w:id="16"/>
+            <w:bookmarkEnd w:id="17"/>
             <w:r>
               <w:t>)</w:t>
             </w:r>
@@ -5885,7 +5890,7 @@
             <w:r>
               <w:t>(</w:t>
             </w:r>
-            <w:bookmarkStart w:id="17" w:name="Vektorprodukt"/>
+            <w:bookmarkStart w:id="18" w:name="Vektorprodukt"/>
             <w:r>
               <w:fldChar w:fldCharType="begin"/>
             </w:r>
@@ -5904,7 +5909,7 @@
             <w:r>
               <w:fldChar w:fldCharType="end"/>
             </w:r>
-            <w:bookmarkEnd w:id="17"/>
+            <w:bookmarkEnd w:id="18"/>
             <w:r>
               <w:t>)</w:t>
             </w:r>
@@ -5969,14 +5974,14 @@
       <w:pPr>
         <w:pStyle w:val="berschrift3"/>
       </w:pPr>
-      <w:bookmarkStart w:id="18" w:name="_Toc477242170"/>
+      <w:bookmarkStart w:id="19" w:name="_Toc477242170"/>
       <w:r>
         <w:t>Weitere Operationen</w:t>
       </w:r>
       <w:r>
         <w:t xml:space="preserve"> / Besondere Matrizen</w:t>
       </w:r>
-      <w:bookmarkEnd w:id="18"/>
+      <w:bookmarkEnd w:id="19"/>
     </w:p>
     <w:p>
       <w:pPr>
@@ -6130,7 +6135,7 @@
             <w:r>
               <w:t>(</w:t>
             </w:r>
-            <w:bookmarkStart w:id="19" w:name="SpurMatrix"/>
+            <w:bookmarkStart w:id="20" w:name="SpurMatrix"/>
             <w:r>
               <w:fldChar w:fldCharType="begin"/>
             </w:r>
@@ -6149,7 +6154,7 @@
             <w:r>
               <w:fldChar w:fldCharType="end"/>
             </w:r>
-            <w:bookmarkEnd w:id="19"/>
+            <w:bookmarkEnd w:id="20"/>
             <w:r>
               <w:t>)</w:t>
             </w:r>
@@ -6288,7 +6293,7 @@
             <w:r>
               <w:t>(</w:t>
             </w:r>
-            <w:bookmarkStart w:id="20" w:name="AufgabeSpur"/>
+            <w:bookmarkStart w:id="21" w:name="AufgabeSpur"/>
             <w:r>
               <w:fldChar w:fldCharType="begin"/>
             </w:r>
@@ -6307,7 +6312,7 @@
             <w:r>
               <w:fldChar w:fldCharType="end"/>
             </w:r>
-            <w:bookmarkEnd w:id="20"/>
+            <w:bookmarkEnd w:id="21"/>
             <w:r>
               <w:t>)</w:t>
             </w:r>
@@ -6461,7 +6466,7 @@
             <w:r>
               <w:t>(</w:t>
             </w:r>
-            <w:bookmarkStart w:id="21" w:name="Transposition"/>
+            <w:bookmarkStart w:id="22" w:name="Transposition"/>
             <w:r>
               <w:fldChar w:fldCharType="begin"/>
             </w:r>
@@ -6480,7 +6485,7 @@
             <w:r>
               <w:fldChar w:fldCharType="end"/>
             </w:r>
-            <w:bookmarkEnd w:id="21"/>
+            <w:bookmarkEnd w:id="22"/>
             <w:r>
               <w:t>)</w:t>
             </w:r>
@@ -6610,7 +6615,7 @@
             <w:r>
               <w:t>(</w:t>
             </w:r>
-            <w:bookmarkStart w:id="22" w:name="TransponiertesProdukt"/>
+            <w:bookmarkStart w:id="23" w:name="TransponiertesProdukt"/>
             <w:r>
               <w:fldChar w:fldCharType="begin"/>
             </w:r>
@@ -6629,7 +6634,7 @@
             <w:r>
               <w:fldChar w:fldCharType="end"/>
             </w:r>
-            <w:bookmarkEnd w:id="22"/>
+            <w:bookmarkEnd w:id="23"/>
             <w:r>
               <w:t>)</w:t>
             </w:r>
@@ -6779,7 +6784,7 @@
             <w:r>
               <w:t>(</w:t>
             </w:r>
-            <w:bookmarkStart w:id="23" w:name="SymmetrischeMatrizen"/>
+            <w:bookmarkStart w:id="24" w:name="SymmetrischeMatrizen"/>
             <w:r>
               <w:fldChar w:fldCharType="begin"/>
             </w:r>
@@ -6798,7 +6803,7 @@
             <w:r>
               <w:fldChar w:fldCharType="end"/>
             </w:r>
-            <w:bookmarkEnd w:id="23"/>
+            <w:bookmarkEnd w:id="24"/>
             <w:r>
               <w:t>)</w:t>
             </w:r>
@@ -6935,7 +6940,7 @@
             <w:r>
               <w:t>(</w:t>
             </w:r>
-            <w:bookmarkStart w:id="24" w:name="Symmetrierung"/>
+            <w:bookmarkStart w:id="25" w:name="Symmetrierung"/>
             <w:r>
               <w:fldChar w:fldCharType="begin"/>
             </w:r>
@@ -6954,7 +6959,7 @@
             <w:r>
               <w:fldChar w:fldCharType="end"/>
             </w:r>
-            <w:bookmarkEnd w:id="24"/>
+            <w:bookmarkEnd w:id="25"/>
             <w:r>
               <w:t>)</w:t>
             </w:r>
@@ -7089,7 +7094,7 @@
             <w:r>
               <w:t>(</w:t>
             </w:r>
-            <w:bookmarkStart w:id="25" w:name="AntisymmetrischeMatrizen"/>
+            <w:bookmarkStart w:id="26" w:name="AntisymmetrischeMatrizen"/>
             <w:r>
               <w:fldChar w:fldCharType="begin"/>
             </w:r>
@@ -7108,7 +7113,7 @@
             <w:r>
               <w:fldChar w:fldCharType="end"/>
             </w:r>
-            <w:bookmarkEnd w:id="25"/>
+            <w:bookmarkEnd w:id="26"/>
             <w:r>
               <w:t>)</w:t>
             </w:r>
@@ -7213,7 +7218,7 @@
             <w:r>
               <w:t>(</w:t>
             </w:r>
-            <w:bookmarkStart w:id="26" w:name="AufgabeMatrixAntisymmetrierung"/>
+            <w:bookmarkStart w:id="27" w:name="AufgabeMatrixAntisymmetrierung"/>
             <w:r>
               <w:fldChar w:fldCharType="begin"/>
             </w:r>
@@ -7232,7 +7237,7 @@
             <w:r>
               <w:fldChar w:fldCharType="end"/>
             </w:r>
-            <w:bookmarkEnd w:id="26"/>
+            <w:bookmarkEnd w:id="27"/>
             <w:r>
               <w:t>)</w:t>
             </w:r>
@@ -7376,7 +7381,7 @@
             <w:r>
               <w:t>(</w:t>
             </w:r>
-            <w:bookmarkStart w:id="27" w:name="InverseMatrix"/>
+            <w:bookmarkStart w:id="28" w:name="InverseMatrix"/>
             <w:r>
               <w:fldChar w:fldCharType="begin"/>
             </w:r>
@@ -7395,7 +7400,7 @@
             <w:r>
               <w:fldChar w:fldCharType="end"/>
             </w:r>
-            <w:bookmarkEnd w:id="27"/>
+            <w:bookmarkEnd w:id="28"/>
             <w:r>
               <w:t>)</w:t>
             </w:r>
@@ -7539,7 +7544,7 @@
             <w:r>
               <w:t>(</w:t>
             </w:r>
-            <w:bookmarkStart w:id="28" w:name="AufgabeInverseMatrix"/>
+            <w:bookmarkStart w:id="29" w:name="AufgabeInverseMatrix"/>
             <w:r>
               <w:fldChar w:fldCharType="begin"/>
             </w:r>
@@ -7558,7 +7563,7 @@
             <w:r>
               <w:fldChar w:fldCharType="end"/>
             </w:r>
-            <w:bookmarkEnd w:id="28"/>
+            <w:bookmarkEnd w:id="29"/>
             <w:r>
               <w:t>)</w:t>
             </w:r>
@@ -7716,7 +7721,7 @@
             <w:r>
               <w:t>(</w:t>
             </w:r>
-            <w:bookmarkStart w:id="29" w:name="InverseMatrixRegeln"/>
+            <w:bookmarkStart w:id="30" w:name="InverseMatrixRegeln"/>
             <w:r>
               <w:fldChar w:fldCharType="begin"/>
             </w:r>
@@ -7735,7 +7740,7 @@
             <w:r>
               <w:fldChar w:fldCharType="end"/>
             </w:r>
-            <w:bookmarkEnd w:id="29"/>
+            <w:bookmarkEnd w:id="30"/>
             <w:r>
               <w:t>)</w:t>
             </w:r>
@@ -7883,7 +7888,7 @@
             <w:r>
               <w:t>(</w:t>
             </w:r>
-            <w:bookmarkStart w:id="30" w:name="EigenwerteMatrizen"/>
+            <w:bookmarkStart w:id="31" w:name="EigenwerteMatrizen"/>
             <w:r>
               <w:fldChar w:fldCharType="begin"/>
             </w:r>
@@ -7902,7 +7907,7 @@
             <w:r>
               <w:fldChar w:fldCharType="end"/>
             </w:r>
-            <w:bookmarkEnd w:id="30"/>
+            <w:bookmarkEnd w:id="31"/>
             <w:r>
               <w:t>)</w:t>
             </w:r>
@@ -8036,7 +8041,7 @@
             <w:r>
               <w:t>(</w:t>
             </w:r>
-            <w:bookmarkStart w:id="31" w:name="DeterminanteEigenwert"/>
+            <w:bookmarkStart w:id="32" w:name="DeterminanteEigenwert"/>
             <w:r>
               <w:fldChar w:fldCharType="begin"/>
             </w:r>
@@ -8055,7 +8060,7 @@
             <w:r>
               <w:fldChar w:fldCharType="end"/>
             </w:r>
-            <w:bookmarkEnd w:id="31"/>
+            <w:bookmarkEnd w:id="32"/>
             <w:r>
               <w:t>)</w:t>
             </w:r>
@@ -8272,7 +8277,7 @@
             <w:r>
               <w:t>(</w:t>
             </w:r>
-            <w:bookmarkStart w:id="32" w:name="OrthogonaleMatrix"/>
+            <w:bookmarkStart w:id="33" w:name="OrthogonaleMatrix"/>
             <w:r>
               <w:fldChar w:fldCharType="begin"/>
             </w:r>
@@ -8291,7 +8296,7 @@
             <w:r>
               <w:fldChar w:fldCharType="end"/>
             </w:r>
-            <w:bookmarkEnd w:id="32"/>
+            <w:bookmarkEnd w:id="33"/>
             <w:r>
               <w:t>)</w:t>
             </w:r>
@@ -8560,7 +8565,7 @@
             <w:r>
               <w:t>(</w:t>
             </w:r>
-            <w:bookmarkStart w:id="33" w:name="AufgabeOrthogonaleMatrix"/>
+            <w:bookmarkStart w:id="34" w:name="AufgabeOrthogonaleMatrix"/>
             <w:r>
               <w:fldChar w:fldCharType="begin"/>
             </w:r>
@@ -8579,7 +8584,7 @@
             <w:r>
               <w:fldChar w:fldCharType="end"/>
             </w:r>
-            <w:bookmarkEnd w:id="33"/>
+            <w:bookmarkEnd w:id="34"/>
             <w:r>
               <w:t>)</w:t>
             </w:r>
@@ -8704,14 +8709,14 @@
       <w:pPr>
         <w:pStyle w:val="berschrift3"/>
       </w:pPr>
-      <w:bookmarkStart w:id="34" w:name="_Toc477242171"/>
+      <w:bookmarkStart w:id="35" w:name="_Toc477242171"/>
       <w:r>
         <w:t>Transformation</w:t>
       </w:r>
       <w:r>
         <w:t>en</w:t>
       </w:r>
-      <w:bookmarkEnd w:id="34"/>
+      <w:bookmarkEnd w:id="35"/>
       <w:r>
         <w:t xml:space="preserve"> </w:t>
       </w:r>
@@ -9222,7 +9227,7 @@
             <w:r>
               <w:t>(</w:t>
             </w:r>
-            <w:bookmarkStart w:id="35" w:name="TransformationVektor"/>
+            <w:bookmarkStart w:id="36" w:name="TransformationVektor"/>
             <w:r>
               <w:fldChar w:fldCharType="begin"/>
             </w:r>
@@ -9241,7 +9246,7 @@
             <w:r>
               <w:fldChar w:fldCharType="end"/>
             </w:r>
-            <w:bookmarkEnd w:id="35"/>
+            <w:bookmarkEnd w:id="36"/>
             <w:r>
               <w:t>)</w:t>
             </w:r>
@@ -9413,7 +9418,7 @@
             <w:r>
               <w:t>(</w:t>
             </w:r>
-            <w:bookmarkStart w:id="36" w:name="TransformationDrehmatrix"/>
+            <w:bookmarkStart w:id="37" w:name="TransformationDrehmatrix"/>
             <w:r>
               <w:fldChar w:fldCharType="begin"/>
             </w:r>
@@ -9432,7 +9437,7 @@
             <w:r>
               <w:fldChar w:fldCharType="end"/>
             </w:r>
-            <w:bookmarkEnd w:id="36"/>
+            <w:bookmarkEnd w:id="37"/>
             <w:r>
               <w:t>)</w:t>
             </w:r>
@@ -9701,7 +9706,7 @@
             <w:r>
               <w:t>(</w:t>
             </w:r>
-            <w:bookmarkStart w:id="37" w:name="KoKontravarianteIndizes"/>
+            <w:bookmarkStart w:id="38" w:name="KoKontravarianteIndizes"/>
             <w:r>
               <w:fldChar w:fldCharType="begin"/>
             </w:r>
@@ -9720,7 +9725,7 @@
             <w:r>
               <w:fldChar w:fldCharType="end"/>
             </w:r>
-            <w:bookmarkEnd w:id="37"/>
+            <w:bookmarkEnd w:id="38"/>
             <w:r>
               <w:t>)</w:t>
             </w:r>
@@ -9920,7 +9925,7 @@
             <w:r>
               <w:t>(</w:t>
             </w:r>
-            <w:bookmarkStart w:id="38" w:name="TransformationTensor2"/>
+            <w:bookmarkStart w:id="39" w:name="TransformationTensor2"/>
             <w:r>
               <w:fldChar w:fldCharType="begin"/>
             </w:r>
@@ -9939,7 +9944,7 @@
             <w:r>
               <w:fldChar w:fldCharType="end"/>
             </w:r>
-            <w:bookmarkEnd w:id="38"/>
+            <w:bookmarkEnd w:id="39"/>
             <w:r>
               <w:t>)</w:t>
             </w:r>
@@ -10069,7 +10074,7 @@
             <w:r>
               <w:t>(</w:t>
             </w:r>
-            <w:bookmarkStart w:id="39" w:name="TransformationTensor"/>
+            <w:bookmarkStart w:id="40" w:name="TransformationTensor"/>
             <w:r>
               <w:fldChar w:fldCharType="begin"/>
             </w:r>
@@ -10088,7 +10093,7 @@
             <w:r>
               <w:fldChar w:fldCharType="end"/>
             </w:r>
-            <w:bookmarkEnd w:id="39"/>
+            <w:bookmarkEnd w:id="40"/>
             <w:r>
               <w:t>)</w:t>
             </w:r>
@@ -10101,11 +10106,11 @@
       <w:pPr>
         <w:pStyle w:val="berschrift2"/>
       </w:pPr>
-      <w:bookmarkStart w:id="40" w:name="_Toc477242172"/>
+      <w:bookmarkStart w:id="41" w:name="_Toc477242172"/>
       <w:r>
         <w:t>Analysis</w:t>
       </w:r>
-      <w:bookmarkEnd w:id="40"/>
+      <w:bookmarkEnd w:id="41"/>
     </w:p>
     <w:p>
       <w:r>
@@ -10131,11 +10136,11 @@
       <w:pPr>
         <w:pStyle w:val="berschrift3"/>
       </w:pPr>
-      <w:bookmarkStart w:id="41" w:name="_Toc477242173"/>
+      <w:bookmarkStart w:id="42" w:name="_Toc477242173"/>
       <w:r>
         <w:t>Ableitungsregeln</w:t>
       </w:r>
-      <w:bookmarkEnd w:id="41"/>
+      <w:bookmarkEnd w:id="42"/>
       <w:r>
         <w:t xml:space="preserve"> </w:t>
       </w:r>
@@ -10157,11 +10162,11 @@
       <w:pPr>
         <w:pStyle w:val="berschrift3"/>
       </w:pPr>
-      <w:bookmarkStart w:id="42" w:name="_Toc477242174"/>
+      <w:bookmarkStart w:id="43" w:name="_Toc477242174"/>
       <w:r>
         <w:t>Skalarprodukt</w:t>
       </w:r>
-      <w:bookmarkEnd w:id="42"/>
+      <w:bookmarkEnd w:id="43"/>
       <w:r>
         <w:t xml:space="preserve"> </w:t>
       </w:r>
@@ -10288,7 +10293,7 @@
             <w:r>
               <w:t>(</w:t>
             </w:r>
-            <w:bookmarkStart w:id="43" w:name="SkalarproduktFunktionen"/>
+            <w:bookmarkStart w:id="44" w:name="SkalarproduktFunktionen"/>
             <w:r>
               <w:fldChar w:fldCharType="begin"/>
             </w:r>
@@ -10307,7 +10312,7 @@
             <w:r>
               <w:fldChar w:fldCharType="end"/>
             </w:r>
-            <w:bookmarkEnd w:id="43"/>
+            <w:bookmarkEnd w:id="44"/>
             <w:r>
               <w:t>)</w:t>
             </w:r>
@@ -10449,7 +10454,7 @@
             <w:r>
               <w:t>(</w:t>
             </w:r>
-            <w:bookmarkStart w:id="44" w:name="SkalarproduktFunktionenLinear"/>
+            <w:bookmarkStart w:id="45" w:name="SkalarproduktFunktionenLinear"/>
             <w:r>
               <w:fldChar w:fldCharType="begin"/>
             </w:r>
@@ -10468,7 +10473,7 @@
             <w:r>
               <w:fldChar w:fldCharType="end"/>
             </w:r>
-            <w:bookmarkEnd w:id="44"/>
+            <w:bookmarkEnd w:id="45"/>
             <w:r>
               <w:t>)</w:t>
             </w:r>
@@ -10480,11 +10485,11 @@
       <w:pPr>
         <w:pStyle w:val="berschrift3"/>
       </w:pPr>
-      <w:bookmarkStart w:id="45" w:name="_Toc477242175"/>
+      <w:bookmarkStart w:id="46" w:name="_Toc477242175"/>
       <w:r>
         <w:t>Delta-Distribution</w:t>
       </w:r>
-      <w:bookmarkEnd w:id="45"/>
+      <w:bookmarkEnd w:id="46"/>
     </w:p>
     <w:p>
       <w:r>
@@ -10626,7 +10631,7 @@
             <w:r>
               <w:t>(</w:t>
             </w:r>
-            <w:bookmarkStart w:id="46" w:name="DeltaDistribution"/>
+            <w:bookmarkStart w:id="47" w:name="DeltaDistribution"/>
             <w:r>
               <w:fldChar w:fldCharType="begin"/>
             </w:r>
@@ -10645,7 +10650,7 @@
             <w:r>
               <w:fldChar w:fldCharType="end"/>
             </w:r>
-            <w:bookmarkEnd w:id="46"/>
+            <w:bookmarkEnd w:id="47"/>
             <w:r>
               <w:t>)</w:t>
             </w:r>
@@ -10778,7 +10783,7 @@
             <w:r>
               <w:t>(</w:t>
             </w:r>
-            <w:bookmarkStart w:id="47" w:name="FunktionalDeltaDistribution"/>
+            <w:bookmarkStart w:id="48" w:name="FunktionalDeltaDistribution"/>
             <w:r>
               <w:fldChar w:fldCharType="begin"/>
             </w:r>
@@ -10797,7 +10802,7 @@
             <w:r>
               <w:fldChar w:fldCharType="end"/>
             </w:r>
-            <w:bookmarkEnd w:id="47"/>
+            <w:bookmarkEnd w:id="48"/>
             <w:r>
               <w:t>)</w:t>
             </w:r>
@@ -10990,7 +10995,7 @@
             <w:r>
               <w:t>(</w:t>
             </w:r>
-            <w:bookmarkStart w:id="48" w:name="NormierungDeltaDistribution"/>
+            <w:bookmarkStart w:id="49" w:name="NormierungDeltaDistribution"/>
             <w:r>
               <w:fldChar w:fldCharType="begin"/>
             </w:r>
@@ -11009,7 +11014,7 @@
             <w:r>
               <w:fldChar w:fldCharType="end"/>
             </w:r>
-            <w:bookmarkEnd w:id="48"/>
+            <w:bookmarkEnd w:id="49"/>
             <w:r>
               <w:t>)</w:t>
             </w:r>
@@ -11151,7 +11156,7 @@
             <w:r>
               <w:t>(</w:t>
             </w:r>
-            <w:bookmarkStart w:id="49" w:name="FourierDeltaDistribution"/>
+            <w:bookmarkStart w:id="50" w:name="FourierDeltaDistribution"/>
             <w:r>
               <w:fldChar w:fldCharType="begin"/>
             </w:r>
@@ -11170,7 +11175,7 @@
             <w:r>
               <w:fldChar w:fldCharType="end"/>
             </w:r>
-            <w:bookmarkEnd w:id="49"/>
+            <w:bookmarkEnd w:id="50"/>
             <w:r>
               <w:t>)</w:t>
             </w:r>
@@ -11314,7 +11319,7 @@
             <w:r>
               <w:t>(</w:t>
             </w:r>
-            <w:bookmarkStart w:id="50" w:name="AbleitungenDeltaDistribution"/>
+            <w:bookmarkStart w:id="51" w:name="AbleitungenDeltaDistribution"/>
             <w:r>
               <w:fldChar w:fldCharType="begin"/>
             </w:r>
@@ -11333,7 +11338,7 @@
             <w:r>
               <w:fldChar w:fldCharType="end"/>
             </w:r>
-            <w:bookmarkEnd w:id="50"/>
+            <w:bookmarkEnd w:id="51"/>
             <w:r>
               <w:t>)</w:t>
             </w:r>
@@ -11346,11 +11351,11 @@
       <w:pPr>
         <w:pStyle w:val="berschrift3"/>
       </w:pPr>
-      <w:bookmarkStart w:id="51" w:name="_Toc477242176"/>
+      <w:bookmarkStart w:id="52" w:name="_Toc477242176"/>
       <w:r>
         <w:t>Reihenentwicklungen</w:t>
       </w:r>
-      <w:bookmarkEnd w:id="51"/>
+      <w:bookmarkEnd w:id="52"/>
       <w:r>
         <w:t xml:space="preserve"> </w:t>
       </w:r>
@@ -11500,7 +11505,7 @@
             <w:r>
               <w:t>(</w:t>
             </w:r>
-            <w:bookmarkStart w:id="52" w:name="TaylorreiheEFunktion"/>
+            <w:bookmarkStart w:id="53" w:name="TaylorreiheEFunktion"/>
             <w:r>
               <w:fldChar w:fldCharType="begin"/>
             </w:r>
@@ -11519,7 +11524,7 @@
             <w:r>
               <w:fldChar w:fldCharType="end"/>
             </w:r>
-            <w:bookmarkEnd w:id="52"/>
+            <w:bookmarkEnd w:id="53"/>
             <w:r>
               <w:t>)</w:t>
             </w:r>
@@ -11645,7 +11650,7 @@
             <w:r>
               <w:t>(</w:t>
             </w:r>
-            <w:bookmarkStart w:id="53" w:name="TaylorreiheSinus"/>
+            <w:bookmarkStart w:id="54" w:name="TaylorreiheSinus"/>
             <w:r>
               <w:fldChar w:fldCharType="begin"/>
             </w:r>
@@ -11664,7 +11669,7 @@
             <w:r>
               <w:fldChar w:fldCharType="end"/>
             </w:r>
-            <w:bookmarkEnd w:id="53"/>
+            <w:bookmarkEnd w:id="54"/>
             <w:r>
               <w:t>)</w:t>
             </w:r>
@@ -11790,7 +11795,7 @@
             <w:r>
               <w:t>(</w:t>
             </w:r>
-            <w:bookmarkStart w:id="54" w:name="TaylorreiheKosinus"/>
+            <w:bookmarkStart w:id="55" w:name="TaylorreiheKosinus"/>
             <w:r>
               <w:fldChar w:fldCharType="begin"/>
             </w:r>
@@ -11809,7 +11814,7 @@
             <w:r>
               <w:fldChar w:fldCharType="end"/>
             </w:r>
-            <w:bookmarkEnd w:id="54"/>
+            <w:bookmarkEnd w:id="55"/>
             <w:r>
               <w:t>)</w:t>
             </w:r>
@@ -11970,7 +11975,7 @@
             <w:r>
               <w:t>(</w:t>
             </w:r>
-            <w:bookmarkStart w:id="55" w:name="MatrixExponential"/>
+            <w:bookmarkStart w:id="56" w:name="MatrixExponential"/>
             <w:r>
               <w:fldChar w:fldCharType="begin"/>
             </w:r>
@@ -11989,7 +11994,7 @@
             <w:r>
               <w:fldChar w:fldCharType="end"/>
             </w:r>
-            <w:bookmarkEnd w:id="55"/>
+            <w:bookmarkEnd w:id="56"/>
             <w:r>
               <w:t>)</w:t>
             </w:r>
@@ -12128,7 +12133,7 @@
             <w:r>
               <w:t>(</w:t>
             </w:r>
-            <w:bookmarkStart w:id="56" w:name="AufgabeMatrixExponential"/>
+            <w:bookmarkStart w:id="57" w:name="AufgabeMatrixExponential"/>
             <w:r>
               <w:fldChar w:fldCharType="begin"/>
             </w:r>
@@ -12147,7 +12152,7 @@
             <w:r>
               <w:fldChar w:fldCharType="end"/>
             </w:r>
-            <w:bookmarkEnd w:id="56"/>
+            <w:bookmarkEnd w:id="57"/>
             <w:r>
               <w:t>)</w:t>
             </w:r>
@@ -12427,7 +12432,7 @@
             <w:r>
               <w:t>(</w:t>
             </w:r>
-            <w:bookmarkStart w:id="57" w:name="SinusKosinusTransformation"/>
+            <w:bookmarkStart w:id="58" w:name="SinusKosinusTransformation"/>
             <w:r>
               <w:fldChar w:fldCharType="begin"/>
             </w:r>
@@ -12446,7 +12451,7 @@
             <w:r>
               <w:fldChar w:fldCharType="end"/>
             </w:r>
-            <w:bookmarkEnd w:id="57"/>
+            <w:bookmarkEnd w:id="58"/>
             <w:r>
               <w:t>)</w:t>
             </w:r>
@@ -12594,7 +12599,7 @@
             <w:r>
               <w:t>(</w:t>
             </w:r>
-            <w:bookmarkStart w:id="58" w:name="FourierTransformation"/>
+            <w:bookmarkStart w:id="59" w:name="FourierTransformation"/>
             <w:r>
               <w:fldChar w:fldCharType="begin"/>
             </w:r>
@@ -12613,7 +12618,7 @@
             <w:r>
               <w:fldChar w:fldCharType="end"/>
             </w:r>
-            <w:bookmarkEnd w:id="58"/>
+            <w:bookmarkEnd w:id="59"/>
             <w:r>
               <w:t>)</w:t>
             </w:r>
@@ -12665,11 +12670,11 @@
       <w:pPr>
         <w:pStyle w:val="berschrift3"/>
       </w:pPr>
-      <w:bookmarkStart w:id="59" w:name="_Toc477242177"/>
+      <w:bookmarkStart w:id="60" w:name="_Toc477242177"/>
       <w:r>
         <w:t>Partielle Ableitungen</w:t>
       </w:r>
-      <w:bookmarkEnd w:id="59"/>
+      <w:bookmarkEnd w:id="60"/>
     </w:p>
     <w:p>
       <w:pPr>
@@ -12940,7 +12945,7 @@
                     </w:rPr>
                     <w:t>(</w:t>
                   </w:r>
-                  <w:bookmarkStart w:id="60" w:name="VolumenEllipsoid"/>
+                  <w:bookmarkStart w:id="61" w:name="VolumenEllipsoid"/>
                   <w:r>
                     <w:rPr>
                       <w:shd w:val="clear" w:color="auto" w:fill="FFFFFF"/>
@@ -12972,7 +12977,7 @@
                     </w:rPr>
                     <w:fldChar w:fldCharType="end"/>
                   </w:r>
-                  <w:bookmarkEnd w:id="60"/>
+                  <w:bookmarkEnd w:id="61"/>
                   <w:r>
                     <w:rPr>
                       <w:shd w:val="clear" w:color="auto" w:fill="FFFFFF"/>
@@ -13463,7 +13468,7 @@
             <w:r>
               <w:t>(</w:t>
             </w:r>
-            <w:bookmarkStart w:id="61" w:name="AufgabePartielleAbleitung"/>
+            <w:bookmarkStart w:id="62" w:name="AufgabePartielleAbleitung"/>
             <w:r>
               <w:fldChar w:fldCharType="begin"/>
             </w:r>
@@ -13482,7 +13487,7 @@
             <w:r>
               <w:fldChar w:fldCharType="end"/>
             </w:r>
-            <w:bookmarkEnd w:id="61"/>
+            <w:bookmarkEnd w:id="62"/>
             <w:r>
               <w:t>)</w:t>
             </w:r>
@@ -13662,7 +13667,7 @@
             <w:r>
               <w:t>(</w:t>
             </w:r>
-            <w:bookmarkStart w:id="62" w:name="AufgabeSatzVonSchwarz"/>
+            <w:bookmarkStart w:id="63" w:name="AufgabeSatzVonSchwarz"/>
             <w:r>
               <w:fldChar w:fldCharType="begin"/>
             </w:r>
@@ -13681,7 +13686,7 @@
             <w:r>
               <w:fldChar w:fldCharType="end"/>
             </w:r>
-            <w:bookmarkEnd w:id="62"/>
+            <w:bookmarkEnd w:id="63"/>
             <w:r>
               <w:t>)</w:t>
             </w:r>
@@ -13839,7 +13844,7 @@
             <w:r>
               <w:t>(</w:t>
             </w:r>
-            <w:bookmarkStart w:id="63" w:name="TaylorreiheDifferentialoperator"/>
+            <w:bookmarkStart w:id="64" w:name="TaylorreiheDifferentialoperator"/>
             <w:r>
               <w:fldChar w:fldCharType="begin"/>
             </w:r>
@@ -13858,7 +13863,7 @@
             <w:r>
               <w:fldChar w:fldCharType="end"/>
             </w:r>
-            <w:bookmarkEnd w:id="63"/>
+            <w:bookmarkEnd w:id="64"/>
             <w:r>
               <w:t>)</w:t>
             </w:r>
@@ -13870,11 +13875,11 @@
       <w:pPr>
         <w:pStyle w:val="berschrift3"/>
       </w:pPr>
-      <w:bookmarkStart w:id="64" w:name="_Toc477242178"/>
+      <w:bookmarkStart w:id="65" w:name="_Toc477242178"/>
       <w:r>
         <w:t>Differentialgleichungen</w:t>
       </w:r>
-      <w:bookmarkEnd w:id="64"/>
+      <w:bookmarkEnd w:id="65"/>
     </w:p>
     <w:p>
       <w:hyperlink r:id="rId68" w:history="1">
@@ -14064,7 +14069,7 @@
                   <w:r>
                     <w:t>(</w:t>
                   </w:r>
-                  <w:bookmarkStart w:id="65" w:name="Federpendel"/>
+                  <w:bookmarkStart w:id="66" w:name="Federpendel"/>
                   <w:r>
                     <w:fldChar w:fldCharType="begin"/>
                   </w:r>
@@ -14083,7 +14088,7 @@
                   <w:r>
                     <w:fldChar w:fldCharType="end"/>
                   </w:r>
-                  <w:bookmarkEnd w:id="65"/>
+                  <w:bookmarkEnd w:id="66"/>
                   <w:r>
                     <w:t>)</w:t>
                   </w:r>
@@ -14303,7 +14308,7 @@
             <w:r>
               <w:t>(</w:t>
             </w:r>
-            <w:bookmarkStart w:id="66" w:name="AufgabeFederpendel"/>
+            <w:bookmarkStart w:id="67" w:name="AufgabeFederpendel"/>
             <w:r>
               <w:fldChar w:fldCharType="begin"/>
             </w:r>
@@ -14322,7 +14327,7 @@
             <w:r>
               <w:fldChar w:fldCharType="end"/>
             </w:r>
-            <w:bookmarkEnd w:id="66"/>
+            <w:bookmarkEnd w:id="67"/>
             <w:r>
               <w:t>)</w:t>
             </w:r>
@@ -14522,7 +14527,7 @@
             <w:r>
               <w:t>(</w:t>
             </w:r>
-            <w:bookmarkStart w:id="67" w:name="LineareDGLLinearkombination"/>
+            <w:bookmarkStart w:id="68" w:name="LineareDGLLinearkombination"/>
             <w:r>
               <w:fldChar w:fldCharType="begin"/>
             </w:r>
@@ -14541,7 +14546,7 @@
             <w:r>
               <w:fldChar w:fldCharType="end"/>
             </w:r>
-            <w:bookmarkEnd w:id="67"/>
+            <w:bookmarkEnd w:id="68"/>
             <w:r>
               <w:t>)</w:t>
             </w:r>
@@ -14727,7 +14732,7 @@
             <w:r>
               <w:t>(</w:t>
             </w:r>
-            <w:bookmarkStart w:id="68" w:name="Maxwell"/>
+            <w:bookmarkStart w:id="69" w:name="Maxwell"/>
             <w:r>
               <w:fldChar w:fldCharType="begin"/>
             </w:r>
@@ -14746,7 +14751,7 @@
             <w:r>
               <w:fldChar w:fldCharType="end"/>
             </w:r>
-            <w:bookmarkEnd w:id="68"/>
+            <w:bookmarkEnd w:id="69"/>
             <w:r>
               <w:t>)</w:t>
             </w:r>
@@ -14927,7 +14932,7 @@
             <w:r>
               <w:t>(</w:t>
             </w:r>
-            <w:bookmarkStart w:id="69" w:name="MaxwellMitDifferentialoperator"/>
+            <w:bookmarkStart w:id="70" w:name="MaxwellMitDifferentialoperator"/>
             <w:r>
               <w:fldChar w:fldCharType="begin"/>
             </w:r>
@@ -14946,7 +14951,7 @@
             <w:r>
               <w:fldChar w:fldCharType="end"/>
             </w:r>
-            <w:bookmarkEnd w:id="69"/>
+            <w:bookmarkEnd w:id="70"/>
             <w:r>
               <w:t>)</w:t>
             </w:r>
@@ -15178,7 +15183,7 @@
             <w:r>
               <w:t>(</w:t>
             </w:r>
-            <w:bookmarkStart w:id="70" w:name="AufgabeDifferentialoperator"/>
+            <w:bookmarkStart w:id="71" w:name="AufgabeDifferentialoperator"/>
             <w:r>
               <w:fldChar w:fldCharType="begin"/>
             </w:r>
@@ -15197,7 +15202,7 @@
             <w:r>
               <w:fldChar w:fldCharType="end"/>
             </w:r>
-            <w:bookmarkEnd w:id="70"/>
+            <w:bookmarkEnd w:id="71"/>
             <w:r>
               <w:t>)</w:t>
             </w:r>
@@ -15370,7 +15375,7 @@
             <w:r>
               <w:t>(</w:t>
             </w:r>
-            <w:bookmarkStart w:id="71" w:name="DGLInhomogenLinearkombination"/>
+            <w:bookmarkStart w:id="72" w:name="DGLInhomogenLinearkombination"/>
             <w:r>
               <w:fldChar w:fldCharType="begin"/>
             </w:r>
@@ -15389,7 +15394,7 @@
             <w:r>
               <w:fldChar w:fldCharType="end"/>
             </w:r>
-            <w:bookmarkEnd w:id="71"/>
+            <w:bookmarkEnd w:id="72"/>
             <w:r>
               <w:t>)</w:t>
             </w:r>
@@ -15628,7 +15633,7 @@
             <w:r>
               <w:t>(</w:t>
             </w:r>
-            <w:bookmarkStart w:id="72" w:name="EigenwerteDGL"/>
+            <w:bookmarkStart w:id="73" w:name="EigenwerteDGL"/>
             <w:r>
               <w:fldChar w:fldCharType="begin"/>
             </w:r>
@@ -15647,7 +15652,7 @@
             <w:r>
               <w:fldChar w:fldCharType="end"/>
             </w:r>
-            <w:bookmarkEnd w:id="72"/>
+            <w:bookmarkEnd w:id="73"/>
             <w:r>
               <w:t>)</w:t>
             </w:r>
@@ -16078,11 +16083,11 @@
       <w:pPr>
         <w:pStyle w:val="berschrift2"/>
       </w:pPr>
-      <w:bookmarkStart w:id="73" w:name="_Toc477242179"/>
+      <w:bookmarkStart w:id="74" w:name="_Toc477242179"/>
       <w:r>
         <w:t>Komplexe Zahlen</w:t>
       </w:r>
-      <w:bookmarkEnd w:id="73"/>
+      <w:bookmarkEnd w:id="74"/>
     </w:p>
     <w:p>
       <w:r>
@@ -16183,7 +16188,7 @@
       <w:pPr>
         <w:pStyle w:val="berschrift3"/>
       </w:pPr>
-      <w:bookmarkStart w:id="74" w:name="_Toc477242180"/>
+      <w:bookmarkStart w:id="75" w:name="_Toc477242180"/>
       <w:r>
         <w:t xml:space="preserve">Real- und </w:t>
       </w:r>
@@ -16191,7 +16196,7 @@
       <w:r>
         <w:t>Imaginärteil</w:t>
       </w:r>
-      <w:bookmarkEnd w:id="74"/>
+      <w:bookmarkEnd w:id="75"/>
       <w:proofErr w:type="spellEnd"/>
     </w:p>
     <w:p>
@@ -16237,14 +16242,14 @@
           <w:lang w:val="en-US"/>
         </w:rPr>
       </w:pPr>
-      <w:bookmarkStart w:id="75" w:name="_Toc477242181"/>
+      <w:bookmarkStart w:id="76" w:name="_Toc477242181"/>
       <w:r>
         <w:rPr>
           <w:lang w:val="en-US"/>
         </w:rPr>
         <w:t>Addition</w:t>
       </w:r>
-      <w:bookmarkEnd w:id="75"/>
+      <w:bookmarkEnd w:id="76"/>
     </w:p>
     <w:p>
       <w:pPr>
@@ -16511,7 +16516,7 @@
           <w:lang w:val="en-US"/>
         </w:rPr>
       </w:pPr>
-      <w:bookmarkStart w:id="76" w:name="_Toc477242182"/>
+      <w:bookmarkStart w:id="77" w:name="_Toc477242182"/>
       <w:proofErr w:type="spellStart"/>
       <w:r>
         <w:rPr>
@@ -16519,7 +16524,7 @@
         </w:rPr>
         <w:t>Multiplikation</w:t>
       </w:r>
-      <w:bookmarkEnd w:id="76"/>
+      <w:bookmarkEnd w:id="77"/>
       <w:proofErr w:type="spellEnd"/>
     </w:p>
     <w:p>
@@ -16958,11 +16963,11 @@
       <w:pPr>
         <w:pStyle w:val="berschrift3"/>
       </w:pPr>
-      <w:bookmarkStart w:id="77" w:name="_Toc477242183"/>
+      <w:bookmarkStart w:id="78" w:name="_Toc477242183"/>
       <w:r>
         <w:t>Betrag</w:t>
       </w:r>
-      <w:bookmarkEnd w:id="77"/>
+      <w:bookmarkEnd w:id="78"/>
     </w:p>
     <w:p>
       <w:r>
@@ -17203,7 +17208,7 @@
             <w:r>
               <w:t>(</w:t>
             </w:r>
-            <w:bookmarkStart w:id="78" w:name="AufgabeKomplexeZahl"/>
+            <w:bookmarkStart w:id="79" w:name="AufgabeKomplexeZahl"/>
             <w:r>
               <w:fldChar w:fldCharType="begin"/>
             </w:r>
@@ -17222,7 +17227,7 @@
             <w:r>
               <w:fldChar w:fldCharType="end"/>
             </w:r>
-            <w:bookmarkEnd w:id="78"/>
+            <w:bookmarkEnd w:id="79"/>
             <w:r>
               <w:t>)</w:t>
             </w:r>
@@ -17234,11 +17239,11 @@
       <w:pPr>
         <w:pStyle w:val="berschrift3"/>
       </w:pPr>
-      <w:bookmarkStart w:id="79" w:name="_Toc477242184"/>
+      <w:bookmarkStart w:id="80" w:name="_Toc477242184"/>
       <w:r>
         <w:t>Polardarstellung</w:t>
       </w:r>
-      <w:bookmarkEnd w:id="79"/>
+      <w:bookmarkEnd w:id="80"/>
     </w:p>
     <w:p>
       <w:r>
@@ -17343,8 +17348,6 @@
           </wp:inline>
         </w:drawing>
       </w:r>
-      <w:bookmarkStart w:id="80" w:name="_GoBack"/>
-      <w:bookmarkEnd w:id="80"/>
     </w:p>
     <w:p>
       <w:r>
@@ -30248,7 +30251,7 @@
         <w:noProof/>
         <w:sz w:val="18"/>
       </w:rPr>
-      <w:t>16</w:t>
+      <w:t>4</w:t>
     </w:r>
     <w:r>
       <w:rPr>
@@ -34574,7 +34577,7 @@
 </file>
 
 <file path=customXml/itemProps1.xml><?xml version="1.0" encoding="utf-8"?>
-<ds:datastoreItem xmlns:ds="http://schemas.openxmlformats.org/officeDocument/2006/customXml" ds:itemID="{A9BCC1C4-B40D-46E2-8FBB-2E04C2816F7C}">
+<ds:datastoreItem xmlns:ds="http://schemas.openxmlformats.org/officeDocument/2006/customXml" ds:itemID="{FB574F88-0E67-4192-9EAE-B27180519EA9}">
   <ds:schemaRefs>
     <ds:schemaRef ds:uri="http://schemas.openxmlformats.org/officeDocument/2006/bibliography"/>
   </ds:schemaRefs>

</xml_diff>